<commit_message>
I did work good
</commit_message>
<xml_diff>
--- a/INKD - Business Report.docx
+++ b/INKD - Business Report.docx
@@ -709,12 +709,21 @@
                         <w:t xml:space="preserve">Figure </w:t>
                       </w:r>
                       <w:r>
+                        <w:rPr>
+                          <w:noProof/>
+                        </w:rPr>
                         <w:fldChar w:fldCharType="begin"/>
                       </w:r>
                       <w:r>
+                        <w:rPr>
+                          <w:noProof/>
+                        </w:rPr>
                         <w:instrText xml:space="preserve"> SEQ Figure \* ARABIC </w:instrText>
                       </w:r>
                       <w:r>
+                        <w:rPr>
+                          <w:noProof/>
+                        </w:rPr>
                         <w:fldChar w:fldCharType="separate"/>
                       </w:r>
                       <w:r>
@@ -724,6 +733,9 @@
                         <w:t>1</w:t>
                       </w:r>
                       <w:r>
+                        <w:rPr>
+                          <w:noProof/>
+                        </w:rPr>
                         <w:fldChar w:fldCharType="end"/>
                       </w:r>
                       <w:r>
@@ -976,9 +988,73 @@
         <w:t>Marketing Personas</w:t>
       </w:r>
     </w:p>
+    <w:p>
+      <w:pPr>
+        <w:pStyle w:val="Standard"/>
+      </w:pPr>
+      <w:r>
+        <w:rPr>
+          <w:sz w:val="24"/>
+          <w:szCs w:val="24"/>
+          <w:lang w:eastAsia="en-GB"/>
+        </w:rPr>
+        <w:t>In rega</w:t>
+      </w:r>
+      <w:r>
+        <w:rPr>
+          <w:sz w:val="24"/>
+          <w:szCs w:val="24"/>
+          <w:lang w:eastAsia="en-GB"/>
+        </w:rPr>
+        <w:t>rds to Bartle Player types</w:t>
+      </w:r>
+      <w:r>
+        <w:rPr>
+          <w:sz w:val="24"/>
+          <w:szCs w:val="24"/>
+          <w:lang w:eastAsia="en-GB"/>
+        </w:rPr>
+        <w:t xml:space="preserve"> INK'D is being created to target the achiever type, for this the game provides medals what the players can unlock on each level with varying difficulty. The other type this game targets is the explorer type, clams are hidden around the levels in sections that would otherwise not be needed to visit, creating additional back tracking with locked doors to access some areas.</w:t>
+      </w:r>
+    </w:p>
+    <w:p>
+      <w:pPr>
+        <w:pStyle w:val="Standard"/>
+      </w:pPr>
+      <w:r>
+        <w:rPr>
+          <w:sz w:val="24"/>
+          <w:szCs w:val="24"/>
+          <w:lang w:eastAsia="en-GB"/>
+        </w:rPr>
+        <w:t>The game has been designed to fit with players that have a low amount of time available to play, there is still however scope for a player to burst through the game in quick succession. For this reason the levels are short, it is expected that no level will take longer than 1 minute to attempt to complete. It is unexpected that players will get all collectables and the time medals during the first play of a level, making these levels interesting to retry.</w:t>
+      </w:r>
+    </w:p>
+    <w:p>
+      <w:pPr>
+        <w:pStyle w:val="Standard"/>
+      </w:pPr>
+      <w:r>
+        <w:rPr>
+          <w:sz w:val="24"/>
+          <w:szCs w:val="24"/>
+          <w:lang w:eastAsia="en-GB"/>
+        </w:rPr>
+        <w:t>Generally the majority of players will match the personas below of Belinda and Barry which matches with our focus on short gameplay bursts with superficial rewards for those levels. We expect to have a few players like Jordan so we have provided challenging platinum medals for getting all clams and the time medal in one run, making sure those players will have a good amount of challenge to collect everything. Finally we have Claire, our interesting movement system that can reward the player with incredible fluidity and speed will match with her speed running ideals.</w:t>
+      </w:r>
+    </w:p>
+    <w:p>
+      <w:pPr>
+        <w:rPr>
+          <w:rFonts w:cstheme="minorHAnsi"/>
+          <w:sz w:val="24"/>
+          <w:szCs w:val="24"/>
+        </w:rPr>
+      </w:pPr>
+    </w:p>
     <w:tbl>
       <w:tblPr>
-        <w:tblpPr w:leftFromText="180" w:rightFromText="180" w:vertAnchor="text" w:horzAnchor="margin" w:tblpXSpec="center" w:tblpY="504"/>
+        <w:tblpPr w:leftFromText="180" w:rightFromText="180" w:vertAnchor="text" w:horzAnchor="margin" w:tblpY="424"/>
         <w:tblW w:w="0" w:type="auto"/>
         <w:tblBorders>
           <w:top w:val="single" w:sz="4" w:space="0" w:color="auto"/>
@@ -1041,14 +1117,7 @@
                 <w:rFonts w:cstheme="minorHAnsi"/>
                 <w:b/>
               </w:rPr>
-              <w:t>:</w:t>
-            </w:r>
-            <w:r>
-              <w:rPr>
-                <w:rFonts w:cstheme="minorHAnsi"/>
-                <w:b/>
-              </w:rPr>
-              <w:t xml:space="preserve"> </w:t>
+              <w:t xml:space="preserve">: </w:t>
             </w:r>
             <w:proofErr w:type="spellStart"/>
             <w:r>
@@ -1093,11 +1162,8 @@
           </w:tcPr>
           <w:p>
             <w:pPr>
+              <w:keepNext/>
               <w:jc w:val="center"/>
-              <w:rPr>
-                <w:rFonts w:cstheme="minorHAnsi"/>
-                <w:b/>
-              </w:rPr>
             </w:pPr>
             <w:r>
               <w:rPr>
@@ -1107,7 +1173,7 @@
                 <w:lang w:eastAsia="en-GB"/>
               </w:rPr>
               <w:drawing>
-                <wp:inline distT="0" distB="0" distL="0" distR="0">
+                <wp:inline distT="0" distB="0" distL="0" distR="0" wp14:anchorId="2F597EE1" wp14:editId="17654A51">
                   <wp:extent cx="2466975" cy="1847850"/>
                   <wp:effectExtent l="0" t="0" r="9525" b="0"/>
                   <wp:docPr id="11" name="Picture 11" descr="C:\Users\rc205730\Downloads\images.jpg"/>
@@ -1155,6 +1221,41 @@
                 </wp:inline>
               </w:drawing>
             </w:r>
+          </w:p>
+          <w:p>
+            <w:pPr>
+              <w:pStyle w:val="Caption"/>
+              <w:jc w:val="center"/>
+            </w:pPr>
+            <w:r>
+              <w:t xml:space="preserve">Figure </w:t>
+            </w:r>
+            <w:fldSimple w:instr=" SEQ Figure \* ARABIC ">
+              <w:r>
+                <w:rPr>
+                  <w:noProof/>
+                </w:rPr>
+                <w:t>2</w:t>
+              </w:r>
+            </w:fldSimple>
+            <w:r>
+              <w:t xml:space="preserve"> (</w:t>
+            </w:r>
+            <w:r>
+              <w:t>https://superbeardbrothers.fandom.com/wiki/Greg</w:t>
+            </w:r>
+            <w:r>
+              <w:t>)</w:t>
+            </w:r>
+          </w:p>
+          <w:p>
+            <w:pPr>
+              <w:jc w:val="center"/>
+              <w:rPr>
+                <w:rFonts w:cstheme="minorHAnsi"/>
+                <w:b/>
+              </w:rPr>
+            </w:pPr>
             <w:r>
               <w:rPr>
                 <w:noProof/>
@@ -1163,7 +1264,7 @@
               <mc:AlternateContent>
                 <mc:Choice Requires="wps">
                   <w:drawing>
-                    <wp:inline distT="0" distB="0" distL="0" distR="0">
+                    <wp:inline distT="0" distB="0" distL="0" distR="0" wp14:anchorId="23E0D155" wp14:editId="02CB5D6F">
                       <wp:extent cx="304800" cy="304800"/>
                       <wp:effectExtent l="0" t="0" r="0" b="0"/>
                       <wp:docPr id="10" name="Rectangle 10" descr="https://encrypted-tbn0.gstatic.com/images?q=tbn:ANd9GcTLjifz4eBvOMYt-rZ_CA1XBel7od-57hPHM2g92mDuGytYWDGi"/>
@@ -1219,7 +1320,7 @@
                 </mc:Choice>
                 <mc:Fallback>
                   <w:pict>
-                    <v:rect w14:anchorId="0202C499" id="Rectangle 10" o:spid="_x0000_s1026" alt="https://encrypted-tbn0.gstatic.com/images?q=tbn:ANd9GcTLjifz4eBvOMYt-rZ_CA1XBel7od-57hPHM2g92mDuGytYWDGi" style="width:24pt;height:24pt;visibility:visible;mso-wrap-style:square;mso-left-percent:-10001;mso-top-percent:-10001;mso-position-horizontal:absolute;mso-position-horizontal-relative:char;mso-position-vertical:absolute;mso-position-vertical-relative:line;mso-left-percent:-10001;mso-top-percent:-10001;v-text-anchor:top" o:gfxdata="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" filled="f" stroked="f">
+                    <v:rect w14:anchorId="00FB663B" id="Rectangle 10" o:spid="_x0000_s1026" alt="https://encrypted-tbn0.gstatic.com/images?q=tbn:ANd9GcTLjifz4eBvOMYt-rZ_CA1XBel7od-57hPHM2g92mDuGytYWDGi" style="width:24pt;height:24pt;visibility:visible;mso-wrap-style:square;mso-left-percent:-10001;mso-top-percent:-10001;mso-position-horizontal:absolute;mso-position-horizontal-relative:char;mso-position-vertical:absolute;mso-position-vertical-relative:line;mso-left-percent:-10001;mso-top-percent:-10001;v-text-anchor:top" o:gfxdata="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" filled="f" stroked="f">
                       <o:lock v:ext="edit" aspectratio="t"/>
                       <w10:anchorlock/>
                     </v:rect>
@@ -1336,19 +1437,7 @@
               <w:rPr>
                 <w:rFonts w:cstheme="minorHAnsi"/>
               </w:rPr>
-              <w:t xml:space="preserve">My favourite collectable has to be the </w:t>
-            </w:r>
-            <w:r>
-              <w:rPr>
-                <w:rFonts w:cstheme="minorHAnsi"/>
-              </w:rPr>
-              <w:t>assassin’s</w:t>
-            </w:r>
-            <w:r>
-              <w:rPr>
-                <w:rFonts w:cstheme="minorHAnsi"/>
-              </w:rPr>
-              <w:t xml:space="preserve"> creed feathers.</w:t>
+              <w:t>My favourite collectable has to be the assassin’s creed feathers.</w:t>
             </w:r>
           </w:p>
         </w:tc>
@@ -1443,9 +1532,54 @@
         </w:rPr>
       </w:pPr>
     </w:p>
+    <w:p>
+      <w:pPr>
+        <w:rPr>
+          <w:rFonts w:ascii="Impact" w:hAnsi="Impact"/>
+          <w:sz w:val="32"/>
+          <w:szCs w:val="32"/>
+        </w:rPr>
+      </w:pPr>
+    </w:p>
+    <w:p>
+      <w:pPr>
+        <w:rPr>
+          <w:rFonts w:ascii="Impact" w:hAnsi="Impact"/>
+          <w:sz w:val="32"/>
+          <w:szCs w:val="32"/>
+        </w:rPr>
+      </w:pPr>
+    </w:p>
+    <w:p>
+      <w:pPr>
+        <w:rPr>
+          <w:rFonts w:ascii="Impact" w:hAnsi="Impact"/>
+          <w:sz w:val="32"/>
+          <w:szCs w:val="32"/>
+        </w:rPr>
+      </w:pPr>
+    </w:p>
+    <w:p>
+      <w:pPr>
+        <w:rPr>
+          <w:rFonts w:ascii="Impact" w:hAnsi="Impact"/>
+          <w:sz w:val="32"/>
+          <w:szCs w:val="32"/>
+        </w:rPr>
+      </w:pPr>
+    </w:p>
+    <w:p>
+      <w:pPr>
+        <w:rPr>
+          <w:rFonts w:ascii="Impact" w:hAnsi="Impact"/>
+          <w:sz w:val="32"/>
+          <w:szCs w:val="32"/>
+        </w:rPr>
+      </w:pPr>
+    </w:p>
     <w:tbl>
       <w:tblPr>
-        <w:tblpPr w:leftFromText="180" w:rightFromText="180" w:vertAnchor="text" w:horzAnchor="margin" w:tblpXSpec="center" w:tblpY="453"/>
+        <w:tblpPr w:leftFromText="180" w:rightFromText="180" w:vertAnchor="text" w:horzAnchor="margin" w:tblpY="-1109"/>
         <w:tblW w:w="0" w:type="auto"/>
         <w:tblBorders>
           <w:top w:val="single" w:sz="4" w:space="0" w:color="auto"/>
@@ -1458,8 +1592,8 @@
         <w:tblLook w:val="0000" w:firstRow="0" w:lastRow="0" w:firstColumn="0" w:lastColumn="0" w:noHBand="0" w:noVBand="0"/>
       </w:tblPr>
       <w:tblGrid>
-        <w:gridCol w:w="4382"/>
-        <w:gridCol w:w="4118"/>
+        <w:gridCol w:w="4688"/>
+        <w:gridCol w:w="4328"/>
       </w:tblGrid>
       <w:tr>
         <w:trPr>
@@ -1487,7 +1621,7 @@
         </w:tc>
         <w:tc>
           <w:tcPr>
-            <w:tcW w:w="4118" w:type="dxa"/>
+            <w:tcW w:w="4402" w:type="dxa"/>
           </w:tcPr>
           <w:p>
             <w:pPr>
@@ -1508,14 +1642,7 @@
                 <w:rFonts w:cstheme="minorHAnsi"/>
                 <w:b/>
               </w:rPr>
-              <w:t>:</w:t>
-            </w:r>
-            <w:r>
-              <w:rPr>
-                <w:rFonts w:cstheme="minorHAnsi"/>
-                <w:b/>
-              </w:rPr>
-              <w:t xml:space="preserve"> Office worker</w:t>
+              <w:t>: Office worker</w:t>
             </w:r>
           </w:p>
         </w:tc>
@@ -1544,11 +1671,8 @@
           </w:tcPr>
           <w:p>
             <w:pPr>
+              <w:keepNext/>
               <w:jc w:val="center"/>
-              <w:rPr>
-                <w:rFonts w:cstheme="minorHAnsi"/>
-                <w:b/>
-              </w:rPr>
             </w:pPr>
             <w:r>
               <w:rPr>
@@ -1559,10 +1683,10 @@
                 <w:lang w:eastAsia="en-GB"/>
               </w:rPr>
               <w:drawing>
-                <wp:inline distT="0" distB="0" distL="0" distR="0" wp14:anchorId="129DFD41" wp14:editId="52095046">
-                  <wp:extent cx="2371725" cy="1744586"/>
-                  <wp:effectExtent l="0" t="0" r="0" b="8255"/>
-                  <wp:docPr id="12" name="Picture 12" descr="C:\Users\rc205730\Downloads\middle-aged-business-woman-working-office-pretty-lady-using-computer-her-desk-59391060.jpg"/>
+                <wp:inline distT="0" distB="0" distL="0" distR="0">
+                  <wp:extent cx="2347155" cy="1562100"/>
+                  <wp:effectExtent l="0" t="0" r="0" b="0"/>
+                  <wp:docPr id="14" name="Picture 14" descr="C:\Users\rc205730\Downloads\BUS-Female-Office-worker-logo.jpg"/>
                   <wp:cNvGraphicFramePr>
                     <a:graphicFrameLocks xmlns:a="http://schemas.openxmlformats.org/drawingml/2006/main" noChangeAspect="1"/>
                   </wp:cNvGraphicFramePr>
@@ -1570,7 +1694,7 @@
                     <a:graphicData uri="http://schemas.openxmlformats.org/drawingml/2006/picture">
                       <pic:pic xmlns:pic="http://schemas.openxmlformats.org/drawingml/2006/picture">
                         <pic:nvPicPr>
-                          <pic:cNvPr id="0" name="Picture 6" descr="C:\Users\rc205730\Downloads\middle-aged-business-woman-working-office-pretty-lady-using-computer-her-desk-59391060.jpg"/>
+                          <pic:cNvPr id="0" name="Picture 1" descr="C:\Users\rc205730\Downloads\BUS-Female-Office-worker-logo.jpg"/>
                           <pic:cNvPicPr>
                             <a:picLocks noChangeAspect="1" noChangeArrowheads="1"/>
                           </pic:cNvPicPr>
@@ -1591,7 +1715,7 @@
                         <pic:spPr bwMode="auto">
                           <a:xfrm>
                             <a:off x="0" y="0"/>
-                            <a:ext cx="2377325" cy="1748706"/>
+                            <a:ext cx="2354344" cy="1566884"/>
                           </a:xfrm>
                           <a:prstGeom prst="rect">
                             <a:avLst/>
@@ -1608,10 +1732,40 @@
               </w:drawing>
             </w:r>
           </w:p>
+          <w:p>
+            <w:pPr>
+              <w:pStyle w:val="Caption"/>
+              <w:jc w:val="center"/>
+              <w:rPr>
+                <w:rFonts w:cstheme="minorHAnsi"/>
+                <w:b/>
+              </w:rPr>
+            </w:pPr>
+            <w:r>
+              <w:t xml:space="preserve">Figure </w:t>
+            </w:r>
+            <w:fldSimple w:instr=" SEQ Figure \* ARABIC ">
+              <w:r>
+                <w:rPr>
+                  <w:noProof/>
+                </w:rPr>
+                <w:t>3</w:t>
+              </w:r>
+            </w:fldSimple>
+            <w:r>
+              <w:t xml:space="preserve"> (</w:t>
+            </w:r>
+            <w:r>
+              <w:t>http://www.hlskc.com/femaleofficeworker27172aabcrozw/</w:t>
+            </w:r>
+            <w:r>
+              <w:t>)</w:t>
+            </w:r>
+          </w:p>
         </w:tc>
         <w:tc>
           <w:tcPr>
-            <w:tcW w:w="4118" w:type="dxa"/>
+            <w:tcW w:w="4402" w:type="dxa"/>
             <w:tcBorders>
               <w:top w:val="single" w:sz="4" w:space="0" w:color="auto"/>
               <w:left w:val="single" w:sz="4" w:space="0" w:color="auto"/>
@@ -1674,7 +1828,7 @@
         </w:tc>
         <w:tc>
           <w:tcPr>
-            <w:tcW w:w="4118" w:type="dxa"/>
+            <w:tcW w:w="4402" w:type="dxa"/>
             <w:tcBorders>
               <w:left w:val="single" w:sz="4" w:space="0" w:color="auto"/>
             </w:tcBorders>
@@ -1743,7 +1897,7 @@
         </w:tc>
         <w:tc>
           <w:tcPr>
-            <w:tcW w:w="4118" w:type="dxa"/>
+            <w:tcW w:w="4402" w:type="dxa"/>
             <w:tcBorders>
               <w:left w:val="single" w:sz="4" w:space="0" w:color="auto"/>
               <w:bottom w:val="single" w:sz="4" w:space="0" w:color="auto"/>
@@ -1774,13 +1928,7 @@
               <w:rPr>
                 <w:rFonts w:cstheme="minorHAnsi"/>
               </w:rPr>
-              <w:t xml:space="preserve">Short </w:t>
-            </w:r>
-            <w:r>
-              <w:rPr>
-                <w:rFonts w:cstheme="minorHAnsi"/>
-              </w:rPr>
-              <w:t>bursts of gameplay being able to complete a level quickly</w:t>
+              <w:t>Short bursts of gameplay being able to complete a level quickly</w:t>
             </w:r>
           </w:p>
         </w:tc>
@@ -1795,45 +1943,9 @@
         </w:rPr>
       </w:pPr>
     </w:p>
-    <w:p>
-      <w:pPr>
-        <w:rPr>
-          <w:rFonts w:ascii="Impact" w:hAnsi="Impact"/>
-          <w:sz w:val="32"/>
-          <w:szCs w:val="32"/>
-        </w:rPr>
-      </w:pPr>
-    </w:p>
-    <w:p>
-      <w:pPr>
-        <w:rPr>
-          <w:rFonts w:ascii="Impact" w:hAnsi="Impact"/>
-          <w:sz w:val="32"/>
-          <w:szCs w:val="32"/>
-        </w:rPr>
-      </w:pPr>
-    </w:p>
-    <w:p>
-      <w:pPr>
-        <w:rPr>
-          <w:rFonts w:ascii="Impact" w:hAnsi="Impact"/>
-          <w:sz w:val="32"/>
-          <w:szCs w:val="32"/>
-        </w:rPr>
-      </w:pPr>
-    </w:p>
-    <w:p>
-      <w:pPr>
-        <w:rPr>
-          <w:rFonts w:ascii="Impact" w:hAnsi="Impact"/>
-          <w:sz w:val="32"/>
-          <w:szCs w:val="32"/>
-        </w:rPr>
-      </w:pPr>
-    </w:p>
     <w:tbl>
       <w:tblPr>
-        <w:tblpPr w:leftFromText="180" w:rightFromText="180" w:vertAnchor="text" w:horzAnchor="margin" w:tblpY="-449"/>
+        <w:tblpPr w:leftFromText="180" w:rightFromText="180" w:vertAnchor="text" w:horzAnchor="margin" w:tblpY="282"/>
         <w:tblW w:w="0" w:type="auto"/>
         <w:tblBorders>
           <w:top w:val="single" w:sz="4" w:space="0" w:color="auto"/>
@@ -1869,7 +1981,6 @@
                 <w:rFonts w:cstheme="minorHAnsi"/>
                 <w:b/>
               </w:rPr>
-              <w:lastRenderedPageBreak/>
               <w:t>Claire</w:t>
             </w:r>
           </w:p>
@@ -1897,7 +2008,7 @@
                 <w:rFonts w:cstheme="minorHAnsi"/>
                 <w:b/>
               </w:rPr>
-              <w:t>: Psychiatric Patient</w:t>
+              <w:t xml:space="preserve">: </w:t>
             </w:r>
           </w:p>
         </w:tc>
@@ -1932,61 +2043,6 @@
                 <w:b/>
               </w:rPr>
             </w:pPr>
-            <w:r>
-              <w:rPr>
-                <w:rFonts w:cstheme="minorHAnsi"/>
-                <w:noProof/>
-                <w:lang w:eastAsia="en-GB"/>
-              </w:rPr>
-              <w:drawing>
-                <wp:inline distT="0" distB="0" distL="0" distR="0" wp14:anchorId="4796AF59" wp14:editId="7AD1C6EA">
-                  <wp:extent cx="2619375" cy="1743075"/>
-                  <wp:effectExtent l="0" t="0" r="9525" b="9525"/>
-                  <wp:docPr id="9" name="Picture 9" descr="C:\Users\rc205730\Downloads\claire.jpg"/>
-                  <wp:cNvGraphicFramePr>
-                    <a:graphicFrameLocks xmlns:a="http://schemas.openxmlformats.org/drawingml/2006/main" noChangeAspect="1"/>
-                  </wp:cNvGraphicFramePr>
-                  <a:graphic xmlns:a="http://schemas.openxmlformats.org/drawingml/2006/main">
-                    <a:graphicData uri="http://schemas.openxmlformats.org/drawingml/2006/picture">
-                      <pic:pic xmlns:pic="http://schemas.openxmlformats.org/drawingml/2006/picture">
-                        <pic:nvPicPr>
-                          <pic:cNvPr id="0" name="Picture 1" descr="C:\Users\rc205730\Downloads\claire.jpg"/>
-                          <pic:cNvPicPr>
-                            <a:picLocks noChangeAspect="1" noChangeArrowheads="1"/>
-                          </pic:cNvPicPr>
-                        </pic:nvPicPr>
-                        <pic:blipFill>
-                          <a:blip r:embed="rId10">
-                            <a:extLst>
-                              <a:ext uri="{28A0092B-C50C-407E-A947-70E740481C1C}">
-                                <a14:useLocalDpi xmlns:a14="http://schemas.microsoft.com/office/drawing/2010/main" val="0"/>
-                              </a:ext>
-                            </a:extLst>
-                          </a:blip>
-                          <a:srcRect/>
-                          <a:stretch>
-                            <a:fillRect/>
-                          </a:stretch>
-                        </pic:blipFill>
-                        <pic:spPr bwMode="auto">
-                          <a:xfrm>
-                            <a:off x="0" y="0"/>
-                            <a:ext cx="2619375" cy="1743075"/>
-                          </a:xfrm>
-                          <a:prstGeom prst="rect">
-                            <a:avLst/>
-                          </a:prstGeom>
-                          <a:noFill/>
-                          <a:ln>
-                            <a:noFill/>
-                          </a:ln>
-                        </pic:spPr>
-                      </pic:pic>
-                    </a:graphicData>
-                  </a:graphic>
-                </wp:inline>
-              </w:drawing>
-            </w:r>
           </w:p>
         </w:tc>
         <w:tc>
@@ -2024,13 +2080,7 @@
               <w:rPr>
                 <w:rFonts w:cstheme="minorHAnsi"/>
               </w:rPr>
-              <w:t>Claire is Psychiatric patient at Hillgrove. She has delusions of being an evil scientist that experiments on sea life.</w:t>
-            </w:r>
-            <w:r>
-              <w:rPr>
-                <w:rFonts w:cstheme="minorHAnsi"/>
-              </w:rPr>
-              <w:t xml:space="preserve"> Has an hour of monitored computer time each week.</w:t>
+              <w:t>Speed runner</w:t>
             </w:r>
           </w:p>
         </w:tc>
@@ -2084,40 +2134,6 @@
                 <w:b/>
               </w:rPr>
               <w:br/>
-            </w:r>
-            <w:r>
-              <w:rPr>
-                <w:rFonts w:cstheme="minorHAnsi"/>
-              </w:rPr>
-              <w:t xml:space="preserve">I just want to see them squirm, suffer and bleed. Watch them, watch them, </w:t>
-            </w:r>
-            <w:proofErr w:type="gramStart"/>
-            <w:r>
-              <w:rPr>
-                <w:rFonts w:cstheme="minorHAnsi"/>
-              </w:rPr>
-              <w:t>look</w:t>
-            </w:r>
-            <w:proofErr w:type="gramEnd"/>
-            <w:r>
-              <w:rPr>
-                <w:rFonts w:cstheme="minorHAnsi"/>
-              </w:rPr>
-              <w:t xml:space="preserve"> at the pain. </w:t>
-            </w:r>
-            <w:proofErr w:type="spellStart"/>
-            <w:r>
-              <w:rPr>
-                <w:rFonts w:cstheme="minorHAnsi"/>
-              </w:rPr>
-              <w:t>HeheHA</w:t>
-            </w:r>
-            <w:proofErr w:type="spellEnd"/>
-            <w:r>
-              <w:rPr>
-                <w:rFonts w:cstheme="minorHAnsi"/>
-              </w:rPr>
-              <w:t>.</w:t>
             </w:r>
           </w:p>
         </w:tc>
@@ -2184,16 +2200,28 @@
               </w:rPr>
               <w:br/>
             </w:r>
-            <w:r>
-              <w:rPr>
-                <w:rFonts w:cstheme="minorHAnsi"/>
-              </w:rPr>
-              <w:t>Able to kill and maim the character over and over and over and interesting ways.</w:t>
-            </w:r>
           </w:p>
         </w:tc>
       </w:tr>
     </w:tbl>
+    <w:p>
+      <w:pPr>
+        <w:rPr>
+          <w:rFonts w:ascii="Impact" w:hAnsi="Impact"/>
+          <w:sz w:val="32"/>
+          <w:szCs w:val="32"/>
+        </w:rPr>
+      </w:pPr>
+    </w:p>
+    <w:p>
+      <w:pPr>
+        <w:rPr>
+          <w:rFonts w:ascii="Impact" w:hAnsi="Impact"/>
+          <w:sz w:val="32"/>
+          <w:szCs w:val="32"/>
+        </w:rPr>
+      </w:pPr>
+    </w:p>
     <w:p>
       <w:pPr>
         <w:rPr>
@@ -2259,6 +2287,7 @@
                 <w:rFonts w:cstheme="minorHAnsi"/>
                 <w:b/>
               </w:rPr>
+              <w:lastRenderedPageBreak/>
               <w:t>Barry</w:t>
             </w:r>
           </w:p>
@@ -2322,10 +2351,8 @@
           </w:tcPr>
           <w:p>
             <w:pPr>
-              <w:rPr>
-                <w:rFonts w:cstheme="minorHAnsi"/>
-                <w:b/>
-              </w:rPr>
+              <w:keepNext/>
+              <w:jc w:val="center"/>
             </w:pPr>
             <w:r>
               <w:rPr>
@@ -2335,10 +2362,10 @@
                 <w:lang w:eastAsia="en-GB"/>
               </w:rPr>
               <w:drawing>
-                <wp:inline distT="0" distB="0" distL="0" distR="0" wp14:anchorId="6F19141B" wp14:editId="3025534F">
-                  <wp:extent cx="2266078" cy="1666875"/>
-                  <wp:effectExtent l="0" t="0" r="1270" b="0"/>
-                  <wp:docPr id="13" name="Picture 13" descr="C:\Users\rc205730\Downloads\cool-college-student-cheerful-afro-american-hand-sign-33012362.jpg"/>
+                <wp:inline distT="0" distB="0" distL="0" distR="0">
+                  <wp:extent cx="2287706" cy="1285875"/>
+                  <wp:effectExtent l="0" t="0" r="0" b="0"/>
+                  <wp:docPr id="15" name="Picture 15" descr="C:\Users\rc205730\Downloads\preview-90922-ELRdM1bk3O-low_0006.jpg"/>
                   <wp:cNvGraphicFramePr>
                     <a:graphicFrameLocks xmlns:a="http://schemas.openxmlformats.org/drawingml/2006/main" noChangeAspect="1"/>
                   </wp:cNvGraphicFramePr>
@@ -2346,13 +2373,13 @@
                     <a:graphicData uri="http://schemas.openxmlformats.org/drawingml/2006/picture">
                       <pic:pic xmlns:pic="http://schemas.openxmlformats.org/drawingml/2006/picture">
                         <pic:nvPicPr>
-                          <pic:cNvPr id="0" name="Picture 1" descr="C:\Users\rc205730\Downloads\cool-college-student-cheerful-afro-american-hand-sign-33012362.jpg"/>
+                          <pic:cNvPr id="0" name="Picture 2" descr="C:\Users\rc205730\Downloads\preview-90922-ELRdM1bk3O-low_0006.jpg"/>
                           <pic:cNvPicPr>
                             <a:picLocks noChangeAspect="1" noChangeArrowheads="1"/>
                           </pic:cNvPicPr>
                         </pic:nvPicPr>
                         <pic:blipFill>
-                          <a:blip r:embed="rId11" cstate="print">
+                          <a:blip r:embed="rId10" cstate="print">
                             <a:extLst>
                               <a:ext uri="{28A0092B-C50C-407E-A947-70E740481C1C}">
                                 <a14:useLocalDpi xmlns:a14="http://schemas.microsoft.com/office/drawing/2010/main" val="0"/>
@@ -2367,7 +2394,7 @@
                         <pic:spPr bwMode="auto">
                           <a:xfrm>
                             <a:off x="0" y="0"/>
-                            <a:ext cx="2276091" cy="1674240"/>
+                            <a:ext cx="2302455" cy="1294165"/>
                           </a:xfrm>
                           <a:prstGeom prst="rect">
                             <a:avLst/>
@@ -2382,6 +2409,25 @@
                   </a:graphic>
                 </wp:inline>
               </w:drawing>
+            </w:r>
+          </w:p>
+          <w:p>
+            <w:pPr>
+              <w:pStyle w:val="Caption"/>
+              <w:jc w:val="center"/>
+            </w:pPr>
+            <w:r>
+              <w:t>Figure 5</w:t>
+            </w:r>
+            <w:r>
+              <w:br/>
+              <w:t>(</w:t>
+            </w:r>
+            <w:r>
+              <w:t>https://motionarray.com/stock-video/male-college-student-with-sunglasses-90922</w:t>
+            </w:r>
+            <w:r>
+              <w:t>)</w:t>
             </w:r>
           </w:p>
         </w:tc>
@@ -2479,7 +2525,13 @@
               <w:rPr>
                 <w:rFonts w:cstheme="minorHAnsi"/>
               </w:rPr>
-              <w:t>There’s nothings better than getting straight A’s, but my second favourite thing is getting an early night.</w:t>
+              <w:t>There’s nothing</w:t>
+            </w:r>
+            <w:r>
+              <w:rPr>
+                <w:rFonts w:cstheme="minorHAnsi"/>
+              </w:rPr>
+              <w:t xml:space="preserve"> better than getting straight A’s, but my second favourite thing is getting an early night.</w:t>
             </w:r>
           </w:p>
         </w:tc>
@@ -2609,607 +2661,1323 @@
           <w:szCs w:val="32"/>
         </w:rPr>
       </w:pPr>
+    </w:p>
+    <w:p>
+      <w:pPr>
+        <w:rPr>
+          <w:rFonts w:ascii="Impact" w:hAnsi="Impact"/>
+          <w:sz w:val="32"/>
+          <w:szCs w:val="32"/>
+        </w:rPr>
+      </w:pPr>
+    </w:p>
+    <w:p>
+      <w:pPr>
+        <w:rPr>
+          <w:rFonts w:ascii="Impact" w:hAnsi="Impact"/>
+          <w:sz w:val="32"/>
+          <w:szCs w:val="32"/>
+        </w:rPr>
+      </w:pPr>
+    </w:p>
+    <w:p>
+      <w:pPr>
+        <w:rPr>
+          <w:rFonts w:ascii="Impact" w:hAnsi="Impact"/>
+          <w:sz w:val="32"/>
+          <w:szCs w:val="32"/>
+        </w:rPr>
+      </w:pPr>
+    </w:p>
+    <w:p>
+      <w:pPr>
+        <w:rPr>
+          <w:rFonts w:ascii="Impact" w:hAnsi="Impact"/>
+          <w:sz w:val="32"/>
+          <w:szCs w:val="32"/>
+        </w:rPr>
+      </w:pPr>
+    </w:p>
+    <w:p>
+      <w:pPr>
+        <w:rPr>
+          <w:rFonts w:ascii="Impact" w:hAnsi="Impact"/>
+          <w:sz w:val="32"/>
+          <w:szCs w:val="32"/>
+        </w:rPr>
+      </w:pPr>
+    </w:p>
+    <w:p>
+      <w:pPr>
+        <w:rPr>
+          <w:rFonts w:ascii="Impact" w:hAnsi="Impact"/>
+          <w:sz w:val="32"/>
+          <w:szCs w:val="32"/>
+        </w:rPr>
+      </w:pPr>
+    </w:p>
+    <w:p>
+      <w:pPr>
+        <w:rPr>
+          <w:rFonts w:ascii="Impact" w:hAnsi="Impact"/>
+          <w:sz w:val="32"/>
+          <w:szCs w:val="32"/>
+        </w:rPr>
+      </w:pPr>
+    </w:p>
+    <w:p>
+      <w:pPr>
+        <w:rPr>
+          <w:rFonts w:ascii="Impact" w:hAnsi="Impact"/>
+          <w:sz w:val="32"/>
+          <w:szCs w:val="32"/>
+        </w:rPr>
+      </w:pPr>
+    </w:p>
+    <w:p>
+      <w:pPr>
+        <w:rPr>
+          <w:rFonts w:ascii="Impact" w:hAnsi="Impact"/>
+          <w:sz w:val="32"/>
+          <w:szCs w:val="32"/>
+        </w:rPr>
+      </w:pPr>
+    </w:p>
+    <w:p>
+      <w:pPr>
+        <w:rPr>
+          <w:rFonts w:ascii="Impact" w:hAnsi="Impact"/>
+          <w:sz w:val="32"/>
+          <w:szCs w:val="32"/>
+        </w:rPr>
+      </w:pPr>
+    </w:p>
+    <w:p>
+      <w:pPr>
+        <w:jc w:val="center"/>
+        <w:rPr>
+          <w:rFonts w:ascii="Impact" w:hAnsi="Impact"/>
+          <w:sz w:val="40"/>
+          <w:szCs w:val="40"/>
+        </w:rPr>
+      </w:pPr>
+      <w:r>
+        <w:rPr>
+          <w:rFonts w:ascii="Impact" w:hAnsi="Impact"/>
+          <w:sz w:val="40"/>
+          <w:szCs w:val="40"/>
+        </w:rPr>
+        <w:lastRenderedPageBreak/>
+        <w:t>Routes to market</w:t>
+      </w:r>
+    </w:p>
+    <w:p>
+      <w:pPr>
+        <w:rPr>
+          <w:rFonts w:ascii="Impact" w:hAnsi="Impact"/>
+          <w:sz w:val="32"/>
+          <w:szCs w:val="32"/>
+        </w:rPr>
+      </w:pPr>
+      <w:r>
+        <w:rPr>
+          <w:rFonts w:ascii="Impact" w:hAnsi="Impact"/>
+          <w:sz w:val="32"/>
+          <w:szCs w:val="32"/>
+        </w:rPr>
+        <w:t>Self-Publishing</w:t>
+      </w:r>
+    </w:p>
+    <w:p>
+      <w:pPr>
+        <w:rPr>
+          <w:rFonts w:cstheme="minorHAnsi"/>
+          <w:sz w:val="24"/>
+          <w:szCs w:val="24"/>
+        </w:rPr>
+      </w:pPr>
+      <w:r>
+        <w:rPr>
+          <w:rFonts w:cstheme="minorHAnsi"/>
+          <w:sz w:val="24"/>
+          <w:szCs w:val="24"/>
+        </w:rPr>
+        <w:t>From the begging of development we originally planned to self-publish the game.  Below is a recap on the estimated outcome if we continue this plan.</w:t>
+      </w:r>
+    </w:p>
+    <w:p>
+      <w:pPr>
+        <w:rPr>
+          <w:rFonts w:ascii="Impact" w:hAnsi="Impact"/>
+          <w:sz w:val="24"/>
+          <w:szCs w:val="24"/>
+        </w:rPr>
+      </w:pPr>
+      <w:r>
+        <w:rPr>
+          <w:rFonts w:ascii="Impact" w:hAnsi="Impact"/>
+          <w:sz w:val="24"/>
+          <w:szCs w:val="24"/>
+        </w:rPr>
+        <w:t>Market Position</w:t>
+      </w:r>
+    </w:p>
+    <w:p>
+      <w:pPr>
+        <w:rPr>
+          <w:rFonts w:cstheme="minorHAnsi"/>
+          <w:sz w:val="24"/>
+          <w:szCs w:val="24"/>
+        </w:rPr>
+      </w:pPr>
+      <w:r>
+        <w:rPr>
+          <w:rFonts w:cstheme="minorHAnsi"/>
+          <w:sz w:val="24"/>
+          <w:szCs w:val="24"/>
+        </w:rPr>
+        <w:t>Our company is currently unknown, giving us no current market position. For the company it is key that we enter the market with a strong first product that is fulfilling to players so that we can start to build a solid brand.</w:t>
+      </w:r>
+    </w:p>
+    <w:p>
+      <w:pPr>
+        <w:rPr>
+          <w:rFonts w:ascii="Impact" w:hAnsi="Impact"/>
+          <w:sz w:val="24"/>
+          <w:szCs w:val="24"/>
+        </w:rPr>
+      </w:pPr>
+      <w:r>
+        <w:rPr>
+          <w:rFonts w:ascii="Impact" w:hAnsi="Impact"/>
+          <w:sz w:val="24"/>
+          <w:szCs w:val="24"/>
+        </w:rPr>
+        <w:t>Sales Channels</w:t>
+      </w:r>
+    </w:p>
+    <w:p>
+      <w:pPr>
+        <w:rPr>
+          <w:rFonts w:cstheme="minorHAnsi"/>
+          <w:sz w:val="24"/>
+          <w:szCs w:val="24"/>
+        </w:rPr>
+      </w:pPr>
+      <w:r>
+        <w:rPr>
+          <w:rFonts w:cstheme="minorHAnsi"/>
+          <w:sz w:val="24"/>
+          <w:szCs w:val="24"/>
+        </w:rPr>
+        <w:t>We are planning to use one channel for sales on initial release, itch.io. However there is a possibility to sell via other channels</w:t>
+      </w:r>
+      <w:r>
+        <w:rPr>
+          <w:rFonts w:cstheme="minorHAnsi"/>
+          <w:sz w:val="24"/>
+          <w:szCs w:val="24"/>
+        </w:rPr>
+        <w:t>, if demand seems worth it</w:t>
+      </w:r>
+      <w:r>
+        <w:rPr>
+          <w:rFonts w:cstheme="minorHAnsi"/>
+          <w:sz w:val="24"/>
+          <w:szCs w:val="24"/>
+        </w:rPr>
+        <w:t>. If we go on to port to mobile we will be selling via Goog</w:t>
+      </w:r>
+      <w:r>
+        <w:rPr>
+          <w:rFonts w:cstheme="minorHAnsi"/>
+          <w:sz w:val="24"/>
+          <w:szCs w:val="24"/>
+        </w:rPr>
+        <w:t xml:space="preserve">le Play Store and IOS App Store though this and additional sales channels are not currently being considered so they are left out of this revenue model. </w:t>
+      </w:r>
+    </w:p>
+    <w:p>
+      <w:pPr>
+        <w:rPr>
+          <w:rFonts w:cstheme="minorHAnsi"/>
+          <w:sz w:val="24"/>
+          <w:szCs w:val="24"/>
+        </w:rPr>
+      </w:pPr>
+      <w:r>
+        <w:rPr>
+          <w:rFonts w:cstheme="minorHAnsi"/>
+          <w:sz w:val="24"/>
+          <w:szCs w:val="24"/>
+        </w:rPr>
+        <w:t>We are estimating an expected sales of 10000 via itch.io only, selling at a minimum net profit of £5 per unit. This is quite a high estimate considering the channel so it is worth keeping in mind that this is by far a best case scenario.</w:t>
+      </w:r>
+    </w:p>
+    <w:p>
+      <w:pPr>
+        <w:rPr>
+          <w:rFonts w:cstheme="minorHAnsi"/>
+          <w:sz w:val="24"/>
+          <w:szCs w:val="24"/>
+        </w:rPr>
+      </w:pPr>
+      <w:r>
+        <w:rPr>
+          <w:rFonts w:cstheme="minorHAnsi"/>
+          <w:sz w:val="24"/>
+          <w:szCs w:val="24"/>
+        </w:rPr>
+        <w:t>We anticipate a steady climb in sales up to month 3 where sales will peak, then steadily tail out afterwards.</w:t>
+      </w:r>
+    </w:p>
+    <w:p>
+      <w:pPr>
+        <w:rPr>
+          <w:rFonts w:ascii="Impact" w:hAnsi="Impact"/>
+          <w:sz w:val="24"/>
+          <w:szCs w:val="24"/>
+        </w:rPr>
+      </w:pPr>
+      <w:r>
+        <w:rPr>
+          <w:rFonts w:ascii="Impact" w:hAnsi="Impact"/>
+          <w:sz w:val="24"/>
+          <w:szCs w:val="24"/>
+        </w:rPr>
+        <w:t>Advertising</w:t>
+      </w:r>
+    </w:p>
+    <w:p>
+      <w:pPr>
+        <w:rPr>
+          <w:rFonts w:cstheme="minorHAnsi"/>
+          <w:sz w:val="24"/>
+          <w:szCs w:val="24"/>
+        </w:rPr>
+      </w:pPr>
+      <w:r>
+        <w:rPr>
+          <w:rFonts w:cstheme="minorHAnsi"/>
+          <w:sz w:val="24"/>
+          <w:szCs w:val="24"/>
+        </w:rPr>
+        <w:t>We don’t have any money to spend on advertising</w:t>
+      </w:r>
+      <w:r>
+        <w:rPr>
+          <w:rFonts w:cstheme="minorHAnsi"/>
+          <w:sz w:val="24"/>
+          <w:szCs w:val="24"/>
+        </w:rPr>
+        <w:t xml:space="preserve"> during development</w:t>
+      </w:r>
+      <w:r>
+        <w:rPr>
+          <w:rFonts w:cstheme="minorHAnsi"/>
+          <w:sz w:val="24"/>
+          <w:szCs w:val="24"/>
+        </w:rPr>
+        <w:t xml:space="preserve"> and no team member’s with previous advertising experience. We will however be taking some measures in an attempt to market the game</w:t>
+      </w:r>
+      <w:r>
+        <w:rPr>
+          <w:rFonts w:cstheme="minorHAnsi"/>
+          <w:sz w:val="24"/>
+          <w:szCs w:val="24"/>
+        </w:rPr>
+        <w:t xml:space="preserve"> before release</w:t>
+      </w:r>
+      <w:r>
+        <w:rPr>
+          <w:rFonts w:cstheme="minorHAnsi"/>
+          <w:sz w:val="24"/>
+          <w:szCs w:val="24"/>
+        </w:rPr>
+        <w:t xml:space="preserve">. The first is building a social networking profile, by using smartly picked gifs and development blogs to show of unique and polished parts of the game we hope to catch the eye of some media that can spread the word about INK’D . </w:t>
+      </w:r>
+      <w:r>
+        <w:rPr>
+          <w:rFonts w:cstheme="minorHAnsi"/>
+          <w:sz w:val="24"/>
+          <w:szCs w:val="24"/>
+        </w:rPr>
+        <w:t>Some team members will be attending conferences anyway and will use these chances to network and advertise INK’D while there.</w:t>
+      </w:r>
+    </w:p>
+    <w:p>
+      <w:pPr>
+        <w:rPr>
+          <w:rFonts w:cstheme="minorHAnsi"/>
+          <w:sz w:val="24"/>
+          <w:szCs w:val="24"/>
+        </w:rPr>
+      </w:pPr>
+      <w:r>
+        <w:rPr>
+          <w:rFonts w:cstheme="minorHAnsi"/>
+          <w:sz w:val="24"/>
+          <w:szCs w:val="24"/>
+        </w:rPr>
+        <w:t xml:space="preserve">Once we start receiving sales we plan to start spending </w:t>
+      </w:r>
+      <w:r>
+        <w:rPr>
+          <w:rFonts w:cstheme="minorHAnsi"/>
+          <w:sz w:val="24"/>
+          <w:szCs w:val="24"/>
+        </w:rPr>
+        <w:t>approximately 10% of our income on marketing until the sales start to decline, to drive sales towards the estimate.</w:t>
+      </w:r>
+    </w:p>
+    <w:p>
+      <w:pPr>
+        <w:rPr>
+          <w:rFonts w:ascii="Impact" w:hAnsi="Impact"/>
+          <w:sz w:val="24"/>
+          <w:szCs w:val="24"/>
+        </w:rPr>
+      </w:pPr>
+      <w:r>
+        <w:rPr>
+          <w:rFonts w:ascii="Impact" w:hAnsi="Impact"/>
+          <w:sz w:val="24"/>
+          <w:szCs w:val="24"/>
+        </w:rPr>
+        <w:t>Further Work</w:t>
+      </w:r>
+    </w:p>
+    <w:p>
+      <w:pPr>
+        <w:rPr>
+          <w:rFonts w:cstheme="minorHAnsi"/>
+          <w:sz w:val="24"/>
+          <w:szCs w:val="24"/>
+        </w:rPr>
+      </w:pPr>
+      <w:r>
+        <w:rPr>
+          <w:rFonts w:cstheme="minorHAnsi"/>
+          <w:sz w:val="24"/>
+          <w:szCs w:val="24"/>
+        </w:rPr>
+        <w:t>We will be monitoring sales throughout the process to make sure we stop spending additional money on marketing when planned.</w:t>
+      </w:r>
+    </w:p>
+    <w:p>
+      <w:pPr>
+        <w:rPr>
+          <w:rFonts w:cstheme="minorHAnsi"/>
+          <w:sz w:val="24"/>
+          <w:szCs w:val="24"/>
+        </w:rPr>
+      </w:pPr>
+    </w:p>
+    <w:p>
+      <w:pPr>
+        <w:rPr>
+          <w:rFonts w:cstheme="minorHAnsi"/>
+          <w:sz w:val="24"/>
+          <w:szCs w:val="24"/>
+        </w:rPr>
+      </w:pPr>
+    </w:p>
+    <w:p>
+      <w:pPr>
+        <w:rPr>
+          <w:rFonts w:cstheme="minorHAnsi"/>
+          <w:sz w:val="24"/>
+          <w:szCs w:val="24"/>
+        </w:rPr>
+      </w:pPr>
+    </w:p>
+    <w:p>
+      <w:pPr>
+        <w:rPr>
+          <w:rFonts w:ascii="Impact" w:hAnsi="Impact"/>
+          <w:sz w:val="24"/>
+          <w:szCs w:val="24"/>
+        </w:rPr>
+      </w:pPr>
+      <w:r>
+        <w:rPr>
+          <w:rFonts w:ascii="Impact" w:hAnsi="Impact"/>
+          <w:sz w:val="24"/>
+          <w:szCs w:val="24"/>
+        </w:rPr>
+        <w:lastRenderedPageBreak/>
+        <w:t>Revenue Forecast</w:t>
+      </w:r>
+    </w:p>
+    <w:p>
+      <w:pPr>
+        <w:keepNext/>
+        <w:jc w:val="center"/>
+      </w:pPr>
+      <w:r>
+        <w:rPr>
+          <w:noProof/>
+          <w:lang w:eastAsia="en-GB"/>
+        </w:rPr>
+        <w:drawing>
+          <wp:inline distT="0" distB="0" distL="0" distR="0" wp14:anchorId="4F184D59" wp14:editId="753FC8AC">
+            <wp:extent cx="5791200" cy="4718246"/>
+            <wp:effectExtent l="0" t="0" r="0" b="6350"/>
+            <wp:docPr id="16" name="Picture 16"/>
+            <wp:cNvGraphicFramePr>
+              <a:graphicFrameLocks xmlns:a="http://schemas.openxmlformats.org/drawingml/2006/main" noChangeAspect="1"/>
+            </wp:cNvGraphicFramePr>
+            <a:graphic xmlns:a="http://schemas.openxmlformats.org/drawingml/2006/main">
+              <a:graphicData uri="http://schemas.openxmlformats.org/drawingml/2006/picture">
+                <pic:pic xmlns:pic="http://schemas.openxmlformats.org/drawingml/2006/picture">
+                  <pic:nvPicPr>
+                    <pic:cNvPr id="1" name=""/>
+                    <pic:cNvPicPr/>
+                  </pic:nvPicPr>
+                  <pic:blipFill>
+                    <a:blip r:embed="rId11"/>
+                    <a:stretch>
+                      <a:fillRect/>
+                    </a:stretch>
+                  </pic:blipFill>
+                  <pic:spPr>
+                    <a:xfrm>
+                      <a:off x="0" y="0"/>
+                      <a:ext cx="5811100" cy="4734459"/>
+                    </a:xfrm>
+                    <a:prstGeom prst="rect">
+                      <a:avLst/>
+                    </a:prstGeom>
+                  </pic:spPr>
+                </pic:pic>
+              </a:graphicData>
+            </a:graphic>
+          </wp:inline>
+        </w:drawing>
+      </w:r>
+    </w:p>
+    <w:p>
+      <w:pPr>
+        <w:pStyle w:val="Caption"/>
+        <w:jc w:val="center"/>
+        <w:rPr>
+          <w:rFonts w:ascii="Impact" w:hAnsi="Impact"/>
+          <w:sz w:val="32"/>
+          <w:szCs w:val="32"/>
+        </w:rPr>
+      </w:pPr>
+      <w:r>
+        <w:t xml:space="preserve">Table </w:t>
+      </w:r>
+      <w:fldSimple w:instr=" SEQ Table \* ARABIC ">
+        <w:r>
+          <w:rPr>
+            <w:noProof/>
+          </w:rPr>
+          <w:t>1</w:t>
+        </w:r>
+      </w:fldSimple>
+      <w:r>
+        <w:rPr>
+          <w:noProof/>
+        </w:rPr>
+        <w:t xml:space="preserve"> - Self-Publishing planned revenue for INK'D</w:t>
+      </w:r>
+    </w:p>
+    <w:p>
+      <w:pPr>
+        <w:rPr>
+          <w:rFonts w:ascii="Impact" w:hAnsi="Impact"/>
+          <w:sz w:val="32"/>
+          <w:szCs w:val="32"/>
+        </w:rPr>
+      </w:pPr>
+    </w:p>
+    <w:p>
+      <w:pPr>
+        <w:rPr>
+          <w:rFonts w:ascii="Impact" w:hAnsi="Impact"/>
+          <w:sz w:val="32"/>
+          <w:szCs w:val="32"/>
+        </w:rPr>
+      </w:pPr>
+    </w:p>
+    <w:p>
+      <w:pPr>
+        <w:rPr>
+          <w:rFonts w:ascii="Impact" w:hAnsi="Impact"/>
+          <w:sz w:val="32"/>
+          <w:szCs w:val="32"/>
+        </w:rPr>
+      </w:pPr>
+    </w:p>
+    <w:p>
+      <w:pPr>
+        <w:rPr>
+          <w:rFonts w:ascii="Impact" w:hAnsi="Impact"/>
+          <w:sz w:val="32"/>
+          <w:szCs w:val="32"/>
+        </w:rPr>
+      </w:pPr>
+    </w:p>
+    <w:p>
+      <w:pPr>
+        <w:rPr>
+          <w:rFonts w:ascii="Impact" w:hAnsi="Impact"/>
+          <w:sz w:val="32"/>
+          <w:szCs w:val="32"/>
+        </w:rPr>
+      </w:pPr>
+    </w:p>
+    <w:p>
+      <w:pPr>
+        <w:rPr>
+          <w:rFonts w:ascii="Impact" w:hAnsi="Impact"/>
+          <w:sz w:val="32"/>
+          <w:szCs w:val="32"/>
+        </w:rPr>
+      </w:pPr>
+    </w:p>
+    <w:p>
+      <w:pPr>
+        <w:rPr>
+          <w:rFonts w:ascii="Impact" w:hAnsi="Impact"/>
+          <w:sz w:val="32"/>
+          <w:szCs w:val="32"/>
+        </w:rPr>
+      </w:pPr>
+    </w:p>
+    <w:p>
+      <w:pPr>
+        <w:rPr>
+          <w:rFonts w:ascii="Impact" w:hAnsi="Impact"/>
+          <w:sz w:val="32"/>
+          <w:szCs w:val="32"/>
+        </w:rPr>
+      </w:pPr>
+    </w:p>
+    <w:p>
+      <w:pPr>
+        <w:rPr>
+          <w:rFonts w:ascii="Impact" w:hAnsi="Impact"/>
+          <w:sz w:val="32"/>
+          <w:szCs w:val="32"/>
+        </w:rPr>
+      </w:pPr>
+    </w:p>
+    <w:p>
+      <w:pPr>
+        <w:rPr>
+          <w:rFonts w:ascii="Impact" w:hAnsi="Impact"/>
+          <w:sz w:val="32"/>
+          <w:szCs w:val="32"/>
+        </w:rPr>
+      </w:pPr>
+      <w:r>
+        <w:rPr>
+          <w:rFonts w:ascii="Impact" w:hAnsi="Impact"/>
+          <w:sz w:val="32"/>
+          <w:szCs w:val="32"/>
+        </w:rPr>
+        <w:lastRenderedPageBreak/>
+        <w:t>Publisher</w:t>
+      </w:r>
+    </w:p>
+    <w:p>
+      <w:pPr>
+        <w:rPr>
+          <w:rFonts w:cstheme="minorHAnsi"/>
+          <w:sz w:val="24"/>
+          <w:szCs w:val="24"/>
+        </w:rPr>
+      </w:pPr>
+      <w:r>
+        <w:rPr>
+          <w:rFonts w:cstheme="minorHAnsi"/>
+          <w:sz w:val="24"/>
+          <w:szCs w:val="24"/>
+        </w:rPr>
+        <w:t xml:space="preserve">We have been approached by a publisher who have offered us a deal to invest an initial £100k to fund working costs and £50k dedicated to a marketing budget. There will be a 50/50 revenue split once the investments have been repaid. Further to this if sales of 40k units are reached within the first 3 months of sales then they will fund us porting the </w:t>
+      </w:r>
+      <w:r>
+        <w:rPr>
+          <w:rFonts w:cstheme="minorHAnsi"/>
+          <w:sz w:val="24"/>
+          <w:szCs w:val="24"/>
+        </w:rPr>
+        <w:t>games to 3 consoles (</w:t>
+      </w:r>
+      <w:proofErr w:type="spellStart"/>
+      <w:r>
+        <w:rPr>
+          <w:rFonts w:cstheme="minorHAnsi"/>
+          <w:sz w:val="24"/>
+          <w:szCs w:val="24"/>
+        </w:rPr>
+        <w:t>Playstation</w:t>
+      </w:r>
+      <w:proofErr w:type="spellEnd"/>
+      <w:r>
+        <w:rPr>
+          <w:rFonts w:cstheme="minorHAnsi"/>
+          <w:sz w:val="24"/>
+          <w:szCs w:val="24"/>
+        </w:rPr>
+        <w:t xml:space="preserve">, Xbox and </w:t>
+      </w:r>
+      <w:proofErr w:type="spellStart"/>
+      <w:r>
+        <w:rPr>
+          <w:rFonts w:cstheme="minorHAnsi"/>
+          <w:sz w:val="24"/>
+          <w:szCs w:val="24"/>
+        </w:rPr>
+        <w:t>S</w:t>
+      </w:r>
+      <w:r>
+        <w:rPr>
+          <w:rFonts w:cstheme="minorHAnsi"/>
+          <w:sz w:val="24"/>
+          <w:szCs w:val="24"/>
+        </w:rPr>
+        <w:t>wtich</w:t>
+      </w:r>
+      <w:proofErr w:type="spellEnd"/>
+      <w:r>
+        <w:rPr>
+          <w:rFonts w:cstheme="minorHAnsi"/>
+          <w:sz w:val="24"/>
+          <w:szCs w:val="24"/>
+        </w:rPr>
+        <w:t>). A</w:t>
+      </w:r>
+      <w:r>
+        <w:rPr>
+          <w:rFonts w:cstheme="minorHAnsi"/>
+          <w:sz w:val="24"/>
+          <w:szCs w:val="24"/>
+        </w:rPr>
+        <w:t>n additional investment of £50k for working costs and £15</w:t>
+      </w:r>
+      <w:r>
+        <w:rPr>
+          <w:rFonts w:cstheme="minorHAnsi"/>
+          <w:sz w:val="24"/>
+          <w:szCs w:val="24"/>
+        </w:rPr>
+        <w:t xml:space="preserve">0k for marketing will be given to complete these ports. </w:t>
+      </w:r>
+      <w:r>
+        <w:rPr>
+          <w:rFonts w:cstheme="minorHAnsi"/>
+          <w:sz w:val="24"/>
+          <w:szCs w:val="24"/>
+        </w:rPr>
+        <w:t>We will retain the IP but the publisher will have first refusal for additional projects using this IP.</w:t>
+      </w:r>
+    </w:p>
+    <w:p>
+      <w:pPr>
+        <w:rPr>
+          <w:rFonts w:ascii="Impact" w:hAnsi="Impact"/>
+          <w:sz w:val="24"/>
+          <w:szCs w:val="24"/>
+        </w:rPr>
+      </w:pPr>
+      <w:r>
+        <w:rPr>
+          <w:rFonts w:ascii="Impact" w:hAnsi="Impact"/>
+          <w:sz w:val="24"/>
+          <w:szCs w:val="24"/>
+        </w:rPr>
+        <w:t>Market Position</w:t>
+      </w:r>
+    </w:p>
+    <w:p>
+      <w:pPr>
+        <w:rPr>
+          <w:rFonts w:cstheme="minorHAnsi"/>
+          <w:sz w:val="24"/>
+          <w:szCs w:val="24"/>
+        </w:rPr>
+      </w:pPr>
+      <w:r>
+        <w:rPr>
+          <w:rFonts w:cstheme="minorHAnsi"/>
+          <w:sz w:val="24"/>
+          <w:szCs w:val="24"/>
+        </w:rPr>
+        <w:t>We currently don’t know anything about the publisher but it is assumed that they have published games before, and probably good ones, maybe even via steam and consoles.</w:t>
+      </w:r>
+    </w:p>
+    <w:p>
+      <w:pPr>
+        <w:rPr>
+          <w:rFonts w:ascii="Impact" w:hAnsi="Impact"/>
+          <w:sz w:val="24"/>
+          <w:szCs w:val="24"/>
+        </w:rPr>
+      </w:pPr>
+      <w:r>
+        <w:rPr>
+          <w:rFonts w:ascii="Impact" w:hAnsi="Impact"/>
+          <w:sz w:val="24"/>
+          <w:szCs w:val="24"/>
+        </w:rPr>
+        <w:t>Sales Channels</w:t>
+      </w:r>
+    </w:p>
+    <w:p>
+      <w:pPr>
+        <w:rPr>
+          <w:rFonts w:cstheme="minorHAnsi"/>
+          <w:sz w:val="24"/>
+          <w:szCs w:val="24"/>
+        </w:rPr>
+      </w:pPr>
+      <w:r>
+        <w:rPr>
+          <w:rFonts w:cstheme="minorHAnsi"/>
+          <w:sz w:val="24"/>
+          <w:szCs w:val="24"/>
+        </w:rPr>
+        <w:t xml:space="preserve">We will be selling initially via steam, the publisher has estimated sales between 30k-50k units selling at a price of £15. After VAT and steams cut we will be taking a net of £7.50 per unit sale. Given the publishers previous experience in this market and steams large player base we expect these estimates to be viable. </w:t>
+      </w:r>
+    </w:p>
+    <w:p>
+      <w:pPr>
+        <w:rPr>
+          <w:rFonts w:cstheme="minorHAnsi"/>
+          <w:sz w:val="24"/>
+          <w:szCs w:val="24"/>
+        </w:rPr>
+      </w:pPr>
+      <w:r>
+        <w:rPr>
+          <w:rFonts w:cstheme="minorHAnsi"/>
+          <w:sz w:val="24"/>
+          <w:szCs w:val="24"/>
+        </w:rPr>
+        <w:t xml:space="preserve">We again </w:t>
+      </w:r>
+      <w:r>
+        <w:rPr>
+          <w:rFonts w:cstheme="minorHAnsi"/>
+          <w:sz w:val="24"/>
+          <w:szCs w:val="24"/>
+        </w:rPr>
+        <w:t>anticipate a steady climb in sales up to month 3 where sales will peak, then steadily tail out afterwards</w:t>
+      </w:r>
+      <w:r>
+        <w:rPr>
+          <w:rFonts w:cstheme="minorHAnsi"/>
+          <w:sz w:val="24"/>
+          <w:szCs w:val="24"/>
+        </w:rPr>
+        <w:t>.</w:t>
+      </w:r>
+    </w:p>
+    <w:p>
+      <w:pPr>
+        <w:rPr>
+          <w:rFonts w:cstheme="minorHAnsi"/>
+          <w:sz w:val="24"/>
+          <w:szCs w:val="24"/>
+        </w:rPr>
+      </w:pPr>
+      <w:r>
+        <w:rPr>
+          <w:rFonts w:cstheme="minorHAnsi"/>
+          <w:sz w:val="24"/>
+          <w:szCs w:val="24"/>
+        </w:rPr>
+        <w:t xml:space="preserve">If we are to hit the sales target of 40k units in 3 months then the console ports will activate and bring the new sales channels of </w:t>
+      </w:r>
+      <w:r>
+        <w:rPr>
+          <w:rFonts w:cstheme="minorHAnsi"/>
+          <w:sz w:val="24"/>
+          <w:szCs w:val="24"/>
+        </w:rPr>
+        <w:t>PlayStation</w:t>
+      </w:r>
+      <w:r>
+        <w:rPr>
+          <w:rFonts w:cstheme="minorHAnsi"/>
+          <w:sz w:val="24"/>
+          <w:szCs w:val="24"/>
+        </w:rPr>
+        <w:t xml:space="preserve">, Xbox and Switch. It is estimated that we will manage to sell 20k units per console, taking a NET profit of £5 per unit. </w:t>
+      </w:r>
+    </w:p>
+    <w:p>
+      <w:pPr>
+        <w:rPr>
+          <w:rFonts w:ascii="Impact" w:hAnsi="Impact"/>
+          <w:sz w:val="24"/>
+          <w:szCs w:val="24"/>
+        </w:rPr>
+      </w:pPr>
+      <w:r>
+        <w:rPr>
+          <w:rFonts w:ascii="Impact" w:hAnsi="Impact"/>
+          <w:sz w:val="24"/>
+          <w:szCs w:val="24"/>
+        </w:rPr>
+        <w:t>Advertising</w:t>
+      </w:r>
+    </w:p>
+    <w:p>
+      <w:pPr>
+        <w:rPr>
+          <w:rFonts w:cstheme="minorHAnsi"/>
+          <w:sz w:val="24"/>
+          <w:szCs w:val="24"/>
+        </w:rPr>
+      </w:pPr>
+      <w:r>
+        <w:rPr>
+          <w:rFonts w:cstheme="minorHAnsi"/>
+          <w:sz w:val="24"/>
+          <w:szCs w:val="24"/>
+        </w:rPr>
+        <w:t>£50k spent somehow, are we doing it?</w:t>
+      </w:r>
+    </w:p>
+    <w:p>
+      <w:pPr>
+        <w:rPr>
+          <w:rFonts w:cstheme="minorHAnsi"/>
+          <w:sz w:val="24"/>
+          <w:szCs w:val="24"/>
+        </w:rPr>
+      </w:pPr>
+      <w:r>
+        <w:rPr>
+          <w:rFonts w:cstheme="minorHAnsi"/>
+          <w:sz w:val="24"/>
+          <w:szCs w:val="24"/>
+        </w:rPr>
+        <w:t>If (consoles</w:t>
+      </w:r>
+      <w:proofErr w:type="gramStart"/>
+      <w:r>
+        <w:rPr>
+          <w:rFonts w:cstheme="minorHAnsi"/>
+          <w:sz w:val="24"/>
+          <w:szCs w:val="24"/>
+        </w:rPr>
+        <w:t>)</w:t>
+      </w:r>
+      <w:proofErr w:type="gramEnd"/>
+      <w:r>
+        <w:rPr>
+          <w:rFonts w:cstheme="minorHAnsi"/>
+          <w:sz w:val="24"/>
+          <w:szCs w:val="24"/>
+        </w:rPr>
+        <w:br/>
+        <w:t>{</w:t>
+      </w:r>
+      <w:r>
+        <w:rPr>
+          <w:rFonts w:cstheme="minorHAnsi"/>
+          <w:sz w:val="24"/>
+          <w:szCs w:val="24"/>
+        </w:rPr>
+        <w:br/>
+      </w:r>
+      <w:r>
+        <w:rPr>
+          <w:rFonts w:cstheme="minorHAnsi"/>
+          <w:sz w:val="24"/>
+          <w:szCs w:val="24"/>
+        </w:rPr>
+        <w:tab/>
+        <w:t>Spend(150000);</w:t>
+      </w:r>
+      <w:r>
+        <w:rPr>
+          <w:rFonts w:cstheme="minorHAnsi"/>
+          <w:sz w:val="24"/>
+          <w:szCs w:val="24"/>
+        </w:rPr>
+        <w:br/>
+        <w:t>}</w:t>
+      </w:r>
+    </w:p>
+    <w:p>
+      <w:pPr>
+        <w:rPr>
+          <w:rFonts w:ascii="Impact" w:hAnsi="Impact"/>
+          <w:sz w:val="24"/>
+          <w:szCs w:val="24"/>
+        </w:rPr>
+      </w:pPr>
+      <w:r>
+        <w:rPr>
+          <w:rFonts w:ascii="Impact" w:hAnsi="Impact"/>
+          <w:sz w:val="24"/>
+          <w:szCs w:val="24"/>
+        </w:rPr>
+        <w:t>Revenue Model</w:t>
+      </w:r>
+    </w:p>
+    <w:p>
+      <w:pPr>
+        <w:rPr>
+          <w:rFonts w:cstheme="minorHAnsi"/>
+          <w:sz w:val="24"/>
+          <w:szCs w:val="24"/>
+        </w:rPr>
+      </w:pPr>
+      <w:r>
+        <w:rPr>
+          <w:rFonts w:cstheme="minorHAnsi"/>
+          <w:sz w:val="24"/>
+          <w:szCs w:val="24"/>
+        </w:rPr>
+        <w:t>We will be have a 50/50 revenue split on NET profit with the publisher. Revenue will be gathered from pure unit.</w:t>
+      </w:r>
+    </w:p>
+    <w:p>
+      <w:pPr>
+        <w:rPr>
+          <w:rFonts w:cstheme="minorHAnsi"/>
+          <w:sz w:val="24"/>
+          <w:szCs w:val="24"/>
+        </w:rPr>
+      </w:pPr>
+    </w:p>
+    <w:p>
+      <w:pPr>
+        <w:rPr>
+          <w:rFonts w:cstheme="minorHAnsi"/>
+          <w:sz w:val="24"/>
+          <w:szCs w:val="24"/>
+        </w:rPr>
+      </w:pPr>
+    </w:p>
+    <w:p>
+      <w:pPr>
+        <w:rPr>
+          <w:rFonts w:cstheme="minorHAnsi"/>
+          <w:sz w:val="24"/>
+          <w:szCs w:val="24"/>
+        </w:rPr>
+      </w:pPr>
+    </w:p>
+    <w:p>
+      <w:pPr>
+        <w:rPr>
+          <w:rFonts w:cstheme="minorHAnsi"/>
+          <w:sz w:val="24"/>
+          <w:szCs w:val="24"/>
+        </w:rPr>
+      </w:pPr>
+    </w:p>
+    <w:p>
+      <w:pPr>
+        <w:rPr>
+          <w:rFonts w:cstheme="minorHAnsi"/>
+          <w:sz w:val="24"/>
+          <w:szCs w:val="24"/>
+        </w:rPr>
+      </w:pPr>
+    </w:p>
+    <w:p>
+      <w:pPr>
+        <w:rPr>
+          <w:rFonts w:ascii="Impact" w:hAnsi="Impact"/>
+          <w:sz w:val="24"/>
+          <w:szCs w:val="24"/>
+        </w:rPr>
+      </w:pPr>
+      <w:r>
+        <w:rPr>
+          <w:rFonts w:ascii="Impact" w:hAnsi="Impact"/>
+          <w:sz w:val="24"/>
+          <w:szCs w:val="24"/>
+        </w:rPr>
+        <w:lastRenderedPageBreak/>
+        <w:t>Revenue Forecast</w:t>
+      </w:r>
+    </w:p>
+    <w:p>
+      <w:pPr>
+        <w:rPr>
+          <w:rFonts w:cstheme="minorHAnsi"/>
+          <w:sz w:val="24"/>
+          <w:szCs w:val="24"/>
+        </w:rPr>
+      </w:pPr>
+    </w:p>
+    <w:p>
+      <w:pPr>
+        <w:rPr>
+          <w:rFonts w:ascii="Impact" w:hAnsi="Impact"/>
+          <w:sz w:val="24"/>
+          <w:szCs w:val="24"/>
+        </w:rPr>
+      </w:pPr>
+    </w:p>
+    <w:p>
+      <w:pPr>
+        <w:rPr>
+          <w:rFonts w:ascii="Impact" w:hAnsi="Impact"/>
+          <w:sz w:val="24"/>
+          <w:szCs w:val="24"/>
+        </w:rPr>
+      </w:pPr>
+    </w:p>
+    <w:p>
+      <w:pPr>
+        <w:rPr>
+          <w:rFonts w:ascii="Impact" w:hAnsi="Impact"/>
+          <w:sz w:val="24"/>
+          <w:szCs w:val="24"/>
+        </w:rPr>
+      </w:pPr>
+    </w:p>
+    <w:p>
+      <w:pPr>
+        <w:rPr>
+          <w:rFonts w:ascii="Impact" w:hAnsi="Impact"/>
+          <w:sz w:val="24"/>
+          <w:szCs w:val="24"/>
+        </w:rPr>
+      </w:pPr>
+    </w:p>
+    <w:p>
+      <w:pPr>
+        <w:rPr>
+          <w:rFonts w:ascii="Impact" w:hAnsi="Impact"/>
+          <w:sz w:val="24"/>
+          <w:szCs w:val="24"/>
+        </w:rPr>
+      </w:pPr>
+    </w:p>
+    <w:p>
+      <w:pPr>
+        <w:rPr>
+          <w:rFonts w:ascii="Impact" w:hAnsi="Impact"/>
+          <w:sz w:val="24"/>
+          <w:szCs w:val="24"/>
+        </w:rPr>
+      </w:pPr>
+    </w:p>
+    <w:p>
+      <w:pPr>
+        <w:rPr>
+          <w:rFonts w:ascii="Impact" w:hAnsi="Impact"/>
+          <w:sz w:val="24"/>
+          <w:szCs w:val="24"/>
+        </w:rPr>
+      </w:pPr>
+    </w:p>
+    <w:p>
+      <w:pPr>
+        <w:rPr>
+          <w:rFonts w:ascii="Impact" w:hAnsi="Impact"/>
+          <w:sz w:val="24"/>
+          <w:szCs w:val="24"/>
+        </w:rPr>
+      </w:pPr>
+    </w:p>
+    <w:p>
+      <w:pPr>
+        <w:rPr>
+          <w:rFonts w:ascii="Impact" w:hAnsi="Impact"/>
+          <w:sz w:val="24"/>
+          <w:szCs w:val="24"/>
+        </w:rPr>
+      </w:pPr>
+    </w:p>
+    <w:p>
+      <w:pPr>
+        <w:rPr>
+          <w:rFonts w:ascii="Impact" w:hAnsi="Impact"/>
+          <w:sz w:val="24"/>
+          <w:szCs w:val="24"/>
+        </w:rPr>
+      </w:pPr>
+    </w:p>
+    <w:p>
+      <w:pPr>
+        <w:rPr>
+          <w:rFonts w:ascii="Impact" w:hAnsi="Impact"/>
+          <w:sz w:val="24"/>
+          <w:szCs w:val="24"/>
+        </w:rPr>
+      </w:pPr>
+    </w:p>
+    <w:p>
+      <w:pPr>
+        <w:rPr>
+          <w:rFonts w:ascii="Impact" w:hAnsi="Impact"/>
+          <w:sz w:val="24"/>
+          <w:szCs w:val="24"/>
+        </w:rPr>
+      </w:pPr>
+    </w:p>
+    <w:p>
+      <w:pPr>
+        <w:rPr>
+          <w:rFonts w:ascii="Impact" w:hAnsi="Impact"/>
+          <w:sz w:val="24"/>
+          <w:szCs w:val="24"/>
+        </w:rPr>
+      </w:pPr>
+    </w:p>
+    <w:p>
+      <w:pPr>
+        <w:rPr>
+          <w:rFonts w:ascii="Impact" w:hAnsi="Impact"/>
+          <w:sz w:val="24"/>
+          <w:szCs w:val="24"/>
+        </w:rPr>
+      </w:pPr>
+    </w:p>
+    <w:p>
+      <w:pPr>
+        <w:rPr>
+          <w:rFonts w:ascii="Impact" w:hAnsi="Impact"/>
+          <w:sz w:val="24"/>
+          <w:szCs w:val="24"/>
+        </w:rPr>
+      </w:pPr>
+    </w:p>
+    <w:p>
+      <w:pPr>
+        <w:rPr>
+          <w:rFonts w:ascii="Impact" w:hAnsi="Impact"/>
+          <w:sz w:val="24"/>
+          <w:szCs w:val="24"/>
+        </w:rPr>
+      </w:pPr>
+    </w:p>
+    <w:p>
+      <w:pPr>
+        <w:rPr>
+          <w:rFonts w:ascii="Impact" w:hAnsi="Impact"/>
+          <w:sz w:val="24"/>
+          <w:szCs w:val="24"/>
+        </w:rPr>
+      </w:pPr>
+    </w:p>
+    <w:p>
+      <w:pPr>
+        <w:rPr>
+          <w:rFonts w:ascii="Impact" w:hAnsi="Impact"/>
+          <w:sz w:val="24"/>
+          <w:szCs w:val="24"/>
+        </w:rPr>
+      </w:pPr>
+    </w:p>
+    <w:p>
+      <w:pPr>
+        <w:rPr>
+          <w:rFonts w:ascii="Impact" w:hAnsi="Impact"/>
+          <w:sz w:val="24"/>
+          <w:szCs w:val="24"/>
+        </w:rPr>
+      </w:pPr>
+    </w:p>
+    <w:p>
+      <w:pPr>
+        <w:rPr>
+          <w:rFonts w:ascii="Impact" w:hAnsi="Impact"/>
+          <w:sz w:val="24"/>
+          <w:szCs w:val="24"/>
+        </w:rPr>
+      </w:pPr>
+    </w:p>
+    <w:p>
+      <w:pPr>
+        <w:rPr>
+          <w:rFonts w:ascii="Impact" w:hAnsi="Impact"/>
+          <w:sz w:val="24"/>
+          <w:szCs w:val="24"/>
+        </w:rPr>
+      </w:pPr>
+    </w:p>
+    <w:p>
+      <w:pPr>
+        <w:rPr>
+          <w:rFonts w:ascii="Impact" w:hAnsi="Impact"/>
+          <w:sz w:val="24"/>
+          <w:szCs w:val="24"/>
+        </w:rPr>
+      </w:pPr>
+    </w:p>
+    <w:p>
+      <w:pPr>
+        <w:rPr>
+          <w:rFonts w:ascii="Impact" w:hAnsi="Impact"/>
+          <w:sz w:val="24"/>
+          <w:szCs w:val="24"/>
+        </w:rPr>
+      </w:pPr>
+    </w:p>
+    <w:p>
+      <w:pPr>
+        <w:rPr>
+          <w:rFonts w:ascii="Impact" w:hAnsi="Impact"/>
+          <w:sz w:val="24"/>
+          <w:szCs w:val="24"/>
+        </w:rPr>
+      </w:pPr>
+    </w:p>
+    <w:p>
+      <w:pPr>
+        <w:rPr>
+          <w:rFonts w:ascii="Impact" w:hAnsi="Impact"/>
+          <w:sz w:val="24"/>
+          <w:szCs w:val="24"/>
+        </w:rPr>
+      </w:pPr>
+    </w:p>
+    <w:p>
+      <w:pPr>
+        <w:rPr>
+          <w:rFonts w:ascii="Impact" w:hAnsi="Impact"/>
+          <w:sz w:val="24"/>
+          <w:szCs w:val="24"/>
+        </w:rPr>
+      </w:pPr>
+    </w:p>
+    <w:p>
+      <w:pPr>
+        <w:rPr>
+          <w:rFonts w:ascii="Impact" w:hAnsi="Impact"/>
+          <w:sz w:val="24"/>
+          <w:szCs w:val="24"/>
+        </w:rPr>
+      </w:pPr>
+    </w:p>
+    <w:p>
+      <w:pPr>
+        <w:jc w:val="center"/>
+        <w:rPr>
+          <w:rFonts w:ascii="Impact" w:hAnsi="Impact"/>
+          <w:sz w:val="40"/>
+          <w:szCs w:val="40"/>
+        </w:rPr>
+      </w:pPr>
+      <w:r>
+        <w:rPr>
+          <w:rFonts w:ascii="Impact" w:hAnsi="Impact"/>
+          <w:sz w:val="40"/>
+          <w:szCs w:val="40"/>
+        </w:rPr>
+        <w:lastRenderedPageBreak/>
+        <w:t>Development Plan</w:t>
+      </w:r>
       <w:bookmarkStart w:id="0" w:name="_GoBack"/>
       <w:bookmarkEnd w:id="0"/>
     </w:p>
     <w:p>
       <w:pPr>
-        <w:jc w:val="center"/>
-        <w:rPr>
-          <w:rFonts w:ascii="Impact" w:hAnsi="Impact"/>
-          <w:sz w:val="40"/>
-          <w:szCs w:val="40"/>
-        </w:rPr>
-      </w:pPr>
-      <w:r>
-        <w:rPr>
-          <w:rFonts w:ascii="Impact" w:hAnsi="Impact"/>
-          <w:sz w:val="40"/>
-          <w:szCs w:val="40"/>
-        </w:rPr>
-        <w:lastRenderedPageBreak/>
-        <w:t>Routes to market</w:t>
-      </w:r>
-    </w:p>
-    <w:p>
-      <w:pPr>
-        <w:rPr>
-          <w:rFonts w:ascii="Impact" w:hAnsi="Impact"/>
-          <w:sz w:val="32"/>
-          <w:szCs w:val="32"/>
-        </w:rPr>
-      </w:pPr>
-      <w:r>
-        <w:rPr>
-          <w:rFonts w:ascii="Impact" w:hAnsi="Impact"/>
-          <w:sz w:val="32"/>
-          <w:szCs w:val="32"/>
-        </w:rPr>
-        <w:t>Self-Publishing</w:t>
-      </w:r>
-    </w:p>
-    <w:p>
-      <w:pPr>
-        <w:rPr>
-          <w:rFonts w:ascii="Impact" w:hAnsi="Impact"/>
-          <w:sz w:val="24"/>
-          <w:szCs w:val="24"/>
-        </w:rPr>
-      </w:pPr>
-    </w:p>
-    <w:p>
-      <w:pPr>
-        <w:rPr>
-          <w:rFonts w:ascii="Impact" w:hAnsi="Impact"/>
-          <w:sz w:val="24"/>
-          <w:szCs w:val="24"/>
-        </w:rPr>
-      </w:pPr>
-      <w:r>
-        <w:rPr>
-          <w:rFonts w:ascii="Impact" w:hAnsi="Impact"/>
-          <w:sz w:val="24"/>
-          <w:szCs w:val="24"/>
-        </w:rPr>
-        <w:t>Sales Channels</w:t>
-      </w:r>
-    </w:p>
-    <w:p>
-      <w:pPr>
-        <w:rPr>
-          <w:rFonts w:ascii="Impact" w:hAnsi="Impact"/>
-          <w:sz w:val="24"/>
-          <w:szCs w:val="24"/>
-        </w:rPr>
-      </w:pPr>
-      <w:r>
-        <w:rPr>
-          <w:rFonts w:ascii="Impact" w:hAnsi="Impact"/>
-          <w:sz w:val="24"/>
-          <w:szCs w:val="24"/>
-        </w:rPr>
-        <w:t>Advertising</w:t>
-      </w:r>
-    </w:p>
-    <w:p>
-      <w:pPr>
-        <w:rPr>
-          <w:rFonts w:ascii="Impact" w:hAnsi="Impact"/>
-          <w:sz w:val="24"/>
-          <w:szCs w:val="24"/>
-        </w:rPr>
-      </w:pPr>
-      <w:r>
-        <w:rPr>
-          <w:rFonts w:ascii="Impact" w:hAnsi="Impact"/>
-          <w:sz w:val="24"/>
-          <w:szCs w:val="24"/>
-        </w:rPr>
-        <w:t>Further Work</w:t>
-      </w:r>
-    </w:p>
-    <w:p>
-      <w:pPr>
-        <w:rPr>
-          <w:rFonts w:ascii="Impact" w:hAnsi="Impact"/>
-          <w:sz w:val="24"/>
-          <w:szCs w:val="24"/>
-        </w:rPr>
-      </w:pPr>
-      <w:r>
-        <w:rPr>
-          <w:rFonts w:ascii="Impact" w:hAnsi="Impact"/>
-          <w:sz w:val="24"/>
-          <w:szCs w:val="24"/>
-        </w:rPr>
-        <w:t>Revenue Forecast</w:t>
-      </w:r>
-    </w:p>
-    <w:p>
-      <w:pPr>
-        <w:rPr>
-          <w:rFonts w:ascii="Impact" w:hAnsi="Impact"/>
-          <w:sz w:val="32"/>
-          <w:szCs w:val="32"/>
-        </w:rPr>
-      </w:pPr>
-    </w:p>
-    <w:p>
-      <w:pPr>
-        <w:rPr>
-          <w:rFonts w:ascii="Impact" w:hAnsi="Impact"/>
-          <w:sz w:val="32"/>
-          <w:szCs w:val="32"/>
-        </w:rPr>
-      </w:pPr>
-    </w:p>
-    <w:p>
-      <w:pPr>
-        <w:rPr>
-          <w:rFonts w:ascii="Impact" w:hAnsi="Impact"/>
-          <w:sz w:val="32"/>
-          <w:szCs w:val="32"/>
-        </w:rPr>
-      </w:pPr>
-    </w:p>
-    <w:p>
-      <w:pPr>
-        <w:rPr>
-          <w:rFonts w:ascii="Impact" w:hAnsi="Impact"/>
-          <w:sz w:val="32"/>
-          <w:szCs w:val="32"/>
-        </w:rPr>
-      </w:pPr>
-    </w:p>
-    <w:p>
-      <w:pPr>
-        <w:rPr>
-          <w:rFonts w:ascii="Impact" w:hAnsi="Impact"/>
-          <w:sz w:val="32"/>
-          <w:szCs w:val="32"/>
-        </w:rPr>
-      </w:pPr>
-    </w:p>
-    <w:p>
-      <w:pPr>
-        <w:rPr>
-          <w:rFonts w:ascii="Impact" w:hAnsi="Impact"/>
-          <w:sz w:val="32"/>
-          <w:szCs w:val="32"/>
-        </w:rPr>
-      </w:pPr>
-    </w:p>
-    <w:p>
-      <w:pPr>
-        <w:rPr>
-          <w:rFonts w:ascii="Impact" w:hAnsi="Impact"/>
-          <w:sz w:val="32"/>
-          <w:szCs w:val="32"/>
-        </w:rPr>
-      </w:pPr>
-    </w:p>
-    <w:p>
-      <w:pPr>
-        <w:rPr>
-          <w:rFonts w:ascii="Impact" w:hAnsi="Impact"/>
-          <w:sz w:val="32"/>
-          <w:szCs w:val="32"/>
-        </w:rPr>
-      </w:pPr>
-    </w:p>
-    <w:p>
-      <w:pPr>
-        <w:rPr>
-          <w:rFonts w:ascii="Impact" w:hAnsi="Impact"/>
-          <w:sz w:val="32"/>
-          <w:szCs w:val="32"/>
-        </w:rPr>
-      </w:pPr>
-    </w:p>
-    <w:p>
-      <w:pPr>
-        <w:rPr>
-          <w:rFonts w:ascii="Impact" w:hAnsi="Impact"/>
-          <w:sz w:val="32"/>
-          <w:szCs w:val="32"/>
-        </w:rPr>
-      </w:pPr>
-    </w:p>
-    <w:p>
-      <w:pPr>
-        <w:rPr>
-          <w:rFonts w:ascii="Impact" w:hAnsi="Impact"/>
-          <w:sz w:val="32"/>
-          <w:szCs w:val="32"/>
-        </w:rPr>
-      </w:pPr>
-    </w:p>
-    <w:p>
-      <w:pPr>
-        <w:rPr>
-          <w:rFonts w:ascii="Impact" w:hAnsi="Impact"/>
-          <w:sz w:val="32"/>
-          <w:szCs w:val="32"/>
-        </w:rPr>
-      </w:pPr>
-    </w:p>
-    <w:p>
-      <w:pPr>
-        <w:rPr>
-          <w:rFonts w:ascii="Impact" w:hAnsi="Impact"/>
-          <w:sz w:val="32"/>
-          <w:szCs w:val="32"/>
-        </w:rPr>
-      </w:pPr>
-    </w:p>
-    <w:p>
-      <w:pPr>
-        <w:rPr>
-          <w:rFonts w:ascii="Impact" w:hAnsi="Impact"/>
-          <w:sz w:val="32"/>
-          <w:szCs w:val="32"/>
-        </w:rPr>
-      </w:pPr>
-    </w:p>
-    <w:p>
-      <w:pPr>
-        <w:rPr>
-          <w:rFonts w:ascii="Impact" w:hAnsi="Impact"/>
-          <w:sz w:val="32"/>
-          <w:szCs w:val="32"/>
-        </w:rPr>
-      </w:pPr>
-    </w:p>
-    <w:p>
-      <w:pPr>
-        <w:rPr>
-          <w:rFonts w:ascii="Impact" w:hAnsi="Impact"/>
-          <w:sz w:val="32"/>
-          <w:szCs w:val="32"/>
-        </w:rPr>
-      </w:pPr>
-    </w:p>
-    <w:p>
-      <w:pPr>
-        <w:rPr>
-          <w:rFonts w:ascii="Impact" w:hAnsi="Impact"/>
-          <w:sz w:val="32"/>
-          <w:szCs w:val="32"/>
-        </w:rPr>
-      </w:pPr>
-    </w:p>
-    <w:p>
-      <w:pPr>
-        <w:rPr>
-          <w:rFonts w:ascii="Impact" w:hAnsi="Impact"/>
-          <w:sz w:val="32"/>
-          <w:szCs w:val="32"/>
-        </w:rPr>
-      </w:pPr>
-    </w:p>
-    <w:p>
-      <w:pPr>
-        <w:rPr>
-          <w:rFonts w:ascii="Impact" w:hAnsi="Impact"/>
-          <w:sz w:val="32"/>
-          <w:szCs w:val="32"/>
-        </w:rPr>
-      </w:pPr>
-      <w:r>
-        <w:rPr>
-          <w:rFonts w:ascii="Impact" w:hAnsi="Impact"/>
-          <w:sz w:val="32"/>
-          <w:szCs w:val="32"/>
-        </w:rPr>
-        <w:lastRenderedPageBreak/>
-        <w:t>Publisher</w:t>
-      </w:r>
-    </w:p>
-    <w:p>
-      <w:pPr>
-        <w:rPr>
-          <w:rFonts w:ascii="Impact" w:hAnsi="Impact"/>
-          <w:sz w:val="24"/>
-          <w:szCs w:val="24"/>
-        </w:rPr>
-      </w:pPr>
-      <w:r>
-        <w:rPr>
-          <w:rFonts w:ascii="Impact" w:hAnsi="Impact"/>
-          <w:sz w:val="24"/>
-          <w:szCs w:val="24"/>
-        </w:rPr>
-        <w:t>Market Position</w:t>
-      </w:r>
-    </w:p>
-    <w:p>
-      <w:pPr>
-        <w:rPr>
-          <w:rFonts w:ascii="Impact" w:hAnsi="Impact"/>
-          <w:sz w:val="24"/>
-          <w:szCs w:val="24"/>
-        </w:rPr>
-      </w:pPr>
-      <w:r>
-        <w:rPr>
-          <w:rFonts w:ascii="Impact" w:hAnsi="Impact"/>
-          <w:sz w:val="24"/>
-          <w:szCs w:val="24"/>
-        </w:rPr>
-        <w:t>Advertising</w:t>
-      </w:r>
-    </w:p>
-    <w:p>
-      <w:pPr>
-        <w:rPr>
-          <w:rFonts w:ascii="Impact" w:hAnsi="Impact"/>
-          <w:sz w:val="24"/>
-          <w:szCs w:val="24"/>
-        </w:rPr>
-      </w:pPr>
-      <w:r>
-        <w:rPr>
-          <w:rFonts w:ascii="Impact" w:hAnsi="Impact"/>
-          <w:sz w:val="24"/>
-          <w:szCs w:val="24"/>
-        </w:rPr>
-        <w:t>Revenue Model</w:t>
-      </w:r>
-    </w:p>
-    <w:p>
-      <w:pPr>
-        <w:rPr>
-          <w:rFonts w:ascii="Impact" w:hAnsi="Impact"/>
-          <w:sz w:val="24"/>
-          <w:szCs w:val="24"/>
-        </w:rPr>
-      </w:pPr>
-      <w:r>
-        <w:rPr>
-          <w:rFonts w:ascii="Impact" w:hAnsi="Impact"/>
-          <w:sz w:val="24"/>
-          <w:szCs w:val="24"/>
-        </w:rPr>
-        <w:t>Revenue Forecast</w:t>
-      </w:r>
-    </w:p>
-    <w:p>
-      <w:pPr>
-        <w:rPr>
-          <w:rFonts w:ascii="Impact" w:hAnsi="Impact"/>
-          <w:sz w:val="24"/>
-          <w:szCs w:val="24"/>
-        </w:rPr>
-      </w:pPr>
-    </w:p>
-    <w:p>
-      <w:pPr>
-        <w:rPr>
-          <w:rFonts w:ascii="Impact" w:hAnsi="Impact"/>
-          <w:sz w:val="24"/>
-          <w:szCs w:val="24"/>
-        </w:rPr>
-      </w:pPr>
-    </w:p>
-    <w:p>
-      <w:pPr>
-        <w:rPr>
-          <w:rFonts w:ascii="Impact" w:hAnsi="Impact"/>
-          <w:sz w:val="24"/>
-          <w:szCs w:val="24"/>
-        </w:rPr>
-      </w:pPr>
-    </w:p>
-    <w:p>
-      <w:pPr>
-        <w:rPr>
-          <w:rFonts w:ascii="Impact" w:hAnsi="Impact"/>
-          <w:sz w:val="24"/>
-          <w:szCs w:val="24"/>
-        </w:rPr>
-      </w:pPr>
-    </w:p>
-    <w:p>
-      <w:pPr>
-        <w:rPr>
-          <w:rFonts w:ascii="Impact" w:hAnsi="Impact"/>
-          <w:sz w:val="24"/>
-          <w:szCs w:val="24"/>
-        </w:rPr>
-      </w:pPr>
-    </w:p>
-    <w:p>
-      <w:pPr>
-        <w:rPr>
-          <w:rFonts w:ascii="Impact" w:hAnsi="Impact"/>
-          <w:sz w:val="24"/>
-          <w:szCs w:val="24"/>
-        </w:rPr>
-      </w:pPr>
-    </w:p>
-    <w:p>
-      <w:pPr>
-        <w:rPr>
-          <w:rFonts w:ascii="Impact" w:hAnsi="Impact"/>
-          <w:sz w:val="24"/>
-          <w:szCs w:val="24"/>
-        </w:rPr>
-      </w:pPr>
-    </w:p>
-    <w:p>
-      <w:pPr>
-        <w:rPr>
-          <w:rFonts w:ascii="Impact" w:hAnsi="Impact"/>
-          <w:sz w:val="24"/>
-          <w:szCs w:val="24"/>
-        </w:rPr>
-      </w:pPr>
-    </w:p>
-    <w:p>
-      <w:pPr>
-        <w:rPr>
-          <w:rFonts w:ascii="Impact" w:hAnsi="Impact"/>
-          <w:sz w:val="24"/>
-          <w:szCs w:val="24"/>
-        </w:rPr>
-      </w:pPr>
-    </w:p>
-    <w:p>
-      <w:pPr>
-        <w:rPr>
-          <w:rFonts w:ascii="Impact" w:hAnsi="Impact"/>
-          <w:sz w:val="24"/>
-          <w:szCs w:val="24"/>
-        </w:rPr>
-      </w:pPr>
-    </w:p>
-    <w:p>
-      <w:pPr>
-        <w:rPr>
-          <w:rFonts w:ascii="Impact" w:hAnsi="Impact"/>
-          <w:sz w:val="24"/>
-          <w:szCs w:val="24"/>
-        </w:rPr>
-      </w:pPr>
-    </w:p>
-    <w:p>
-      <w:pPr>
-        <w:rPr>
-          <w:rFonts w:ascii="Impact" w:hAnsi="Impact"/>
-          <w:sz w:val="24"/>
-          <w:szCs w:val="24"/>
-        </w:rPr>
-      </w:pPr>
-    </w:p>
-    <w:p>
-      <w:pPr>
-        <w:rPr>
-          <w:rFonts w:ascii="Impact" w:hAnsi="Impact"/>
-          <w:sz w:val="24"/>
-          <w:szCs w:val="24"/>
-        </w:rPr>
-      </w:pPr>
-    </w:p>
-    <w:p>
-      <w:pPr>
-        <w:rPr>
-          <w:rFonts w:ascii="Impact" w:hAnsi="Impact"/>
-          <w:sz w:val="24"/>
-          <w:szCs w:val="24"/>
-        </w:rPr>
-      </w:pPr>
-    </w:p>
-    <w:p>
-      <w:pPr>
-        <w:rPr>
-          <w:rFonts w:ascii="Impact" w:hAnsi="Impact"/>
-          <w:sz w:val="24"/>
-          <w:szCs w:val="24"/>
-        </w:rPr>
-      </w:pPr>
-    </w:p>
-    <w:p>
-      <w:pPr>
-        <w:rPr>
-          <w:rFonts w:ascii="Impact" w:hAnsi="Impact"/>
-          <w:sz w:val="24"/>
-          <w:szCs w:val="24"/>
-        </w:rPr>
-      </w:pPr>
-    </w:p>
-    <w:p>
-      <w:pPr>
-        <w:rPr>
-          <w:rFonts w:ascii="Impact" w:hAnsi="Impact"/>
-          <w:sz w:val="24"/>
-          <w:szCs w:val="24"/>
-        </w:rPr>
-      </w:pPr>
-    </w:p>
-    <w:p>
-      <w:pPr>
-        <w:rPr>
-          <w:rFonts w:ascii="Impact" w:hAnsi="Impact"/>
-          <w:sz w:val="24"/>
-          <w:szCs w:val="24"/>
-        </w:rPr>
-      </w:pPr>
-    </w:p>
-    <w:p>
-      <w:pPr>
-        <w:rPr>
-          <w:rFonts w:ascii="Impact" w:hAnsi="Impact"/>
-          <w:sz w:val="24"/>
-          <w:szCs w:val="24"/>
-        </w:rPr>
-      </w:pPr>
-    </w:p>
-    <w:p>
-      <w:pPr>
-        <w:rPr>
-          <w:rFonts w:ascii="Impact" w:hAnsi="Impact"/>
-          <w:sz w:val="24"/>
-          <w:szCs w:val="24"/>
-        </w:rPr>
-      </w:pPr>
-    </w:p>
-    <w:p>
-      <w:pPr>
-        <w:rPr>
-          <w:rFonts w:ascii="Impact" w:hAnsi="Impact"/>
-          <w:sz w:val="24"/>
-          <w:szCs w:val="24"/>
-        </w:rPr>
-      </w:pPr>
-    </w:p>
-    <w:p>
-      <w:pPr>
-        <w:rPr>
-          <w:rFonts w:ascii="Impact" w:hAnsi="Impact"/>
-          <w:sz w:val="24"/>
-          <w:szCs w:val="24"/>
-        </w:rPr>
-      </w:pPr>
-    </w:p>
-    <w:p>
-      <w:pPr>
-        <w:rPr>
-          <w:rFonts w:ascii="Impact" w:hAnsi="Impact"/>
-          <w:sz w:val="24"/>
-          <w:szCs w:val="24"/>
-        </w:rPr>
-      </w:pPr>
-    </w:p>
-    <w:p>
-      <w:pPr>
-        <w:rPr>
-          <w:rFonts w:ascii="Impact" w:hAnsi="Impact"/>
-          <w:sz w:val="24"/>
-          <w:szCs w:val="24"/>
-        </w:rPr>
-      </w:pPr>
-    </w:p>
-    <w:p>
-      <w:pPr>
-        <w:jc w:val="center"/>
-        <w:rPr>
-          <w:rFonts w:ascii="Impact" w:hAnsi="Impact"/>
-          <w:sz w:val="40"/>
-          <w:szCs w:val="40"/>
-        </w:rPr>
-      </w:pPr>
-      <w:r>
-        <w:rPr>
-          <w:rFonts w:ascii="Impact" w:hAnsi="Impact"/>
-          <w:sz w:val="40"/>
-          <w:szCs w:val="40"/>
-        </w:rPr>
-        <w:lastRenderedPageBreak/>
-        <w:t>Development Plan</w:t>
-      </w:r>
-    </w:p>
-    <w:p>
-      <w:pPr>
         <w:rPr>
           <w:rFonts w:ascii="Impact" w:hAnsi="Impact"/>
           <w:sz w:val="32"/>
@@ -3256,10 +4024,10 @@
           <w:lang w:eastAsia="en-GB"/>
         </w:rPr>
         <w:drawing>
-          <wp:inline distT="0" distB="0" distL="0" distR="0" wp14:anchorId="30AD791B" wp14:editId="6F1F13A5">
-            <wp:extent cx="5731510" cy="3587115"/>
+          <wp:inline distT="0" distB="0" distL="0" distR="0" wp14:anchorId="18B768E1" wp14:editId="412FC598">
+            <wp:extent cx="5731510" cy="3181350"/>
             <wp:effectExtent l="0" t="0" r="2540" b="0"/>
-            <wp:docPr id="6" name="Picture 6"/>
+            <wp:docPr id="17" name="Picture 17"/>
             <wp:cNvGraphicFramePr>
               <a:graphicFrameLocks xmlns:a="http://schemas.openxmlformats.org/drawingml/2006/main" noChangeAspect="1"/>
             </wp:cNvGraphicFramePr>
@@ -3279,7 +4047,7 @@
                   <pic:spPr>
                     <a:xfrm>
                       <a:off x="0" y="0"/>
-                      <a:ext cx="5731510" cy="3587115"/>
+                      <a:ext cx="5731510" cy="3181350"/>
                     </a:xfrm>
                     <a:prstGeom prst="rect">
                       <a:avLst/>
@@ -3405,24 +4173,24 @@
           <w:sz w:val="32"/>
           <w:szCs w:val="32"/>
         </w:rPr>
+        <w:t>Publisher</w:t>
+      </w:r>
+    </w:p>
+    <w:p>
+      <w:pPr>
+        <w:rPr>
+          <w:rFonts w:ascii="Impact" w:hAnsi="Impact"/>
+          <w:sz w:val="24"/>
+          <w:szCs w:val="24"/>
+        </w:rPr>
+      </w:pPr>
+      <w:r>
+        <w:rPr>
+          <w:rFonts w:ascii="Impact" w:hAnsi="Impact"/>
+          <w:sz w:val="24"/>
+          <w:szCs w:val="24"/>
+        </w:rPr>
         <w:lastRenderedPageBreak/>
-        <w:t>Publisher</w:t>
-      </w:r>
-    </w:p>
-    <w:p>
-      <w:pPr>
-        <w:rPr>
-          <w:rFonts w:ascii="Impact" w:hAnsi="Impact"/>
-          <w:sz w:val="24"/>
-          <w:szCs w:val="24"/>
-        </w:rPr>
-      </w:pPr>
-      <w:r>
-        <w:rPr>
-          <w:rFonts w:ascii="Impact" w:hAnsi="Impact"/>
-          <w:sz w:val="24"/>
-          <w:szCs w:val="24"/>
-        </w:rPr>
         <w:t>Cash Flow Forecast</w:t>
       </w:r>
       <w:r>
@@ -3575,7 +4343,6 @@
           <w:sz w:val="40"/>
           <w:szCs w:val="40"/>
         </w:rPr>
-        <w:lastRenderedPageBreak/>
         <w:t>Conclusions</w:t>
       </w:r>
     </w:p>
@@ -3593,6 +4360,7 @@
           <w:sz w:val="28"/>
           <w:szCs w:val="28"/>
         </w:rPr>
+        <w:lastRenderedPageBreak/>
         <w:t>Assumptions and Risks</w:t>
       </w:r>
     </w:p>
@@ -3835,7 +4603,6 @@
           <w:sz w:val="40"/>
           <w:szCs w:val="40"/>
         </w:rPr>
-        <w:lastRenderedPageBreak/>
         <w:t>Recommendations</w:t>
       </w:r>
     </w:p>
@@ -3956,6 +4723,32 @@
           <w:szCs w:val="32"/>
         </w:rPr>
         <w:t xml:space="preserve"> </w:t>
+      </w:r>
+    </w:p>
+    <w:p>
+      <w:pPr>
+        <w:rPr>
+          <w:rFonts w:ascii="Impact" w:hAnsi="Impact"/>
+          <w:sz w:val="32"/>
+          <w:szCs w:val="32"/>
+        </w:rPr>
+      </w:pPr>
+    </w:p>
+    <w:p>
+      <w:pPr>
+        <w:rPr>
+          <w:rFonts w:ascii="Impact" w:hAnsi="Impact"/>
+          <w:sz w:val="32"/>
+          <w:szCs w:val="32"/>
+        </w:rPr>
+      </w:pPr>
+      <w:r>
+        <w:rPr>
+          <w:rFonts w:ascii="Impact" w:hAnsi="Impact"/>
+          <w:sz w:val="32"/>
+          <w:szCs w:val="32"/>
+        </w:rPr>
+        <w:t>CHANGE THE SELF SUBLISHING SPREADSHEET TO INCLUDE A MARKETING BUDGET</w:t>
       </w:r>
     </w:p>
     <w:sectPr>
@@ -4419,6 +5212,30 @@
       <w:szCs w:val="18"/>
     </w:rPr>
   </w:style>
+  <w:style w:type="paragraph" w:customStyle="1" w:styleId="Standard">
+    <w:name w:val="Standard"/>
+    <w:rsid w:val="00EA314D"/>
+    <w:pPr>
+      <w:suppressAutoHyphens/>
+      <w:autoSpaceDN w:val="0"/>
+      <w:textAlignment w:val="baseline"/>
+    </w:pPr>
+    <w:rPr>
+      <w:rFonts w:ascii="Calibri" w:eastAsia="SimSun" w:hAnsi="Calibri" w:cs="F"/>
+      <w:kern w:val="3"/>
+    </w:rPr>
+  </w:style>
+  <w:style w:type="paragraph" w:styleId="ListParagraph">
+    <w:name w:val="List Paragraph"/>
+    <w:basedOn w:val="Normal"/>
+    <w:uiPriority w:val="34"/>
+    <w:qFormat/>
+    <w:rsid w:val="00D325E8"/>
+    <w:pPr>
+      <w:ind w:left="720"/>
+      <w:contextualSpacing/>
+    </w:pPr>
+  </w:style>
 </w:styles>
 </file>
 

</xml_diff>

<commit_message>
spread sheets done, marketing talked about
</commit_message>
<xml_diff>
--- a/INKD - Business Report.docx
+++ b/INKD - Business Report.docx
@@ -998,23 +998,7 @@
           <w:szCs w:val="24"/>
           <w:lang w:eastAsia="en-GB"/>
         </w:rPr>
-        <w:t>In rega</w:t>
-      </w:r>
-      <w:r>
-        <w:rPr>
-          <w:sz w:val="24"/>
-          <w:szCs w:val="24"/>
-          <w:lang w:eastAsia="en-GB"/>
-        </w:rPr>
-        <w:t>rds to Bartle Player types</w:t>
-      </w:r>
-      <w:r>
-        <w:rPr>
-          <w:sz w:val="24"/>
-          <w:szCs w:val="24"/>
-          <w:lang w:eastAsia="en-GB"/>
-        </w:rPr>
-        <w:t xml:space="preserve"> INK'D is being created to target the achiever type, for this the game provides medals what the players can unlock on each level with varying difficulty. The other type this game targets is the explorer type, clams are hidden around the levels in sections that would otherwise not be needed to visit, creating additional back tracking with locked doors to access some areas.</w:t>
+        <w:t>In regards to Bartle Player types INK'D is being created to target the achiever type, for this the game provides medals what the players can unlock on each level with varying difficulty. The other type this game targets is the explorer type, clams are hidden around the levels in sections that would otherwise not be needed to visit, creating additional back tracking with locked doors to access some areas.</w:t>
       </w:r>
     </w:p>
     <w:p>
@@ -1230,14 +1214,36 @@
             <w:r>
               <w:t xml:space="preserve">Figure </w:t>
             </w:r>
-            <w:fldSimple w:instr=" SEQ Figure \* ARABIC ">
-              <w:r>
-                <w:rPr>
-                  <w:noProof/>
-                </w:rPr>
-                <w:t>2</w:t>
-              </w:r>
-            </w:fldSimple>
+            <w:r>
+              <w:rPr>
+                <w:noProof/>
+              </w:rPr>
+              <w:fldChar w:fldCharType="begin"/>
+            </w:r>
+            <w:r>
+              <w:rPr>
+                <w:noProof/>
+              </w:rPr>
+              <w:instrText xml:space="preserve"> SEQ Figure \* ARABIC </w:instrText>
+            </w:r>
+            <w:r>
+              <w:rPr>
+                <w:noProof/>
+              </w:rPr>
+              <w:fldChar w:fldCharType="separate"/>
+            </w:r>
+            <w:r>
+              <w:rPr>
+                <w:noProof/>
+              </w:rPr>
+              <w:t>2</w:t>
+            </w:r>
+            <w:r>
+              <w:rPr>
+                <w:noProof/>
+              </w:rPr>
+              <w:fldChar w:fldCharType="end"/>
+            </w:r>
             <w:r>
               <w:t xml:space="preserve"> (</w:t>
             </w:r>
@@ -1744,14 +1750,36 @@
             <w:r>
               <w:t xml:space="preserve">Figure </w:t>
             </w:r>
-            <w:fldSimple w:instr=" SEQ Figure \* ARABIC ">
-              <w:r>
-                <w:rPr>
-                  <w:noProof/>
-                </w:rPr>
-                <w:t>3</w:t>
-              </w:r>
-            </w:fldSimple>
+            <w:r>
+              <w:rPr>
+                <w:noProof/>
+              </w:rPr>
+              <w:fldChar w:fldCharType="begin"/>
+            </w:r>
+            <w:r>
+              <w:rPr>
+                <w:noProof/>
+              </w:rPr>
+              <w:instrText xml:space="preserve"> SEQ Figure \* ARABIC </w:instrText>
+            </w:r>
+            <w:r>
+              <w:rPr>
+                <w:noProof/>
+              </w:rPr>
+              <w:fldChar w:fldCharType="separate"/>
+            </w:r>
+            <w:r>
+              <w:rPr>
+                <w:noProof/>
+              </w:rPr>
+              <w:t>3</w:t>
+            </w:r>
+            <w:r>
+              <w:rPr>
+                <w:noProof/>
+              </w:rPr>
+              <w:fldChar w:fldCharType="end"/>
+            </w:r>
             <w:r>
               <w:t xml:space="preserve"> (</w:t>
             </w:r>
@@ -3004,6 +3032,14 @@
         </w:rPr>
         <w:t>Some team members will be attending conferences anyway and will use these chances to network and advertise INK’D while there.</w:t>
       </w:r>
+      <w:r>
+        <w:rPr>
+          <w:rFonts w:cstheme="minorHAnsi"/>
+          <w:sz w:val="24"/>
+          <w:szCs w:val="24"/>
+        </w:rPr>
+        <w:t xml:space="preserve"> Free copies of the game will be sent out to ‘Influencers’ in the hope that they review/play our game getting it more exposure.</w:t>
+      </w:r>
     </w:p>
     <w:p>
       <w:pPr>
@@ -3027,7 +3063,23 @@
           <w:sz w:val="24"/>
           <w:szCs w:val="24"/>
         </w:rPr>
-        <w:t>approximately 10% of our income on marketing until the sales start to decline, to drive sales towards the estimate.</w:t>
+        <w:t xml:space="preserve">approximately 10% of our income on marketing </w:t>
+      </w:r>
+      <w:r>
+        <w:rPr>
+          <w:rFonts w:cstheme="minorHAnsi"/>
+          <w:sz w:val="24"/>
+          <w:szCs w:val="24"/>
+        </w:rPr>
+        <w:t xml:space="preserve">via Facebook ad words </w:t>
+      </w:r>
+      <w:r>
+        <w:rPr>
+          <w:rFonts w:cstheme="minorHAnsi"/>
+          <w:sz w:val="24"/>
+          <w:szCs w:val="24"/>
+        </w:rPr>
+        <w:t>until the sales start to decline, to drive sales towards the estimate.</w:t>
       </w:r>
     </w:p>
     <w:p>
@@ -3105,7 +3157,6 @@
           <w:sz w:val="24"/>
           <w:szCs w:val="24"/>
         </w:rPr>
-        <w:lastRenderedPageBreak/>
         <w:t>Revenue Forecast</w:t>
       </w:r>
     </w:p>
@@ -3121,8 +3172,8 @@
         </w:rPr>
         <w:drawing>
           <wp:inline distT="0" distB="0" distL="0" distR="0" wp14:anchorId="4F184D59" wp14:editId="753FC8AC">
-            <wp:extent cx="5791200" cy="4718246"/>
-            <wp:effectExtent l="0" t="0" r="0" b="6350"/>
+            <wp:extent cx="4419600" cy="3600766"/>
+            <wp:effectExtent l="0" t="0" r="0" b="0"/>
             <wp:docPr id="16" name="Picture 16"/>
             <wp:cNvGraphicFramePr>
               <a:graphicFrameLocks xmlns:a="http://schemas.openxmlformats.org/drawingml/2006/main" noChangeAspect="1"/>
@@ -3143,7 +3194,7 @@
                   <pic:spPr>
                     <a:xfrm>
                       <a:off x="0" y="0"/>
-                      <a:ext cx="5811100" cy="4734459"/>
+                      <a:ext cx="4459405" cy="3633196"/>
                     </a:xfrm>
                     <a:prstGeom prst="rect">
                       <a:avLst/>
@@ -3273,6 +3324,24 @@
           <w:szCs w:val="32"/>
         </w:rPr>
       </w:pPr>
+    </w:p>
+    <w:p>
+      <w:pPr>
+        <w:rPr>
+          <w:rFonts w:ascii="Impact" w:hAnsi="Impact"/>
+          <w:sz w:val="32"/>
+          <w:szCs w:val="32"/>
+        </w:rPr>
+      </w:pPr>
+    </w:p>
+    <w:p>
+      <w:pPr>
+        <w:rPr>
+          <w:rFonts w:ascii="Impact" w:hAnsi="Impact"/>
+          <w:sz w:val="32"/>
+          <w:szCs w:val="32"/>
+        </w:rPr>
+      </w:pPr>
       <w:r>
         <w:rPr>
           <w:rFonts w:ascii="Impact" w:hAnsi="Impact"/>
@@ -3458,15 +3527,115 @@
           <w:sz w:val="24"/>
           <w:szCs w:val="24"/>
         </w:rPr>
-        <w:t xml:space="preserve">We again </w:t>
-      </w:r>
-      <w:r>
-        <w:rPr>
-          <w:rFonts w:cstheme="minorHAnsi"/>
-          <w:sz w:val="24"/>
-          <w:szCs w:val="24"/>
-        </w:rPr>
-        <w:t>anticipate a steady climb in sales up to month 3 where sales will peak, then steadily tail out afterwards</w:t>
+        <w:t>We again anticipate a steady climb in sales up to month 3 where sales will peak, then steadily tail out afterwards.</w:t>
+      </w:r>
+    </w:p>
+    <w:p>
+      <w:pPr>
+        <w:rPr>
+          <w:rFonts w:cstheme="minorHAnsi"/>
+          <w:sz w:val="24"/>
+          <w:szCs w:val="24"/>
+        </w:rPr>
+      </w:pPr>
+      <w:r>
+        <w:rPr>
+          <w:rFonts w:cstheme="minorHAnsi"/>
+          <w:sz w:val="24"/>
+          <w:szCs w:val="24"/>
+        </w:rPr>
+        <w:t xml:space="preserve">If we are to hit the sales target of 40k units in 3 months then the console ports will activate and bring the new sales channels of </w:t>
+      </w:r>
+      <w:r>
+        <w:rPr>
+          <w:rFonts w:cstheme="minorHAnsi"/>
+          <w:sz w:val="24"/>
+          <w:szCs w:val="24"/>
+        </w:rPr>
+        <w:t>PlayStation</w:t>
+      </w:r>
+      <w:r>
+        <w:rPr>
+          <w:rFonts w:cstheme="minorHAnsi"/>
+          <w:sz w:val="24"/>
+          <w:szCs w:val="24"/>
+        </w:rPr>
+        <w:t xml:space="preserve">, Xbox and Switch. It is estimated that we will manage to sell 20k units per console, taking a NET profit of £5 per unit. </w:t>
+      </w:r>
+    </w:p>
+    <w:p>
+      <w:pPr>
+        <w:rPr>
+          <w:rFonts w:ascii="Impact" w:hAnsi="Impact"/>
+          <w:sz w:val="24"/>
+          <w:szCs w:val="24"/>
+        </w:rPr>
+      </w:pPr>
+      <w:r>
+        <w:rPr>
+          <w:rFonts w:ascii="Impact" w:hAnsi="Impact"/>
+          <w:sz w:val="24"/>
+          <w:szCs w:val="24"/>
+        </w:rPr>
+        <w:t>Advertising</w:t>
+      </w:r>
+    </w:p>
+    <w:p>
+      <w:pPr>
+        <w:rPr>
+          <w:rFonts w:cstheme="minorHAnsi"/>
+          <w:sz w:val="24"/>
+          <w:szCs w:val="24"/>
+        </w:rPr>
+      </w:pPr>
+      <w:r>
+        <w:rPr>
+          <w:rFonts w:cstheme="minorHAnsi"/>
+          <w:sz w:val="24"/>
+          <w:szCs w:val="24"/>
+        </w:rPr>
+        <w:t>For advertising the publisher will be dealing with how this is managed but below we have put forward our recommendations that we will give to the publisher.</w:t>
+      </w:r>
+    </w:p>
+    <w:p>
+      <w:pPr>
+        <w:rPr>
+          <w:rFonts w:cstheme="minorHAnsi"/>
+          <w:sz w:val="24"/>
+          <w:szCs w:val="24"/>
+        </w:rPr>
+      </w:pPr>
+      <w:r>
+        <w:rPr>
+          <w:rFonts w:cstheme="minorHAnsi"/>
+          <w:sz w:val="24"/>
+          <w:szCs w:val="24"/>
+        </w:rPr>
+        <w:t>We will continue to do the free marketing that is talked about in the self-publishing a</w:t>
+      </w:r>
+      <w:r>
+        <w:rPr>
+          <w:rFonts w:cstheme="minorHAnsi"/>
+          <w:sz w:val="24"/>
+          <w:szCs w:val="24"/>
+        </w:rPr>
+        <w:t>dvertising section. Additional</w:t>
+      </w:r>
+      <w:r>
+        <w:rPr>
+          <w:rFonts w:cstheme="minorHAnsi"/>
+          <w:sz w:val="24"/>
+          <w:szCs w:val="24"/>
+        </w:rPr>
+        <w:t xml:space="preserve"> to this we would like to have a booth at a choice convention close to the release date</w:t>
+      </w:r>
+      <w:r>
+        <w:rPr>
+          <w:rFonts w:cstheme="minorHAnsi"/>
+          <w:sz w:val="24"/>
+          <w:szCs w:val="24"/>
+        </w:rPr>
+        <w:t xml:space="preserve"> to spread customer awareness, it will be essential to create and interesting and eye catching booth to draw attention giving we are a fresh IP and company</w:t>
       </w:r>
       <w:r>
         <w:rPr>
@@ -3491,135 +3660,41 @@
           <w:sz w:val="24"/>
           <w:szCs w:val="24"/>
         </w:rPr>
-        <w:t xml:space="preserve">If we are to hit the sales target of 40k units in 3 months then the console ports will activate and bring the new sales channels of </w:t>
-      </w:r>
-      <w:r>
-        <w:rPr>
-          <w:rFonts w:cstheme="minorHAnsi"/>
-          <w:sz w:val="24"/>
-          <w:szCs w:val="24"/>
-        </w:rPr>
-        <w:t>PlayStation</w:t>
-      </w:r>
-      <w:r>
-        <w:rPr>
-          <w:rFonts w:cstheme="minorHAnsi"/>
-          <w:sz w:val="24"/>
-          <w:szCs w:val="24"/>
-        </w:rPr>
-        <w:t xml:space="preserve">, Xbox and Switch. It is estimated that we will manage to sell 20k units per console, taking a NET profit of £5 per unit. </w:t>
-      </w:r>
-    </w:p>
-    <w:p>
-      <w:pPr>
-        <w:rPr>
-          <w:rFonts w:ascii="Impact" w:hAnsi="Impact"/>
-          <w:sz w:val="24"/>
-          <w:szCs w:val="24"/>
-        </w:rPr>
-      </w:pPr>
-      <w:r>
-        <w:rPr>
-          <w:rFonts w:ascii="Impact" w:hAnsi="Impact"/>
-          <w:sz w:val="24"/>
-          <w:szCs w:val="24"/>
-        </w:rPr>
-        <w:t>Advertising</w:t>
-      </w:r>
-    </w:p>
-    <w:p>
-      <w:pPr>
-        <w:rPr>
-          <w:rFonts w:cstheme="minorHAnsi"/>
-          <w:sz w:val="24"/>
-          <w:szCs w:val="24"/>
-        </w:rPr>
-      </w:pPr>
-      <w:r>
-        <w:rPr>
-          <w:rFonts w:cstheme="minorHAnsi"/>
-          <w:sz w:val="24"/>
-          <w:szCs w:val="24"/>
-        </w:rPr>
-        <w:t>£50k spent somehow, are we doing it?</w:t>
-      </w:r>
-    </w:p>
-    <w:p>
-      <w:pPr>
-        <w:rPr>
-          <w:rFonts w:cstheme="minorHAnsi"/>
-          <w:sz w:val="24"/>
-          <w:szCs w:val="24"/>
-        </w:rPr>
-      </w:pPr>
-      <w:r>
-        <w:rPr>
-          <w:rFonts w:cstheme="minorHAnsi"/>
-          <w:sz w:val="24"/>
-          <w:szCs w:val="24"/>
-        </w:rPr>
-        <w:t>If (consoles</w:t>
-      </w:r>
-      <w:proofErr w:type="gramStart"/>
-      <w:r>
-        <w:rPr>
-          <w:rFonts w:cstheme="minorHAnsi"/>
-          <w:sz w:val="24"/>
-          <w:szCs w:val="24"/>
-        </w:rPr>
-        <w:t>)</w:t>
-      </w:r>
-      <w:proofErr w:type="gramEnd"/>
-      <w:r>
-        <w:rPr>
-          <w:rFonts w:cstheme="minorHAnsi"/>
-          <w:sz w:val="24"/>
-          <w:szCs w:val="24"/>
-        </w:rPr>
-        <w:br/>
-        <w:t>{</w:t>
-      </w:r>
-      <w:r>
-        <w:rPr>
-          <w:rFonts w:cstheme="minorHAnsi"/>
-          <w:sz w:val="24"/>
-          <w:szCs w:val="24"/>
-        </w:rPr>
-        <w:br/>
-      </w:r>
-      <w:r>
-        <w:rPr>
-          <w:rFonts w:cstheme="minorHAnsi"/>
-          <w:sz w:val="24"/>
-          <w:szCs w:val="24"/>
-        </w:rPr>
-        <w:tab/>
-        <w:t>Spend(150000);</w:t>
-      </w:r>
-      <w:r>
-        <w:rPr>
-          <w:rFonts w:cstheme="minorHAnsi"/>
-          <w:sz w:val="24"/>
-          <w:szCs w:val="24"/>
-        </w:rPr>
-        <w:br/>
-        <w:t>}</w:t>
-      </w:r>
-    </w:p>
-    <w:p>
-      <w:pPr>
-        <w:rPr>
-          <w:rFonts w:ascii="Impact" w:hAnsi="Impact"/>
-          <w:sz w:val="24"/>
-          <w:szCs w:val="24"/>
-        </w:rPr>
-      </w:pPr>
-      <w:r>
-        <w:rPr>
-          <w:rFonts w:ascii="Impact" w:hAnsi="Impact"/>
-          <w:sz w:val="24"/>
-          <w:szCs w:val="24"/>
-        </w:rPr>
+        <w:t>Some of the budget would be best spent on getting a professional trailer made, our team has some limited in house trailer creation knowledge, but as this will be many peoples first introduction to the game making sure the trailer is of high quality will increase the chance we leave a lasting impression on the viewers.</w:t>
+      </w:r>
+    </w:p>
+    <w:p>
+      <w:pPr>
+        <w:rPr>
+          <w:rFonts w:cstheme="minorHAnsi"/>
+          <w:sz w:val="24"/>
+          <w:szCs w:val="24"/>
+        </w:rPr>
+      </w:pPr>
+      <w:r>
+        <w:rPr>
+          <w:rFonts w:cstheme="minorHAnsi"/>
+          <w:sz w:val="24"/>
+          <w:szCs w:val="24"/>
+        </w:rPr>
+        <w:t>We would like to run a real life contest in which the social media platforms we have set up run a campaign that calls for help finding the escaped octopus, a model of our octopus will be placed in the real world with cryptic clues given out to lead the public to their location. The first person to find the octopus will get to keep the one of a kind model and win a free copy of the game.</w:t>
+      </w:r>
+    </w:p>
+    <w:p>
+      <w:pPr>
+        <w:rPr>
+          <w:rFonts w:cstheme="minorHAnsi"/>
+          <w:sz w:val="24"/>
+          <w:szCs w:val="24"/>
+        </w:rPr>
+      </w:pPr>
+      <w:r>
+        <w:rPr>
+          <w:rFonts w:ascii="Impact" w:hAnsi="Impact"/>
+          <w:sz w:val="24"/>
+          <w:szCs w:val="24"/>
+        </w:rPr>
+        <w:lastRenderedPageBreak/>
         <w:t>Revenue Model</w:t>
       </w:r>
     </w:p>
@@ -3643,63 +3718,17 @@
     <w:p>
       <w:pPr>
         <w:rPr>
-          <w:rFonts w:cstheme="minorHAnsi"/>
-          <w:sz w:val="24"/>
-          <w:szCs w:val="24"/>
-        </w:rPr>
-      </w:pPr>
-    </w:p>
-    <w:p>
-      <w:pPr>
-        <w:rPr>
-          <w:rFonts w:cstheme="minorHAnsi"/>
-          <w:sz w:val="24"/>
-          <w:szCs w:val="24"/>
-        </w:rPr>
-      </w:pPr>
-    </w:p>
-    <w:p>
-      <w:pPr>
-        <w:rPr>
-          <w:rFonts w:cstheme="minorHAnsi"/>
-          <w:sz w:val="24"/>
-          <w:szCs w:val="24"/>
-        </w:rPr>
-      </w:pPr>
-    </w:p>
-    <w:p>
-      <w:pPr>
-        <w:rPr>
-          <w:rFonts w:cstheme="minorHAnsi"/>
-          <w:sz w:val="24"/>
-          <w:szCs w:val="24"/>
-        </w:rPr>
-      </w:pPr>
-    </w:p>
-    <w:p>
-      <w:pPr>
-        <w:rPr>
-          <w:rFonts w:cstheme="minorHAnsi"/>
-          <w:sz w:val="24"/>
-          <w:szCs w:val="24"/>
-        </w:rPr>
-      </w:pPr>
-    </w:p>
-    <w:p>
-      <w:pPr>
-        <w:rPr>
-          <w:rFonts w:ascii="Impact" w:hAnsi="Impact"/>
-          <w:sz w:val="24"/>
-          <w:szCs w:val="24"/>
-        </w:rPr>
-      </w:pPr>
-      <w:r>
-        <w:rPr>
-          <w:rFonts w:ascii="Impact" w:hAnsi="Impact"/>
-          <w:sz w:val="24"/>
-          <w:szCs w:val="24"/>
-        </w:rPr>
-        <w:lastRenderedPageBreak/>
+          <w:rFonts w:ascii="Impact" w:hAnsi="Impact"/>
+          <w:sz w:val="24"/>
+          <w:szCs w:val="24"/>
+        </w:rPr>
+      </w:pPr>
+      <w:r>
+        <w:rPr>
+          <w:rFonts w:ascii="Impact" w:hAnsi="Impact"/>
+          <w:sz w:val="24"/>
+          <w:szCs w:val="24"/>
+        </w:rPr>
         <w:t>Revenue Forecast</w:t>
       </w:r>
     </w:p>
@@ -3711,312 +3740,19 @@
           <w:szCs w:val="24"/>
         </w:rPr>
       </w:pPr>
-    </w:p>
-    <w:p>
-      <w:pPr>
-        <w:rPr>
-          <w:rFonts w:ascii="Impact" w:hAnsi="Impact"/>
-          <w:sz w:val="24"/>
-          <w:szCs w:val="24"/>
-        </w:rPr>
-      </w:pPr>
-    </w:p>
-    <w:p>
-      <w:pPr>
-        <w:rPr>
-          <w:rFonts w:ascii="Impact" w:hAnsi="Impact"/>
-          <w:sz w:val="24"/>
-          <w:szCs w:val="24"/>
-        </w:rPr>
-      </w:pPr>
-    </w:p>
-    <w:p>
-      <w:pPr>
-        <w:rPr>
-          <w:rFonts w:ascii="Impact" w:hAnsi="Impact"/>
-          <w:sz w:val="24"/>
-          <w:szCs w:val="24"/>
-        </w:rPr>
-      </w:pPr>
-    </w:p>
-    <w:p>
-      <w:pPr>
-        <w:rPr>
-          <w:rFonts w:ascii="Impact" w:hAnsi="Impact"/>
-          <w:sz w:val="24"/>
-          <w:szCs w:val="24"/>
-        </w:rPr>
-      </w:pPr>
-    </w:p>
-    <w:p>
-      <w:pPr>
-        <w:rPr>
-          <w:rFonts w:ascii="Impact" w:hAnsi="Impact"/>
-          <w:sz w:val="24"/>
-          <w:szCs w:val="24"/>
-        </w:rPr>
-      </w:pPr>
-    </w:p>
-    <w:p>
-      <w:pPr>
-        <w:rPr>
-          <w:rFonts w:ascii="Impact" w:hAnsi="Impact"/>
-          <w:sz w:val="24"/>
-          <w:szCs w:val="24"/>
-        </w:rPr>
-      </w:pPr>
-    </w:p>
-    <w:p>
-      <w:pPr>
-        <w:rPr>
-          <w:rFonts w:ascii="Impact" w:hAnsi="Impact"/>
-          <w:sz w:val="24"/>
-          <w:szCs w:val="24"/>
-        </w:rPr>
-      </w:pPr>
-    </w:p>
-    <w:p>
-      <w:pPr>
-        <w:rPr>
-          <w:rFonts w:ascii="Impact" w:hAnsi="Impact"/>
-          <w:sz w:val="24"/>
-          <w:szCs w:val="24"/>
-        </w:rPr>
-      </w:pPr>
-    </w:p>
-    <w:p>
-      <w:pPr>
-        <w:rPr>
-          <w:rFonts w:ascii="Impact" w:hAnsi="Impact"/>
-          <w:sz w:val="24"/>
-          <w:szCs w:val="24"/>
-        </w:rPr>
-      </w:pPr>
-    </w:p>
-    <w:p>
-      <w:pPr>
-        <w:rPr>
-          <w:rFonts w:ascii="Impact" w:hAnsi="Impact"/>
-          <w:sz w:val="24"/>
-          <w:szCs w:val="24"/>
-        </w:rPr>
-      </w:pPr>
-    </w:p>
-    <w:p>
-      <w:pPr>
-        <w:rPr>
-          <w:rFonts w:ascii="Impact" w:hAnsi="Impact"/>
-          <w:sz w:val="24"/>
-          <w:szCs w:val="24"/>
-        </w:rPr>
-      </w:pPr>
-    </w:p>
-    <w:p>
-      <w:pPr>
-        <w:rPr>
-          <w:rFonts w:ascii="Impact" w:hAnsi="Impact"/>
-          <w:sz w:val="24"/>
-          <w:szCs w:val="24"/>
-        </w:rPr>
-      </w:pPr>
-    </w:p>
-    <w:p>
-      <w:pPr>
-        <w:rPr>
-          <w:rFonts w:ascii="Impact" w:hAnsi="Impact"/>
-          <w:sz w:val="24"/>
-          <w:szCs w:val="24"/>
-        </w:rPr>
-      </w:pPr>
-    </w:p>
-    <w:p>
-      <w:pPr>
-        <w:rPr>
-          <w:rFonts w:ascii="Impact" w:hAnsi="Impact"/>
-          <w:sz w:val="24"/>
-          <w:szCs w:val="24"/>
-        </w:rPr>
-      </w:pPr>
-    </w:p>
-    <w:p>
-      <w:pPr>
-        <w:rPr>
-          <w:rFonts w:ascii="Impact" w:hAnsi="Impact"/>
-          <w:sz w:val="24"/>
-          <w:szCs w:val="24"/>
-        </w:rPr>
-      </w:pPr>
-    </w:p>
-    <w:p>
-      <w:pPr>
-        <w:rPr>
-          <w:rFonts w:ascii="Impact" w:hAnsi="Impact"/>
-          <w:sz w:val="24"/>
-          <w:szCs w:val="24"/>
-        </w:rPr>
-      </w:pPr>
-    </w:p>
-    <w:p>
-      <w:pPr>
-        <w:rPr>
-          <w:rFonts w:ascii="Impact" w:hAnsi="Impact"/>
-          <w:sz w:val="24"/>
-          <w:szCs w:val="24"/>
-        </w:rPr>
-      </w:pPr>
-    </w:p>
-    <w:p>
-      <w:pPr>
-        <w:rPr>
-          <w:rFonts w:ascii="Impact" w:hAnsi="Impact"/>
-          <w:sz w:val="24"/>
-          <w:szCs w:val="24"/>
-        </w:rPr>
-      </w:pPr>
-    </w:p>
-    <w:p>
-      <w:pPr>
-        <w:rPr>
-          <w:rFonts w:ascii="Impact" w:hAnsi="Impact"/>
-          <w:sz w:val="24"/>
-          <w:szCs w:val="24"/>
-        </w:rPr>
-      </w:pPr>
-    </w:p>
-    <w:p>
-      <w:pPr>
-        <w:rPr>
-          <w:rFonts w:ascii="Impact" w:hAnsi="Impact"/>
-          <w:sz w:val="24"/>
-          <w:szCs w:val="24"/>
-        </w:rPr>
-      </w:pPr>
-    </w:p>
-    <w:p>
-      <w:pPr>
-        <w:rPr>
-          <w:rFonts w:ascii="Impact" w:hAnsi="Impact"/>
-          <w:sz w:val="24"/>
-          <w:szCs w:val="24"/>
-        </w:rPr>
-      </w:pPr>
-    </w:p>
-    <w:p>
-      <w:pPr>
-        <w:rPr>
-          <w:rFonts w:ascii="Impact" w:hAnsi="Impact"/>
-          <w:sz w:val="24"/>
-          <w:szCs w:val="24"/>
-        </w:rPr>
-      </w:pPr>
-    </w:p>
-    <w:p>
-      <w:pPr>
-        <w:rPr>
-          <w:rFonts w:ascii="Impact" w:hAnsi="Impact"/>
-          <w:sz w:val="24"/>
-          <w:szCs w:val="24"/>
-        </w:rPr>
-      </w:pPr>
-    </w:p>
-    <w:p>
-      <w:pPr>
-        <w:rPr>
-          <w:rFonts w:ascii="Impact" w:hAnsi="Impact"/>
-          <w:sz w:val="24"/>
-          <w:szCs w:val="24"/>
-        </w:rPr>
-      </w:pPr>
-    </w:p>
-    <w:p>
-      <w:pPr>
-        <w:rPr>
-          <w:rFonts w:ascii="Impact" w:hAnsi="Impact"/>
-          <w:sz w:val="24"/>
-          <w:szCs w:val="24"/>
-        </w:rPr>
-      </w:pPr>
-    </w:p>
-    <w:p>
-      <w:pPr>
-        <w:rPr>
-          <w:rFonts w:ascii="Impact" w:hAnsi="Impact"/>
-          <w:sz w:val="24"/>
-          <w:szCs w:val="24"/>
-        </w:rPr>
-      </w:pPr>
-    </w:p>
-    <w:p>
-      <w:pPr>
-        <w:rPr>
-          <w:rFonts w:ascii="Impact" w:hAnsi="Impact"/>
-          <w:sz w:val="24"/>
-          <w:szCs w:val="24"/>
-        </w:rPr>
-      </w:pPr>
-    </w:p>
-    <w:p>
-      <w:pPr>
+      <w:r>
+        <w:rPr>
+          <w:rFonts w:cstheme="minorHAnsi"/>
+          <w:sz w:val="24"/>
+          <w:szCs w:val="24"/>
+        </w:rPr>
+        <w:t>Minimum estimated sales</w:t>
+      </w:r>
+    </w:p>
+    <w:p>
+      <w:pPr>
+        <w:keepNext/>
         <w:jc w:val="center"/>
-        <w:rPr>
-          <w:rFonts w:ascii="Impact" w:hAnsi="Impact"/>
-          <w:sz w:val="40"/>
-          <w:szCs w:val="40"/>
-        </w:rPr>
-      </w:pPr>
-      <w:r>
-        <w:rPr>
-          <w:rFonts w:ascii="Impact" w:hAnsi="Impact"/>
-          <w:sz w:val="40"/>
-          <w:szCs w:val="40"/>
-        </w:rPr>
-        <w:lastRenderedPageBreak/>
-        <w:t>Development Plan</w:t>
-      </w:r>
-      <w:bookmarkStart w:id="0" w:name="_GoBack"/>
-      <w:bookmarkEnd w:id="0"/>
-    </w:p>
-    <w:p>
-      <w:pPr>
-        <w:rPr>
-          <w:rFonts w:ascii="Impact" w:hAnsi="Impact"/>
-          <w:sz w:val="32"/>
-          <w:szCs w:val="32"/>
-        </w:rPr>
-      </w:pPr>
-      <w:r>
-        <w:rPr>
-          <w:rFonts w:ascii="Impact" w:hAnsi="Impact"/>
-          <w:sz w:val="32"/>
-          <w:szCs w:val="32"/>
-        </w:rPr>
-        <w:t>Self-Publishing</w:t>
-      </w:r>
-    </w:p>
-    <w:p>
-      <w:pPr>
-        <w:rPr>
-          <w:rFonts w:ascii="Impact" w:hAnsi="Impact"/>
-          <w:sz w:val="24"/>
-          <w:szCs w:val="24"/>
-        </w:rPr>
-      </w:pPr>
-      <w:r>
-        <w:rPr>
-          <w:rFonts w:ascii="Impact" w:hAnsi="Impact"/>
-          <w:sz w:val="24"/>
-          <w:szCs w:val="24"/>
-        </w:rPr>
-        <w:t>Cash Flow Forecast</w:t>
-      </w:r>
-    </w:p>
-    <w:p>
-      <w:pPr>
-        <w:rPr>
-          <w:rFonts w:ascii="Impact" w:hAnsi="Impact"/>
-          <w:sz w:val="24"/>
-          <w:szCs w:val="24"/>
-        </w:rPr>
       </w:pPr>
       <w:r>
         <w:rPr>
@@ -4024,10 +3760,10 @@
           <w:lang w:eastAsia="en-GB"/>
         </w:rPr>
         <w:drawing>
-          <wp:inline distT="0" distB="0" distL="0" distR="0" wp14:anchorId="18B768E1" wp14:editId="412FC598">
-            <wp:extent cx="5731510" cy="3181350"/>
-            <wp:effectExtent l="0" t="0" r="2540" b="0"/>
-            <wp:docPr id="17" name="Picture 17"/>
+          <wp:inline distT="0" distB="0" distL="0" distR="0" wp14:anchorId="6562CE8F" wp14:editId="73F4A3E6">
+            <wp:extent cx="3848100" cy="3164382"/>
+            <wp:effectExtent l="0" t="0" r="0" b="0"/>
+            <wp:docPr id="18" name="Picture 18"/>
             <wp:cNvGraphicFramePr>
               <a:graphicFrameLocks xmlns:a="http://schemas.openxmlformats.org/drawingml/2006/main" noChangeAspect="1"/>
             </wp:cNvGraphicFramePr>
@@ -4047,7 +3783,7 @@
                   <pic:spPr>
                     <a:xfrm>
                       <a:off x="0" y="0"/>
-                      <a:ext cx="5731510" cy="3181350"/>
+                      <a:ext cx="3861914" cy="3175742"/>
                     </a:xfrm>
                     <a:prstGeom prst="rect">
                       <a:avLst/>
@@ -4059,167 +3795,73 @@
           </wp:inline>
         </w:drawing>
       </w:r>
-    </w:p>
-    <w:p>
-      <w:pPr>
-        <w:rPr>
-          <w:rFonts w:ascii="Impact" w:hAnsi="Impact"/>
-          <w:sz w:val="32"/>
-          <w:szCs w:val="32"/>
-        </w:rPr>
-      </w:pPr>
-    </w:p>
-    <w:p>
-      <w:pPr>
-        <w:rPr>
-          <w:rFonts w:ascii="Impact" w:hAnsi="Impact"/>
-          <w:sz w:val="32"/>
-          <w:szCs w:val="32"/>
-        </w:rPr>
-      </w:pPr>
-    </w:p>
-    <w:p>
-      <w:pPr>
-        <w:rPr>
-          <w:rFonts w:ascii="Impact" w:hAnsi="Impact"/>
-          <w:sz w:val="32"/>
-          <w:szCs w:val="32"/>
-        </w:rPr>
-      </w:pPr>
-    </w:p>
-    <w:p>
-      <w:pPr>
-        <w:rPr>
-          <w:rFonts w:ascii="Impact" w:hAnsi="Impact"/>
-          <w:sz w:val="32"/>
-          <w:szCs w:val="32"/>
-        </w:rPr>
-      </w:pPr>
-    </w:p>
-    <w:p>
-      <w:pPr>
-        <w:rPr>
-          <w:rFonts w:ascii="Impact" w:hAnsi="Impact"/>
-          <w:sz w:val="32"/>
-          <w:szCs w:val="32"/>
-        </w:rPr>
-      </w:pPr>
-    </w:p>
-    <w:p>
-      <w:pPr>
-        <w:rPr>
-          <w:rFonts w:ascii="Impact" w:hAnsi="Impact"/>
-          <w:sz w:val="32"/>
-          <w:szCs w:val="32"/>
-        </w:rPr>
-      </w:pPr>
-    </w:p>
-    <w:p>
-      <w:pPr>
-        <w:rPr>
-          <w:rFonts w:ascii="Impact" w:hAnsi="Impact"/>
-          <w:sz w:val="32"/>
-          <w:szCs w:val="32"/>
-        </w:rPr>
-      </w:pPr>
-    </w:p>
-    <w:p>
-      <w:pPr>
-        <w:rPr>
-          <w:rFonts w:ascii="Impact" w:hAnsi="Impact"/>
-          <w:sz w:val="32"/>
-          <w:szCs w:val="32"/>
-        </w:rPr>
-      </w:pPr>
-    </w:p>
-    <w:p>
-      <w:pPr>
-        <w:rPr>
-          <w:rFonts w:ascii="Impact" w:hAnsi="Impact"/>
-          <w:sz w:val="32"/>
-          <w:szCs w:val="32"/>
-        </w:rPr>
-      </w:pPr>
-    </w:p>
-    <w:p>
-      <w:pPr>
-        <w:rPr>
-          <w:rFonts w:ascii="Impact" w:hAnsi="Impact"/>
-          <w:sz w:val="32"/>
-          <w:szCs w:val="32"/>
-        </w:rPr>
-      </w:pPr>
-    </w:p>
-    <w:p>
-      <w:pPr>
-        <w:rPr>
-          <w:rFonts w:ascii="Impact" w:hAnsi="Impact"/>
-          <w:sz w:val="32"/>
-          <w:szCs w:val="32"/>
-        </w:rPr>
-      </w:pPr>
-    </w:p>
-    <w:p>
-      <w:pPr>
-        <w:rPr>
-          <w:rFonts w:ascii="Impact" w:hAnsi="Impact"/>
-          <w:sz w:val="32"/>
-          <w:szCs w:val="32"/>
-        </w:rPr>
-      </w:pPr>
-      <w:r>
-        <w:rPr>
-          <w:rFonts w:ascii="Impact" w:hAnsi="Impact"/>
-          <w:sz w:val="32"/>
-          <w:szCs w:val="32"/>
-        </w:rPr>
-        <w:t>Publisher</w:t>
-      </w:r>
-    </w:p>
-    <w:p>
-      <w:pPr>
-        <w:rPr>
-          <w:rFonts w:ascii="Impact" w:hAnsi="Impact"/>
-          <w:sz w:val="24"/>
-          <w:szCs w:val="24"/>
-        </w:rPr>
-      </w:pPr>
-      <w:r>
-        <w:rPr>
-          <w:rFonts w:ascii="Impact" w:hAnsi="Impact"/>
-          <w:sz w:val="24"/>
-          <w:szCs w:val="24"/>
-        </w:rPr>
-        <w:lastRenderedPageBreak/>
-        <w:t>Cash Flow Forecast</w:t>
-      </w:r>
-      <w:r>
-        <w:rPr>
-          <w:rFonts w:ascii="Impact" w:hAnsi="Impact"/>
-          <w:sz w:val="24"/>
-          <w:szCs w:val="24"/>
-        </w:rPr>
-        <w:t xml:space="preserve"> (Min estimated sales)</w:t>
-      </w:r>
-    </w:p>
-    <w:p>
-      <w:pPr>
-        <w:rPr>
-          <w:rFonts w:ascii="Impact" w:hAnsi="Impact"/>
-          <w:sz w:val="24"/>
-          <w:szCs w:val="24"/>
-        </w:rPr>
-      </w:pPr>
       <w:r>
         <w:rPr>
           <w:noProof/>
           <w:lang w:eastAsia="en-GB"/>
         </w:rPr>
+        <w:t xml:space="preserve"> </w:t>
+      </w:r>
+    </w:p>
+    <w:p>
+      <w:pPr>
+        <w:pStyle w:val="Caption"/>
+        <w:jc w:val="center"/>
+        <w:rPr>
+          <w:rFonts w:cstheme="minorHAnsi"/>
+          <w:sz w:val="24"/>
+          <w:szCs w:val="24"/>
+        </w:rPr>
+      </w:pPr>
+      <w:r>
+        <w:t xml:space="preserve">Table </w:t>
+      </w:r>
+      <w:fldSimple w:instr=" SEQ Table \* ARABIC ">
+        <w:r>
+          <w:rPr>
+            <w:noProof/>
+          </w:rPr>
+          <w:t>2</w:t>
+        </w:r>
+      </w:fldSimple>
+      <w:r>
+        <w:t xml:space="preserve"> - Publisher minimum estimated sales</w:t>
+      </w:r>
+      <w:r>
+        <w:t xml:space="preserve"> planned revenue for INK'D</w:t>
+      </w:r>
+    </w:p>
+    <w:p>
+      <w:pPr>
+        <w:rPr>
+          <w:rFonts w:cstheme="minorHAnsi"/>
+          <w:sz w:val="24"/>
+          <w:szCs w:val="24"/>
+        </w:rPr>
+      </w:pPr>
+      <w:r>
+        <w:rPr>
+          <w:rFonts w:cstheme="minorHAnsi"/>
+          <w:sz w:val="24"/>
+          <w:szCs w:val="24"/>
+        </w:rPr>
+        <w:t>Maximum estimated sales</w:t>
+      </w:r>
+    </w:p>
+    <w:p>
+      <w:pPr>
+        <w:jc w:val="center"/>
+      </w:pPr>
+      <w:r>
+        <w:rPr>
+          <w:noProof/>
+          <w:lang w:eastAsia="en-GB"/>
+        </w:rPr>
         <w:drawing>
-          <wp:inline distT="0" distB="0" distL="0" distR="0" wp14:anchorId="22F0BA5E" wp14:editId="3718F72A">
-            <wp:extent cx="5731510" cy="4342765"/>
-            <wp:effectExtent l="0" t="0" r="2540" b="635"/>
-            <wp:docPr id="7" name="Picture 7"/>
+          <wp:inline distT="0" distB="0" distL="0" distR="0" wp14:anchorId="77B7CC9F" wp14:editId="312637A6">
+            <wp:extent cx="3971213" cy="3295650"/>
+            <wp:effectExtent l="0" t="0" r="0" b="0"/>
+            <wp:docPr id="19" name="Picture 19"/>
             <wp:cNvGraphicFramePr>
               <a:graphicFrameLocks xmlns:a="http://schemas.openxmlformats.org/drawingml/2006/main" noChangeAspect="1"/>
             </wp:cNvGraphicFramePr>
@@ -4239,7 +3881,7 @@
                   <pic:spPr>
                     <a:xfrm>
                       <a:off x="0" y="0"/>
-                      <a:ext cx="5731510" cy="4342765"/>
+                      <a:ext cx="3976358" cy="3299920"/>
                     </a:xfrm>
                     <a:prstGeom prst="rect">
                       <a:avLst/>
@@ -4254,28 +3896,54 @@
     </w:p>
     <w:p>
       <w:pPr>
-        <w:rPr>
-          <w:rFonts w:ascii="Impact" w:hAnsi="Impact"/>
-          <w:sz w:val="24"/>
-          <w:szCs w:val="24"/>
-        </w:rPr>
-      </w:pPr>
-      <w:r>
-        <w:rPr>
-          <w:rFonts w:ascii="Impact" w:hAnsi="Impact"/>
-          <w:sz w:val="24"/>
-          <w:szCs w:val="24"/>
-        </w:rPr>
-        <w:t>Cash Flow Forecast (Max estimated sales)</w:t>
-      </w:r>
-    </w:p>
-    <w:p>
-      <w:pPr>
-        <w:rPr>
-          <w:rFonts w:ascii="Impact" w:hAnsi="Impact"/>
-          <w:sz w:val="24"/>
-          <w:szCs w:val="24"/>
-        </w:rPr>
+        <w:pStyle w:val="Caption"/>
+        <w:jc w:val="center"/>
+        <w:rPr>
+          <w:rFonts w:cstheme="minorHAnsi"/>
+          <w:sz w:val="24"/>
+          <w:szCs w:val="24"/>
+        </w:rPr>
+      </w:pPr>
+      <w:r>
+        <w:t xml:space="preserve">Table </w:t>
+      </w:r>
+      <w:fldSimple w:instr=" SEQ Table \* ARABIC ">
+        <w:r>
+          <w:rPr>
+            <w:noProof/>
+          </w:rPr>
+          <w:t>3</w:t>
+        </w:r>
+      </w:fldSimple>
+      <w:r>
+        <w:t xml:space="preserve"> - Publisher maximum</w:t>
+      </w:r>
+      <w:r>
+        <w:t xml:space="preserve"> estimated sales planned revenue for INK'D</w:t>
+      </w:r>
+    </w:p>
+    <w:p>
+      <w:pPr>
+        <w:rPr>
+          <w:rFonts w:cstheme="minorHAnsi"/>
+          <w:sz w:val="24"/>
+          <w:szCs w:val="24"/>
+        </w:rPr>
+      </w:pPr>
+      <w:r>
+        <w:rPr>
+          <w:rFonts w:cstheme="minorHAnsi"/>
+          <w:sz w:val="24"/>
+          <w:szCs w:val="24"/>
+        </w:rPr>
+        <w:lastRenderedPageBreak/>
+        <w:t>Console sales</w:t>
+      </w:r>
+    </w:p>
+    <w:p>
+      <w:pPr>
+        <w:keepNext/>
+        <w:jc w:val="center"/>
       </w:pPr>
       <w:r>
         <w:rPr>
@@ -4283,10 +3951,10 @@
           <w:lang w:eastAsia="en-GB"/>
         </w:rPr>
         <w:drawing>
-          <wp:inline distT="0" distB="0" distL="0" distR="0" wp14:anchorId="3EF428EB" wp14:editId="545BC2C3">
-            <wp:extent cx="6448507" cy="2752725"/>
+          <wp:inline distT="0" distB="0" distL="0" distR="0" wp14:anchorId="221FF161" wp14:editId="1BB3CBF3">
+            <wp:extent cx="4181475" cy="5391150"/>
             <wp:effectExtent l="0" t="0" r="9525" b="0"/>
-            <wp:docPr id="8" name="Picture 8"/>
+            <wp:docPr id="20" name="Picture 20"/>
             <wp:cNvGraphicFramePr>
               <a:graphicFrameLocks xmlns:a="http://schemas.openxmlformats.org/drawingml/2006/main" noChangeAspect="1"/>
             </wp:cNvGraphicFramePr>
@@ -4306,7 +3974,7 @@
                   <pic:spPr>
                     <a:xfrm>
                       <a:off x="0" y="0"/>
-                      <a:ext cx="6448507" cy="2752725"/>
+                      <a:ext cx="4181475" cy="5391150"/>
                     </a:xfrm>
                     <a:prstGeom prst="rect">
                       <a:avLst/>
@@ -4321,10 +3989,116 @@
     </w:p>
     <w:p>
       <w:pPr>
-        <w:rPr>
-          <w:rFonts w:ascii="Impact" w:hAnsi="Impact"/>
-          <w:sz w:val="32"/>
-          <w:szCs w:val="32"/>
+        <w:pStyle w:val="Caption"/>
+        <w:jc w:val="center"/>
+        <w:rPr>
+          <w:rFonts w:cstheme="minorHAnsi"/>
+          <w:sz w:val="24"/>
+          <w:szCs w:val="24"/>
+        </w:rPr>
+      </w:pPr>
+      <w:r>
+        <w:t xml:space="preserve">Table </w:t>
+      </w:r>
+      <w:fldSimple w:instr=" SEQ Table \* ARABIC ">
+        <w:r>
+          <w:rPr>
+            <w:noProof/>
+          </w:rPr>
+          <w:t>4</w:t>
+        </w:r>
+      </w:fldSimple>
+      <w:r>
+        <w:t xml:space="preserve"> - Publisher</w:t>
+      </w:r>
+      <w:r>
+        <w:t xml:space="preserve"> estimated</w:t>
+      </w:r>
+      <w:r>
+        <w:t xml:space="preserve"> console</w:t>
+      </w:r>
+      <w:r>
+        <w:t xml:space="preserve"> sales planned revenue for INK'D</w:t>
+      </w:r>
+    </w:p>
+    <w:p>
+      <w:pPr>
+        <w:rPr>
+          <w:rFonts w:ascii="Impact" w:hAnsi="Impact"/>
+          <w:sz w:val="24"/>
+          <w:szCs w:val="24"/>
+        </w:rPr>
+      </w:pPr>
+    </w:p>
+    <w:p>
+      <w:pPr>
+        <w:rPr>
+          <w:rFonts w:ascii="Impact" w:hAnsi="Impact"/>
+          <w:sz w:val="24"/>
+          <w:szCs w:val="24"/>
+        </w:rPr>
+      </w:pPr>
+    </w:p>
+    <w:p>
+      <w:pPr>
+        <w:rPr>
+          <w:rFonts w:ascii="Impact" w:hAnsi="Impact"/>
+          <w:sz w:val="24"/>
+          <w:szCs w:val="24"/>
+        </w:rPr>
+      </w:pPr>
+    </w:p>
+    <w:p>
+      <w:pPr>
+        <w:rPr>
+          <w:rFonts w:ascii="Impact" w:hAnsi="Impact"/>
+          <w:sz w:val="24"/>
+          <w:szCs w:val="24"/>
+        </w:rPr>
+      </w:pPr>
+    </w:p>
+    <w:p>
+      <w:pPr>
+        <w:rPr>
+          <w:rFonts w:ascii="Impact" w:hAnsi="Impact"/>
+          <w:sz w:val="24"/>
+          <w:szCs w:val="24"/>
+        </w:rPr>
+      </w:pPr>
+    </w:p>
+    <w:p>
+      <w:pPr>
+        <w:rPr>
+          <w:rFonts w:ascii="Impact" w:hAnsi="Impact"/>
+          <w:sz w:val="24"/>
+          <w:szCs w:val="24"/>
+        </w:rPr>
+      </w:pPr>
+    </w:p>
+    <w:p>
+      <w:pPr>
+        <w:rPr>
+          <w:rFonts w:ascii="Impact" w:hAnsi="Impact"/>
+          <w:sz w:val="24"/>
+          <w:szCs w:val="24"/>
+        </w:rPr>
+      </w:pPr>
+    </w:p>
+    <w:p>
+      <w:pPr>
+        <w:rPr>
+          <w:rFonts w:ascii="Impact" w:hAnsi="Impact"/>
+          <w:sz w:val="24"/>
+          <w:szCs w:val="24"/>
+        </w:rPr>
+      </w:pPr>
+    </w:p>
+    <w:p>
+      <w:pPr>
+        <w:rPr>
+          <w:rFonts w:ascii="Impact" w:hAnsi="Impact"/>
+          <w:sz w:val="24"/>
+          <w:szCs w:val="24"/>
         </w:rPr>
       </w:pPr>
     </w:p>
@@ -4343,6 +4117,524 @@
           <w:sz w:val="40"/>
           <w:szCs w:val="40"/>
         </w:rPr>
+        <w:lastRenderedPageBreak/>
+        <w:t>Development Plan</w:t>
+      </w:r>
+    </w:p>
+    <w:p>
+      <w:pPr>
+        <w:rPr>
+          <w:rFonts w:ascii="Impact" w:hAnsi="Impact"/>
+          <w:sz w:val="32"/>
+          <w:szCs w:val="32"/>
+        </w:rPr>
+      </w:pPr>
+      <w:r>
+        <w:rPr>
+          <w:rFonts w:ascii="Impact" w:hAnsi="Impact"/>
+          <w:sz w:val="32"/>
+          <w:szCs w:val="32"/>
+        </w:rPr>
+        <w:t>Self-Publishing</w:t>
+      </w:r>
+    </w:p>
+    <w:p>
+      <w:pPr>
+        <w:rPr>
+          <w:rFonts w:ascii="Impact" w:hAnsi="Impact"/>
+          <w:sz w:val="24"/>
+          <w:szCs w:val="24"/>
+        </w:rPr>
+      </w:pPr>
+      <w:r>
+        <w:rPr>
+          <w:rFonts w:ascii="Impact" w:hAnsi="Impact"/>
+          <w:sz w:val="24"/>
+          <w:szCs w:val="24"/>
+        </w:rPr>
+        <w:t>Cash Flow Forecast</w:t>
+      </w:r>
+    </w:p>
+    <w:p>
+      <w:pPr>
+        <w:keepNext/>
+        <w:jc w:val="center"/>
+      </w:pPr>
+      <w:r>
+        <w:rPr>
+          <w:noProof/>
+          <w:lang w:eastAsia="en-GB"/>
+        </w:rPr>
+        <w:drawing>
+          <wp:inline distT="0" distB="0" distL="0" distR="0" wp14:anchorId="18B768E1" wp14:editId="412FC598">
+            <wp:extent cx="5731510" cy="3181350"/>
+            <wp:effectExtent l="0" t="0" r="2540" b="0"/>
+            <wp:docPr id="17" name="Picture 17"/>
+            <wp:cNvGraphicFramePr>
+              <a:graphicFrameLocks xmlns:a="http://schemas.openxmlformats.org/drawingml/2006/main" noChangeAspect="1"/>
+            </wp:cNvGraphicFramePr>
+            <a:graphic xmlns:a="http://schemas.openxmlformats.org/drawingml/2006/main">
+              <a:graphicData uri="http://schemas.openxmlformats.org/drawingml/2006/picture">
+                <pic:pic xmlns:pic="http://schemas.openxmlformats.org/drawingml/2006/picture">
+                  <pic:nvPicPr>
+                    <pic:cNvPr id="1" name=""/>
+                    <pic:cNvPicPr/>
+                  </pic:nvPicPr>
+                  <pic:blipFill>
+                    <a:blip r:embed="rId15"/>
+                    <a:stretch>
+                      <a:fillRect/>
+                    </a:stretch>
+                  </pic:blipFill>
+                  <pic:spPr>
+                    <a:xfrm>
+                      <a:off x="0" y="0"/>
+                      <a:ext cx="5731510" cy="3181350"/>
+                    </a:xfrm>
+                    <a:prstGeom prst="rect">
+                      <a:avLst/>
+                    </a:prstGeom>
+                  </pic:spPr>
+                </pic:pic>
+              </a:graphicData>
+            </a:graphic>
+          </wp:inline>
+        </w:drawing>
+      </w:r>
+    </w:p>
+    <w:p>
+      <w:pPr>
+        <w:pStyle w:val="Caption"/>
+        <w:jc w:val="center"/>
+        <w:rPr>
+          <w:rFonts w:ascii="Impact" w:hAnsi="Impact"/>
+          <w:sz w:val="24"/>
+          <w:szCs w:val="24"/>
+        </w:rPr>
+      </w:pPr>
+      <w:r>
+        <w:t xml:space="preserve">Table </w:t>
+      </w:r>
+      <w:fldSimple w:instr=" SEQ Table \* ARABIC ">
+        <w:r>
+          <w:rPr>
+            <w:noProof/>
+          </w:rPr>
+          <w:t>5</w:t>
+        </w:r>
+      </w:fldSimple>
+      <w:r>
+        <w:t xml:space="preserve"> - Self-publishing cash flow forecast</w:t>
+      </w:r>
+    </w:p>
+    <w:p>
+      <w:pPr>
+        <w:rPr>
+          <w:rFonts w:ascii="Impact" w:hAnsi="Impact"/>
+          <w:sz w:val="32"/>
+          <w:szCs w:val="32"/>
+        </w:rPr>
+      </w:pPr>
+    </w:p>
+    <w:p>
+      <w:pPr>
+        <w:rPr>
+          <w:rFonts w:ascii="Impact" w:hAnsi="Impact"/>
+          <w:sz w:val="32"/>
+          <w:szCs w:val="32"/>
+        </w:rPr>
+      </w:pPr>
+    </w:p>
+    <w:p>
+      <w:pPr>
+        <w:rPr>
+          <w:rFonts w:ascii="Impact" w:hAnsi="Impact"/>
+          <w:sz w:val="32"/>
+          <w:szCs w:val="32"/>
+        </w:rPr>
+      </w:pPr>
+    </w:p>
+    <w:p>
+      <w:pPr>
+        <w:rPr>
+          <w:rFonts w:ascii="Impact" w:hAnsi="Impact"/>
+          <w:sz w:val="32"/>
+          <w:szCs w:val="32"/>
+        </w:rPr>
+      </w:pPr>
+    </w:p>
+    <w:p>
+      <w:pPr>
+        <w:rPr>
+          <w:rFonts w:ascii="Impact" w:hAnsi="Impact"/>
+          <w:sz w:val="32"/>
+          <w:szCs w:val="32"/>
+        </w:rPr>
+      </w:pPr>
+    </w:p>
+    <w:p>
+      <w:pPr>
+        <w:rPr>
+          <w:rFonts w:ascii="Impact" w:hAnsi="Impact"/>
+          <w:sz w:val="32"/>
+          <w:szCs w:val="32"/>
+        </w:rPr>
+      </w:pPr>
+      <w:bookmarkStart w:id="0" w:name="_GoBack"/>
+      <w:bookmarkEnd w:id="0"/>
+    </w:p>
+    <w:p>
+      <w:pPr>
+        <w:rPr>
+          <w:rFonts w:ascii="Impact" w:hAnsi="Impact"/>
+          <w:sz w:val="32"/>
+          <w:szCs w:val="32"/>
+        </w:rPr>
+      </w:pPr>
+    </w:p>
+    <w:p>
+      <w:pPr>
+        <w:rPr>
+          <w:rFonts w:ascii="Impact" w:hAnsi="Impact"/>
+          <w:sz w:val="32"/>
+          <w:szCs w:val="32"/>
+        </w:rPr>
+      </w:pPr>
+    </w:p>
+    <w:p>
+      <w:pPr>
+        <w:rPr>
+          <w:rFonts w:ascii="Impact" w:hAnsi="Impact"/>
+          <w:sz w:val="32"/>
+          <w:szCs w:val="32"/>
+        </w:rPr>
+      </w:pPr>
+    </w:p>
+    <w:p>
+      <w:pPr>
+        <w:rPr>
+          <w:rFonts w:ascii="Impact" w:hAnsi="Impact"/>
+          <w:sz w:val="32"/>
+          <w:szCs w:val="32"/>
+        </w:rPr>
+      </w:pPr>
+    </w:p>
+    <w:p>
+      <w:pPr>
+        <w:rPr>
+          <w:rFonts w:ascii="Impact" w:hAnsi="Impact"/>
+          <w:sz w:val="32"/>
+          <w:szCs w:val="32"/>
+        </w:rPr>
+      </w:pPr>
+    </w:p>
+    <w:p>
+      <w:pPr>
+        <w:rPr>
+          <w:rFonts w:ascii="Impact" w:hAnsi="Impact"/>
+          <w:sz w:val="32"/>
+          <w:szCs w:val="32"/>
+        </w:rPr>
+      </w:pPr>
+      <w:r>
+        <w:rPr>
+          <w:rFonts w:ascii="Impact" w:hAnsi="Impact"/>
+          <w:sz w:val="32"/>
+          <w:szCs w:val="32"/>
+        </w:rPr>
+        <w:lastRenderedPageBreak/>
+        <w:t>Publisher</w:t>
+      </w:r>
+    </w:p>
+    <w:p>
+      <w:pPr>
+        <w:rPr>
+          <w:rFonts w:ascii="Impact" w:hAnsi="Impact"/>
+          <w:sz w:val="24"/>
+          <w:szCs w:val="24"/>
+        </w:rPr>
+      </w:pPr>
+      <w:r>
+        <w:rPr>
+          <w:rFonts w:ascii="Impact" w:hAnsi="Impact"/>
+          <w:sz w:val="24"/>
+          <w:szCs w:val="24"/>
+        </w:rPr>
+        <w:t>Cash Flow Forecast</w:t>
+      </w:r>
+      <w:r>
+        <w:rPr>
+          <w:rFonts w:ascii="Impact" w:hAnsi="Impact"/>
+          <w:sz w:val="24"/>
+          <w:szCs w:val="24"/>
+        </w:rPr>
+        <w:t xml:space="preserve"> (Min estimated sales)</w:t>
+      </w:r>
+    </w:p>
+    <w:p>
+      <w:pPr>
+        <w:keepNext/>
+        <w:jc w:val="center"/>
+      </w:pPr>
+      <w:r>
+        <w:rPr>
+          <w:noProof/>
+          <w:lang w:eastAsia="en-GB"/>
+        </w:rPr>
+        <w:drawing>
+          <wp:inline distT="0" distB="0" distL="0" distR="0" wp14:anchorId="5B1A78CC" wp14:editId="4D4D3053">
+            <wp:extent cx="6281309" cy="4048125"/>
+            <wp:effectExtent l="0" t="0" r="5715" b="0"/>
+            <wp:docPr id="21" name="Picture 21"/>
+            <wp:cNvGraphicFramePr>
+              <a:graphicFrameLocks xmlns:a="http://schemas.openxmlformats.org/drawingml/2006/main" noChangeAspect="1"/>
+            </wp:cNvGraphicFramePr>
+            <a:graphic xmlns:a="http://schemas.openxmlformats.org/drawingml/2006/main">
+              <a:graphicData uri="http://schemas.openxmlformats.org/drawingml/2006/picture">
+                <pic:pic xmlns:pic="http://schemas.openxmlformats.org/drawingml/2006/picture">
+                  <pic:nvPicPr>
+                    <pic:cNvPr id="1" name=""/>
+                    <pic:cNvPicPr/>
+                  </pic:nvPicPr>
+                  <pic:blipFill>
+                    <a:blip r:embed="rId16"/>
+                    <a:stretch>
+                      <a:fillRect/>
+                    </a:stretch>
+                  </pic:blipFill>
+                  <pic:spPr>
+                    <a:xfrm>
+                      <a:off x="0" y="0"/>
+                      <a:ext cx="6290099" cy="4053790"/>
+                    </a:xfrm>
+                    <a:prstGeom prst="rect">
+                      <a:avLst/>
+                    </a:prstGeom>
+                  </pic:spPr>
+                </pic:pic>
+              </a:graphicData>
+            </a:graphic>
+          </wp:inline>
+        </w:drawing>
+      </w:r>
+    </w:p>
+    <w:p>
+      <w:pPr>
+        <w:pStyle w:val="Caption"/>
+        <w:jc w:val="center"/>
+        <w:rPr>
+          <w:rFonts w:ascii="Impact" w:hAnsi="Impact"/>
+          <w:sz w:val="24"/>
+          <w:szCs w:val="24"/>
+        </w:rPr>
+      </w:pPr>
+      <w:r>
+        <w:t xml:space="preserve">Table </w:t>
+      </w:r>
+      <w:fldSimple w:instr=" SEQ Table \* ARABIC ">
+        <w:r>
+          <w:rPr>
+            <w:noProof/>
+          </w:rPr>
+          <w:t>6</w:t>
+        </w:r>
+      </w:fldSimple>
+      <w:r>
+        <w:t xml:space="preserve"> - Publisher minimum estimated sales cash flow forecast</w:t>
+      </w:r>
+    </w:p>
+    <w:p>
+      <w:pPr>
+        <w:rPr>
+          <w:rFonts w:ascii="Impact" w:hAnsi="Impact"/>
+          <w:sz w:val="24"/>
+          <w:szCs w:val="24"/>
+        </w:rPr>
+      </w:pPr>
+      <w:r>
+        <w:rPr>
+          <w:rFonts w:ascii="Impact" w:hAnsi="Impact"/>
+          <w:sz w:val="24"/>
+          <w:szCs w:val="24"/>
+        </w:rPr>
+        <w:t>Cash Flow Forecast (Max estimated sales)</w:t>
+      </w:r>
+    </w:p>
+    <w:p>
+      <w:pPr>
+        <w:keepNext/>
+        <w:jc w:val="center"/>
+      </w:pPr>
+      <w:r>
+        <w:rPr>
+          <w:noProof/>
+          <w:lang w:eastAsia="en-GB"/>
+        </w:rPr>
+        <w:lastRenderedPageBreak/>
+        <w:drawing>
+          <wp:inline distT="0" distB="0" distL="0" distR="0" wp14:anchorId="1FB69CF0" wp14:editId="25ADD88E">
+            <wp:extent cx="5731510" cy="4360545"/>
+            <wp:effectExtent l="0" t="0" r="2540" b="1905"/>
+            <wp:docPr id="22" name="Picture 22"/>
+            <wp:cNvGraphicFramePr>
+              <a:graphicFrameLocks xmlns:a="http://schemas.openxmlformats.org/drawingml/2006/main" noChangeAspect="1"/>
+            </wp:cNvGraphicFramePr>
+            <a:graphic xmlns:a="http://schemas.openxmlformats.org/drawingml/2006/main">
+              <a:graphicData uri="http://schemas.openxmlformats.org/drawingml/2006/picture">
+                <pic:pic xmlns:pic="http://schemas.openxmlformats.org/drawingml/2006/picture">
+                  <pic:nvPicPr>
+                    <pic:cNvPr id="1" name=""/>
+                    <pic:cNvPicPr/>
+                  </pic:nvPicPr>
+                  <pic:blipFill>
+                    <a:blip r:embed="rId17"/>
+                    <a:stretch>
+                      <a:fillRect/>
+                    </a:stretch>
+                  </pic:blipFill>
+                  <pic:spPr>
+                    <a:xfrm>
+                      <a:off x="0" y="0"/>
+                      <a:ext cx="5731510" cy="4360545"/>
+                    </a:xfrm>
+                    <a:prstGeom prst="rect">
+                      <a:avLst/>
+                    </a:prstGeom>
+                  </pic:spPr>
+                </pic:pic>
+              </a:graphicData>
+            </a:graphic>
+          </wp:inline>
+        </w:drawing>
+      </w:r>
+    </w:p>
+    <w:p>
+      <w:pPr>
+        <w:pStyle w:val="Caption"/>
+        <w:jc w:val="center"/>
+        <w:rPr>
+          <w:rFonts w:ascii="Impact" w:hAnsi="Impact"/>
+          <w:sz w:val="24"/>
+          <w:szCs w:val="24"/>
+        </w:rPr>
+      </w:pPr>
+      <w:r>
+        <w:t xml:space="preserve">Table </w:t>
+      </w:r>
+      <w:fldSimple w:instr=" SEQ Table \* ARABIC ">
+        <w:r>
+          <w:rPr>
+            <w:noProof/>
+          </w:rPr>
+          <w:t>7</w:t>
+        </w:r>
+      </w:fldSimple>
+      <w:r>
+        <w:t xml:space="preserve"> - Publisher maximum sales cash flow forecast (part 1)</w:t>
+      </w:r>
+    </w:p>
+    <w:p>
+      <w:pPr>
+        <w:keepNext/>
+        <w:jc w:val="center"/>
+      </w:pPr>
+      <w:r>
+        <w:rPr>
+          <w:noProof/>
+          <w:lang w:eastAsia="en-GB"/>
+        </w:rPr>
+        <w:drawing>
+          <wp:inline distT="0" distB="0" distL="0" distR="0" wp14:anchorId="4B3EE11B" wp14:editId="67A4FEF6">
+            <wp:extent cx="5731510" cy="3769360"/>
+            <wp:effectExtent l="0" t="0" r="2540" b="2540"/>
+            <wp:docPr id="23" name="Picture 23"/>
+            <wp:cNvGraphicFramePr>
+              <a:graphicFrameLocks xmlns:a="http://schemas.openxmlformats.org/drawingml/2006/main" noChangeAspect="1"/>
+            </wp:cNvGraphicFramePr>
+            <a:graphic xmlns:a="http://schemas.openxmlformats.org/drawingml/2006/main">
+              <a:graphicData uri="http://schemas.openxmlformats.org/drawingml/2006/picture">
+                <pic:pic xmlns:pic="http://schemas.openxmlformats.org/drawingml/2006/picture">
+                  <pic:nvPicPr>
+                    <pic:cNvPr id="1" name=""/>
+                    <pic:cNvPicPr/>
+                  </pic:nvPicPr>
+                  <pic:blipFill>
+                    <a:blip r:embed="rId18"/>
+                    <a:stretch>
+                      <a:fillRect/>
+                    </a:stretch>
+                  </pic:blipFill>
+                  <pic:spPr>
+                    <a:xfrm>
+                      <a:off x="0" y="0"/>
+                      <a:ext cx="5731510" cy="3769360"/>
+                    </a:xfrm>
+                    <a:prstGeom prst="rect">
+                      <a:avLst/>
+                    </a:prstGeom>
+                  </pic:spPr>
+                </pic:pic>
+              </a:graphicData>
+            </a:graphic>
+          </wp:inline>
+        </w:drawing>
+      </w:r>
+    </w:p>
+    <w:p>
+      <w:pPr>
+        <w:pStyle w:val="Caption"/>
+        <w:jc w:val="center"/>
+        <w:rPr>
+          <w:rFonts w:ascii="Impact" w:hAnsi="Impact"/>
+          <w:sz w:val="24"/>
+          <w:szCs w:val="24"/>
+        </w:rPr>
+      </w:pPr>
+      <w:r>
+        <w:t xml:space="preserve">Table </w:t>
+      </w:r>
+      <w:fldSimple w:instr=" SEQ Table \* ARABIC ">
+        <w:r>
+          <w:rPr>
+            <w:noProof/>
+          </w:rPr>
+          <w:t>8</w:t>
+        </w:r>
+      </w:fldSimple>
+      <w:r>
+        <w:t xml:space="preserve"> - Publisher maximum sales cash flow forecast (part </w:t>
+      </w:r>
+      <w:r>
+        <w:t>2</w:t>
+      </w:r>
+      <w:r>
+        <w:t>)</w:t>
+      </w:r>
+    </w:p>
+    <w:p>
+      <w:pPr>
+        <w:rPr>
+          <w:rFonts w:ascii="Impact" w:hAnsi="Impact"/>
+          <w:sz w:val="32"/>
+          <w:szCs w:val="32"/>
+        </w:rPr>
+      </w:pPr>
+    </w:p>
+    <w:p>
+      <w:pPr>
+        <w:jc w:val="center"/>
+        <w:rPr>
+          <w:rFonts w:ascii="Impact" w:hAnsi="Impact"/>
+          <w:sz w:val="40"/>
+          <w:szCs w:val="40"/>
+        </w:rPr>
+      </w:pPr>
+      <w:r>
+        <w:rPr>
+          <w:rFonts w:ascii="Impact" w:hAnsi="Impact"/>
+          <w:sz w:val="40"/>
+          <w:szCs w:val="40"/>
+        </w:rPr>
         <w:t>Conclusions</w:t>
       </w:r>
     </w:p>
@@ -4360,7 +4652,6 @@
           <w:sz w:val="28"/>
           <w:szCs w:val="28"/>
         </w:rPr>
-        <w:lastRenderedPageBreak/>
         <w:t>Assumptions and Risks</w:t>
       </w:r>
     </w:p>
@@ -4649,7 +4940,7 @@
           <w:szCs w:val="32"/>
         </w:rPr>
       </w:pPr>
-      <w:hyperlink r:id="rId15" w:anchor="heading=h.r4ub948mvzaf" w:history="1">
+      <w:hyperlink r:id="rId19" w:anchor="heading=h.r4ub948mvzaf" w:history="1">
         <w:r>
           <w:rPr>
             <w:rStyle w:val="Hyperlink"/>
@@ -4677,7 +4968,7 @@
           <w:szCs w:val="32"/>
         </w:rPr>
       </w:pPr>
-      <w:hyperlink r:id="rId16" w:history="1">
+      <w:hyperlink r:id="rId20" w:history="1">
         <w:r>
           <w:rPr>
             <w:rStyle w:val="Hyperlink"/>
@@ -4705,7 +4996,7 @@
           <w:szCs w:val="32"/>
         </w:rPr>
       </w:pPr>
-      <w:hyperlink r:id="rId17" w:history="1">
+      <w:hyperlink r:id="rId21" w:history="1">
         <w:r>
           <w:rPr>
             <w:rStyle w:val="Hyperlink"/>

</xml_diff>

<commit_message>
Dev plan route section done! personas fixed too
</commit_message>
<xml_diff>
--- a/INKD - Business Report.docx
+++ b/INKD - Business Report.docx
@@ -1024,7 +1024,23 @@
           <w:szCs w:val="24"/>
           <w:lang w:eastAsia="en-GB"/>
         </w:rPr>
-        <w:t>Generally the majority of players will match the personas below of Belinda and Barry which matches with our focus on short gameplay bursts with superficial rewards for those levels. We expect to have a few players like Jordan so we have provided challenging platinum medals for getting all clams and the time medal in one run, making sure those players will have a good amount of challenge to collect everything. Finally we have Claire, our interesting movement system that can reward the player with incredible fluidity and speed will match with her speed running ideals.</w:t>
+        <w:t xml:space="preserve">Generally the majority of players will match the personas below of Belinda and Barry which matches with our focus on short gameplay bursts with superficial rewards for those levels. We expect to have a few players like Jordan so we have provided challenging platinum medals for getting all clams and the time medal in one run, making sure those players will have a good amount of challenge to collect everything. Finally we have </w:t>
+      </w:r>
+      <w:r>
+        <w:rPr>
+          <w:rFonts w:cstheme="minorHAnsi"/>
+          <w:sz w:val="24"/>
+          <w:szCs w:val="24"/>
+        </w:rPr>
+        <w:t>George</w:t>
+      </w:r>
+      <w:r>
+        <w:rPr>
+          <w:sz w:val="24"/>
+          <w:szCs w:val="24"/>
+          <w:lang w:eastAsia="en-GB"/>
+        </w:rPr>
+        <w:t>, our interesting movement system that can reward the player with incredible fluidity and speed will match with her speed running ideals.</w:t>
       </w:r>
     </w:p>
     <w:p>
@@ -1117,7 +1133,7 @@
                 <w:rFonts w:cstheme="minorHAnsi"/>
                 <w:b/>
               </w:rPr>
-              <w:t xml:space="preserve"> Indie Gamer</w:t>
+              <w:t xml:space="preserve"> Gamer</w:t>
             </w:r>
           </w:p>
         </w:tc>
@@ -2009,7 +2025,7 @@
                 <w:rFonts w:cstheme="minorHAnsi"/>
                 <w:b/>
               </w:rPr>
-              <w:t>Claire</w:t>
+              <w:t>George</w:t>
             </w:r>
           </w:p>
         </w:tc>
@@ -2065,12 +2081,95 @@
           </w:tcPr>
           <w:p>
             <w:pPr>
+              <w:keepNext/>
               <w:jc w:val="center"/>
+            </w:pPr>
+            <w:r>
               <w:rPr>
                 <w:rFonts w:cstheme="minorHAnsi"/>
                 <w:b/>
+                <w:noProof/>
+                <w:lang w:eastAsia="en-GB"/>
+              </w:rPr>
+              <w:drawing>
+                <wp:inline distT="0" distB="0" distL="0" distR="0">
+                  <wp:extent cx="2420555" cy="1362075"/>
+                  <wp:effectExtent l="0" t="0" r="0" b="0"/>
+                  <wp:docPr id="24" name="Picture 24" descr="C:\Users\rc205730\Downloads\tdy_take_glvoer_150224.today-vid-canonical-featured-desktop.jpg"/>
+                  <wp:cNvGraphicFramePr>
+                    <a:graphicFrameLocks xmlns:a="http://schemas.openxmlformats.org/drawingml/2006/main" noChangeAspect="1"/>
+                  </wp:cNvGraphicFramePr>
+                  <a:graphic xmlns:a="http://schemas.openxmlformats.org/drawingml/2006/main">
+                    <a:graphicData uri="http://schemas.openxmlformats.org/drawingml/2006/picture">
+                      <pic:pic xmlns:pic="http://schemas.openxmlformats.org/drawingml/2006/picture">
+                        <pic:nvPicPr>
+                          <pic:cNvPr id="0" name="Picture 1" descr="C:\Users\rc205730\Downloads\tdy_take_glvoer_150224.today-vid-canonical-featured-desktop.jpg"/>
+                          <pic:cNvPicPr>
+                            <a:picLocks noChangeAspect="1" noChangeArrowheads="1"/>
+                          </pic:cNvPicPr>
+                        </pic:nvPicPr>
+                        <pic:blipFill>
+                          <a:blip r:embed="rId10" cstate="print">
+                            <a:extLst>
+                              <a:ext uri="{28A0092B-C50C-407E-A947-70E740481C1C}">
+                                <a14:useLocalDpi xmlns:a14="http://schemas.microsoft.com/office/drawing/2010/main" val="0"/>
+                              </a:ext>
+                            </a:extLst>
+                          </a:blip>
+                          <a:srcRect/>
+                          <a:stretch>
+                            <a:fillRect/>
+                          </a:stretch>
+                        </pic:blipFill>
+                        <pic:spPr bwMode="auto">
+                          <a:xfrm>
+                            <a:off x="0" y="0"/>
+                            <a:ext cx="2430312" cy="1367566"/>
+                          </a:xfrm>
+                          <a:prstGeom prst="rect">
+                            <a:avLst/>
+                          </a:prstGeom>
+                          <a:noFill/>
+                          <a:ln>
+                            <a:noFill/>
+                          </a:ln>
+                        </pic:spPr>
+                      </pic:pic>
+                    </a:graphicData>
+                  </a:graphic>
+                </wp:inline>
+              </w:drawing>
+            </w:r>
+          </w:p>
+          <w:p>
+            <w:pPr>
+              <w:pStyle w:val="Caption"/>
+              <w:jc w:val="center"/>
+              <w:rPr>
+                <w:rFonts w:cstheme="minorHAnsi"/>
+                <w:b/>
               </w:rPr>
             </w:pPr>
+            <w:r>
+              <w:t xml:space="preserve">Figure </w:t>
+            </w:r>
+            <w:fldSimple w:instr=" SEQ Figure \* ARABIC ">
+              <w:r>
+                <w:rPr>
+                  <w:noProof/>
+                </w:rPr>
+                <w:t>4</w:t>
+              </w:r>
+            </w:fldSimple>
+            <w:r>
+              <w:t xml:space="preserve"> (</w:t>
+            </w:r>
+            <w:r>
+              <w:t>http://affinitymagazine.us/2016/09/06/my-fellow-black-nerds-we-have-a-problem/</w:t>
+            </w:r>
+            <w:r>
+              <w:t>)</w:t>
+            </w:r>
           </w:p>
         </w:tc>
         <w:tc>
@@ -2108,7 +2207,7 @@
               <w:rPr>
                 <w:rFonts w:cstheme="minorHAnsi"/>
               </w:rPr>
-              <w:t>Speed runner</w:t>
+              <w:t>Streams himself speed running games. Looks for games that let you be quick if you’re very skilled, and spends weeks perfecting his times.</w:t>
             </w:r>
           </w:p>
         </w:tc>
@@ -2162,6 +2261,20 @@
                 <w:b/>
               </w:rPr>
               <w:br/>
+            </w:r>
+            <w:proofErr w:type="spellStart"/>
+            <w:r>
+              <w:rPr>
+                <w:rFonts w:cstheme="minorHAnsi"/>
+              </w:rPr>
+              <w:t>Gotta</w:t>
+            </w:r>
+            <w:proofErr w:type="spellEnd"/>
+            <w:r>
+              <w:rPr>
+                <w:rFonts w:cstheme="minorHAnsi"/>
+              </w:rPr>
+              <w:t xml:space="preserve"> go fast.</w:t>
             </w:r>
           </w:p>
         </w:tc>
@@ -2228,6 +2341,12 @@
               </w:rPr>
               <w:br/>
             </w:r>
+            <w:r>
+              <w:rPr>
+                <w:rFonts w:cstheme="minorHAnsi"/>
+              </w:rPr>
+              <w:t>Be the faster at completing the game compared to anyone else.</w:t>
+            </w:r>
           </w:p>
         </w:tc>
       </w:tr>
@@ -2279,7 +2398,7 @@
     </w:p>
     <w:tbl>
       <w:tblPr>
-        <w:tblpPr w:leftFromText="180" w:rightFromText="180" w:vertAnchor="text" w:horzAnchor="margin" w:tblpXSpec="center" w:tblpY="215"/>
+        <w:tblpPr w:leftFromText="180" w:rightFromText="180" w:vertAnchor="text" w:horzAnchor="margin" w:tblpY="391"/>
         <w:tblW w:w="0" w:type="auto"/>
         <w:tblBorders>
           <w:top w:val="single" w:sz="4" w:space="0" w:color="auto"/>
@@ -2315,7 +2434,6 @@
                 <w:rFonts w:cstheme="minorHAnsi"/>
                 <w:b/>
               </w:rPr>
-              <w:lastRenderedPageBreak/>
               <w:t>Barry</w:t>
             </w:r>
           </w:p>
@@ -2343,14 +2461,7 @@
                 <w:rFonts w:cstheme="minorHAnsi"/>
                 <w:b/>
               </w:rPr>
-              <w:t>:</w:t>
-            </w:r>
-            <w:r>
-              <w:rPr>
-                <w:rFonts w:cstheme="minorHAnsi"/>
-                <w:b/>
-              </w:rPr>
-              <w:t xml:space="preserve"> College Student</w:t>
+              <w:t>: College Student</w:t>
             </w:r>
           </w:p>
         </w:tc>
@@ -2390,7 +2501,7 @@
                 <w:lang w:eastAsia="en-GB"/>
               </w:rPr>
               <w:drawing>
-                <wp:inline distT="0" distB="0" distL="0" distR="0">
+                <wp:inline distT="0" distB="0" distL="0" distR="0" wp14:anchorId="6FB85066" wp14:editId="0CF13AEA">
                   <wp:extent cx="2287706" cy="1285875"/>
                   <wp:effectExtent l="0" t="0" r="0" b="0"/>
                   <wp:docPr id="15" name="Picture 15" descr="C:\Users\rc205730\Downloads\preview-90922-ELRdM1bk3O-low_0006.jpg"/>
@@ -2407,7 +2518,7 @@
                           </pic:cNvPicPr>
                         </pic:nvPicPr>
                         <pic:blipFill>
-                          <a:blip r:embed="rId10" cstate="print">
+                          <a:blip r:embed="rId11" cstate="print">
                             <a:extLst>
                               <a:ext uri="{28A0092B-C50C-407E-A947-70E740481C1C}">
                                 <a14:useLocalDpi xmlns:a14="http://schemas.microsoft.com/office/drawing/2010/main" val="0"/>
@@ -2553,13 +2664,7 @@
               <w:rPr>
                 <w:rFonts w:cstheme="minorHAnsi"/>
               </w:rPr>
-              <w:t>There’s nothing</w:t>
-            </w:r>
-            <w:r>
-              <w:rPr>
-                <w:rFonts w:cstheme="minorHAnsi"/>
-              </w:rPr>
-              <w:t xml:space="preserve"> better than getting straight A’s, but my second favourite thing is getting an early night.</w:t>
+              <w:t>There’s nothing better than getting straight A’s, but my second favourite thing is getting an early night.</w:t>
             </w:r>
           </w:p>
         </w:tc>
@@ -3186,7 +3291,7 @@
                     <pic:cNvPicPr/>
                   </pic:nvPicPr>
                   <pic:blipFill>
-                    <a:blip r:embed="rId11"/>
+                    <a:blip r:embed="rId12"/>
                     <a:stretch>
                       <a:fillRect/>
                     </a:stretch>
@@ -3764,104 +3869,6 @@
             <wp:extent cx="3848100" cy="3164382"/>
             <wp:effectExtent l="0" t="0" r="0" b="0"/>
             <wp:docPr id="18" name="Picture 18"/>
-            <wp:cNvGraphicFramePr>
-              <a:graphicFrameLocks xmlns:a="http://schemas.openxmlformats.org/drawingml/2006/main" noChangeAspect="1"/>
-            </wp:cNvGraphicFramePr>
-            <a:graphic xmlns:a="http://schemas.openxmlformats.org/drawingml/2006/main">
-              <a:graphicData uri="http://schemas.openxmlformats.org/drawingml/2006/picture">
-                <pic:pic xmlns:pic="http://schemas.openxmlformats.org/drawingml/2006/picture">
-                  <pic:nvPicPr>
-                    <pic:cNvPr id="1" name=""/>
-                    <pic:cNvPicPr/>
-                  </pic:nvPicPr>
-                  <pic:blipFill>
-                    <a:blip r:embed="rId12"/>
-                    <a:stretch>
-                      <a:fillRect/>
-                    </a:stretch>
-                  </pic:blipFill>
-                  <pic:spPr>
-                    <a:xfrm>
-                      <a:off x="0" y="0"/>
-                      <a:ext cx="3861914" cy="3175742"/>
-                    </a:xfrm>
-                    <a:prstGeom prst="rect">
-                      <a:avLst/>
-                    </a:prstGeom>
-                  </pic:spPr>
-                </pic:pic>
-              </a:graphicData>
-            </a:graphic>
-          </wp:inline>
-        </w:drawing>
-      </w:r>
-      <w:r>
-        <w:rPr>
-          <w:noProof/>
-          <w:lang w:eastAsia="en-GB"/>
-        </w:rPr>
-        <w:t xml:space="preserve"> </w:t>
-      </w:r>
-    </w:p>
-    <w:p>
-      <w:pPr>
-        <w:pStyle w:val="Caption"/>
-        <w:jc w:val="center"/>
-        <w:rPr>
-          <w:rFonts w:cstheme="minorHAnsi"/>
-          <w:sz w:val="24"/>
-          <w:szCs w:val="24"/>
-        </w:rPr>
-      </w:pPr>
-      <w:r>
-        <w:t xml:space="preserve">Table </w:t>
-      </w:r>
-      <w:fldSimple w:instr=" SEQ Table \* ARABIC ">
-        <w:r>
-          <w:rPr>
-            <w:noProof/>
-          </w:rPr>
-          <w:t>2</w:t>
-        </w:r>
-      </w:fldSimple>
-      <w:r>
-        <w:t xml:space="preserve"> - Publisher minimum estimated sales</w:t>
-      </w:r>
-      <w:r>
-        <w:t xml:space="preserve"> planned revenue for INK'D</w:t>
-      </w:r>
-    </w:p>
-    <w:p>
-      <w:pPr>
-        <w:rPr>
-          <w:rFonts w:cstheme="minorHAnsi"/>
-          <w:sz w:val="24"/>
-          <w:szCs w:val="24"/>
-        </w:rPr>
-      </w:pPr>
-      <w:r>
-        <w:rPr>
-          <w:rFonts w:cstheme="minorHAnsi"/>
-          <w:sz w:val="24"/>
-          <w:szCs w:val="24"/>
-        </w:rPr>
-        <w:t>Maximum estimated sales</w:t>
-      </w:r>
-    </w:p>
-    <w:p>
-      <w:pPr>
-        <w:jc w:val="center"/>
-      </w:pPr>
-      <w:r>
-        <w:rPr>
-          <w:noProof/>
-          <w:lang w:eastAsia="en-GB"/>
-        </w:rPr>
-        <w:drawing>
-          <wp:inline distT="0" distB="0" distL="0" distR="0" wp14:anchorId="77B7CC9F" wp14:editId="312637A6">
-            <wp:extent cx="3971213" cy="3295650"/>
-            <wp:effectExtent l="0" t="0" r="0" b="0"/>
-            <wp:docPr id="19" name="Picture 19"/>
             <wp:cNvGraphicFramePr>
               <a:graphicFrameLocks xmlns:a="http://schemas.openxmlformats.org/drawingml/2006/main" noChangeAspect="1"/>
             </wp:cNvGraphicFramePr>
@@ -3881,7 +3888,7 @@
                   <pic:spPr>
                     <a:xfrm>
                       <a:off x="0" y="0"/>
-                      <a:ext cx="3976358" cy="3299920"/>
+                      <a:ext cx="3861914" cy="3175742"/>
                     </a:xfrm>
                     <a:prstGeom prst="rect">
                       <a:avLst/>
@@ -3893,6 +3900,13 @@
           </wp:inline>
         </w:drawing>
       </w:r>
+      <w:r>
+        <w:rPr>
+          <w:noProof/>
+          <w:lang w:eastAsia="en-GB"/>
+        </w:rPr>
+        <w:t xml:space="preserve"> </w:t>
+      </w:r>
     </w:p>
     <w:p>
       <w:pPr>
@@ -3912,37 +3926,35 @@
           <w:rPr>
             <w:noProof/>
           </w:rPr>
-          <w:t>3</w:t>
+          <w:t>2</w:t>
         </w:r>
       </w:fldSimple>
       <w:r>
-        <w:t xml:space="preserve"> - Publisher maximum</w:t>
-      </w:r>
-      <w:r>
-        <w:t xml:space="preserve"> estimated sales planned revenue for INK'D</w:t>
-      </w:r>
-    </w:p>
-    <w:p>
-      <w:pPr>
-        <w:rPr>
-          <w:rFonts w:cstheme="minorHAnsi"/>
-          <w:sz w:val="24"/>
-          <w:szCs w:val="24"/>
-        </w:rPr>
-      </w:pPr>
-      <w:r>
-        <w:rPr>
-          <w:rFonts w:cstheme="minorHAnsi"/>
-          <w:sz w:val="24"/>
-          <w:szCs w:val="24"/>
-        </w:rPr>
-        <w:lastRenderedPageBreak/>
-        <w:t>Console sales</w:t>
-      </w:r>
-    </w:p>
-    <w:p>
-      <w:pPr>
-        <w:keepNext/>
+        <w:t xml:space="preserve"> - Publisher minimum estimated sales</w:t>
+      </w:r>
+      <w:r>
+        <w:t xml:space="preserve"> planned revenue for INK'D</w:t>
+      </w:r>
+    </w:p>
+    <w:p>
+      <w:pPr>
+        <w:rPr>
+          <w:rFonts w:cstheme="minorHAnsi"/>
+          <w:sz w:val="24"/>
+          <w:szCs w:val="24"/>
+        </w:rPr>
+      </w:pPr>
+      <w:r>
+        <w:rPr>
+          <w:rFonts w:cstheme="minorHAnsi"/>
+          <w:sz w:val="24"/>
+          <w:szCs w:val="24"/>
+        </w:rPr>
+        <w:t>Maximum estimated sales</w:t>
+      </w:r>
+    </w:p>
+    <w:p>
+      <w:pPr>
         <w:jc w:val="center"/>
       </w:pPr>
       <w:r>
@@ -3951,10 +3963,10 @@
           <w:lang w:eastAsia="en-GB"/>
         </w:rPr>
         <w:drawing>
-          <wp:inline distT="0" distB="0" distL="0" distR="0" wp14:anchorId="221FF161" wp14:editId="1BB3CBF3">
-            <wp:extent cx="4181475" cy="5391150"/>
-            <wp:effectExtent l="0" t="0" r="9525" b="0"/>
-            <wp:docPr id="20" name="Picture 20"/>
+          <wp:inline distT="0" distB="0" distL="0" distR="0" wp14:anchorId="77B7CC9F" wp14:editId="312637A6">
+            <wp:extent cx="3971213" cy="3295650"/>
+            <wp:effectExtent l="0" t="0" r="0" b="0"/>
+            <wp:docPr id="19" name="Picture 19"/>
             <wp:cNvGraphicFramePr>
               <a:graphicFrameLocks xmlns:a="http://schemas.openxmlformats.org/drawingml/2006/main" noChangeAspect="1"/>
             </wp:cNvGraphicFramePr>
@@ -3974,7 +3986,7 @@
                   <pic:spPr>
                     <a:xfrm>
                       <a:off x="0" y="0"/>
-                      <a:ext cx="4181475" cy="5391150"/>
+                      <a:ext cx="3976358" cy="3299920"/>
                     </a:xfrm>
                     <a:prstGeom prst="rect">
                       <a:avLst/>
@@ -4005,154 +4017,32 @@
           <w:rPr>
             <w:noProof/>
           </w:rPr>
-          <w:t>4</w:t>
+          <w:t>3</w:t>
         </w:r>
       </w:fldSimple>
       <w:r>
-        <w:t xml:space="preserve"> - Publisher</w:t>
-      </w:r>
-      <w:r>
-        <w:t xml:space="preserve"> estimated</w:t>
-      </w:r>
-      <w:r>
-        <w:t xml:space="preserve"> console</w:t>
-      </w:r>
-      <w:r>
-        <w:t xml:space="preserve"> sales planned revenue for INK'D</w:t>
-      </w:r>
-    </w:p>
-    <w:p>
-      <w:pPr>
-        <w:rPr>
-          <w:rFonts w:ascii="Impact" w:hAnsi="Impact"/>
-          <w:sz w:val="24"/>
-          <w:szCs w:val="24"/>
-        </w:rPr>
-      </w:pPr>
-    </w:p>
-    <w:p>
-      <w:pPr>
-        <w:rPr>
-          <w:rFonts w:ascii="Impact" w:hAnsi="Impact"/>
-          <w:sz w:val="24"/>
-          <w:szCs w:val="24"/>
-        </w:rPr>
-      </w:pPr>
-    </w:p>
-    <w:p>
-      <w:pPr>
-        <w:rPr>
-          <w:rFonts w:ascii="Impact" w:hAnsi="Impact"/>
-          <w:sz w:val="24"/>
-          <w:szCs w:val="24"/>
-        </w:rPr>
-      </w:pPr>
-    </w:p>
-    <w:p>
-      <w:pPr>
-        <w:rPr>
-          <w:rFonts w:ascii="Impact" w:hAnsi="Impact"/>
-          <w:sz w:val="24"/>
-          <w:szCs w:val="24"/>
-        </w:rPr>
-      </w:pPr>
-    </w:p>
-    <w:p>
-      <w:pPr>
-        <w:rPr>
-          <w:rFonts w:ascii="Impact" w:hAnsi="Impact"/>
-          <w:sz w:val="24"/>
-          <w:szCs w:val="24"/>
-        </w:rPr>
-      </w:pPr>
-    </w:p>
-    <w:p>
-      <w:pPr>
-        <w:rPr>
-          <w:rFonts w:ascii="Impact" w:hAnsi="Impact"/>
-          <w:sz w:val="24"/>
-          <w:szCs w:val="24"/>
-        </w:rPr>
-      </w:pPr>
-    </w:p>
-    <w:p>
-      <w:pPr>
-        <w:rPr>
-          <w:rFonts w:ascii="Impact" w:hAnsi="Impact"/>
-          <w:sz w:val="24"/>
-          <w:szCs w:val="24"/>
-        </w:rPr>
-      </w:pPr>
-    </w:p>
-    <w:p>
-      <w:pPr>
-        <w:rPr>
-          <w:rFonts w:ascii="Impact" w:hAnsi="Impact"/>
-          <w:sz w:val="24"/>
-          <w:szCs w:val="24"/>
-        </w:rPr>
-      </w:pPr>
-    </w:p>
-    <w:p>
-      <w:pPr>
-        <w:rPr>
-          <w:rFonts w:ascii="Impact" w:hAnsi="Impact"/>
-          <w:sz w:val="24"/>
-          <w:szCs w:val="24"/>
-        </w:rPr>
-      </w:pPr>
-    </w:p>
-    <w:p>
-      <w:pPr>
-        <w:jc w:val="center"/>
-        <w:rPr>
-          <w:rFonts w:ascii="Impact" w:hAnsi="Impact"/>
-          <w:sz w:val="40"/>
-          <w:szCs w:val="40"/>
-        </w:rPr>
-      </w:pPr>
-      <w:r>
-        <w:rPr>
-          <w:rFonts w:ascii="Impact" w:hAnsi="Impact"/>
-          <w:sz w:val="40"/>
-          <w:szCs w:val="40"/>
+        <w:t xml:space="preserve"> - Publisher maximum</w:t>
+      </w:r>
+      <w:r>
+        <w:t xml:space="preserve"> estimated sales planned revenue for INK'D</w:t>
+      </w:r>
+    </w:p>
+    <w:p>
+      <w:pPr>
+        <w:rPr>
+          <w:rFonts w:cstheme="minorHAnsi"/>
+          <w:sz w:val="24"/>
+          <w:szCs w:val="24"/>
+        </w:rPr>
+      </w:pPr>
+      <w:r>
+        <w:rPr>
+          <w:rFonts w:cstheme="minorHAnsi"/>
+          <w:sz w:val="24"/>
+          <w:szCs w:val="24"/>
         </w:rPr>
         <w:lastRenderedPageBreak/>
-        <w:t>Development Plan</w:t>
-      </w:r>
-    </w:p>
-    <w:p>
-      <w:pPr>
-        <w:rPr>
-          <w:rFonts w:ascii="Impact" w:hAnsi="Impact"/>
-          <w:sz w:val="32"/>
-          <w:szCs w:val="32"/>
-        </w:rPr>
-      </w:pPr>
-      <w:r>
-        <w:rPr>
-          <w:rFonts w:ascii="Impact" w:hAnsi="Impact"/>
-          <w:sz w:val="32"/>
-          <w:szCs w:val="32"/>
-        </w:rPr>
-        <w:t>Self-Publishing</w:t>
-      </w:r>
-    </w:p>
-    <w:p>
-      <w:pPr>
-        <w:rPr>
-          <w:rFonts w:ascii="Impact" w:hAnsi="Impact"/>
-          <w:sz w:val="24"/>
-          <w:szCs w:val="24"/>
-        </w:rPr>
-      </w:pPr>
-      <w:r>
-        <w:rPr>
-          <w:rFonts w:ascii="Impact" w:hAnsi="Impact"/>
-          <w:sz w:val="24"/>
-          <w:szCs w:val="24"/>
-        </w:rPr>
-        <w:t>Cash Flow Forecast</w:t>
+        <w:t>Console sales</w:t>
       </w:r>
     </w:p>
     <w:p>
@@ -4166,10 +4056,10 @@
           <w:lang w:eastAsia="en-GB"/>
         </w:rPr>
         <w:drawing>
-          <wp:inline distT="0" distB="0" distL="0" distR="0" wp14:anchorId="18B768E1" wp14:editId="412FC598">
-            <wp:extent cx="5731510" cy="3181350"/>
-            <wp:effectExtent l="0" t="0" r="2540" b="0"/>
-            <wp:docPr id="17" name="Picture 17"/>
+          <wp:inline distT="0" distB="0" distL="0" distR="0" wp14:anchorId="221FF161" wp14:editId="1BB3CBF3">
+            <wp:extent cx="4181475" cy="5391150"/>
+            <wp:effectExtent l="0" t="0" r="9525" b="0"/>
+            <wp:docPr id="20" name="Picture 20"/>
             <wp:cNvGraphicFramePr>
               <a:graphicFrameLocks xmlns:a="http://schemas.openxmlformats.org/drawingml/2006/main" noChangeAspect="1"/>
             </wp:cNvGraphicFramePr>
@@ -4189,7 +4079,7 @@
                   <pic:spPr>
                     <a:xfrm>
                       <a:off x="0" y="0"/>
-                      <a:ext cx="5731510" cy="3181350"/>
+                      <a:ext cx="4181475" cy="5391150"/>
                     </a:xfrm>
                     <a:prstGeom prst="rect">
                       <a:avLst/>
@@ -4207,7 +4097,7 @@
         <w:pStyle w:val="Caption"/>
         <w:jc w:val="center"/>
         <w:rPr>
-          <w:rFonts w:ascii="Impact" w:hAnsi="Impact"/>
+          <w:rFonts w:cstheme="minorHAnsi"/>
           <w:sz w:val="24"/>
           <w:szCs w:val="24"/>
         </w:rPr>
@@ -4220,130 +4110,188 @@
           <w:rPr>
             <w:noProof/>
           </w:rPr>
-          <w:t>5</w:t>
+          <w:t>4</w:t>
         </w:r>
       </w:fldSimple>
       <w:r>
-        <w:t xml:space="preserve"> - Self-publishing cash flow forecast</w:t>
-      </w:r>
-    </w:p>
-    <w:p>
-      <w:pPr>
-        <w:rPr>
-          <w:rFonts w:ascii="Impact" w:hAnsi="Impact"/>
-          <w:sz w:val="32"/>
-          <w:szCs w:val="32"/>
-        </w:rPr>
-      </w:pPr>
-    </w:p>
-    <w:p>
-      <w:pPr>
-        <w:rPr>
-          <w:rFonts w:ascii="Impact" w:hAnsi="Impact"/>
-          <w:sz w:val="32"/>
-          <w:szCs w:val="32"/>
-        </w:rPr>
-      </w:pPr>
-    </w:p>
-    <w:p>
-      <w:pPr>
-        <w:rPr>
-          <w:rFonts w:ascii="Impact" w:hAnsi="Impact"/>
-          <w:sz w:val="32"/>
-          <w:szCs w:val="32"/>
-        </w:rPr>
-      </w:pPr>
-    </w:p>
-    <w:p>
-      <w:pPr>
-        <w:rPr>
-          <w:rFonts w:ascii="Impact" w:hAnsi="Impact"/>
-          <w:sz w:val="32"/>
-          <w:szCs w:val="32"/>
-        </w:rPr>
-      </w:pPr>
-    </w:p>
-    <w:p>
-      <w:pPr>
-        <w:rPr>
-          <w:rFonts w:ascii="Impact" w:hAnsi="Impact"/>
-          <w:sz w:val="32"/>
-          <w:szCs w:val="32"/>
-        </w:rPr>
-      </w:pPr>
-    </w:p>
-    <w:p>
-      <w:pPr>
-        <w:rPr>
-          <w:rFonts w:ascii="Impact" w:hAnsi="Impact"/>
-          <w:sz w:val="32"/>
-          <w:szCs w:val="32"/>
-        </w:rPr>
-      </w:pPr>
-      <w:bookmarkStart w:id="0" w:name="_GoBack"/>
-      <w:bookmarkEnd w:id="0"/>
-    </w:p>
-    <w:p>
-      <w:pPr>
-        <w:rPr>
-          <w:rFonts w:ascii="Impact" w:hAnsi="Impact"/>
-          <w:sz w:val="32"/>
-          <w:szCs w:val="32"/>
-        </w:rPr>
-      </w:pPr>
-    </w:p>
-    <w:p>
-      <w:pPr>
-        <w:rPr>
-          <w:rFonts w:ascii="Impact" w:hAnsi="Impact"/>
-          <w:sz w:val="32"/>
-          <w:szCs w:val="32"/>
-        </w:rPr>
-      </w:pPr>
-    </w:p>
-    <w:p>
-      <w:pPr>
-        <w:rPr>
-          <w:rFonts w:ascii="Impact" w:hAnsi="Impact"/>
-          <w:sz w:val="32"/>
-          <w:szCs w:val="32"/>
-        </w:rPr>
-      </w:pPr>
-    </w:p>
-    <w:p>
-      <w:pPr>
-        <w:rPr>
-          <w:rFonts w:ascii="Impact" w:hAnsi="Impact"/>
-          <w:sz w:val="32"/>
-          <w:szCs w:val="32"/>
-        </w:rPr>
-      </w:pPr>
-    </w:p>
-    <w:p>
-      <w:pPr>
-        <w:rPr>
-          <w:rFonts w:ascii="Impact" w:hAnsi="Impact"/>
-          <w:sz w:val="32"/>
-          <w:szCs w:val="32"/>
-        </w:rPr>
-      </w:pPr>
-    </w:p>
-    <w:p>
-      <w:pPr>
-        <w:rPr>
-          <w:rFonts w:ascii="Impact" w:hAnsi="Impact"/>
-          <w:sz w:val="32"/>
-          <w:szCs w:val="32"/>
-        </w:rPr>
-      </w:pPr>
-      <w:r>
-        <w:rPr>
-          <w:rFonts w:ascii="Impact" w:hAnsi="Impact"/>
-          <w:sz w:val="32"/>
-          <w:szCs w:val="32"/>
+        <w:t xml:space="preserve"> - Publisher</w:t>
+      </w:r>
+      <w:r>
+        <w:t xml:space="preserve"> estimated</w:t>
+      </w:r>
+      <w:r>
+        <w:t xml:space="preserve"> console</w:t>
+      </w:r>
+      <w:r>
+        <w:t xml:space="preserve"> sales planned revenue for INK'D</w:t>
+      </w:r>
+    </w:p>
+    <w:p>
+      <w:pPr>
+        <w:rPr>
+          <w:rFonts w:ascii="Impact" w:hAnsi="Impact"/>
+          <w:sz w:val="24"/>
+          <w:szCs w:val="24"/>
+        </w:rPr>
+      </w:pPr>
+    </w:p>
+    <w:p>
+      <w:pPr>
+        <w:rPr>
+          <w:rFonts w:ascii="Impact" w:hAnsi="Impact"/>
+          <w:sz w:val="24"/>
+          <w:szCs w:val="24"/>
+        </w:rPr>
+      </w:pPr>
+    </w:p>
+    <w:p>
+      <w:pPr>
+        <w:rPr>
+          <w:rFonts w:ascii="Impact" w:hAnsi="Impact"/>
+          <w:sz w:val="24"/>
+          <w:szCs w:val="24"/>
+        </w:rPr>
+      </w:pPr>
+    </w:p>
+    <w:p>
+      <w:pPr>
+        <w:rPr>
+          <w:rFonts w:ascii="Impact" w:hAnsi="Impact"/>
+          <w:sz w:val="24"/>
+          <w:szCs w:val="24"/>
+        </w:rPr>
+      </w:pPr>
+    </w:p>
+    <w:p>
+      <w:pPr>
+        <w:rPr>
+          <w:rFonts w:ascii="Impact" w:hAnsi="Impact"/>
+          <w:sz w:val="24"/>
+          <w:szCs w:val="24"/>
+        </w:rPr>
+      </w:pPr>
+    </w:p>
+    <w:p>
+      <w:pPr>
+        <w:rPr>
+          <w:rFonts w:ascii="Impact" w:hAnsi="Impact"/>
+          <w:sz w:val="24"/>
+          <w:szCs w:val="24"/>
+        </w:rPr>
+      </w:pPr>
+    </w:p>
+    <w:p>
+      <w:pPr>
+        <w:rPr>
+          <w:rFonts w:ascii="Impact" w:hAnsi="Impact"/>
+          <w:sz w:val="24"/>
+          <w:szCs w:val="24"/>
+        </w:rPr>
+      </w:pPr>
+    </w:p>
+    <w:p>
+      <w:pPr>
+        <w:rPr>
+          <w:rFonts w:ascii="Impact" w:hAnsi="Impact"/>
+          <w:sz w:val="24"/>
+          <w:szCs w:val="24"/>
+        </w:rPr>
+      </w:pPr>
+    </w:p>
+    <w:p>
+      <w:pPr>
+        <w:rPr>
+          <w:rFonts w:ascii="Impact" w:hAnsi="Impact"/>
+          <w:sz w:val="24"/>
+          <w:szCs w:val="24"/>
+        </w:rPr>
+      </w:pPr>
+    </w:p>
+    <w:p>
+      <w:pPr>
+        <w:jc w:val="center"/>
+        <w:rPr>
+          <w:rFonts w:ascii="Impact" w:hAnsi="Impact"/>
+          <w:sz w:val="40"/>
+          <w:szCs w:val="40"/>
+        </w:rPr>
+      </w:pPr>
+      <w:r>
+        <w:rPr>
+          <w:rFonts w:ascii="Impact" w:hAnsi="Impact"/>
+          <w:sz w:val="40"/>
+          <w:szCs w:val="40"/>
         </w:rPr>
         <w:lastRenderedPageBreak/>
-        <w:t>Publisher</w:t>
+        <w:t>Development Plan</w:t>
+      </w:r>
+    </w:p>
+    <w:p>
+      <w:pPr>
+        <w:rPr>
+          <w:rFonts w:cstheme="minorHAnsi"/>
+          <w:sz w:val="24"/>
+          <w:szCs w:val="24"/>
+        </w:rPr>
+      </w:pPr>
+      <w:r>
+        <w:rPr>
+          <w:rFonts w:cstheme="minorHAnsi"/>
+          <w:sz w:val="24"/>
+          <w:szCs w:val="24"/>
+        </w:rPr>
+        <w:t>We are using an agile approach to the development of this project, taking many principles from the agile philosophy that fit with our team. Therefore we don’t have a laid out plan for specific sections of the game, we do however have some time scales that we are aiming to hit.</w:t>
+      </w:r>
+    </w:p>
+    <w:p>
+      <w:pPr>
+        <w:rPr>
+          <w:rFonts w:cstheme="minorHAnsi"/>
+          <w:sz w:val="24"/>
+          <w:szCs w:val="24"/>
+        </w:rPr>
+      </w:pPr>
+      <w:r>
+        <w:rPr>
+          <w:rFonts w:cstheme="minorHAnsi"/>
+          <w:sz w:val="24"/>
+          <w:szCs w:val="24"/>
+        </w:rPr>
+        <w:t>We currently plan to have the game deliverable within a 6 month period. A large majority of the game is already complete and we plan to content lock after two more months. The next two months after that will be focused on polishing the game to the best standard possible. The remaining two months will be a combined approach of beta testing the game and fixing bugs that arise during those tests, along with continuing to polish when possible. Due to the way we have been consistently been play testing the game through development, we don’t expect any more major gameplay changes.</w:t>
+      </w:r>
+    </w:p>
+    <w:p>
+      <w:pPr>
+        <w:rPr>
+          <w:rFonts w:ascii="Impact" w:hAnsi="Impact"/>
+          <w:sz w:val="32"/>
+          <w:szCs w:val="32"/>
+        </w:rPr>
+      </w:pPr>
+      <w:r>
+        <w:rPr>
+          <w:rFonts w:ascii="Impact" w:hAnsi="Impact"/>
+          <w:sz w:val="32"/>
+          <w:szCs w:val="32"/>
+        </w:rPr>
+        <w:t>Self-Publishing</w:t>
+      </w:r>
+    </w:p>
+    <w:p>
+      <w:pPr>
+        <w:rPr>
+          <w:rFonts w:cstheme="minorHAnsi"/>
+          <w:sz w:val="24"/>
+          <w:szCs w:val="24"/>
+        </w:rPr>
+      </w:pPr>
+      <w:r>
+        <w:rPr>
+          <w:rFonts w:cstheme="minorHAnsi"/>
+          <w:sz w:val="24"/>
+          <w:szCs w:val="24"/>
+        </w:rPr>
+        <w:t>After releasing the game there are a few routes the company can take. We can call it a day and take the income we get from sales, then look for other work. Alternatively we can stick together and prototype a new idea.</w:t>
       </w:r>
     </w:p>
     <w:p>
@@ -4362,13 +4310,22 @@
         </w:rPr>
         <w:t>Cash Flow Forecast</w:t>
       </w:r>
-      <w:r>
-        <w:rPr>
-          <w:rFonts w:ascii="Impact" w:hAnsi="Impact"/>
-          <w:sz w:val="24"/>
-          <w:szCs w:val="24"/>
-        </w:rPr>
-        <w:t xml:space="preserve"> (Min estimated sales)</w:t>
+    </w:p>
+    <w:p>
+      <w:pPr>
+        <w:rPr>
+          <w:rFonts w:cstheme="minorHAnsi"/>
+          <w:sz w:val="24"/>
+          <w:szCs w:val="24"/>
+        </w:rPr>
+      </w:pPr>
+      <w:r>
+        <w:rPr>
+          <w:rFonts w:cstheme="minorHAnsi"/>
+          <w:sz w:val="24"/>
+          <w:szCs w:val="24"/>
+        </w:rPr>
+        <w:t>The cash flow forecast below is what we expect to see if we achieve our estimated sales. We are not taking any pay while working on the game as we have no money to pay ourselves. Once sales start coming in the company profit is split evenly between all team members.</w:t>
       </w:r>
     </w:p>
     <w:p>
@@ -4382,10 +4339,10 @@
           <w:lang w:eastAsia="en-GB"/>
         </w:rPr>
         <w:drawing>
-          <wp:inline distT="0" distB="0" distL="0" distR="0" wp14:anchorId="5B1A78CC" wp14:editId="4D4D3053">
-            <wp:extent cx="6281309" cy="4048125"/>
-            <wp:effectExtent l="0" t="0" r="5715" b="0"/>
-            <wp:docPr id="21" name="Picture 21"/>
+          <wp:inline distT="0" distB="0" distL="0" distR="0" wp14:anchorId="18B768E1" wp14:editId="412FC598">
+            <wp:extent cx="5731510" cy="3181350"/>
+            <wp:effectExtent l="0" t="0" r="2540" b="0"/>
+            <wp:docPr id="17" name="Picture 17"/>
             <wp:cNvGraphicFramePr>
               <a:graphicFrameLocks xmlns:a="http://schemas.openxmlformats.org/drawingml/2006/main" noChangeAspect="1"/>
             </wp:cNvGraphicFramePr>
@@ -4405,7 +4362,7 @@
                   <pic:spPr>
                     <a:xfrm>
                       <a:off x="0" y="0"/>
-                      <a:ext cx="6290099" cy="4053790"/>
+                      <a:ext cx="5731510" cy="3181350"/>
                     </a:xfrm>
                     <a:prstGeom prst="rect">
                       <a:avLst/>
@@ -4436,28 +4393,105 @@
           <w:rPr>
             <w:noProof/>
           </w:rPr>
-          <w:t>6</w:t>
+          <w:t>5</w:t>
         </w:r>
       </w:fldSimple>
       <w:r>
-        <w:t xml:space="preserve"> - Publisher minimum estimated sales cash flow forecast</w:t>
-      </w:r>
-    </w:p>
-    <w:p>
-      <w:pPr>
-        <w:rPr>
-          <w:rFonts w:ascii="Impact" w:hAnsi="Impact"/>
-          <w:sz w:val="24"/>
-          <w:szCs w:val="24"/>
-        </w:rPr>
-      </w:pPr>
-      <w:r>
-        <w:rPr>
-          <w:rFonts w:ascii="Impact" w:hAnsi="Impact"/>
-          <w:sz w:val="24"/>
-          <w:szCs w:val="24"/>
-        </w:rPr>
-        <w:t>Cash Flow Forecast (Max estimated sales)</w:t>
+        <w:t xml:space="preserve"> - Self-publishing cash flow forecast</w:t>
+      </w:r>
+    </w:p>
+    <w:p>
+      <w:pPr>
+        <w:rPr>
+          <w:rFonts w:ascii="Impact" w:hAnsi="Impact"/>
+          <w:sz w:val="32"/>
+          <w:szCs w:val="32"/>
+        </w:rPr>
+      </w:pPr>
+    </w:p>
+    <w:p>
+      <w:pPr>
+        <w:rPr>
+          <w:rFonts w:ascii="Impact" w:hAnsi="Impact"/>
+          <w:sz w:val="32"/>
+          <w:szCs w:val="32"/>
+        </w:rPr>
+      </w:pPr>
+      <w:r>
+        <w:rPr>
+          <w:rFonts w:ascii="Impact" w:hAnsi="Impact"/>
+          <w:sz w:val="32"/>
+          <w:szCs w:val="32"/>
+        </w:rPr>
+        <w:lastRenderedPageBreak/>
+        <w:t>P</w:t>
+      </w:r>
+      <w:r>
+        <w:rPr>
+          <w:rFonts w:ascii="Impact" w:hAnsi="Impact"/>
+          <w:sz w:val="32"/>
+          <w:szCs w:val="32"/>
+        </w:rPr>
+        <w:t>ublisher</w:t>
+      </w:r>
+    </w:p>
+    <w:p>
+      <w:pPr>
+        <w:rPr>
+          <w:rFonts w:cstheme="minorHAnsi"/>
+          <w:sz w:val="24"/>
+          <w:szCs w:val="32"/>
+        </w:rPr>
+      </w:pPr>
+      <w:r>
+        <w:rPr>
+          <w:rFonts w:cstheme="minorHAnsi"/>
+          <w:sz w:val="24"/>
+          <w:szCs w:val="32"/>
+        </w:rPr>
+        <w:t>If we take the publisher deal we will continue with the original plan for the first 6 months of development. We are all taking an even wage given the similar experience levels across the team, however we will not be able to fairly fund all team members for the course of the whole project. On the forecasts below it is shown as they have been let go from the project. Realistically though the company will be looking to find outsourced work for these team members so that we can fund their salary. These will be considered as separate projects though and are therefore not shown on the forecasts.</w:t>
+      </w:r>
+    </w:p>
+    <w:p>
+      <w:pPr>
+        <w:rPr>
+          <w:rFonts w:ascii="Impact" w:hAnsi="Impact"/>
+          <w:sz w:val="24"/>
+          <w:szCs w:val="24"/>
+        </w:rPr>
+      </w:pPr>
+      <w:r>
+        <w:rPr>
+          <w:rFonts w:ascii="Impact" w:hAnsi="Impact"/>
+          <w:sz w:val="24"/>
+          <w:szCs w:val="24"/>
+        </w:rPr>
+        <w:t>Cash Flow Forecast</w:t>
+      </w:r>
+      <w:r>
+        <w:rPr>
+          <w:rFonts w:ascii="Impact" w:hAnsi="Impact"/>
+          <w:sz w:val="24"/>
+          <w:szCs w:val="24"/>
+        </w:rPr>
+        <w:t xml:space="preserve"> (Min estimated sales)</w:t>
+      </w:r>
+    </w:p>
+    <w:p>
+      <w:pPr>
+        <w:rPr>
+          <w:rFonts w:cstheme="minorHAnsi"/>
+          <w:sz w:val="24"/>
+          <w:szCs w:val="24"/>
+        </w:rPr>
+      </w:pPr>
+      <w:r>
+        <w:rPr>
+          <w:rFonts w:cstheme="minorHAnsi"/>
+          <w:sz w:val="24"/>
+          <w:szCs w:val="24"/>
+        </w:rPr>
+        <w:t>This forecast demonstrates the cash flow if we are to reach the minimum estimated sales given by the publisher. Even with minimum sales we are able to fund prototyping of the next IP with the company still having a profit.</w:t>
       </w:r>
     </w:p>
     <w:p>
@@ -4470,12 +4504,11 @@
           <w:noProof/>
           <w:lang w:eastAsia="en-GB"/>
         </w:rPr>
-        <w:lastRenderedPageBreak/>
         <w:drawing>
-          <wp:inline distT="0" distB="0" distL="0" distR="0" wp14:anchorId="1FB69CF0" wp14:editId="25ADD88E">
-            <wp:extent cx="5731510" cy="4360545"/>
-            <wp:effectExtent l="0" t="0" r="2540" b="1905"/>
-            <wp:docPr id="22" name="Picture 22"/>
+          <wp:inline distT="0" distB="0" distL="0" distR="0" wp14:anchorId="5B1A78CC" wp14:editId="4D4D3053">
+            <wp:extent cx="6281309" cy="4048125"/>
+            <wp:effectExtent l="0" t="0" r="5715" b="0"/>
+            <wp:docPr id="21" name="Picture 21"/>
             <wp:cNvGraphicFramePr>
               <a:graphicFrameLocks xmlns:a="http://schemas.openxmlformats.org/drawingml/2006/main" noChangeAspect="1"/>
             </wp:cNvGraphicFramePr>
@@ -4495,7 +4528,7 @@
                   <pic:spPr>
                     <a:xfrm>
                       <a:off x="0" y="0"/>
-                      <a:ext cx="5731510" cy="4360545"/>
+                      <a:ext cx="6290099" cy="4053790"/>
                     </a:xfrm>
                     <a:prstGeom prst="rect">
                       <a:avLst/>
@@ -4526,11 +4559,91 @@
           <w:rPr>
             <w:noProof/>
           </w:rPr>
-          <w:t>7</w:t>
+          <w:t>6</w:t>
         </w:r>
       </w:fldSimple>
       <w:r>
-        <w:t xml:space="preserve"> - Publisher maximum sales cash flow forecast (part 1)</w:t>
+        <w:t xml:space="preserve"> - Publisher minimum estimated sales cash flow forecast</w:t>
+      </w:r>
+    </w:p>
+    <w:p>
+      <w:pPr>
+        <w:rPr>
+          <w:rFonts w:ascii="Impact" w:hAnsi="Impact"/>
+          <w:sz w:val="24"/>
+          <w:szCs w:val="24"/>
+        </w:rPr>
+      </w:pPr>
+    </w:p>
+    <w:p>
+      <w:pPr>
+        <w:rPr>
+          <w:rFonts w:ascii="Impact" w:hAnsi="Impact"/>
+          <w:sz w:val="24"/>
+          <w:szCs w:val="24"/>
+        </w:rPr>
+      </w:pPr>
+    </w:p>
+    <w:p>
+      <w:pPr>
+        <w:rPr>
+          <w:rFonts w:ascii="Impact" w:hAnsi="Impact"/>
+          <w:sz w:val="24"/>
+          <w:szCs w:val="24"/>
+        </w:rPr>
+      </w:pPr>
+    </w:p>
+    <w:p>
+      <w:pPr>
+        <w:rPr>
+          <w:rFonts w:ascii="Impact" w:hAnsi="Impact"/>
+          <w:sz w:val="24"/>
+          <w:szCs w:val="24"/>
+        </w:rPr>
+      </w:pPr>
+    </w:p>
+    <w:p>
+      <w:pPr>
+        <w:rPr>
+          <w:rFonts w:ascii="Impact" w:hAnsi="Impact"/>
+          <w:sz w:val="24"/>
+          <w:szCs w:val="24"/>
+        </w:rPr>
+      </w:pPr>
+    </w:p>
+    <w:p>
+      <w:pPr>
+        <w:rPr>
+          <w:rFonts w:ascii="Impact" w:hAnsi="Impact"/>
+          <w:sz w:val="24"/>
+          <w:szCs w:val="24"/>
+        </w:rPr>
+      </w:pPr>
+      <w:r>
+        <w:rPr>
+          <w:rFonts w:ascii="Impact" w:hAnsi="Impact"/>
+          <w:sz w:val="24"/>
+          <w:szCs w:val="24"/>
+        </w:rPr>
+        <w:lastRenderedPageBreak/>
+        <w:t>Cash Flow Forecast (Max estimated sales)</w:t>
+      </w:r>
+    </w:p>
+    <w:p>
+      <w:pPr>
+        <w:rPr>
+          <w:rFonts w:cstheme="minorHAnsi"/>
+          <w:sz w:val="24"/>
+          <w:szCs w:val="24"/>
+        </w:rPr>
+      </w:pPr>
+      <w:r>
+        <w:rPr>
+          <w:rFonts w:cstheme="minorHAnsi"/>
+          <w:sz w:val="24"/>
+          <w:szCs w:val="24"/>
+        </w:rPr>
+        <w:t>The two cash flow forecasts below are based on us hitting the maximum estimated sales given by the publisher. Therefore they go on to encompass the console porting work and sales.</w:t>
       </w:r>
     </w:p>
     <w:p>
@@ -4544,10 +4657,10 @@
           <w:lang w:eastAsia="en-GB"/>
         </w:rPr>
         <w:drawing>
-          <wp:inline distT="0" distB="0" distL="0" distR="0" wp14:anchorId="4B3EE11B" wp14:editId="67A4FEF6">
-            <wp:extent cx="5731510" cy="3769360"/>
-            <wp:effectExtent l="0" t="0" r="2540" b="2540"/>
-            <wp:docPr id="23" name="Picture 23"/>
+          <wp:inline distT="0" distB="0" distL="0" distR="0" wp14:anchorId="1FB69CF0" wp14:editId="25ADD88E">
+            <wp:extent cx="4957793" cy="3771900"/>
+            <wp:effectExtent l="0" t="0" r="0" b="0"/>
+            <wp:docPr id="22" name="Picture 22"/>
             <wp:cNvGraphicFramePr>
               <a:graphicFrameLocks xmlns:a="http://schemas.openxmlformats.org/drawingml/2006/main" noChangeAspect="1"/>
             </wp:cNvGraphicFramePr>
@@ -4567,7 +4680,7 @@
                   <pic:spPr>
                     <a:xfrm>
                       <a:off x="0" y="0"/>
-                      <a:ext cx="5731510" cy="3769360"/>
+                      <a:ext cx="5003222" cy="3806463"/>
                     </a:xfrm>
                     <a:prstGeom prst="rect">
                       <a:avLst/>
@@ -4598,6 +4711,78 @@
           <w:rPr>
             <w:noProof/>
           </w:rPr>
+          <w:t>7</w:t>
+        </w:r>
+      </w:fldSimple>
+      <w:r>
+        <w:t xml:space="preserve"> - Publisher maximum sales cash flow forecast (part 1)</w:t>
+      </w:r>
+    </w:p>
+    <w:p>
+      <w:pPr>
+        <w:keepNext/>
+        <w:jc w:val="center"/>
+      </w:pPr>
+      <w:r>
+        <w:rPr>
+          <w:noProof/>
+          <w:lang w:eastAsia="en-GB"/>
+        </w:rPr>
+        <w:drawing>
+          <wp:inline distT="0" distB="0" distL="0" distR="0" wp14:anchorId="4B3EE11B" wp14:editId="67A4FEF6">
+            <wp:extent cx="5086350" cy="3345067"/>
+            <wp:effectExtent l="0" t="0" r="0" b="8255"/>
+            <wp:docPr id="23" name="Picture 23"/>
+            <wp:cNvGraphicFramePr>
+              <a:graphicFrameLocks xmlns:a="http://schemas.openxmlformats.org/drawingml/2006/main" noChangeAspect="1"/>
+            </wp:cNvGraphicFramePr>
+            <a:graphic xmlns:a="http://schemas.openxmlformats.org/drawingml/2006/main">
+              <a:graphicData uri="http://schemas.openxmlformats.org/drawingml/2006/picture">
+                <pic:pic xmlns:pic="http://schemas.openxmlformats.org/drawingml/2006/picture">
+                  <pic:nvPicPr>
+                    <pic:cNvPr id="1" name=""/>
+                    <pic:cNvPicPr/>
+                  </pic:nvPicPr>
+                  <pic:blipFill>
+                    <a:blip r:embed="rId19"/>
+                    <a:stretch>
+                      <a:fillRect/>
+                    </a:stretch>
+                  </pic:blipFill>
+                  <pic:spPr>
+                    <a:xfrm>
+                      <a:off x="0" y="0"/>
+                      <a:ext cx="5116157" cy="3364670"/>
+                    </a:xfrm>
+                    <a:prstGeom prst="rect">
+                      <a:avLst/>
+                    </a:prstGeom>
+                  </pic:spPr>
+                </pic:pic>
+              </a:graphicData>
+            </a:graphic>
+          </wp:inline>
+        </w:drawing>
+      </w:r>
+    </w:p>
+    <w:p>
+      <w:pPr>
+        <w:pStyle w:val="Caption"/>
+        <w:jc w:val="center"/>
+        <w:rPr>
+          <w:rFonts w:ascii="Impact" w:hAnsi="Impact"/>
+          <w:sz w:val="24"/>
+          <w:szCs w:val="24"/>
+        </w:rPr>
+      </w:pPr>
+      <w:r>
+        <w:t xml:space="preserve">Table </w:t>
+      </w:r>
+      <w:fldSimple w:instr=" SEQ Table \* ARABIC ">
+        <w:r>
+          <w:rPr>
+            <w:noProof/>
+          </w:rPr>
           <w:t>8</w:t>
         </w:r>
       </w:fldSimple>
@@ -4610,15 +4795,8 @@
       <w:r>
         <w:t>)</w:t>
       </w:r>
-    </w:p>
-    <w:p>
-      <w:pPr>
-        <w:rPr>
-          <w:rFonts w:ascii="Impact" w:hAnsi="Impact"/>
-          <w:sz w:val="32"/>
-          <w:szCs w:val="32"/>
-        </w:rPr>
-      </w:pPr>
+      <w:bookmarkStart w:id="0" w:name="_GoBack"/>
+      <w:bookmarkEnd w:id="0"/>
     </w:p>
     <w:p>
       <w:pPr>
@@ -4635,6 +4813,7 @@
           <w:sz w:val="40"/>
           <w:szCs w:val="40"/>
         </w:rPr>
+        <w:lastRenderedPageBreak/>
         <w:t>Conclusions</w:t>
       </w:r>
     </w:p>
@@ -4680,15 +4859,14 @@
           <w:szCs w:val="28"/>
         </w:rPr>
       </w:pPr>
-    </w:p>
-    <w:p>
-      <w:pPr>
+      <w:r>
         <w:rPr>
           <w:rFonts w:ascii="Impact" w:hAnsi="Impact"/>
           <w:sz w:val="28"/>
           <w:szCs w:val="28"/>
         </w:rPr>
-      </w:pPr>
+        <w:t>Brand Growth</w:t>
+      </w:r>
     </w:p>
     <w:p>
       <w:pPr>
@@ -4881,6 +5059,24 @@
     </w:p>
     <w:p>
       <w:pPr>
+        <w:rPr>
+          <w:rFonts w:ascii="Impact" w:hAnsi="Impact"/>
+          <w:sz w:val="28"/>
+          <w:szCs w:val="28"/>
+        </w:rPr>
+      </w:pPr>
+    </w:p>
+    <w:p>
+      <w:pPr>
+        <w:rPr>
+          <w:rFonts w:ascii="Impact" w:hAnsi="Impact"/>
+          <w:sz w:val="28"/>
+          <w:szCs w:val="28"/>
+        </w:rPr>
+      </w:pPr>
+    </w:p>
+    <w:p>
+      <w:pPr>
         <w:jc w:val="center"/>
         <w:rPr>
           <w:rFonts w:ascii="Impact" w:hAnsi="Impact"/>
@@ -4940,7 +5136,7 @@
           <w:szCs w:val="32"/>
         </w:rPr>
       </w:pPr>
-      <w:hyperlink r:id="rId19" w:anchor="heading=h.r4ub948mvzaf" w:history="1">
+      <w:hyperlink r:id="rId20" w:anchor="heading=h.r4ub948mvzaf" w:history="1">
         <w:r>
           <w:rPr>
             <w:rStyle w:val="Hyperlink"/>
@@ -4968,7 +5164,7 @@
           <w:szCs w:val="32"/>
         </w:rPr>
       </w:pPr>
-      <w:hyperlink r:id="rId20" w:history="1">
+      <w:hyperlink r:id="rId21" w:history="1">
         <w:r>
           <w:rPr>
             <w:rStyle w:val="Hyperlink"/>
@@ -4996,7 +5192,7 @@
           <w:szCs w:val="32"/>
         </w:rPr>
       </w:pPr>
-      <w:hyperlink r:id="rId21" w:history="1">
+      <w:hyperlink r:id="rId22" w:history="1">
         <w:r>
           <w:rPr>
             <w:rStyle w:val="Hyperlink"/>

</xml_diff>

<commit_message>
just got the recommendations and executive summary left to do wooooooooooooooooooooooooooooooooo
</commit_message>
<xml_diff>
--- a/INKD - Business Report.docx
+++ b/INKD - Business Report.docx
@@ -1,6 +1,6 @@
 
 <file path=word/document.xml><?xml version="1.0" encoding="utf-8"?>
-<w:document xmlns:wpc="http://schemas.microsoft.com/office/word/2010/wordprocessingCanvas" xmlns:cx="http://schemas.microsoft.com/office/drawing/2014/chartex" xmlns:cx1="http://schemas.microsoft.com/office/drawing/2015/9/8/chartex" xmlns:mc="http://schemas.openxmlformats.org/markup-compatibility/2006" xmlns:o="urn:schemas-microsoft-com:office:office" xmlns:r="http://schemas.openxmlformats.org/officeDocument/2006/relationships" xmlns:m="http://schemas.openxmlformats.org/officeDocument/2006/math" xmlns:v="urn:schemas-microsoft-com:vml" xmlns:wp14="http://schemas.microsoft.com/office/word/2010/wordprocessingDrawing" xmlns:wp="http://schemas.openxmlformats.org/drawingml/2006/wordprocessingDrawing" xmlns:w10="urn:schemas-microsoft-com:office:word" xmlns:w="http://schemas.openxmlformats.org/wordprocessingml/2006/main" xmlns:w14="http://schemas.microsoft.com/office/word/2010/wordml" xmlns:w15="http://schemas.microsoft.com/office/word/2012/wordml" xmlns:w16se="http://schemas.microsoft.com/office/word/2015/wordml/symex" xmlns:wpg="http://schemas.microsoft.com/office/word/2010/wordprocessingGroup" xmlns:wpi="http://schemas.microsoft.com/office/word/2010/wordprocessingInk" xmlns:wne="http://schemas.microsoft.com/office/word/2006/wordml" xmlns:wps="http://schemas.microsoft.com/office/word/2010/wordprocessingShape" mc:Ignorable="w14 w15 w16se wp14">
+<w:document xmlns:wpc="http://schemas.microsoft.com/office/word/2010/wordprocessingCanvas" xmlns:mc="http://schemas.openxmlformats.org/markup-compatibility/2006" xmlns:o="urn:schemas-microsoft-com:office:office" xmlns:r="http://schemas.openxmlformats.org/officeDocument/2006/relationships" xmlns:m="http://schemas.openxmlformats.org/officeDocument/2006/math" xmlns:v="urn:schemas-microsoft-com:vml" xmlns:wp14="http://schemas.microsoft.com/office/word/2010/wordprocessingDrawing" xmlns:wp="http://schemas.openxmlformats.org/drawingml/2006/wordprocessingDrawing" xmlns:w10="urn:schemas-microsoft-com:office:word" xmlns:w="http://schemas.openxmlformats.org/wordprocessingml/2006/main" xmlns:w14="http://schemas.microsoft.com/office/word/2010/wordml" xmlns:w15="http://schemas.microsoft.com/office/word/2012/wordml" xmlns:wpg="http://schemas.microsoft.com/office/word/2010/wordprocessingGroup" xmlns:wpi="http://schemas.microsoft.com/office/word/2010/wordprocessingInk" xmlns:wne="http://schemas.microsoft.com/office/word/2006/wordml" xmlns:wps="http://schemas.microsoft.com/office/word/2010/wordprocessingShape" mc:Ignorable="w14 w15 wp14">
   <w:body>
     <w:p>
       <w:pPr>
@@ -689,7 +689,7 @@
               </wp:anchor>
             </w:drawing>
           </mc:Choice>
-          <mc:Fallback>
+          <mc:Fallback xmlns:w16se="http://schemas.microsoft.com/office/word/2015/wordml/symex" xmlns:cx1="http://schemas.microsoft.com/office/drawing/2015/9/8/chartex" xmlns:cx="http://schemas.microsoft.com/office/drawing/2014/chartex">
             <w:pict>
               <v:shapetype w14:anchorId="7EAD0CC2" id="_x0000_t202" coordsize="21600,21600" o:spt="202" path="m,l,21600r21600,l21600,xe">
                 <v:stroke joinstyle="miter"/>
@@ -1117,23 +1117,7 @@
                 <w:rFonts w:cstheme="minorHAnsi"/>
                 <w:b/>
               </w:rPr>
-              <w:t xml:space="preserve">: </w:t>
-            </w:r>
-            <w:proofErr w:type="spellStart"/>
-            <w:r>
-              <w:rPr>
-                <w:rFonts w:cstheme="minorHAnsi"/>
-                <w:b/>
-              </w:rPr>
-              <w:t>Completionist</w:t>
-            </w:r>
-            <w:proofErr w:type="spellEnd"/>
-            <w:r>
-              <w:rPr>
-                <w:rFonts w:cstheme="minorHAnsi"/>
-                <w:b/>
-              </w:rPr>
-              <w:t xml:space="preserve"> Gamer</w:t>
+              <w:t>: Completionist Gamer</w:t>
             </w:r>
           </w:p>
         </w:tc>
@@ -1340,7 +1324,7 @@
                     </wp:inline>
                   </w:drawing>
                 </mc:Choice>
-                <mc:Fallback>
+                <mc:Fallback xmlns:w16se="http://schemas.microsoft.com/office/word/2015/wordml/symex" xmlns:cx1="http://schemas.microsoft.com/office/drawing/2015/9/8/chartex" xmlns:cx="http://schemas.microsoft.com/office/drawing/2014/chartex">
                   <w:pict>
                     <v:rect w14:anchorId="00FB663B" id="Rectangle 10" o:spid="_x0000_s1026" alt="https://encrypted-tbn0.gstatic.com/images?q=tbn:ANd9GcTLjifz4eBvOMYt-rZ_CA1XBel7od-57hPHM2g92mDuGytYWDGi" style="width:24pt;height:24pt;visibility:visible;mso-wrap-style:square;mso-left-percent:-10001;mso-top-percent:-10001;mso-position-horizontal:absolute;mso-position-horizontal-relative:char;mso-position-vertical:absolute;mso-position-vertical-relative:line;mso-left-percent:-10001;mso-top-percent:-10001;v-text-anchor:top" o:gfxdata="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" filled="f" stroked="f">
                       <o:lock v:ext="edit" aspectratio="t"/>
@@ -2153,14 +2137,27 @@
             <w:r>
               <w:t xml:space="preserve">Figure </w:t>
             </w:r>
-            <w:fldSimple w:instr=" SEQ Figure \* ARABIC ">
-              <w:r>
-                <w:rPr>
-                  <w:noProof/>
-                </w:rPr>
-                <w:t>4</w:t>
-              </w:r>
-            </w:fldSimple>
+            <w:r>
+              <w:fldChar w:fldCharType="begin"/>
+            </w:r>
+            <w:r>
+              <w:instrText xml:space="preserve"> SEQ Figure \* ARABIC </w:instrText>
+            </w:r>
+            <w:r>
+              <w:fldChar w:fldCharType="separate"/>
+            </w:r>
+            <w:r>
+              <w:rPr>
+                <w:noProof/>
+              </w:rPr>
+              <w:t>4</w:t>
+            </w:r>
+            <w:r>
+              <w:rPr>
+                <w:noProof/>
+              </w:rPr>
+              <w:fldChar w:fldCharType="end"/>
+            </w:r>
             <w:r>
               <w:t xml:space="preserve"> (</w:t>
             </w:r>
@@ -2262,19 +2259,11 @@
               </w:rPr>
               <w:br/>
             </w:r>
-            <w:proofErr w:type="spellStart"/>
-            <w:r>
-              <w:rPr>
-                <w:rFonts w:cstheme="minorHAnsi"/>
-              </w:rPr>
-              <w:t>Gotta</w:t>
-            </w:r>
-            <w:proofErr w:type="spellEnd"/>
-            <w:r>
-              <w:rPr>
-                <w:rFonts w:cstheme="minorHAnsi"/>
-              </w:rPr>
-              <w:t xml:space="preserve"> go fast.</w:t>
+            <w:r>
+              <w:rPr>
+                <w:rFonts w:cstheme="minorHAnsi"/>
+              </w:rPr>
+              <w:t>Gotta go fast.</w:t>
             </w:r>
           </w:p>
         </w:tc>
@@ -3325,14 +3314,27 @@
       <w:r>
         <w:t xml:space="preserve">Table </w:t>
       </w:r>
-      <w:fldSimple w:instr=" SEQ Table \* ARABIC ">
-        <w:r>
-          <w:rPr>
-            <w:noProof/>
-          </w:rPr>
-          <w:t>1</w:t>
-        </w:r>
-      </w:fldSimple>
+      <w:r>
+        <w:fldChar w:fldCharType="begin"/>
+      </w:r>
+      <w:r>
+        <w:instrText xml:space="preserve"> SEQ Table \* ARABIC </w:instrText>
+      </w:r>
+      <w:r>
+        <w:fldChar w:fldCharType="separate"/>
+      </w:r>
+      <w:r>
+        <w:rPr>
+          <w:noProof/>
+        </w:rPr>
+        <w:t>1</w:t>
+      </w:r>
+      <w:r>
+        <w:rPr>
+          <w:noProof/>
+        </w:rPr>
+        <w:fldChar w:fldCharType="end"/>
+      </w:r>
       <w:r>
         <w:rPr>
           <w:noProof/>
@@ -3479,51 +3481,15 @@
           <w:sz w:val="24"/>
           <w:szCs w:val="24"/>
         </w:rPr>
-        <w:t>games to 3 consoles (</w:t>
-      </w:r>
-      <w:proofErr w:type="spellStart"/>
-      <w:r>
-        <w:rPr>
-          <w:rFonts w:cstheme="minorHAnsi"/>
-          <w:sz w:val="24"/>
-          <w:szCs w:val="24"/>
-        </w:rPr>
-        <w:t>Playstation</w:t>
-      </w:r>
-      <w:proofErr w:type="spellEnd"/>
-      <w:r>
-        <w:rPr>
-          <w:rFonts w:cstheme="minorHAnsi"/>
-          <w:sz w:val="24"/>
-          <w:szCs w:val="24"/>
-        </w:rPr>
-        <w:t xml:space="preserve">, Xbox and </w:t>
-      </w:r>
-      <w:proofErr w:type="spellStart"/>
-      <w:r>
-        <w:rPr>
-          <w:rFonts w:cstheme="minorHAnsi"/>
-          <w:sz w:val="24"/>
-          <w:szCs w:val="24"/>
-        </w:rPr>
-        <w:t>S</w:t>
-      </w:r>
-      <w:r>
-        <w:rPr>
-          <w:rFonts w:cstheme="minorHAnsi"/>
-          <w:sz w:val="24"/>
-          <w:szCs w:val="24"/>
-        </w:rPr>
-        <w:t>wtich</w:t>
-      </w:r>
-      <w:proofErr w:type="spellEnd"/>
-      <w:r>
-        <w:rPr>
-          <w:rFonts w:cstheme="minorHAnsi"/>
-          <w:sz w:val="24"/>
-          <w:szCs w:val="24"/>
-        </w:rPr>
-        <w:t>). A</w:t>
+        <w:t>games to 3 consoles (Playstation, Xbox and S</w:t>
+      </w:r>
+      <w:r>
+        <w:rPr>
+          <w:rFonts w:cstheme="minorHAnsi"/>
+          <w:sz w:val="24"/>
+          <w:szCs w:val="24"/>
+        </w:rPr>
+        <w:t>wtich). A</w:t>
       </w:r>
       <w:r>
         <w:rPr>
@@ -3921,14 +3887,27 @@
       <w:r>
         <w:t xml:space="preserve">Table </w:t>
       </w:r>
-      <w:fldSimple w:instr=" SEQ Table \* ARABIC ">
-        <w:r>
-          <w:rPr>
-            <w:noProof/>
-          </w:rPr>
-          <w:t>2</w:t>
-        </w:r>
-      </w:fldSimple>
+      <w:r>
+        <w:fldChar w:fldCharType="begin"/>
+      </w:r>
+      <w:r>
+        <w:instrText xml:space="preserve"> SEQ Table \* ARABIC </w:instrText>
+      </w:r>
+      <w:r>
+        <w:fldChar w:fldCharType="separate"/>
+      </w:r>
+      <w:r>
+        <w:rPr>
+          <w:noProof/>
+        </w:rPr>
+        <w:t>2</w:t>
+      </w:r>
+      <w:r>
+        <w:rPr>
+          <w:noProof/>
+        </w:rPr>
+        <w:fldChar w:fldCharType="end"/>
+      </w:r>
       <w:r>
         <w:t xml:space="preserve"> - Publisher minimum estimated sales</w:t>
       </w:r>
@@ -4012,14 +3991,27 @@
       <w:r>
         <w:t xml:space="preserve">Table </w:t>
       </w:r>
-      <w:fldSimple w:instr=" SEQ Table \* ARABIC ">
-        <w:r>
-          <w:rPr>
-            <w:noProof/>
-          </w:rPr>
-          <w:t>3</w:t>
-        </w:r>
-      </w:fldSimple>
+      <w:r>
+        <w:fldChar w:fldCharType="begin"/>
+      </w:r>
+      <w:r>
+        <w:instrText xml:space="preserve"> SEQ Table \* ARABIC </w:instrText>
+      </w:r>
+      <w:r>
+        <w:fldChar w:fldCharType="separate"/>
+      </w:r>
+      <w:r>
+        <w:rPr>
+          <w:noProof/>
+        </w:rPr>
+        <w:t>3</w:t>
+      </w:r>
+      <w:r>
+        <w:rPr>
+          <w:noProof/>
+        </w:rPr>
+        <w:fldChar w:fldCharType="end"/>
+      </w:r>
       <w:r>
         <w:t xml:space="preserve"> - Publisher maximum</w:t>
       </w:r>
@@ -4105,14 +4097,27 @@
       <w:r>
         <w:t xml:space="preserve">Table </w:t>
       </w:r>
-      <w:fldSimple w:instr=" SEQ Table \* ARABIC ">
-        <w:r>
-          <w:rPr>
-            <w:noProof/>
-          </w:rPr>
-          <w:t>4</w:t>
-        </w:r>
-      </w:fldSimple>
+      <w:r>
+        <w:fldChar w:fldCharType="begin"/>
+      </w:r>
+      <w:r>
+        <w:instrText xml:space="preserve"> SEQ Table \* ARABIC </w:instrText>
+      </w:r>
+      <w:r>
+        <w:fldChar w:fldCharType="separate"/>
+      </w:r>
+      <w:r>
+        <w:rPr>
+          <w:noProof/>
+        </w:rPr>
+        <w:t>4</w:t>
+      </w:r>
+      <w:r>
+        <w:rPr>
+          <w:noProof/>
+        </w:rPr>
+        <w:fldChar w:fldCharType="end"/>
+      </w:r>
       <w:r>
         <w:t xml:space="preserve"> - Publisher</w:t>
       </w:r>
@@ -4388,14 +4393,27 @@
       <w:r>
         <w:t xml:space="preserve">Table </w:t>
       </w:r>
-      <w:fldSimple w:instr=" SEQ Table \* ARABIC ">
-        <w:r>
-          <w:rPr>
-            <w:noProof/>
-          </w:rPr>
-          <w:t>5</w:t>
-        </w:r>
-      </w:fldSimple>
+      <w:r>
+        <w:fldChar w:fldCharType="begin"/>
+      </w:r>
+      <w:r>
+        <w:instrText xml:space="preserve"> SEQ Table \* ARABIC </w:instrText>
+      </w:r>
+      <w:r>
+        <w:fldChar w:fldCharType="separate"/>
+      </w:r>
+      <w:r>
+        <w:rPr>
+          <w:noProof/>
+        </w:rPr>
+        <w:t>5</w:t>
+      </w:r>
+      <w:r>
+        <w:rPr>
+          <w:noProof/>
+        </w:rPr>
+        <w:fldChar w:fldCharType="end"/>
+      </w:r>
       <w:r>
         <w:t xml:space="preserve"> - Self-publishing cash flow forecast</w:t>
       </w:r>
@@ -4554,14 +4572,27 @@
       <w:r>
         <w:t xml:space="preserve">Table </w:t>
       </w:r>
-      <w:fldSimple w:instr=" SEQ Table \* ARABIC ">
-        <w:r>
-          <w:rPr>
-            <w:noProof/>
-          </w:rPr>
-          <w:t>6</w:t>
-        </w:r>
-      </w:fldSimple>
+      <w:r>
+        <w:fldChar w:fldCharType="begin"/>
+      </w:r>
+      <w:r>
+        <w:instrText xml:space="preserve"> SEQ Table \* ARABIC </w:instrText>
+      </w:r>
+      <w:r>
+        <w:fldChar w:fldCharType="separate"/>
+      </w:r>
+      <w:r>
+        <w:rPr>
+          <w:noProof/>
+        </w:rPr>
+        <w:t>6</w:t>
+      </w:r>
+      <w:r>
+        <w:rPr>
+          <w:noProof/>
+        </w:rPr>
+        <w:fldChar w:fldCharType="end"/>
+      </w:r>
       <w:r>
         <w:t xml:space="preserve"> - Publisher minimum estimated sales cash flow forecast</w:t>
       </w:r>
@@ -4706,14 +4737,27 @@
       <w:r>
         <w:t xml:space="preserve">Table </w:t>
       </w:r>
-      <w:fldSimple w:instr=" SEQ Table \* ARABIC ">
-        <w:r>
-          <w:rPr>
-            <w:noProof/>
-          </w:rPr>
-          <w:t>7</w:t>
-        </w:r>
-      </w:fldSimple>
+      <w:r>
+        <w:fldChar w:fldCharType="begin"/>
+      </w:r>
+      <w:r>
+        <w:instrText xml:space="preserve"> SEQ Table \* ARABIC </w:instrText>
+      </w:r>
+      <w:r>
+        <w:fldChar w:fldCharType="separate"/>
+      </w:r>
+      <w:r>
+        <w:rPr>
+          <w:noProof/>
+        </w:rPr>
+        <w:t>7</w:t>
+      </w:r>
+      <w:r>
+        <w:rPr>
+          <w:noProof/>
+        </w:rPr>
+        <w:fldChar w:fldCharType="end"/>
+      </w:r>
       <w:r>
         <w:t xml:space="preserve"> - Publisher maximum sales cash flow forecast (part 1)</w:t>
       </w:r>
@@ -4778,14 +4822,27 @@
       <w:r>
         <w:t xml:space="preserve">Table </w:t>
       </w:r>
-      <w:fldSimple w:instr=" SEQ Table \* ARABIC ">
-        <w:r>
-          <w:rPr>
-            <w:noProof/>
-          </w:rPr>
-          <w:t>8</w:t>
-        </w:r>
-      </w:fldSimple>
+      <w:r>
+        <w:fldChar w:fldCharType="begin"/>
+      </w:r>
+      <w:r>
+        <w:instrText xml:space="preserve"> SEQ Table \* ARABIC </w:instrText>
+      </w:r>
+      <w:r>
+        <w:fldChar w:fldCharType="separate"/>
+      </w:r>
+      <w:r>
+        <w:rPr>
+          <w:noProof/>
+        </w:rPr>
+        <w:t>8</w:t>
+      </w:r>
+      <w:r>
+        <w:rPr>
+          <w:noProof/>
+        </w:rPr>
+        <w:fldChar w:fldCharType="end"/>
+      </w:r>
       <w:r>
         <w:t xml:space="preserve"> - Publisher maximum sales cash flow forecast (part </w:t>
       </w:r>
@@ -5068,7 +5125,7 @@
                 <w:sz w:val="20"/>
                 <w:szCs w:val="20"/>
               </w:rPr>
-              <w:t>Able to find outsource work for team members</w:t>
+              <w:t>Publisher sales estimates are accurate</w:t>
             </w:r>
           </w:p>
         </w:tc>
@@ -5090,15 +5147,7 @@
                 <w:sz w:val="20"/>
                 <w:szCs w:val="20"/>
               </w:rPr>
-              <w:t>We want to find contracts that our company team members can do when not working on the project to keep the team together</w:t>
-            </w:r>
-            <w:r>
-              <w:rPr>
-                <w:rFonts w:cstheme="minorHAnsi"/>
-                <w:sz w:val="20"/>
-                <w:szCs w:val="20"/>
-              </w:rPr>
-              <w:t>.</w:t>
+              <w:t>The sales predicted by the publisher are much higher than those we expect when self-publishing</w:t>
             </w:r>
           </w:p>
         </w:tc>
@@ -5120,15 +5169,7 @@
                 <w:sz w:val="20"/>
                 <w:szCs w:val="20"/>
               </w:rPr>
-              <w:t>If we can’t find work for the team then some member’s will have to be let go, at least until the next project</w:t>
-            </w:r>
-            <w:r>
-              <w:rPr>
-                <w:rFonts w:cstheme="minorHAnsi"/>
-                <w:sz w:val="20"/>
-                <w:szCs w:val="20"/>
-              </w:rPr>
-              <w:t>.</w:t>
+              <w:t>If we don’t meet the assumed sales we may not be able to repay the investment.</w:t>
             </w:r>
           </w:p>
         </w:tc>
@@ -5150,6 +5191,104 @@
                 <w:sz w:val="20"/>
                 <w:szCs w:val="20"/>
               </w:rPr>
+              <w:t xml:space="preserve">Take a look into sales reached on steam for similar games. Check with the publisher </w:t>
+            </w:r>
+            <w:r>
+              <w:rPr>
+                <w:rFonts w:cstheme="minorHAnsi"/>
+                <w:sz w:val="20"/>
+                <w:szCs w:val="20"/>
+              </w:rPr>
+              <w:t>to see the sales of other games they have published.</w:t>
+            </w:r>
+          </w:p>
+        </w:tc>
+      </w:tr>
+      <w:tr>
+        <w:tc>
+          <w:tcPr>
+            <w:tcW w:w="2254" w:type="dxa"/>
+          </w:tcPr>
+          <w:p>
+            <w:pPr>
+              <w:rPr>
+                <w:rFonts w:cstheme="minorHAnsi"/>
+                <w:sz w:val="20"/>
+                <w:szCs w:val="20"/>
+              </w:rPr>
+            </w:pPr>
+            <w:r>
+              <w:rPr>
+                <w:rFonts w:cstheme="minorHAnsi"/>
+                <w:sz w:val="20"/>
+                <w:szCs w:val="20"/>
+              </w:rPr>
+              <w:t>Able to find outsource work for team members</w:t>
+            </w:r>
+          </w:p>
+        </w:tc>
+        <w:tc>
+          <w:tcPr>
+            <w:tcW w:w="2254" w:type="dxa"/>
+          </w:tcPr>
+          <w:p>
+            <w:pPr>
+              <w:rPr>
+                <w:rFonts w:ascii="Impact" w:hAnsi="Impact"/>
+                <w:sz w:val="28"/>
+                <w:szCs w:val="28"/>
+              </w:rPr>
+            </w:pPr>
+            <w:r>
+              <w:rPr>
+                <w:rFonts w:cstheme="minorHAnsi"/>
+                <w:sz w:val="20"/>
+                <w:szCs w:val="20"/>
+              </w:rPr>
+              <w:t>We want to find contracts that our company team members can do when not working on the project to keep the team together.</w:t>
+            </w:r>
+          </w:p>
+        </w:tc>
+        <w:tc>
+          <w:tcPr>
+            <w:tcW w:w="2254" w:type="dxa"/>
+          </w:tcPr>
+          <w:p>
+            <w:pPr>
+              <w:rPr>
+                <w:rFonts w:ascii="Impact" w:hAnsi="Impact"/>
+                <w:sz w:val="28"/>
+                <w:szCs w:val="28"/>
+              </w:rPr>
+            </w:pPr>
+            <w:r>
+              <w:rPr>
+                <w:rFonts w:cstheme="minorHAnsi"/>
+                <w:sz w:val="20"/>
+                <w:szCs w:val="20"/>
+              </w:rPr>
+              <w:t>If we can’t find work for the team then some member’s will have to be let go, at least until the next project.</w:t>
+            </w:r>
+          </w:p>
+        </w:tc>
+        <w:tc>
+          <w:tcPr>
+            <w:tcW w:w="2254" w:type="dxa"/>
+          </w:tcPr>
+          <w:p>
+            <w:pPr>
+              <w:rPr>
+                <w:rFonts w:ascii="Impact" w:hAnsi="Impact"/>
+                <w:sz w:val="28"/>
+                <w:szCs w:val="28"/>
+              </w:rPr>
+            </w:pPr>
+            <w:r>
+              <w:rPr>
+                <w:rFonts w:cstheme="minorHAnsi"/>
+                <w:sz w:val="20"/>
+                <w:szCs w:val="20"/>
+              </w:rPr>
               <w:t>Start enquiring about outsource work and actively show that our company is able to take on extra projects.</w:t>
             </w:r>
           </w:p>
@@ -5185,6 +5324,72 @@
     <w:p>
       <w:pPr>
         <w:rPr>
+          <w:sz w:val="24"/>
+          <w:szCs w:val="24"/>
+        </w:rPr>
+      </w:pPr>
+      <w:r>
+        <w:rPr>
+          <w:sz w:val="24"/>
+          <w:szCs w:val="24"/>
+        </w:rPr>
+        <w:t>As mentioned in the risks table above c</w:t>
+      </w:r>
+      <w:r>
+        <w:rPr>
+          <w:sz w:val="24"/>
+          <w:szCs w:val="24"/>
+        </w:rPr>
+        <w:t xml:space="preserve">urrently the sales estimates are based entirely on assuming the publisher has given us accurate information. </w:t>
+      </w:r>
+      <w:r>
+        <w:rPr>
+          <w:sz w:val="24"/>
+          <w:szCs w:val="24"/>
+        </w:rPr>
+        <w:t>We will need to make sure with the publisher that the investment is only to be repaid if we manage to make sales, given that all staff members are being paid it would be acceptable for the company to not make profit so long as we are not forced into a negative balance.</w:t>
+      </w:r>
+    </w:p>
+    <w:p>
+      <w:pPr>
+        <w:rPr>
+          <w:sz w:val="24"/>
+          <w:szCs w:val="24"/>
+        </w:rPr>
+      </w:pPr>
+      <w:r>
+        <w:rPr>
+          <w:sz w:val="24"/>
+          <w:szCs w:val="24"/>
+        </w:rPr>
+        <w:t>It is worth considering that none of our team have experience in working on consoles. The publisher assumes we can port to 3 different consoles in the space of 6 months with a small team. There is scope for this to go quite wrong. It costs us £6000 a month to staff for the ports, with the £50k working costs they are investing we can afford to bring in an additional programmer for the project that has previous experience in porting to consoles to mitigate this possible problem.</w:t>
+      </w:r>
+    </w:p>
+    <w:p>
+      <w:pPr>
+        <w:rPr>
+          <w:sz w:val="24"/>
+          <w:szCs w:val="24"/>
+        </w:rPr>
+      </w:pPr>
+      <w:r>
+        <w:rPr>
+          <w:sz w:val="24"/>
+          <w:szCs w:val="24"/>
+        </w:rPr>
+        <w:t xml:space="preserve">It will be worth talking to the publisher to see if they have done this with any other companies </w:t>
+      </w:r>
+      <w:r>
+        <w:rPr>
+          <w:sz w:val="24"/>
+          <w:szCs w:val="24"/>
+        </w:rPr>
+        <w:t>and look to talk to those companies to see how the pots went for them.</w:t>
+      </w:r>
+    </w:p>
+    <w:p>
+      <w:pPr>
+        <w:rPr>
           <w:rFonts w:ascii="Impact" w:hAnsi="Impact"/>
           <w:sz w:val="28"/>
           <w:szCs w:val="28"/>
@@ -5202,6 +5407,36 @@
     <w:p>
       <w:pPr>
         <w:rPr>
+          <w:sz w:val="24"/>
+          <w:szCs w:val="24"/>
+        </w:rPr>
+      </w:pPr>
+      <w:r>
+        <w:rPr>
+          <w:sz w:val="24"/>
+          <w:szCs w:val="24"/>
+        </w:rPr>
+        <w:t xml:space="preserve">Seeing as this is our first project the current lack brand awareness will mean that we don’t have a base of customers that will already be interested in our games. For self-publishing this will be a real issue as we have no marketing budget. Whereas with a the publisher deal they are dedicating a lot of money to a marketing budget which will not only help our sales </w:t>
+      </w:r>
+      <w:r>
+        <w:rPr>
+          <w:sz w:val="24"/>
+          <w:szCs w:val="24"/>
+        </w:rPr>
+        <w:lastRenderedPageBreak/>
+        <w:t xml:space="preserve">but give us reach to spread our brand for future projects, this is </w:t>
+      </w:r>
+      <w:r>
+        <w:rPr>
+          <w:sz w:val="24"/>
+          <w:szCs w:val="24"/>
+        </w:rPr>
+        <w:t>increased more if we manage to hit the sales for console ports with an even greater marketing budget and much wider market.</w:t>
+      </w:r>
+    </w:p>
+    <w:p>
+      <w:pPr>
+        <w:rPr>
           <w:rFonts w:ascii="Impact" w:hAnsi="Impact"/>
           <w:sz w:val="28"/>
           <w:szCs w:val="28"/>
@@ -5219,31 +5454,104 @@
     <w:p>
       <w:pPr>
         <w:rPr>
+          <w:sz w:val="24"/>
+          <w:szCs w:val="24"/>
+        </w:rPr>
+      </w:pPr>
+    </w:p>
+    <w:p>
+      <w:pPr>
+        <w:rPr>
           <w:rFonts w:ascii="Impact" w:hAnsi="Impact"/>
           <w:sz w:val="28"/>
           <w:szCs w:val="28"/>
         </w:rPr>
       </w:pPr>
+    </w:p>
+    <w:p>
+      <w:pPr>
+        <w:rPr>
+          <w:rFonts w:ascii="Impact" w:hAnsi="Impact"/>
+          <w:sz w:val="28"/>
+          <w:szCs w:val="28"/>
+        </w:rPr>
+      </w:pPr>
+    </w:p>
+    <w:p>
+      <w:pPr>
+        <w:rPr>
+          <w:rFonts w:ascii="Impact" w:hAnsi="Impact"/>
+          <w:sz w:val="28"/>
+          <w:szCs w:val="28"/>
+        </w:rPr>
+      </w:pPr>
+      <w:r>
+        <w:rPr>
+          <w:rFonts w:ascii="Impact" w:hAnsi="Impact"/>
+          <w:sz w:val="28"/>
+          <w:szCs w:val="28"/>
+        </w:rPr>
+        <w:t>Appendix 1 – Self-Publishing Proposal</w:t>
+      </w:r>
+    </w:p>
+    <w:p>
+      <w:r>
+        <w:t xml:space="preserve">Our current group is taking the game to market using Itch.io as the sole distributor. </w:t>
+      </w:r>
+      <w:r>
+        <w:t xml:space="preserve">We are all working remotely from our own homes living without a wage. </w:t>
+      </w:r>
+      <w:r>
+        <w:t xml:space="preserve"> We are estimating the game will sell 10k units and have agreed a minimum net profit of £5 per unit, once pricing and other costs have been assessed. We anticipate production will require six more months to make the game polished and functionally complete. After which, we have several game ideas we would like to develop. So far, the team enjoys working together and you all feel that we are getting good results.</w:t>
+      </w:r>
+    </w:p>
+    <w:p>
+      <w:pPr>
+        <w:rPr>
+          <w:rFonts w:ascii="Impact" w:hAnsi="Impact"/>
+          <w:sz w:val="28"/>
+          <w:szCs w:val="28"/>
+        </w:rPr>
+      </w:pPr>
+      <w:r>
+        <w:rPr>
+          <w:rFonts w:ascii="Impact" w:hAnsi="Impact"/>
+          <w:sz w:val="28"/>
+          <w:szCs w:val="28"/>
+        </w:rPr>
+        <w:t>Appendix 2 – Publisher Proposal</w:t>
+      </w:r>
+    </w:p>
+    <w:p>
+      <w:r>
+        <w:t xml:space="preserve">The publisher will fund up to 12 months (about £100k of development) using the current team through an advance that will be recouped against sales. There is a local business park that can accommodate the whole team and provide suitable development machines and associated resources for £1200 per calendar month. </w:t>
+      </w:r>
+    </w:p>
+    <w:p>
+      <w:r>
+        <w:t xml:space="preserve">The game will be initially release on Steam at a gross price of £15. The publisher will commit a further £50k marketing advance that will be also be recouped against sales. The publisher estimates that the game should sell between 30-50,000 units and once the initial advances have been recouped; there will be a 50:50 </w:t>
+      </w:r>
       <w:bookmarkStart w:id="0" w:name="_GoBack"/>
       <w:bookmarkEnd w:id="0"/>
-    </w:p>
-    <w:p>
-      <w:pPr>
-        <w:rPr>
-          <w:rFonts w:ascii="Impact" w:hAnsi="Impact"/>
-          <w:sz w:val="28"/>
-          <w:szCs w:val="28"/>
-        </w:rPr>
-      </w:pPr>
-    </w:p>
-    <w:p>
-      <w:pPr>
-        <w:rPr>
-          <w:rFonts w:ascii="Impact" w:hAnsi="Impact"/>
-          <w:sz w:val="32"/>
-          <w:szCs w:val="32"/>
-        </w:rPr>
-      </w:pPr>
+      <w:r>
+        <w:t>royalty split. Once the game meets the upper end of the sales targets (40,000 units), console ports will be triggered. This will be a go / no go decision after 3 months of sales data and the PC version will be launched as soon as it is complete.</w:t>
+      </w:r>
+    </w:p>
+    <w:p>
+      <w:r>
+        <w:t xml:space="preserve"> For console ports, the publisher will provide a £50k advance for development of PS4, Xbox One &amp; Switch skus. It is expected that all 3 versions can be turned over within 6 months and a skeleton team of 2 programmers and a producer / designer will be required working across all plat- form skus. The publisher will manage all sku testing. </w:t>
+      </w:r>
+    </w:p>
+    <w:p>
+      <w:pPr>
+        <w:rPr>
+          <w:sz w:val="24"/>
+          <w:szCs w:val="24"/>
+        </w:rPr>
+      </w:pPr>
+      <w:r>
+        <w:t>On completion, the publisher will commit a further £150k marketing advance to ensure that the game will get great coverage on release. Console targets suggest an average of 20,000 sales per platform with average net revenue of £5 per sale and this would be split 50:50 once advances had been recovered. The developer would retain ownership of the current IP, though the publisher would retain the right of first refusal on publishing future development work with the IP. Further work on novel IP would be discussed on completion of the console versions.</w:t>
+      </w:r>
     </w:p>
     <w:sectPr>
       <w:pgSz w:w="11906" w:h="16838"/>
@@ -5256,7 +5564,7 @@
 </file>
 
 <file path=word/styles.xml><?xml version="1.0" encoding="utf-8"?>
-<w:styles xmlns:mc="http://schemas.openxmlformats.org/markup-compatibility/2006" xmlns:r="http://schemas.openxmlformats.org/officeDocument/2006/relationships" xmlns:w="http://schemas.openxmlformats.org/wordprocessingml/2006/main" xmlns:w14="http://schemas.microsoft.com/office/word/2010/wordml" xmlns:w15="http://schemas.microsoft.com/office/word/2012/wordml" xmlns:w16se="http://schemas.microsoft.com/office/word/2015/wordml/symex" mc:Ignorable="w14 w15 w16se">
+<w:styles xmlns:mc="http://schemas.openxmlformats.org/markup-compatibility/2006" xmlns:r="http://schemas.openxmlformats.org/officeDocument/2006/relationships" xmlns:w="http://schemas.openxmlformats.org/wordprocessingml/2006/main" xmlns:w14="http://schemas.microsoft.com/office/word/2010/wordml" xmlns:w15="http://schemas.microsoft.com/office/word/2012/wordml" mc:Ignorable="w14 w15">
   <w:docDefaults>
     <w:rPrDefault>
       <w:rPr>
@@ -5739,6 +6047,7 @@
       <w:spacing w:after="0" w:line="240" w:lineRule="auto"/>
     </w:pPr>
     <w:tblPr>
+      <w:tblInd w:w="0" w:type="dxa"/>
       <w:tblBorders>
         <w:top w:val="single" w:sz="4" w:space="0" w:color="auto"/>
         <w:left w:val="single" w:sz="4" w:space="0" w:color="auto"/>
@@ -5747,6 +6056,12 @@
         <w:insideH w:val="single" w:sz="4" w:space="0" w:color="auto"/>
         <w:insideV w:val="single" w:sz="4" w:space="0" w:color="auto"/>
       </w:tblBorders>
+      <w:tblCellMar>
+        <w:top w:w="0" w:type="dxa"/>
+        <w:left w:w="108" w:type="dxa"/>
+        <w:bottom w:w="0" w:type="dxa"/>
+        <w:right w:w="108" w:type="dxa"/>
+      </w:tblCellMar>
     </w:tblPr>
   </w:style>
 </w:styles>

</xml_diff>

<commit_message>
Maybe finished! just needs to be read through.
</commit_message>
<xml_diff>
--- a/INKD - Business Report.docx
+++ b/INKD - Business Report.docx
@@ -47,7 +47,7 @@
                     <pic:cNvPicPr/>
                   </pic:nvPicPr>
                   <pic:blipFill>
-                    <a:blip r:embed="rId4">
+                    <a:blip r:embed="rId5">
                       <a:extLst>
                         <a:ext uri="{28A0092B-C50C-407E-A947-70E740481C1C}">
                           <a14:useLocalDpi xmlns:a14="http://schemas.microsoft.com/office/drawing/2010/main" val="0"/>
@@ -166,6 +166,216 @@
     </w:p>
     <w:p>
       <w:pPr>
+        <w:rPr>
+          <w:rFonts w:cstheme="minorHAnsi"/>
+          <w:sz w:val="24"/>
+          <w:szCs w:val="24"/>
+        </w:rPr>
+      </w:pPr>
+      <w:r>
+        <w:rPr>
+          <w:rFonts w:cstheme="minorHAnsi"/>
+          <w:sz w:val="24"/>
+          <w:szCs w:val="24"/>
+        </w:rPr>
+        <w:t xml:space="preserve">This document analyses two possible routes that the company is currently in the </w:t>
+      </w:r>
+      <w:r>
+        <w:rPr>
+          <w:rFonts w:cstheme="minorHAnsi"/>
+          <w:sz w:val="24"/>
+          <w:szCs w:val="24"/>
+        </w:rPr>
+        <w:t>process of deciding between, and gives its recommendations on the choice to make.</w:t>
+      </w:r>
+    </w:p>
+    <w:p>
+      <w:pPr>
+        <w:rPr>
+          <w:rFonts w:cstheme="minorHAnsi"/>
+          <w:sz w:val="24"/>
+          <w:szCs w:val="24"/>
+        </w:rPr>
+      </w:pPr>
+      <w:r>
+        <w:rPr>
+          <w:rFonts w:cstheme="minorHAnsi"/>
+          <w:sz w:val="24"/>
+          <w:szCs w:val="24"/>
+        </w:rPr>
+        <w:t xml:space="preserve">Choice one is to continue as originally planned and finish development on the game within 6 months and self-publish. For this no staff are paid during development and we expect to average 10k units sold at £5 net per unit generating £46500 (see table 1). This will be split among the staff with </w:t>
+      </w:r>
+      <w:r>
+        <w:rPr>
+          <w:rFonts w:cstheme="minorHAnsi"/>
+          <w:sz w:val="24"/>
+          <w:szCs w:val="24"/>
+        </w:rPr>
+        <w:t>£3500</w:t>
+      </w:r>
+      <w:r>
+        <w:rPr>
+          <w:rFonts w:cstheme="minorHAnsi"/>
+          <w:sz w:val="24"/>
+          <w:szCs w:val="24"/>
+        </w:rPr>
+        <w:t xml:space="preserve"> being used to advertise the game as sales come in.</w:t>
+      </w:r>
+    </w:p>
+    <w:p>
+      <w:pPr>
+        <w:rPr>
+          <w:rFonts w:cstheme="minorHAnsi"/>
+          <w:sz w:val="24"/>
+          <w:szCs w:val="24"/>
+        </w:rPr>
+      </w:pPr>
+      <w:r>
+        <w:rPr>
+          <w:rFonts w:cstheme="minorHAnsi"/>
+          <w:sz w:val="24"/>
+          <w:szCs w:val="24"/>
+        </w:rPr>
+        <w:t xml:space="preserve">Choice two is to accept a business proposal given to us by a publisher. This deal presents much higher expected sales 30-50k units, with an additional 60k more units on console if 40k sales are hit within the first 3 months. The deal will fund the development with an initial £100k investment to be repaid, allowing staff to be paid while developing. The higher estimated sales are due to a different release platform and a marketing investment supplied by the publisher. All this together means the company will expect to turn over a minimum profit of £37500 (see table 2) up to a maximum of £162500 (see table 3 and 4). </w:t>
+      </w:r>
+      <w:r>
+        <w:rPr>
+          <w:rFonts w:cstheme="minorHAnsi"/>
+          <w:sz w:val="24"/>
+          <w:szCs w:val="24"/>
+        </w:rPr>
+        <w:t>These figures include repaying the investment and a revenue share of 50/50 with the publisher after investment is repaid.</w:t>
+      </w:r>
+    </w:p>
+    <w:p>
+      <w:pPr>
+        <w:rPr>
+          <w:rFonts w:cstheme="minorHAnsi"/>
+          <w:sz w:val="24"/>
+          <w:szCs w:val="24"/>
+        </w:rPr>
+      </w:pPr>
+      <w:r>
+        <w:rPr>
+          <w:rFonts w:cstheme="minorHAnsi"/>
+          <w:sz w:val="24"/>
+          <w:szCs w:val="24"/>
+        </w:rPr>
+        <w:t>After deep analysis of the two choices this report gives these recommendations:</w:t>
+      </w:r>
+    </w:p>
+    <w:p>
+      <w:pPr>
+        <w:pStyle w:val="ListParagraph"/>
+        <w:numPr>
+          <w:ilvl w:val="0"/>
+          <w:numId w:val="1"/>
+        </w:numPr>
+        <w:rPr>
+          <w:rFonts w:cstheme="minorHAnsi"/>
+          <w:sz w:val="24"/>
+          <w:szCs w:val="24"/>
+        </w:rPr>
+      </w:pPr>
+      <w:r>
+        <w:rPr>
+          <w:rFonts w:cstheme="minorHAnsi"/>
+          <w:sz w:val="24"/>
+          <w:szCs w:val="24"/>
+        </w:rPr>
+        <w:t>Undertake research into the validity of the publishers estimated sales and the difficulty of porting to console.</w:t>
+      </w:r>
+    </w:p>
+    <w:p>
+      <w:pPr>
+        <w:pStyle w:val="ListParagraph"/>
+        <w:numPr>
+          <w:ilvl w:val="0"/>
+          <w:numId w:val="1"/>
+        </w:numPr>
+        <w:rPr>
+          <w:rFonts w:cstheme="minorHAnsi"/>
+          <w:sz w:val="24"/>
+          <w:szCs w:val="24"/>
+        </w:rPr>
+      </w:pPr>
+      <w:r>
+        <w:rPr>
+          <w:rFonts w:cstheme="minorHAnsi"/>
+          <w:sz w:val="24"/>
+          <w:szCs w:val="24"/>
+        </w:rPr>
+        <w:t>Assuming estimated sales turn out to be accurate then the publisher deal should be accepted for 3 main reasons:</w:t>
+      </w:r>
+    </w:p>
+    <w:p>
+      <w:pPr>
+        <w:pStyle w:val="ListParagraph"/>
+        <w:numPr>
+          <w:ilvl w:val="0"/>
+          <w:numId w:val="2"/>
+        </w:numPr>
+        <w:rPr>
+          <w:rFonts w:cstheme="minorHAnsi"/>
+          <w:sz w:val="24"/>
+          <w:szCs w:val="24"/>
+        </w:rPr>
+      </w:pPr>
+      <w:r>
+        <w:rPr>
+          <w:rFonts w:cstheme="minorHAnsi"/>
+          <w:sz w:val="24"/>
+          <w:szCs w:val="24"/>
+        </w:rPr>
+        <w:t>Staff will be paid during development and receive an overall higher pay than when self-publishing</w:t>
+      </w:r>
+    </w:p>
+    <w:p>
+      <w:pPr>
+        <w:pStyle w:val="ListParagraph"/>
+        <w:numPr>
+          <w:ilvl w:val="0"/>
+          <w:numId w:val="2"/>
+        </w:numPr>
+        <w:rPr>
+          <w:rFonts w:cstheme="minorHAnsi"/>
+          <w:sz w:val="24"/>
+          <w:szCs w:val="24"/>
+        </w:rPr>
+      </w:pPr>
+      <w:r>
+        <w:rPr>
+          <w:rFonts w:cstheme="minorHAnsi"/>
+          <w:sz w:val="24"/>
+          <w:szCs w:val="24"/>
+        </w:rPr>
+        <w:t>Good likely hood that the company will make greater profit</w:t>
+      </w:r>
+    </w:p>
+    <w:p>
+      <w:pPr>
+        <w:pStyle w:val="ListParagraph"/>
+        <w:numPr>
+          <w:ilvl w:val="0"/>
+          <w:numId w:val="2"/>
+        </w:numPr>
+        <w:rPr>
+          <w:rFonts w:cstheme="minorHAnsi"/>
+          <w:sz w:val="24"/>
+          <w:szCs w:val="24"/>
+        </w:rPr>
+      </w:pPr>
+      <w:r>
+        <w:rPr>
+          <w:rFonts w:cstheme="minorHAnsi"/>
+          <w:sz w:val="24"/>
+          <w:szCs w:val="24"/>
+        </w:rPr>
+        <w:t xml:space="preserve">Larger market reach spreads brand awareness </w:t>
+      </w:r>
+    </w:p>
+    <w:p>
+      <w:pPr>
         <w:jc w:val="center"/>
         <w:rPr>
           <w:rFonts w:ascii="Impact" w:hAnsi="Impact"/>
@@ -226,127 +436,6 @@
     </w:p>
     <w:p>
       <w:pPr>
-        <w:jc w:val="center"/>
-        <w:rPr>
-          <w:rFonts w:ascii="Impact" w:hAnsi="Impact"/>
-          <w:sz w:val="40"/>
-          <w:szCs w:val="40"/>
-        </w:rPr>
-      </w:pPr>
-    </w:p>
-    <w:p>
-      <w:pPr>
-        <w:jc w:val="center"/>
-        <w:rPr>
-          <w:rFonts w:ascii="Impact" w:hAnsi="Impact"/>
-          <w:sz w:val="40"/>
-          <w:szCs w:val="40"/>
-        </w:rPr>
-      </w:pPr>
-    </w:p>
-    <w:p>
-      <w:pPr>
-        <w:jc w:val="center"/>
-        <w:rPr>
-          <w:rFonts w:ascii="Impact" w:hAnsi="Impact"/>
-          <w:sz w:val="40"/>
-          <w:szCs w:val="40"/>
-        </w:rPr>
-      </w:pPr>
-    </w:p>
-    <w:p>
-      <w:pPr>
-        <w:jc w:val="center"/>
-        <w:rPr>
-          <w:rFonts w:ascii="Impact" w:hAnsi="Impact"/>
-          <w:sz w:val="40"/>
-          <w:szCs w:val="40"/>
-        </w:rPr>
-      </w:pPr>
-    </w:p>
-    <w:p>
-      <w:pPr>
-        <w:jc w:val="center"/>
-        <w:rPr>
-          <w:rFonts w:ascii="Impact" w:hAnsi="Impact"/>
-          <w:sz w:val="40"/>
-          <w:szCs w:val="40"/>
-        </w:rPr>
-      </w:pPr>
-    </w:p>
-    <w:p>
-      <w:pPr>
-        <w:jc w:val="center"/>
-        <w:rPr>
-          <w:rFonts w:ascii="Impact" w:hAnsi="Impact"/>
-          <w:sz w:val="40"/>
-          <w:szCs w:val="40"/>
-        </w:rPr>
-      </w:pPr>
-    </w:p>
-    <w:p>
-      <w:pPr>
-        <w:jc w:val="center"/>
-        <w:rPr>
-          <w:rFonts w:ascii="Impact" w:hAnsi="Impact"/>
-          <w:sz w:val="40"/>
-          <w:szCs w:val="40"/>
-        </w:rPr>
-      </w:pPr>
-    </w:p>
-    <w:p>
-      <w:pPr>
-        <w:jc w:val="center"/>
-        <w:rPr>
-          <w:rFonts w:ascii="Impact" w:hAnsi="Impact"/>
-          <w:sz w:val="40"/>
-          <w:szCs w:val="40"/>
-        </w:rPr>
-      </w:pPr>
-    </w:p>
-    <w:p>
-      <w:pPr>
-        <w:jc w:val="center"/>
-        <w:rPr>
-          <w:rFonts w:ascii="Impact" w:hAnsi="Impact"/>
-          <w:sz w:val="40"/>
-          <w:szCs w:val="40"/>
-        </w:rPr>
-      </w:pPr>
-    </w:p>
-    <w:p>
-      <w:pPr>
-        <w:jc w:val="center"/>
-        <w:rPr>
-          <w:rFonts w:ascii="Impact" w:hAnsi="Impact"/>
-          <w:sz w:val="40"/>
-          <w:szCs w:val="40"/>
-        </w:rPr>
-      </w:pPr>
-    </w:p>
-    <w:p>
-      <w:pPr>
-        <w:jc w:val="center"/>
-        <w:rPr>
-          <w:rFonts w:ascii="Impact" w:hAnsi="Impact"/>
-          <w:sz w:val="40"/>
-          <w:szCs w:val="40"/>
-        </w:rPr>
-      </w:pPr>
-    </w:p>
-    <w:p>
-      <w:pPr>
-        <w:jc w:val="center"/>
-        <w:rPr>
-          <w:rFonts w:ascii="Impact" w:hAnsi="Impact"/>
-          <w:sz w:val="40"/>
-          <w:szCs w:val="40"/>
-        </w:rPr>
-      </w:pPr>
-    </w:p>
-    <w:p>
-      <w:pPr>
-        <w:jc w:val="center"/>
         <w:rPr>
           <w:rFonts w:ascii="Impact" w:hAnsi="Impact"/>
           <w:sz w:val="40"/>
@@ -437,7 +526,7 @@
                     <pic:cNvPicPr/>
                   </pic:nvPicPr>
                   <pic:blipFill rotWithShape="1">
-                    <a:blip r:embed="rId5">
+                    <a:blip r:embed="rId6">
                       <a:extLst>
                         <a:ext uri="{28A0092B-C50C-407E-A947-70E740481C1C}">
                           <a14:useLocalDpi xmlns:a14="http://schemas.microsoft.com/office/drawing/2010/main" val="0"/>
@@ -515,7 +604,7 @@
                     <pic:cNvPicPr/>
                   </pic:nvPicPr>
                   <pic:blipFill>
-                    <a:blip r:embed="rId6" cstate="print">
+                    <a:blip r:embed="rId7" cstate="print">
                       <a:extLst>
                         <a:ext uri="{28A0092B-C50C-407E-A947-70E740481C1C}">
                           <a14:useLocalDpi xmlns:a14="http://schemas.microsoft.com/office/drawing/2010/main" val="0"/>
@@ -787,7 +876,7 @@
                     <pic:cNvPicPr/>
                   </pic:nvPicPr>
                   <pic:blipFill rotWithShape="1">
-                    <a:blip r:embed="rId7" cstate="print">
+                    <a:blip r:embed="rId8" cstate="print">
                       <a:extLst>
                         <a:ext uri="{28A0092B-C50C-407E-A947-70E740481C1C}">
                           <a14:useLocalDpi xmlns:a14="http://schemas.microsoft.com/office/drawing/2010/main" val="0"/>
@@ -1117,7 +1206,23 @@
                 <w:rFonts w:cstheme="minorHAnsi"/>
                 <w:b/>
               </w:rPr>
-              <w:t>: Completionist Gamer</w:t>
+              <w:t xml:space="preserve">: </w:t>
+            </w:r>
+            <w:proofErr w:type="spellStart"/>
+            <w:r>
+              <w:rPr>
+                <w:rFonts w:cstheme="minorHAnsi"/>
+                <w:b/>
+              </w:rPr>
+              <w:t>Completionist</w:t>
+            </w:r>
+            <w:proofErr w:type="spellEnd"/>
+            <w:r>
+              <w:rPr>
+                <w:rFonts w:cstheme="minorHAnsi"/>
+                <w:b/>
+              </w:rPr>
+              <w:t xml:space="preserve"> Gamer</w:t>
             </w:r>
           </w:p>
         </w:tc>
@@ -1174,7 +1279,7 @@
                           </pic:cNvPicPr>
                         </pic:nvPicPr>
                         <pic:blipFill>
-                          <a:blip r:embed="rId8">
+                          <a:blip r:embed="rId9">
                             <a:extLst>
                               <a:ext uri="{28A0092B-C50C-407E-A947-70E740481C1C}">
                                 <a14:useLocalDpi xmlns:a14="http://schemas.microsoft.com/office/drawing/2010/main" val="0"/>
@@ -1706,7 +1811,7 @@
                           </pic:cNvPicPr>
                         </pic:nvPicPr>
                         <pic:blipFill>
-                          <a:blip r:embed="rId9" cstate="print">
+                          <a:blip r:embed="rId10" cstate="print">
                             <a:extLst>
                               <a:ext uri="{28A0092B-C50C-407E-A947-70E740481C1C}">
                                 <a14:useLocalDpi xmlns:a14="http://schemas.microsoft.com/office/drawing/2010/main" val="0"/>
@@ -2093,7 +2198,7 @@
                           </pic:cNvPicPr>
                         </pic:nvPicPr>
                         <pic:blipFill>
-                          <a:blip r:embed="rId10" cstate="print">
+                          <a:blip r:embed="rId11" cstate="print">
                             <a:extLst>
                               <a:ext uri="{28A0092B-C50C-407E-A947-70E740481C1C}">
                                 <a14:useLocalDpi xmlns:a14="http://schemas.microsoft.com/office/drawing/2010/main" val="0"/>
@@ -2137,14 +2242,36 @@
             <w:r>
               <w:t xml:space="preserve">Figure </w:t>
             </w:r>
-            <w:fldSimple w:instr=" SEQ Figure \* ARABIC ">
-              <w:r>
-                <w:rPr>
-                  <w:noProof/>
-                </w:rPr>
-                <w:t>4</w:t>
-              </w:r>
-            </w:fldSimple>
+            <w:r>
+              <w:rPr>
+                <w:noProof/>
+              </w:rPr>
+              <w:fldChar w:fldCharType="begin"/>
+            </w:r>
+            <w:r>
+              <w:rPr>
+                <w:noProof/>
+              </w:rPr>
+              <w:instrText xml:space="preserve"> SEQ Figure \* ARABIC </w:instrText>
+            </w:r>
+            <w:r>
+              <w:rPr>
+                <w:noProof/>
+              </w:rPr>
+              <w:fldChar w:fldCharType="separate"/>
+            </w:r>
+            <w:r>
+              <w:rPr>
+                <w:noProof/>
+              </w:rPr>
+              <w:t>4</w:t>
+            </w:r>
+            <w:r>
+              <w:rPr>
+                <w:noProof/>
+              </w:rPr>
+              <w:fldChar w:fldCharType="end"/>
+            </w:r>
             <w:r>
               <w:t xml:space="preserve"> (</w:t>
             </w:r>
@@ -2246,11 +2373,19 @@
               </w:rPr>
               <w:br/>
             </w:r>
-            <w:r>
-              <w:rPr>
-                <w:rFonts w:cstheme="minorHAnsi"/>
-              </w:rPr>
-              <w:t>Gotta go fast.</w:t>
+            <w:proofErr w:type="spellStart"/>
+            <w:r>
+              <w:rPr>
+                <w:rFonts w:cstheme="minorHAnsi"/>
+              </w:rPr>
+              <w:t>Gotta</w:t>
+            </w:r>
+            <w:proofErr w:type="spellEnd"/>
+            <w:r>
+              <w:rPr>
+                <w:rFonts w:cstheme="minorHAnsi"/>
+              </w:rPr>
+              <w:t xml:space="preserve"> go fast.</w:t>
             </w:r>
           </w:p>
         </w:tc>
@@ -2494,7 +2629,7 @@
                           </pic:cNvPicPr>
                         </pic:nvPicPr>
                         <pic:blipFill>
-                          <a:blip r:embed="rId11" cstate="print">
+                          <a:blip r:embed="rId12" cstate="print">
                             <a:extLst>
                               <a:ext uri="{28A0092B-C50C-407E-A947-70E740481C1C}">
                                 <a14:useLocalDpi xmlns:a14="http://schemas.microsoft.com/office/drawing/2010/main" val="0"/>
@@ -3267,7 +3402,7 @@
                     <pic:cNvPicPr/>
                   </pic:nvPicPr>
                   <pic:blipFill>
-                    <a:blip r:embed="rId12"/>
+                    <a:blip r:embed="rId13"/>
                     <a:stretch>
                       <a:fillRect/>
                     </a:stretch>
@@ -3301,14 +3436,36 @@
       <w:r>
         <w:t xml:space="preserve">Table </w:t>
       </w:r>
-      <w:fldSimple w:instr=" SEQ Table \* ARABIC ">
-        <w:r>
-          <w:rPr>
-            <w:noProof/>
-          </w:rPr>
-          <w:t>1</w:t>
-        </w:r>
-      </w:fldSimple>
+      <w:r>
+        <w:rPr>
+          <w:noProof/>
+        </w:rPr>
+        <w:fldChar w:fldCharType="begin"/>
+      </w:r>
+      <w:r>
+        <w:rPr>
+          <w:noProof/>
+        </w:rPr>
+        <w:instrText xml:space="preserve"> SEQ Table \* ARABIC </w:instrText>
+      </w:r>
+      <w:r>
+        <w:rPr>
+          <w:noProof/>
+        </w:rPr>
+        <w:fldChar w:fldCharType="separate"/>
+      </w:r>
+      <w:r>
+        <w:rPr>
+          <w:noProof/>
+        </w:rPr>
+        <w:t>1</w:t>
+      </w:r>
+      <w:r>
+        <w:rPr>
+          <w:noProof/>
+        </w:rPr>
+        <w:fldChar w:fldCharType="end"/>
+      </w:r>
       <w:r>
         <w:rPr>
           <w:noProof/>
@@ -3455,15 +3612,51 @@
           <w:sz w:val="24"/>
           <w:szCs w:val="24"/>
         </w:rPr>
-        <w:t>games to 3 consoles (Playstation, Xbox and S</w:t>
-      </w:r>
-      <w:r>
-        <w:rPr>
-          <w:rFonts w:cstheme="minorHAnsi"/>
-          <w:sz w:val="24"/>
-          <w:szCs w:val="24"/>
-        </w:rPr>
-        <w:t>wtich). A</w:t>
+        <w:t>games to 3 consoles (</w:t>
+      </w:r>
+      <w:proofErr w:type="spellStart"/>
+      <w:r>
+        <w:rPr>
+          <w:rFonts w:cstheme="minorHAnsi"/>
+          <w:sz w:val="24"/>
+          <w:szCs w:val="24"/>
+        </w:rPr>
+        <w:t>Playstation</w:t>
+      </w:r>
+      <w:proofErr w:type="spellEnd"/>
+      <w:r>
+        <w:rPr>
+          <w:rFonts w:cstheme="minorHAnsi"/>
+          <w:sz w:val="24"/>
+          <w:szCs w:val="24"/>
+        </w:rPr>
+        <w:t xml:space="preserve">, Xbox and </w:t>
+      </w:r>
+      <w:proofErr w:type="spellStart"/>
+      <w:r>
+        <w:rPr>
+          <w:rFonts w:cstheme="minorHAnsi"/>
+          <w:sz w:val="24"/>
+          <w:szCs w:val="24"/>
+        </w:rPr>
+        <w:t>S</w:t>
+      </w:r>
+      <w:r>
+        <w:rPr>
+          <w:rFonts w:cstheme="minorHAnsi"/>
+          <w:sz w:val="24"/>
+          <w:szCs w:val="24"/>
+        </w:rPr>
+        <w:t>wtich</w:t>
+      </w:r>
+      <w:proofErr w:type="spellEnd"/>
+      <w:r>
+        <w:rPr>
+          <w:rFonts w:cstheme="minorHAnsi"/>
+          <w:sz w:val="24"/>
+          <w:szCs w:val="24"/>
+        </w:rPr>
+        <w:t>). A</w:t>
       </w:r>
       <w:r>
         <w:rPr>
@@ -3809,104 +4002,6 @@
             <wp:extent cx="3848100" cy="3164382"/>
             <wp:effectExtent l="0" t="0" r="0" b="0"/>
             <wp:docPr id="18" name="Picture 18"/>
-            <wp:cNvGraphicFramePr>
-              <a:graphicFrameLocks xmlns:a="http://schemas.openxmlformats.org/drawingml/2006/main" noChangeAspect="1"/>
-            </wp:cNvGraphicFramePr>
-            <a:graphic xmlns:a="http://schemas.openxmlformats.org/drawingml/2006/main">
-              <a:graphicData uri="http://schemas.openxmlformats.org/drawingml/2006/picture">
-                <pic:pic xmlns:pic="http://schemas.openxmlformats.org/drawingml/2006/picture">
-                  <pic:nvPicPr>
-                    <pic:cNvPr id="1" name=""/>
-                    <pic:cNvPicPr/>
-                  </pic:nvPicPr>
-                  <pic:blipFill>
-                    <a:blip r:embed="rId13"/>
-                    <a:stretch>
-                      <a:fillRect/>
-                    </a:stretch>
-                  </pic:blipFill>
-                  <pic:spPr>
-                    <a:xfrm>
-                      <a:off x="0" y="0"/>
-                      <a:ext cx="3861914" cy="3175742"/>
-                    </a:xfrm>
-                    <a:prstGeom prst="rect">
-                      <a:avLst/>
-                    </a:prstGeom>
-                  </pic:spPr>
-                </pic:pic>
-              </a:graphicData>
-            </a:graphic>
-          </wp:inline>
-        </w:drawing>
-      </w:r>
-      <w:r>
-        <w:rPr>
-          <w:noProof/>
-          <w:lang w:eastAsia="en-GB"/>
-        </w:rPr>
-        <w:t xml:space="preserve"> </w:t>
-      </w:r>
-    </w:p>
-    <w:p>
-      <w:pPr>
-        <w:pStyle w:val="Caption"/>
-        <w:jc w:val="center"/>
-        <w:rPr>
-          <w:rFonts w:cstheme="minorHAnsi"/>
-          <w:sz w:val="24"/>
-          <w:szCs w:val="24"/>
-        </w:rPr>
-      </w:pPr>
-      <w:r>
-        <w:t xml:space="preserve">Table </w:t>
-      </w:r>
-      <w:fldSimple w:instr=" SEQ Table \* ARABIC ">
-        <w:r>
-          <w:rPr>
-            <w:noProof/>
-          </w:rPr>
-          <w:t>2</w:t>
-        </w:r>
-      </w:fldSimple>
-      <w:r>
-        <w:t xml:space="preserve"> - Publisher minimum estimated sales</w:t>
-      </w:r>
-      <w:r>
-        <w:t xml:space="preserve"> planned revenue for INK'D</w:t>
-      </w:r>
-    </w:p>
-    <w:p>
-      <w:pPr>
-        <w:rPr>
-          <w:rFonts w:cstheme="minorHAnsi"/>
-          <w:sz w:val="24"/>
-          <w:szCs w:val="24"/>
-        </w:rPr>
-      </w:pPr>
-      <w:r>
-        <w:rPr>
-          <w:rFonts w:cstheme="minorHAnsi"/>
-          <w:sz w:val="24"/>
-          <w:szCs w:val="24"/>
-        </w:rPr>
-        <w:t>Maximum estimated sales</w:t>
-      </w:r>
-    </w:p>
-    <w:p>
-      <w:pPr>
-        <w:jc w:val="center"/>
-      </w:pPr>
-      <w:r>
-        <w:rPr>
-          <w:noProof/>
-          <w:lang w:eastAsia="en-GB"/>
-        </w:rPr>
-        <w:drawing>
-          <wp:inline distT="0" distB="0" distL="0" distR="0" wp14:anchorId="77B7CC9F" wp14:editId="312637A6">
-            <wp:extent cx="3971213" cy="3295650"/>
-            <wp:effectExtent l="0" t="0" r="0" b="0"/>
-            <wp:docPr id="19" name="Picture 19"/>
             <wp:cNvGraphicFramePr>
               <a:graphicFrameLocks xmlns:a="http://schemas.openxmlformats.org/drawingml/2006/main" noChangeAspect="1"/>
             </wp:cNvGraphicFramePr>
@@ -3926,7 +4021,7 @@
                   <pic:spPr>
                     <a:xfrm>
                       <a:off x="0" y="0"/>
-                      <a:ext cx="3976358" cy="3299920"/>
+                      <a:ext cx="3861914" cy="3175742"/>
                     </a:xfrm>
                     <a:prstGeom prst="rect">
                       <a:avLst/>
@@ -3938,6 +4033,13 @@
           </wp:inline>
         </w:drawing>
       </w:r>
+      <w:r>
+        <w:rPr>
+          <w:noProof/>
+          <w:lang w:eastAsia="en-GB"/>
+        </w:rPr>
+        <w:t xml:space="preserve"> </w:t>
+      </w:r>
     </w:p>
     <w:p>
       <w:pPr>
@@ -3952,42 +4054,62 @@
       <w:r>
         <w:t xml:space="preserve">Table </w:t>
       </w:r>
-      <w:fldSimple w:instr=" SEQ Table \* ARABIC ">
-        <w:r>
-          <w:rPr>
-            <w:noProof/>
-          </w:rPr>
-          <w:t>3</w:t>
-        </w:r>
-      </w:fldSimple>
-      <w:r>
-        <w:t xml:space="preserve"> - Publisher maximum</w:t>
-      </w:r>
-      <w:r>
-        <w:t xml:space="preserve"> estimated sales planned revenue for INK'D</w:t>
-      </w:r>
-    </w:p>
-    <w:p>
-      <w:pPr>
-        <w:rPr>
-          <w:rFonts w:cstheme="minorHAnsi"/>
-          <w:sz w:val="24"/>
-          <w:szCs w:val="24"/>
-        </w:rPr>
-      </w:pPr>
-      <w:r>
-        <w:rPr>
-          <w:rFonts w:cstheme="minorHAnsi"/>
-          <w:sz w:val="24"/>
-          <w:szCs w:val="24"/>
-        </w:rPr>
-        <w:lastRenderedPageBreak/>
-        <w:t>Console sales</w:t>
-      </w:r>
-    </w:p>
-    <w:p>
-      <w:pPr>
-        <w:keepNext/>
+      <w:r>
+        <w:rPr>
+          <w:noProof/>
+        </w:rPr>
+        <w:fldChar w:fldCharType="begin"/>
+      </w:r>
+      <w:r>
+        <w:rPr>
+          <w:noProof/>
+        </w:rPr>
+        <w:instrText xml:space="preserve"> SEQ Table \* ARABIC </w:instrText>
+      </w:r>
+      <w:r>
+        <w:rPr>
+          <w:noProof/>
+        </w:rPr>
+        <w:fldChar w:fldCharType="separate"/>
+      </w:r>
+      <w:r>
+        <w:rPr>
+          <w:noProof/>
+        </w:rPr>
+        <w:t>2</w:t>
+      </w:r>
+      <w:r>
+        <w:rPr>
+          <w:noProof/>
+        </w:rPr>
+        <w:fldChar w:fldCharType="end"/>
+      </w:r>
+      <w:r>
+        <w:t xml:space="preserve"> - Publisher minimum estimated sales</w:t>
+      </w:r>
+      <w:r>
+        <w:t xml:space="preserve"> planned revenue for INK'D</w:t>
+      </w:r>
+    </w:p>
+    <w:p>
+      <w:pPr>
+        <w:rPr>
+          <w:rFonts w:cstheme="minorHAnsi"/>
+          <w:sz w:val="24"/>
+          <w:szCs w:val="24"/>
+        </w:rPr>
+      </w:pPr>
+      <w:r>
+        <w:rPr>
+          <w:rFonts w:cstheme="minorHAnsi"/>
+          <w:sz w:val="24"/>
+          <w:szCs w:val="24"/>
+        </w:rPr>
+        <w:t>Maximum estimated sales</w:t>
+      </w:r>
+    </w:p>
+    <w:p>
+      <w:pPr>
         <w:jc w:val="center"/>
       </w:pPr>
       <w:r>
@@ -3996,10 +4118,10 @@
           <w:lang w:eastAsia="en-GB"/>
         </w:rPr>
         <w:drawing>
-          <wp:inline distT="0" distB="0" distL="0" distR="0" wp14:anchorId="221FF161" wp14:editId="1BB3CBF3">
-            <wp:extent cx="4181475" cy="5391150"/>
-            <wp:effectExtent l="0" t="0" r="9525" b="0"/>
-            <wp:docPr id="20" name="Picture 20"/>
+          <wp:inline distT="0" distB="0" distL="0" distR="0" wp14:anchorId="77B7CC9F" wp14:editId="312637A6">
+            <wp:extent cx="3971213" cy="3295650"/>
+            <wp:effectExtent l="0" t="0" r="0" b="0"/>
+            <wp:docPr id="19" name="Picture 19"/>
             <wp:cNvGraphicFramePr>
               <a:graphicFrameLocks xmlns:a="http://schemas.openxmlformats.org/drawingml/2006/main" noChangeAspect="1"/>
             </wp:cNvGraphicFramePr>
@@ -4019,7 +4141,7 @@
                   <pic:spPr>
                     <a:xfrm>
                       <a:off x="0" y="0"/>
-                      <a:ext cx="4181475" cy="5391150"/>
+                      <a:ext cx="3976358" cy="3299920"/>
                     </a:xfrm>
                     <a:prstGeom prst="rect">
                       <a:avLst/>
@@ -4045,227 +4167,59 @@
       <w:r>
         <w:t xml:space="preserve">Table </w:t>
       </w:r>
-      <w:fldSimple w:instr=" SEQ Table \* ARABIC ">
-        <w:r>
-          <w:rPr>
-            <w:noProof/>
-          </w:rPr>
-          <w:t>4</w:t>
-        </w:r>
-      </w:fldSimple>
-      <w:r>
-        <w:t xml:space="preserve"> - Publisher</w:t>
-      </w:r>
-      <w:r>
-        <w:t xml:space="preserve"> estimated</w:t>
-      </w:r>
-      <w:r>
-        <w:t xml:space="preserve"> console</w:t>
-      </w:r>
-      <w:r>
-        <w:t xml:space="preserve"> sales planned revenue for INK'D</w:t>
-      </w:r>
-    </w:p>
-    <w:p>
-      <w:pPr>
-        <w:rPr>
-          <w:rFonts w:ascii="Impact" w:hAnsi="Impact"/>
-          <w:sz w:val="24"/>
-          <w:szCs w:val="24"/>
-        </w:rPr>
-      </w:pPr>
-    </w:p>
-    <w:p>
-      <w:pPr>
-        <w:rPr>
-          <w:rFonts w:ascii="Impact" w:hAnsi="Impact"/>
-          <w:sz w:val="24"/>
-          <w:szCs w:val="24"/>
-        </w:rPr>
-      </w:pPr>
-    </w:p>
-    <w:p>
-      <w:pPr>
-        <w:rPr>
-          <w:rFonts w:ascii="Impact" w:hAnsi="Impact"/>
-          <w:sz w:val="24"/>
-          <w:szCs w:val="24"/>
-        </w:rPr>
-      </w:pPr>
-    </w:p>
-    <w:p>
-      <w:pPr>
-        <w:rPr>
-          <w:rFonts w:ascii="Impact" w:hAnsi="Impact"/>
-          <w:sz w:val="24"/>
-          <w:szCs w:val="24"/>
-        </w:rPr>
-      </w:pPr>
-    </w:p>
-    <w:p>
-      <w:pPr>
-        <w:rPr>
-          <w:rFonts w:ascii="Impact" w:hAnsi="Impact"/>
-          <w:sz w:val="24"/>
-          <w:szCs w:val="24"/>
-        </w:rPr>
-      </w:pPr>
-    </w:p>
-    <w:p>
-      <w:pPr>
-        <w:rPr>
-          <w:rFonts w:ascii="Impact" w:hAnsi="Impact"/>
-          <w:sz w:val="24"/>
-          <w:szCs w:val="24"/>
-        </w:rPr>
-      </w:pPr>
-    </w:p>
-    <w:p>
-      <w:pPr>
-        <w:rPr>
-          <w:rFonts w:ascii="Impact" w:hAnsi="Impact"/>
-          <w:sz w:val="24"/>
-          <w:szCs w:val="24"/>
-        </w:rPr>
-      </w:pPr>
-    </w:p>
-    <w:p>
-      <w:pPr>
-        <w:rPr>
-          <w:rFonts w:ascii="Impact" w:hAnsi="Impact"/>
-          <w:sz w:val="24"/>
-          <w:szCs w:val="24"/>
-        </w:rPr>
-      </w:pPr>
-    </w:p>
-    <w:p>
-      <w:pPr>
-        <w:rPr>
-          <w:rFonts w:ascii="Impact" w:hAnsi="Impact"/>
-          <w:sz w:val="24"/>
-          <w:szCs w:val="24"/>
-        </w:rPr>
-      </w:pPr>
-    </w:p>
-    <w:p>
-      <w:pPr>
-        <w:jc w:val="center"/>
-        <w:rPr>
-          <w:rFonts w:ascii="Impact" w:hAnsi="Impact"/>
-          <w:sz w:val="40"/>
-          <w:szCs w:val="40"/>
-        </w:rPr>
-      </w:pPr>
-      <w:r>
-        <w:rPr>
-          <w:rFonts w:ascii="Impact" w:hAnsi="Impact"/>
-          <w:sz w:val="40"/>
-          <w:szCs w:val="40"/>
+      <w:r>
+        <w:rPr>
+          <w:noProof/>
+        </w:rPr>
+        <w:fldChar w:fldCharType="begin"/>
+      </w:r>
+      <w:r>
+        <w:rPr>
+          <w:noProof/>
+        </w:rPr>
+        <w:instrText xml:space="preserve"> SEQ Table \* ARABIC </w:instrText>
+      </w:r>
+      <w:r>
+        <w:rPr>
+          <w:noProof/>
+        </w:rPr>
+        <w:fldChar w:fldCharType="separate"/>
+      </w:r>
+      <w:r>
+        <w:rPr>
+          <w:noProof/>
+        </w:rPr>
+        <w:t>3</w:t>
+      </w:r>
+      <w:r>
+        <w:rPr>
+          <w:noProof/>
+        </w:rPr>
+        <w:fldChar w:fldCharType="end"/>
+      </w:r>
+      <w:r>
+        <w:t xml:space="preserve"> - Publisher maximum</w:t>
+      </w:r>
+      <w:r>
+        <w:t xml:space="preserve"> estimated sales planned revenue for INK'D</w:t>
+      </w:r>
+    </w:p>
+    <w:p>
+      <w:pPr>
+        <w:rPr>
+          <w:rFonts w:cstheme="minorHAnsi"/>
+          <w:sz w:val="24"/>
+          <w:szCs w:val="24"/>
+        </w:rPr>
+      </w:pPr>
+      <w:r>
+        <w:rPr>
+          <w:rFonts w:cstheme="minorHAnsi"/>
+          <w:sz w:val="24"/>
+          <w:szCs w:val="24"/>
         </w:rPr>
         <w:lastRenderedPageBreak/>
-        <w:t>Development Plan</w:t>
-      </w:r>
-    </w:p>
-    <w:p>
-      <w:pPr>
-        <w:rPr>
-          <w:rFonts w:cstheme="minorHAnsi"/>
-          <w:sz w:val="24"/>
-          <w:szCs w:val="24"/>
-        </w:rPr>
-      </w:pPr>
-      <w:r>
-        <w:rPr>
-          <w:rFonts w:cstheme="minorHAnsi"/>
-          <w:sz w:val="24"/>
-          <w:szCs w:val="24"/>
-        </w:rPr>
-        <w:t>We are using an agile approach to the development of this project, taking many principles from the agile philosophy that fit with our team. Therefore we don’t have a laid out plan for specific sections of the game, we do however have some time scales that we are aiming to hit.</w:t>
-      </w:r>
-    </w:p>
-    <w:p>
-      <w:pPr>
-        <w:rPr>
-          <w:rFonts w:cstheme="minorHAnsi"/>
-          <w:sz w:val="24"/>
-          <w:szCs w:val="24"/>
-        </w:rPr>
-      </w:pPr>
-      <w:r>
-        <w:rPr>
-          <w:rFonts w:cstheme="minorHAnsi"/>
-          <w:sz w:val="24"/>
-          <w:szCs w:val="24"/>
-        </w:rPr>
-        <w:t>We currently plan to have the game deliverable within a 6 month period. A large majority of the game is already complete and we plan to content lock after two more months. The next two months after that will be focused on polishing the game to the best standard possible. The remaining two months will be a combined approach of beta testing the game and fixing bugs that arise during those tests, along with continuing to polish when possible. Due to the way we have been consistently been play testing the game through development, we don’t expect any more major gameplay changes.</w:t>
-      </w:r>
-    </w:p>
-    <w:p>
-      <w:pPr>
-        <w:rPr>
-          <w:rFonts w:ascii="Impact" w:hAnsi="Impact"/>
-          <w:sz w:val="32"/>
-          <w:szCs w:val="32"/>
-        </w:rPr>
-      </w:pPr>
-      <w:r>
-        <w:rPr>
-          <w:rFonts w:ascii="Impact" w:hAnsi="Impact"/>
-          <w:sz w:val="32"/>
-          <w:szCs w:val="32"/>
-        </w:rPr>
-        <w:t>Self-Publishing</w:t>
-      </w:r>
-    </w:p>
-    <w:p>
-      <w:pPr>
-        <w:rPr>
-          <w:rFonts w:cstheme="minorHAnsi"/>
-          <w:sz w:val="24"/>
-          <w:szCs w:val="24"/>
-        </w:rPr>
-      </w:pPr>
-      <w:r>
-        <w:rPr>
-          <w:rFonts w:cstheme="minorHAnsi"/>
-          <w:sz w:val="24"/>
-          <w:szCs w:val="24"/>
-        </w:rPr>
-        <w:t>After releasing the game there are a few routes the company can take. We can call it a day and take the income we get from sales, then look for other work. Alternatively we can stick together and prototype a new idea.</w:t>
-      </w:r>
-    </w:p>
-    <w:p>
-      <w:pPr>
-        <w:rPr>
-          <w:rFonts w:ascii="Impact" w:hAnsi="Impact"/>
-          <w:sz w:val="24"/>
-          <w:szCs w:val="24"/>
-        </w:rPr>
-      </w:pPr>
-      <w:r>
-        <w:rPr>
-          <w:rFonts w:ascii="Impact" w:hAnsi="Impact"/>
-          <w:sz w:val="24"/>
-          <w:szCs w:val="24"/>
-        </w:rPr>
-        <w:t>Cash Flow Forecast</w:t>
-      </w:r>
-    </w:p>
-    <w:p>
-      <w:pPr>
-        <w:rPr>
-          <w:rFonts w:cstheme="minorHAnsi"/>
-          <w:sz w:val="24"/>
-          <w:szCs w:val="24"/>
-        </w:rPr>
-      </w:pPr>
-      <w:r>
-        <w:rPr>
-          <w:rFonts w:cstheme="minorHAnsi"/>
-          <w:sz w:val="24"/>
-          <w:szCs w:val="24"/>
-        </w:rPr>
-        <w:t>The cash flow forecast below is what we expect to see if we achieve our estimated sales. We are not taking any pay while working on the game as we have no money to pay ourselves. Once sales start coming in the company profit is split evenly between all team members.</w:t>
+        <w:t>Console sales</w:t>
       </w:r>
     </w:p>
     <w:p>
@@ -4279,10 +4233,10 @@
           <w:lang w:eastAsia="en-GB"/>
         </w:rPr>
         <w:drawing>
-          <wp:inline distT="0" distB="0" distL="0" distR="0" wp14:anchorId="18B768E1" wp14:editId="412FC598">
-            <wp:extent cx="5731510" cy="3181350"/>
-            <wp:effectExtent l="0" t="0" r="2540" b="0"/>
-            <wp:docPr id="17" name="Picture 17"/>
+          <wp:inline distT="0" distB="0" distL="0" distR="0" wp14:anchorId="221FF161" wp14:editId="1BB3CBF3">
+            <wp:extent cx="4181475" cy="5391150"/>
+            <wp:effectExtent l="0" t="0" r="9525" b="0"/>
+            <wp:docPr id="20" name="Picture 20"/>
             <wp:cNvGraphicFramePr>
               <a:graphicFrameLocks xmlns:a="http://schemas.openxmlformats.org/drawingml/2006/main" noChangeAspect="1"/>
             </wp:cNvGraphicFramePr>
@@ -4302,7 +4256,7 @@
                   <pic:spPr>
                     <a:xfrm>
                       <a:off x="0" y="0"/>
-                      <a:ext cx="5731510" cy="3181350"/>
+                      <a:ext cx="4181475" cy="5391150"/>
                     </a:xfrm>
                     <a:prstGeom prst="rect">
                       <a:avLst/>
@@ -4320,7 +4274,7 @@
         <w:pStyle w:val="Caption"/>
         <w:jc w:val="center"/>
         <w:rPr>
-          <w:rFonts w:ascii="Impact" w:hAnsi="Impact"/>
+          <w:rFonts w:cstheme="minorHAnsi"/>
           <w:sz w:val="24"/>
           <w:szCs w:val="24"/>
         </w:rPr>
@@ -4328,16 +4282,181 @@
       <w:r>
         <w:t xml:space="preserve">Table </w:t>
       </w:r>
-      <w:fldSimple w:instr=" SEQ Table \* ARABIC ">
-        <w:r>
-          <w:rPr>
-            <w:noProof/>
-          </w:rPr>
-          <w:t>5</w:t>
-        </w:r>
-      </w:fldSimple>
-      <w:r>
-        <w:t xml:space="preserve"> - Self-publishing cash flow forecast</w:t>
+      <w:r>
+        <w:rPr>
+          <w:noProof/>
+        </w:rPr>
+        <w:fldChar w:fldCharType="begin"/>
+      </w:r>
+      <w:r>
+        <w:rPr>
+          <w:noProof/>
+        </w:rPr>
+        <w:instrText xml:space="preserve"> SEQ Table \* ARABIC </w:instrText>
+      </w:r>
+      <w:r>
+        <w:rPr>
+          <w:noProof/>
+        </w:rPr>
+        <w:fldChar w:fldCharType="separate"/>
+      </w:r>
+      <w:r>
+        <w:rPr>
+          <w:noProof/>
+        </w:rPr>
+        <w:t>4</w:t>
+      </w:r>
+      <w:r>
+        <w:rPr>
+          <w:noProof/>
+        </w:rPr>
+        <w:fldChar w:fldCharType="end"/>
+      </w:r>
+      <w:r>
+        <w:t xml:space="preserve"> - Publisher</w:t>
+      </w:r>
+      <w:r>
+        <w:t xml:space="preserve"> estimated</w:t>
+      </w:r>
+      <w:r>
+        <w:t xml:space="preserve"> console</w:t>
+      </w:r>
+      <w:r>
+        <w:t xml:space="preserve"> sales planned revenue for INK'D</w:t>
+      </w:r>
+    </w:p>
+    <w:p>
+      <w:pPr>
+        <w:rPr>
+          <w:rFonts w:ascii="Impact" w:hAnsi="Impact"/>
+          <w:sz w:val="24"/>
+          <w:szCs w:val="24"/>
+        </w:rPr>
+      </w:pPr>
+    </w:p>
+    <w:p>
+      <w:pPr>
+        <w:rPr>
+          <w:rFonts w:ascii="Impact" w:hAnsi="Impact"/>
+          <w:sz w:val="24"/>
+          <w:szCs w:val="24"/>
+        </w:rPr>
+      </w:pPr>
+    </w:p>
+    <w:p>
+      <w:pPr>
+        <w:rPr>
+          <w:rFonts w:ascii="Impact" w:hAnsi="Impact"/>
+          <w:sz w:val="24"/>
+          <w:szCs w:val="24"/>
+        </w:rPr>
+      </w:pPr>
+    </w:p>
+    <w:p>
+      <w:pPr>
+        <w:rPr>
+          <w:rFonts w:ascii="Impact" w:hAnsi="Impact"/>
+          <w:sz w:val="24"/>
+          <w:szCs w:val="24"/>
+        </w:rPr>
+      </w:pPr>
+    </w:p>
+    <w:p>
+      <w:pPr>
+        <w:rPr>
+          <w:rFonts w:ascii="Impact" w:hAnsi="Impact"/>
+          <w:sz w:val="24"/>
+          <w:szCs w:val="24"/>
+        </w:rPr>
+      </w:pPr>
+    </w:p>
+    <w:p>
+      <w:pPr>
+        <w:rPr>
+          <w:rFonts w:ascii="Impact" w:hAnsi="Impact"/>
+          <w:sz w:val="24"/>
+          <w:szCs w:val="24"/>
+        </w:rPr>
+      </w:pPr>
+    </w:p>
+    <w:p>
+      <w:pPr>
+        <w:rPr>
+          <w:rFonts w:ascii="Impact" w:hAnsi="Impact"/>
+          <w:sz w:val="24"/>
+          <w:szCs w:val="24"/>
+        </w:rPr>
+      </w:pPr>
+    </w:p>
+    <w:p>
+      <w:pPr>
+        <w:rPr>
+          <w:rFonts w:ascii="Impact" w:hAnsi="Impact"/>
+          <w:sz w:val="24"/>
+          <w:szCs w:val="24"/>
+        </w:rPr>
+      </w:pPr>
+    </w:p>
+    <w:p>
+      <w:pPr>
+        <w:rPr>
+          <w:rFonts w:ascii="Impact" w:hAnsi="Impact"/>
+          <w:sz w:val="24"/>
+          <w:szCs w:val="24"/>
+        </w:rPr>
+      </w:pPr>
+    </w:p>
+    <w:p>
+      <w:pPr>
+        <w:jc w:val="center"/>
+        <w:rPr>
+          <w:rFonts w:ascii="Impact" w:hAnsi="Impact"/>
+          <w:sz w:val="40"/>
+          <w:szCs w:val="40"/>
+        </w:rPr>
+      </w:pPr>
+      <w:r>
+        <w:rPr>
+          <w:rFonts w:ascii="Impact" w:hAnsi="Impact"/>
+          <w:sz w:val="40"/>
+          <w:szCs w:val="40"/>
+        </w:rPr>
+        <w:lastRenderedPageBreak/>
+        <w:t>Development Plan</w:t>
+      </w:r>
+    </w:p>
+    <w:p>
+      <w:pPr>
+        <w:rPr>
+          <w:rFonts w:cstheme="minorHAnsi"/>
+          <w:sz w:val="24"/>
+          <w:szCs w:val="24"/>
+        </w:rPr>
+      </w:pPr>
+      <w:r>
+        <w:rPr>
+          <w:rFonts w:cstheme="minorHAnsi"/>
+          <w:sz w:val="24"/>
+          <w:szCs w:val="24"/>
+        </w:rPr>
+        <w:t>We are using an agile approach to the development of this project, taking many principles from the agile philosophy that fit with our team. Therefore we don’t have a laid out plan for specific sections of the game, we do however have some time scales that we are aiming to hit.</w:t>
+      </w:r>
+    </w:p>
+    <w:p>
+      <w:pPr>
+        <w:rPr>
+          <w:rFonts w:cstheme="minorHAnsi"/>
+          <w:sz w:val="24"/>
+          <w:szCs w:val="24"/>
+        </w:rPr>
+      </w:pPr>
+      <w:r>
+        <w:rPr>
+          <w:rFonts w:cstheme="minorHAnsi"/>
+          <w:sz w:val="24"/>
+          <w:szCs w:val="24"/>
+        </w:rPr>
+        <w:t>We currently plan to have the game deliverable within a 6 month period. A large majority of the game is already complete and we plan to content lock after two more months. The next two months after that will be focused on polishing the game to the best standard possible. The remaining two months will be a combined approach of beta testing the game and fixing bugs that arise during those tests, along with continuing to polish when possible. Due to the way we have been consistently been play testing the game through development, we don’t expect any more major gameplay changes.</w:t>
       </w:r>
     </w:p>
     <w:p>
@@ -4348,48 +4467,30 @@
           <w:szCs w:val="32"/>
         </w:rPr>
       </w:pPr>
-    </w:p>
-    <w:p>
-      <w:pPr>
+      <w:r>
         <w:rPr>
           <w:rFonts w:ascii="Impact" w:hAnsi="Impact"/>
           <w:sz w:val="32"/>
           <w:szCs w:val="32"/>
         </w:rPr>
-      </w:pPr>
-      <w:r>
-        <w:rPr>
-          <w:rFonts w:ascii="Impact" w:hAnsi="Impact"/>
-          <w:sz w:val="32"/>
-          <w:szCs w:val="32"/>
-        </w:rPr>
-        <w:lastRenderedPageBreak/>
-        <w:t>P</w:t>
-      </w:r>
-      <w:r>
-        <w:rPr>
-          <w:rFonts w:ascii="Impact" w:hAnsi="Impact"/>
-          <w:sz w:val="32"/>
-          <w:szCs w:val="32"/>
-        </w:rPr>
-        <w:t>ublisher</w:t>
-      </w:r>
-    </w:p>
-    <w:p>
-      <w:pPr>
-        <w:rPr>
-          <w:rFonts w:cstheme="minorHAnsi"/>
-          <w:sz w:val="24"/>
-          <w:szCs w:val="32"/>
-        </w:rPr>
-      </w:pPr>
-      <w:r>
-        <w:rPr>
-          <w:rFonts w:cstheme="minorHAnsi"/>
-          <w:sz w:val="24"/>
-          <w:szCs w:val="32"/>
-        </w:rPr>
-        <w:t>If we take the publisher deal we will continue with the original plan for the first 6 months of development. We are all taking an even wage given the similar experience levels across the team, however we will not be able to fairly fund all team members for the course of the whole project. On the forecasts below it is shown as they have been let go from the project. Realistically though the company will be looking to find outsourced work for these team members so that we can fund their salary. These will be considered as separate projects though and are therefore not shown on the forecasts.</w:t>
+        <w:t>Self-Publishing</w:t>
+      </w:r>
+    </w:p>
+    <w:p>
+      <w:pPr>
+        <w:rPr>
+          <w:rFonts w:cstheme="minorHAnsi"/>
+          <w:sz w:val="24"/>
+          <w:szCs w:val="24"/>
+        </w:rPr>
+      </w:pPr>
+      <w:r>
+        <w:rPr>
+          <w:rFonts w:cstheme="minorHAnsi"/>
+          <w:sz w:val="24"/>
+          <w:szCs w:val="24"/>
+        </w:rPr>
+        <w:t>After releasing the game there are a few routes the company can take. We can call it a day and take the income we get from sales, then look for other work. Alternatively we can stick together and prototype a new idea.</w:t>
       </w:r>
     </w:p>
     <w:p>
@@ -4408,30 +4509,22 @@
         </w:rPr>
         <w:t>Cash Flow Forecast</w:t>
       </w:r>
-      <w:r>
-        <w:rPr>
-          <w:rFonts w:ascii="Impact" w:hAnsi="Impact"/>
-          <w:sz w:val="24"/>
-          <w:szCs w:val="24"/>
-        </w:rPr>
-        <w:t xml:space="preserve"> (Min estimated sales)</w:t>
-      </w:r>
-    </w:p>
-    <w:p>
-      <w:pPr>
-        <w:rPr>
-          <w:rFonts w:cstheme="minorHAnsi"/>
-          <w:sz w:val="24"/>
-          <w:szCs w:val="24"/>
-        </w:rPr>
-      </w:pPr>
-      <w:r>
-        <w:rPr>
-          <w:rFonts w:cstheme="minorHAnsi"/>
-          <w:sz w:val="24"/>
-          <w:szCs w:val="24"/>
-        </w:rPr>
-        <w:t>This forecast demonstrates the cash flow if we are to reach the minimum estimated sales given by the publisher. Even with minimum sales we are able to fund prototyping of the next IP with the company still having a profit.</w:t>
+    </w:p>
+    <w:p>
+      <w:pPr>
+        <w:rPr>
+          <w:rFonts w:cstheme="minorHAnsi"/>
+          <w:sz w:val="24"/>
+          <w:szCs w:val="24"/>
+        </w:rPr>
+      </w:pPr>
+      <w:r>
+        <w:rPr>
+          <w:rFonts w:cstheme="minorHAnsi"/>
+          <w:sz w:val="24"/>
+          <w:szCs w:val="24"/>
+        </w:rPr>
+        <w:t>The cash flow forecast below is what we expect to see if we achieve our estimated sales. We are not taking any pay while working on the game as we have no money to pay ourselves. Once sales start coming in the company profit is split evenly between all team members.</w:t>
       </w:r>
     </w:p>
     <w:p>
@@ -4445,10 +4538,10 @@
           <w:lang w:eastAsia="en-GB"/>
         </w:rPr>
         <w:drawing>
-          <wp:inline distT="0" distB="0" distL="0" distR="0" wp14:anchorId="5B1A78CC" wp14:editId="4D4D3053">
-            <wp:extent cx="6281309" cy="4048125"/>
-            <wp:effectExtent l="0" t="0" r="5715" b="0"/>
-            <wp:docPr id="21" name="Picture 21"/>
+          <wp:inline distT="0" distB="0" distL="0" distR="0" wp14:anchorId="18B768E1" wp14:editId="412FC598">
+            <wp:extent cx="5731510" cy="3181350"/>
+            <wp:effectExtent l="0" t="0" r="2540" b="0"/>
+            <wp:docPr id="17" name="Picture 17"/>
             <wp:cNvGraphicFramePr>
               <a:graphicFrameLocks xmlns:a="http://schemas.openxmlformats.org/drawingml/2006/main" noChangeAspect="1"/>
             </wp:cNvGraphicFramePr>
@@ -4468,7 +4561,7 @@
                   <pic:spPr>
                     <a:xfrm>
                       <a:off x="0" y="0"/>
-                      <a:ext cx="6290099" cy="4053790"/>
+                      <a:ext cx="5731510" cy="3181350"/>
                     </a:xfrm>
                     <a:prstGeom prst="rect">
                       <a:avLst/>
@@ -4494,96 +4587,132 @@
       <w:r>
         <w:t xml:space="preserve">Table </w:t>
       </w:r>
-      <w:fldSimple w:instr=" SEQ Table \* ARABIC ">
-        <w:r>
-          <w:rPr>
-            <w:noProof/>
-          </w:rPr>
-          <w:t>6</w:t>
-        </w:r>
-      </w:fldSimple>
-      <w:r>
-        <w:t xml:space="preserve"> - Publisher minimum estimated sales cash flow forecast</w:t>
-      </w:r>
-    </w:p>
-    <w:p>
-      <w:pPr>
-        <w:rPr>
-          <w:rFonts w:ascii="Impact" w:hAnsi="Impact"/>
-          <w:sz w:val="24"/>
-          <w:szCs w:val="24"/>
-        </w:rPr>
-      </w:pPr>
-    </w:p>
-    <w:p>
-      <w:pPr>
-        <w:rPr>
-          <w:rFonts w:ascii="Impact" w:hAnsi="Impact"/>
-          <w:sz w:val="24"/>
-          <w:szCs w:val="24"/>
-        </w:rPr>
-      </w:pPr>
-    </w:p>
-    <w:p>
-      <w:pPr>
-        <w:rPr>
-          <w:rFonts w:ascii="Impact" w:hAnsi="Impact"/>
-          <w:sz w:val="24"/>
-          <w:szCs w:val="24"/>
-        </w:rPr>
-      </w:pPr>
-    </w:p>
-    <w:p>
-      <w:pPr>
-        <w:rPr>
-          <w:rFonts w:ascii="Impact" w:hAnsi="Impact"/>
-          <w:sz w:val="24"/>
-          <w:szCs w:val="24"/>
-        </w:rPr>
-      </w:pPr>
-    </w:p>
-    <w:p>
-      <w:pPr>
-        <w:rPr>
-          <w:rFonts w:ascii="Impact" w:hAnsi="Impact"/>
-          <w:sz w:val="24"/>
-          <w:szCs w:val="24"/>
-        </w:rPr>
-      </w:pPr>
-    </w:p>
-    <w:p>
-      <w:pPr>
-        <w:rPr>
-          <w:rFonts w:ascii="Impact" w:hAnsi="Impact"/>
-          <w:sz w:val="24"/>
-          <w:szCs w:val="24"/>
-        </w:rPr>
-      </w:pPr>
-      <w:r>
-        <w:rPr>
-          <w:rFonts w:ascii="Impact" w:hAnsi="Impact"/>
-          <w:sz w:val="24"/>
-          <w:szCs w:val="24"/>
+      <w:r>
+        <w:rPr>
+          <w:noProof/>
+        </w:rPr>
+        <w:fldChar w:fldCharType="begin"/>
+      </w:r>
+      <w:r>
+        <w:rPr>
+          <w:noProof/>
+        </w:rPr>
+        <w:instrText xml:space="preserve"> SEQ Table \* ARABIC </w:instrText>
+      </w:r>
+      <w:r>
+        <w:rPr>
+          <w:noProof/>
+        </w:rPr>
+        <w:fldChar w:fldCharType="separate"/>
+      </w:r>
+      <w:r>
+        <w:rPr>
+          <w:noProof/>
+        </w:rPr>
+        <w:t>5</w:t>
+      </w:r>
+      <w:r>
+        <w:rPr>
+          <w:noProof/>
+        </w:rPr>
+        <w:fldChar w:fldCharType="end"/>
+      </w:r>
+      <w:r>
+        <w:t xml:space="preserve"> - Self-publishing cash flow forecast</w:t>
+      </w:r>
+    </w:p>
+    <w:p>
+      <w:pPr>
+        <w:rPr>
+          <w:rFonts w:ascii="Impact" w:hAnsi="Impact"/>
+          <w:sz w:val="32"/>
+          <w:szCs w:val="32"/>
+        </w:rPr>
+      </w:pPr>
+    </w:p>
+    <w:p>
+      <w:pPr>
+        <w:rPr>
+          <w:rFonts w:ascii="Impact" w:hAnsi="Impact"/>
+          <w:sz w:val="32"/>
+          <w:szCs w:val="32"/>
+        </w:rPr>
+      </w:pPr>
+      <w:r>
+        <w:rPr>
+          <w:rFonts w:ascii="Impact" w:hAnsi="Impact"/>
+          <w:sz w:val="32"/>
+          <w:szCs w:val="32"/>
         </w:rPr>
         <w:lastRenderedPageBreak/>
-        <w:t>Cash Flow Forecast (Max estimated sales)</w:t>
-      </w:r>
-    </w:p>
-    <w:p>
-      <w:pPr>
-        <w:rPr>
-          <w:rFonts w:cstheme="minorHAnsi"/>
-          <w:sz w:val="24"/>
-          <w:szCs w:val="24"/>
-        </w:rPr>
-      </w:pPr>
-      <w:r>
-        <w:rPr>
-          <w:rFonts w:cstheme="minorHAnsi"/>
-          <w:sz w:val="24"/>
-          <w:szCs w:val="24"/>
-        </w:rPr>
-        <w:t>The two cash flow forecasts below are based on us hitting the maximum estimated sales given by the publisher. Therefore they go on to encompass the console porting work and sales.</w:t>
+        <w:t>P</w:t>
+      </w:r>
+      <w:r>
+        <w:rPr>
+          <w:rFonts w:ascii="Impact" w:hAnsi="Impact"/>
+          <w:sz w:val="32"/>
+          <w:szCs w:val="32"/>
+        </w:rPr>
+        <w:t>ublisher</w:t>
+      </w:r>
+    </w:p>
+    <w:p>
+      <w:pPr>
+        <w:rPr>
+          <w:rFonts w:cstheme="minorHAnsi"/>
+          <w:sz w:val="24"/>
+          <w:szCs w:val="32"/>
+        </w:rPr>
+      </w:pPr>
+      <w:r>
+        <w:rPr>
+          <w:rFonts w:cstheme="minorHAnsi"/>
+          <w:sz w:val="24"/>
+          <w:szCs w:val="32"/>
+        </w:rPr>
+        <w:t>If we take the publisher deal we will continue with the original plan for the first 6 months of development. We are all taking an even wage given the similar experience levels across the team, however we will not be able to fairly fund all team members for the course of the whole project. On the forecasts below it is shown as they have been let go from the project. Realistically though the company will be looking to find outsourced work for these team members so that we can fund their salary. These will be considered as separate projects though and are therefore not shown on the forecasts.</w:t>
+      </w:r>
+    </w:p>
+    <w:p>
+      <w:pPr>
+        <w:rPr>
+          <w:rFonts w:ascii="Impact" w:hAnsi="Impact"/>
+          <w:sz w:val="24"/>
+          <w:szCs w:val="24"/>
+        </w:rPr>
+      </w:pPr>
+      <w:r>
+        <w:rPr>
+          <w:rFonts w:ascii="Impact" w:hAnsi="Impact"/>
+          <w:sz w:val="24"/>
+          <w:szCs w:val="24"/>
+        </w:rPr>
+        <w:t>Cash Flow Forecast</w:t>
+      </w:r>
+      <w:r>
+        <w:rPr>
+          <w:rFonts w:ascii="Impact" w:hAnsi="Impact"/>
+          <w:sz w:val="24"/>
+          <w:szCs w:val="24"/>
+        </w:rPr>
+        <w:t xml:space="preserve"> (Min estimated sales)</w:t>
+      </w:r>
+    </w:p>
+    <w:p>
+      <w:pPr>
+        <w:rPr>
+          <w:rFonts w:cstheme="minorHAnsi"/>
+          <w:sz w:val="24"/>
+          <w:szCs w:val="24"/>
+        </w:rPr>
+      </w:pPr>
+      <w:r>
+        <w:rPr>
+          <w:rFonts w:cstheme="minorHAnsi"/>
+          <w:sz w:val="24"/>
+          <w:szCs w:val="24"/>
+        </w:rPr>
+        <w:t>This forecast demonstrates the cash flow if we are to reach the minimum estimated sales given by the publisher. Even with minimum sales we are able to fund prototyping of the next IP with the company still having a profit.</w:t>
       </w:r>
     </w:p>
     <w:p>
@@ -4597,10 +4726,10 @@
           <w:lang w:eastAsia="en-GB"/>
         </w:rPr>
         <w:drawing>
-          <wp:inline distT="0" distB="0" distL="0" distR="0" wp14:anchorId="1FB69CF0" wp14:editId="25ADD88E">
-            <wp:extent cx="4957793" cy="3771900"/>
-            <wp:effectExtent l="0" t="0" r="0" b="0"/>
-            <wp:docPr id="22" name="Picture 22"/>
+          <wp:inline distT="0" distB="0" distL="0" distR="0" wp14:anchorId="5B1A78CC" wp14:editId="4D4D3053">
+            <wp:extent cx="6281309" cy="4048125"/>
+            <wp:effectExtent l="0" t="0" r="5715" b="0"/>
+            <wp:docPr id="21" name="Picture 21"/>
             <wp:cNvGraphicFramePr>
               <a:graphicFrameLocks xmlns:a="http://schemas.openxmlformats.org/drawingml/2006/main" noChangeAspect="1"/>
             </wp:cNvGraphicFramePr>
@@ -4620,7 +4749,7 @@
                   <pic:spPr>
                     <a:xfrm>
                       <a:off x="0" y="0"/>
-                      <a:ext cx="5003222" cy="3806463"/>
+                      <a:ext cx="6290099" cy="4053790"/>
                     </a:xfrm>
                     <a:prstGeom prst="rect">
                       <a:avLst/>
@@ -4646,16 +4775,118 @@
       <w:r>
         <w:t xml:space="preserve">Table </w:t>
       </w:r>
-      <w:fldSimple w:instr=" SEQ Table \* ARABIC ">
-        <w:r>
-          <w:rPr>
-            <w:noProof/>
-          </w:rPr>
-          <w:t>7</w:t>
-        </w:r>
-      </w:fldSimple>
-      <w:r>
-        <w:t xml:space="preserve"> - Publisher maximum sales cash flow forecast (part 1)</w:t>
+      <w:r>
+        <w:rPr>
+          <w:noProof/>
+        </w:rPr>
+        <w:fldChar w:fldCharType="begin"/>
+      </w:r>
+      <w:r>
+        <w:rPr>
+          <w:noProof/>
+        </w:rPr>
+        <w:instrText xml:space="preserve"> SEQ Table \* ARABIC </w:instrText>
+      </w:r>
+      <w:r>
+        <w:rPr>
+          <w:noProof/>
+        </w:rPr>
+        <w:fldChar w:fldCharType="separate"/>
+      </w:r>
+      <w:r>
+        <w:rPr>
+          <w:noProof/>
+        </w:rPr>
+        <w:t>6</w:t>
+      </w:r>
+      <w:r>
+        <w:rPr>
+          <w:noProof/>
+        </w:rPr>
+        <w:fldChar w:fldCharType="end"/>
+      </w:r>
+      <w:r>
+        <w:t xml:space="preserve"> - Publisher minimum estimated sales cash flow forecast</w:t>
+      </w:r>
+    </w:p>
+    <w:p>
+      <w:pPr>
+        <w:rPr>
+          <w:rFonts w:ascii="Impact" w:hAnsi="Impact"/>
+          <w:sz w:val="24"/>
+          <w:szCs w:val="24"/>
+        </w:rPr>
+      </w:pPr>
+    </w:p>
+    <w:p>
+      <w:pPr>
+        <w:rPr>
+          <w:rFonts w:ascii="Impact" w:hAnsi="Impact"/>
+          <w:sz w:val="24"/>
+          <w:szCs w:val="24"/>
+        </w:rPr>
+      </w:pPr>
+    </w:p>
+    <w:p>
+      <w:pPr>
+        <w:rPr>
+          <w:rFonts w:ascii="Impact" w:hAnsi="Impact"/>
+          <w:sz w:val="24"/>
+          <w:szCs w:val="24"/>
+        </w:rPr>
+      </w:pPr>
+    </w:p>
+    <w:p>
+      <w:pPr>
+        <w:rPr>
+          <w:rFonts w:ascii="Impact" w:hAnsi="Impact"/>
+          <w:sz w:val="24"/>
+          <w:szCs w:val="24"/>
+        </w:rPr>
+      </w:pPr>
+    </w:p>
+    <w:p>
+      <w:pPr>
+        <w:rPr>
+          <w:rFonts w:ascii="Impact" w:hAnsi="Impact"/>
+          <w:sz w:val="24"/>
+          <w:szCs w:val="24"/>
+        </w:rPr>
+      </w:pPr>
+    </w:p>
+    <w:p>
+      <w:pPr>
+        <w:rPr>
+          <w:rFonts w:ascii="Impact" w:hAnsi="Impact"/>
+          <w:sz w:val="24"/>
+          <w:szCs w:val="24"/>
+        </w:rPr>
+      </w:pPr>
+      <w:r>
+        <w:rPr>
+          <w:rFonts w:ascii="Impact" w:hAnsi="Impact"/>
+          <w:sz w:val="24"/>
+          <w:szCs w:val="24"/>
+        </w:rPr>
+        <w:lastRenderedPageBreak/>
+        <w:t>Cash Flow Forecast (Max estimated sales)</w:t>
+      </w:r>
+    </w:p>
+    <w:p>
+      <w:pPr>
+        <w:rPr>
+          <w:rFonts w:cstheme="minorHAnsi"/>
+          <w:sz w:val="24"/>
+          <w:szCs w:val="24"/>
+        </w:rPr>
+      </w:pPr>
+      <w:r>
+        <w:rPr>
+          <w:rFonts w:cstheme="minorHAnsi"/>
+          <w:sz w:val="24"/>
+          <w:szCs w:val="24"/>
+        </w:rPr>
+        <w:t>The two cash flow forecasts below are based on us hitting the maximum estimated sales given by the publisher. Therefore they go on to encompass the console porting work and sales.</w:t>
       </w:r>
     </w:p>
     <w:p>
@@ -4669,10 +4900,10 @@
           <w:lang w:eastAsia="en-GB"/>
         </w:rPr>
         <w:drawing>
-          <wp:inline distT="0" distB="0" distL="0" distR="0" wp14:anchorId="4B3EE11B" wp14:editId="67A4FEF6">
-            <wp:extent cx="5086350" cy="3345067"/>
-            <wp:effectExtent l="0" t="0" r="0" b="8255"/>
-            <wp:docPr id="23" name="Picture 23"/>
+          <wp:inline distT="0" distB="0" distL="0" distR="0" wp14:anchorId="1FB69CF0" wp14:editId="25ADD88E">
+            <wp:extent cx="4957793" cy="3771900"/>
+            <wp:effectExtent l="0" t="0" r="0" b="0"/>
+            <wp:docPr id="22" name="Picture 22"/>
             <wp:cNvGraphicFramePr>
               <a:graphicFrameLocks xmlns:a="http://schemas.openxmlformats.org/drawingml/2006/main" noChangeAspect="1"/>
             </wp:cNvGraphicFramePr>
@@ -4692,6 +4923,100 @@
                   <pic:spPr>
                     <a:xfrm>
                       <a:off x="0" y="0"/>
+                      <a:ext cx="5003222" cy="3806463"/>
+                    </a:xfrm>
+                    <a:prstGeom prst="rect">
+                      <a:avLst/>
+                    </a:prstGeom>
+                  </pic:spPr>
+                </pic:pic>
+              </a:graphicData>
+            </a:graphic>
+          </wp:inline>
+        </w:drawing>
+      </w:r>
+    </w:p>
+    <w:p>
+      <w:pPr>
+        <w:pStyle w:val="Caption"/>
+        <w:jc w:val="center"/>
+        <w:rPr>
+          <w:rFonts w:ascii="Impact" w:hAnsi="Impact"/>
+          <w:sz w:val="24"/>
+          <w:szCs w:val="24"/>
+        </w:rPr>
+      </w:pPr>
+      <w:r>
+        <w:t xml:space="preserve">Table </w:t>
+      </w:r>
+      <w:r>
+        <w:rPr>
+          <w:noProof/>
+        </w:rPr>
+        <w:fldChar w:fldCharType="begin"/>
+      </w:r>
+      <w:r>
+        <w:rPr>
+          <w:noProof/>
+        </w:rPr>
+        <w:instrText xml:space="preserve"> SEQ Table \* ARABIC </w:instrText>
+      </w:r>
+      <w:r>
+        <w:rPr>
+          <w:noProof/>
+        </w:rPr>
+        <w:fldChar w:fldCharType="separate"/>
+      </w:r>
+      <w:r>
+        <w:rPr>
+          <w:noProof/>
+        </w:rPr>
+        <w:t>7</w:t>
+      </w:r>
+      <w:r>
+        <w:rPr>
+          <w:noProof/>
+        </w:rPr>
+        <w:fldChar w:fldCharType="end"/>
+      </w:r>
+      <w:r>
+        <w:t xml:space="preserve"> - Publisher maximum sales cash flow forecast (part 1)</w:t>
+      </w:r>
+    </w:p>
+    <w:p>
+      <w:pPr>
+        <w:keepNext/>
+        <w:jc w:val="center"/>
+      </w:pPr>
+      <w:r>
+        <w:rPr>
+          <w:noProof/>
+          <w:lang w:eastAsia="en-GB"/>
+        </w:rPr>
+        <w:drawing>
+          <wp:inline distT="0" distB="0" distL="0" distR="0" wp14:anchorId="4B3EE11B" wp14:editId="67A4FEF6">
+            <wp:extent cx="5086350" cy="3345067"/>
+            <wp:effectExtent l="0" t="0" r="0" b="8255"/>
+            <wp:docPr id="23" name="Picture 23"/>
+            <wp:cNvGraphicFramePr>
+              <a:graphicFrameLocks xmlns:a="http://schemas.openxmlformats.org/drawingml/2006/main" noChangeAspect="1"/>
+            </wp:cNvGraphicFramePr>
+            <a:graphic xmlns:a="http://schemas.openxmlformats.org/drawingml/2006/main">
+              <a:graphicData uri="http://schemas.openxmlformats.org/drawingml/2006/picture">
+                <pic:pic xmlns:pic="http://schemas.openxmlformats.org/drawingml/2006/picture">
+                  <pic:nvPicPr>
+                    <pic:cNvPr id="1" name=""/>
+                    <pic:cNvPicPr/>
+                  </pic:nvPicPr>
+                  <pic:blipFill>
+                    <a:blip r:embed="rId20"/>
+                    <a:stretch>
+                      <a:fillRect/>
+                    </a:stretch>
+                  </pic:blipFill>
+                  <pic:spPr>
+                    <a:xfrm>
+                      <a:off x="0" y="0"/>
                       <a:ext cx="5116157" cy="3364670"/>
                     </a:xfrm>
                     <a:prstGeom prst="rect">
@@ -4718,14 +5043,36 @@
       <w:r>
         <w:t xml:space="preserve">Table </w:t>
       </w:r>
-      <w:fldSimple w:instr=" SEQ Table \* ARABIC ">
-        <w:r>
-          <w:rPr>
-            <w:noProof/>
-          </w:rPr>
-          <w:t>8</w:t>
-        </w:r>
-      </w:fldSimple>
+      <w:r>
+        <w:rPr>
+          <w:noProof/>
+        </w:rPr>
+        <w:fldChar w:fldCharType="begin"/>
+      </w:r>
+      <w:r>
+        <w:rPr>
+          <w:noProof/>
+        </w:rPr>
+        <w:instrText xml:space="preserve"> SEQ Table \* ARABIC </w:instrText>
+      </w:r>
+      <w:r>
+        <w:rPr>
+          <w:noProof/>
+        </w:rPr>
+        <w:fldChar w:fldCharType="separate"/>
+      </w:r>
+      <w:r>
+        <w:rPr>
+          <w:noProof/>
+        </w:rPr>
+        <w:t>8</w:t>
+      </w:r>
+      <w:r>
+        <w:rPr>
+          <w:noProof/>
+        </w:rPr>
+        <w:fldChar w:fldCharType="end"/>
+      </w:r>
       <w:r>
         <w:t xml:space="preserve"> - Publisher maximum sales cash flow forecast (part </w:t>
       </w:r>
@@ -5189,10 +5536,7 @@
         </w:rPr>
       </w:pPr>
       <w:r>
-        <w:t xml:space="preserve">Table </w:t>
-      </w:r>
-      <w:r>
-        <w:t>9 – Assumptions and risks table</w:t>
+        <w:t>Table 9 – Assumptions and risks table</w:t>
       </w:r>
     </w:p>
     <w:p>
@@ -5371,45 +5715,252 @@
         </w:rPr>
         <w:t>As just mentioned we advise scrapping the self-publishing route in favour of taking the publisher deal, this is due to many aspects.</w:t>
       </w:r>
+      <w:r>
+        <w:rPr>
+          <w:sz w:val="24"/>
+          <w:szCs w:val="24"/>
+        </w:rPr>
+        <w:t xml:space="preserve"> The major factors that have driven this decision consist of </w:t>
+      </w:r>
+      <w:r>
+        <w:rPr>
+          <w:sz w:val="24"/>
+          <w:szCs w:val="24"/>
+        </w:rPr>
+        <w:t xml:space="preserve">three </w:t>
+      </w:r>
+      <w:r>
+        <w:rPr>
+          <w:sz w:val="24"/>
+          <w:szCs w:val="24"/>
+        </w:rPr>
+        <w:t>main points.</w:t>
+      </w:r>
+    </w:p>
+    <w:p>
+      <w:pPr>
+        <w:rPr>
+          <w:sz w:val="24"/>
+          <w:szCs w:val="24"/>
+        </w:rPr>
+      </w:pPr>
+      <w:r>
+        <w:rPr>
+          <w:sz w:val="24"/>
+          <w:szCs w:val="24"/>
+        </w:rPr>
+        <w:t>Firstly all staff will be guaranteed a salary throughout the development process, this provides a nicer way of life for our staff which is something the company would like to be able to provide.</w:t>
+      </w:r>
+    </w:p>
+    <w:p>
+      <w:pPr>
+        <w:rPr>
+          <w:sz w:val="24"/>
+          <w:szCs w:val="24"/>
+        </w:rPr>
+      </w:pPr>
+      <w:r>
+        <w:rPr>
+          <w:sz w:val="24"/>
+          <w:szCs w:val="24"/>
+        </w:rPr>
+        <w:t>Secondly there is a greater chance at higher profit</w:t>
+      </w:r>
+      <w:r>
+        <w:rPr>
+          <w:sz w:val="24"/>
+          <w:szCs w:val="24"/>
+        </w:rPr>
+        <w:t xml:space="preserve">, all forecasted cash flows for the publisher deal leave the company in a much better place when compared to the self-publishing route. Although there is a chance at not being able to pay back the investment if all sales estimates are wrong the staff still will have </w:t>
+      </w:r>
+      <w:r>
+        <w:rPr>
+          <w:sz w:val="24"/>
+          <w:szCs w:val="24"/>
+        </w:rPr>
+        <w:t>at least still been paid</w:t>
+      </w:r>
+      <w:r>
+        <w:rPr>
+          <w:sz w:val="24"/>
+          <w:szCs w:val="24"/>
+        </w:rPr>
+        <w:t>.</w:t>
+      </w:r>
+    </w:p>
+    <w:p>
+      <w:pPr>
+        <w:rPr>
+          <w:sz w:val="24"/>
+          <w:szCs w:val="24"/>
+        </w:rPr>
+      </w:pPr>
+      <w:r>
+        <w:rPr>
+          <w:sz w:val="24"/>
+          <w:szCs w:val="24"/>
+        </w:rPr>
+        <w:t>Thirdly going down the publisher route will give more chance to spread knowledge about our company</w:t>
+      </w:r>
+      <w:r>
+        <w:rPr>
+          <w:sz w:val="24"/>
+          <w:szCs w:val="24"/>
+        </w:rPr>
+        <w:t xml:space="preserve"> and help build brand awareness across multiple market places (PC and Consoles).  Assuming sales are met we will be in good standing with a publisher hopefully giving us more opportunities like this in the future.</w:t>
+      </w:r>
+    </w:p>
+    <w:p>
+      <w:pPr>
+        <w:rPr>
+          <w:sz w:val="24"/>
+          <w:szCs w:val="24"/>
+        </w:rPr>
+      </w:pPr>
+    </w:p>
+    <w:p>
+      <w:pPr>
+        <w:rPr>
+          <w:sz w:val="24"/>
+          <w:szCs w:val="24"/>
+        </w:rPr>
+      </w:pPr>
+    </w:p>
+    <w:p>
+      <w:pPr>
+        <w:rPr>
+          <w:sz w:val="24"/>
+          <w:szCs w:val="24"/>
+        </w:rPr>
+      </w:pPr>
+    </w:p>
+    <w:p>
+      <w:pPr>
+        <w:rPr>
+          <w:sz w:val="24"/>
+          <w:szCs w:val="24"/>
+        </w:rPr>
+      </w:pPr>
+    </w:p>
+    <w:p>
+      <w:pPr>
+        <w:rPr>
+          <w:sz w:val="24"/>
+          <w:szCs w:val="24"/>
+        </w:rPr>
+      </w:pPr>
+    </w:p>
+    <w:p>
+      <w:pPr>
+        <w:rPr>
+          <w:sz w:val="24"/>
+          <w:szCs w:val="24"/>
+        </w:rPr>
+      </w:pPr>
+    </w:p>
+    <w:p>
+      <w:pPr>
+        <w:rPr>
+          <w:sz w:val="24"/>
+          <w:szCs w:val="24"/>
+        </w:rPr>
+      </w:pPr>
+    </w:p>
+    <w:p>
+      <w:pPr>
+        <w:rPr>
+          <w:sz w:val="24"/>
+          <w:szCs w:val="24"/>
+        </w:rPr>
+      </w:pPr>
+    </w:p>
+    <w:p>
+      <w:pPr>
+        <w:rPr>
+          <w:sz w:val="24"/>
+          <w:szCs w:val="24"/>
+        </w:rPr>
+      </w:pPr>
+    </w:p>
+    <w:p>
+      <w:pPr>
+        <w:rPr>
+          <w:sz w:val="24"/>
+          <w:szCs w:val="24"/>
+        </w:rPr>
+      </w:pPr>
+    </w:p>
+    <w:p>
+      <w:pPr>
+        <w:rPr>
+          <w:sz w:val="24"/>
+          <w:szCs w:val="24"/>
+        </w:rPr>
+      </w:pPr>
+    </w:p>
+    <w:p>
+      <w:pPr>
+        <w:rPr>
+          <w:sz w:val="24"/>
+          <w:szCs w:val="24"/>
+        </w:rPr>
+      </w:pPr>
+    </w:p>
+    <w:p>
+      <w:pPr>
+        <w:rPr>
+          <w:sz w:val="24"/>
+          <w:szCs w:val="24"/>
+        </w:rPr>
+      </w:pPr>
+    </w:p>
+    <w:p>
+      <w:pPr>
+        <w:rPr>
+          <w:rFonts w:ascii="Impact" w:hAnsi="Impact"/>
+          <w:sz w:val="28"/>
+          <w:szCs w:val="28"/>
+        </w:rPr>
+      </w:pPr>
+      <w:r>
+        <w:rPr>
+          <w:rFonts w:ascii="Impact" w:hAnsi="Impact"/>
+          <w:sz w:val="28"/>
+          <w:szCs w:val="28"/>
+        </w:rPr>
+        <w:lastRenderedPageBreak/>
+        <w:t>Appendix 1 – S</w:t>
+      </w:r>
       <w:bookmarkStart w:id="0" w:name="_GoBack"/>
       <w:bookmarkEnd w:id="0"/>
-    </w:p>
-    <w:p>
-      <w:pPr>
+      <w:r>
         <w:rPr>
           <w:rFonts w:ascii="Impact" w:hAnsi="Impact"/>
           <w:sz w:val="28"/>
           <w:szCs w:val="28"/>
         </w:rPr>
-      </w:pPr>
-      <w:r>
+        <w:t>elf-Publishing Proposal</w:t>
+      </w:r>
+    </w:p>
+    <w:p>
+      <w:r>
+        <w:t>Our current group is taking the game to market using Itch.io as the sole distributor. We are all working remotely from our own homes living without a wage.  We are estimating the game will sell 10k units and have agreed a minimum net profit of £5 per unit, once pricing and other costs have been assessed. We anticipate production will require six more months to make the game polished and functionally complete. After which, we have several game ideas we would like to develop. So far, the team enjoys working together and you all feel that we are getting good results.</w:t>
+      </w:r>
+    </w:p>
+    <w:p>
+      <w:pPr>
         <w:rPr>
           <w:rFonts w:ascii="Impact" w:hAnsi="Impact"/>
           <w:sz w:val="28"/>
           <w:szCs w:val="28"/>
         </w:rPr>
-        <w:t>Appendix 1 – Self-Publishing Proposal</w:t>
-      </w:r>
-    </w:p>
-    <w:p>
-      <w:r>
-        <w:t>Our current group is taking the game to market using Itch.io as the sole distributor. We are all working remotely from our own homes living without a wage.  We are estimating the game will sell 10k units and have agreed a minimum net profit of £5 per unit, once pricing and other costs have been assessed. We anticipate production will require six more months to make the game polished and functionally complete. After which, we have several game ideas we would like to develop. So far, the team enjoys working together and you all feel that we are getting good results.</w:t>
-      </w:r>
-    </w:p>
-    <w:p>
-      <w:pPr>
+      </w:pPr>
+      <w:r>
         <w:rPr>
           <w:rFonts w:ascii="Impact" w:hAnsi="Impact"/>
           <w:sz w:val="28"/>
           <w:szCs w:val="28"/>
         </w:rPr>
-      </w:pPr>
-      <w:r>
-        <w:rPr>
-          <w:rFonts w:ascii="Impact" w:hAnsi="Impact"/>
-          <w:sz w:val="28"/>
-          <w:szCs w:val="28"/>
-        </w:rPr>
         <w:t>Appendix 2 – Publisher Proposal</w:t>
       </w:r>
     </w:p>
@@ -5425,7 +5976,31 @@
     </w:p>
     <w:p>
       <w:r>
-        <w:t xml:space="preserve"> For console ports, the publisher will provide a £50k advance for development of PS4, Xbox One &amp; Switch skus. It is expected that all 3 versions can be turned over within 6 months and a skeleton team of 2 programmers and a producer / designer will be required working across all plat- form skus. The publisher will manage all sku testing. </w:t>
+        <w:t xml:space="preserve"> For console ports, the publisher will provide a £50k advance for development of PS4, Xbox One &amp; Switch </w:t>
+      </w:r>
+      <w:proofErr w:type="spellStart"/>
+      <w:r>
+        <w:t>skus</w:t>
+      </w:r>
+      <w:proofErr w:type="spellEnd"/>
+      <w:r>
+        <w:t xml:space="preserve">. It is expected that all 3 versions can be turned over within 6 months and a skeleton team of 2 programmers and a producer / designer will be required working across all plat- form </w:t>
+      </w:r>
+      <w:proofErr w:type="spellStart"/>
+      <w:r>
+        <w:t>skus</w:t>
+      </w:r>
+      <w:proofErr w:type="spellEnd"/>
+      <w:r>
+        <w:t xml:space="preserve">. The publisher will manage all </w:t>
+      </w:r>
+      <w:proofErr w:type="spellStart"/>
+      <w:r>
+        <w:t>sku</w:t>
+      </w:r>
+      <w:proofErr w:type="spellEnd"/>
+      <w:r>
+        <w:t xml:space="preserve"> testing. </w:t>
       </w:r>
     </w:p>
     <w:p>
@@ -5447,6 +6022,219 @@
     </w:sectPr>
   </w:body>
 </w:document>
+</file>
+
+<file path=word/numbering.xml><?xml version="1.0" encoding="utf-8"?>
+<w:numbering xmlns:wpc="http://schemas.microsoft.com/office/word/2010/wordprocessingCanvas" xmlns:cx="http://schemas.microsoft.com/office/drawing/2014/chartex" xmlns:cx1="http://schemas.microsoft.com/office/drawing/2015/9/8/chartex" xmlns:mc="http://schemas.openxmlformats.org/markup-compatibility/2006" xmlns:o="urn:schemas-microsoft-com:office:office" xmlns:r="http://schemas.openxmlformats.org/officeDocument/2006/relationships" xmlns:m="http://schemas.openxmlformats.org/officeDocument/2006/math" xmlns:v="urn:schemas-microsoft-com:vml" xmlns:wp14="http://schemas.microsoft.com/office/word/2010/wordprocessingDrawing" xmlns:wp="http://schemas.openxmlformats.org/drawingml/2006/wordprocessingDrawing" xmlns:w10="urn:schemas-microsoft-com:office:word" xmlns:w="http://schemas.openxmlformats.org/wordprocessingml/2006/main" xmlns:w14="http://schemas.microsoft.com/office/word/2010/wordml" xmlns:w15="http://schemas.microsoft.com/office/word/2012/wordml" xmlns:w16se="http://schemas.microsoft.com/office/word/2015/wordml/symex" xmlns:wpg="http://schemas.microsoft.com/office/word/2010/wordprocessingGroup" xmlns:wpi="http://schemas.microsoft.com/office/word/2010/wordprocessingInk" xmlns:wne="http://schemas.microsoft.com/office/word/2006/wordml" xmlns:wps="http://schemas.microsoft.com/office/word/2010/wordprocessingShape" mc:Ignorable="w14 w15 w16se wp14">
+  <w:abstractNum w:abstractNumId="0" w15:restartNumberingAfterBreak="0">
+    <w:nsid w:val="194479C4"/>
+    <w:multiLevelType w:val="hybridMultilevel"/>
+    <w:tmpl w:val="57CEF9AA"/>
+    <w:lvl w:ilvl="0" w:tplc="08090001">
+      <w:start w:val="1"/>
+      <w:numFmt w:val="bullet"/>
+      <w:lvlText w:val=""/>
+      <w:lvlJc w:val="left"/>
+      <w:pPr>
+        <w:ind w:left="2160" w:hanging="360"/>
+      </w:pPr>
+      <w:rPr>
+        <w:rFonts w:ascii="Symbol" w:hAnsi="Symbol" w:hint="default"/>
+      </w:rPr>
+    </w:lvl>
+    <w:lvl w:ilvl="1" w:tplc="08090003" w:tentative="1">
+      <w:start w:val="1"/>
+      <w:numFmt w:val="bullet"/>
+      <w:lvlText w:val="o"/>
+      <w:lvlJc w:val="left"/>
+      <w:pPr>
+        <w:ind w:left="2880" w:hanging="360"/>
+      </w:pPr>
+      <w:rPr>
+        <w:rFonts w:ascii="Courier New" w:hAnsi="Courier New" w:cs="Courier New" w:hint="default"/>
+      </w:rPr>
+    </w:lvl>
+    <w:lvl w:ilvl="2" w:tplc="08090005" w:tentative="1">
+      <w:start w:val="1"/>
+      <w:numFmt w:val="bullet"/>
+      <w:lvlText w:val=""/>
+      <w:lvlJc w:val="left"/>
+      <w:pPr>
+        <w:ind w:left="3600" w:hanging="360"/>
+      </w:pPr>
+      <w:rPr>
+        <w:rFonts w:ascii="Wingdings" w:hAnsi="Wingdings" w:hint="default"/>
+      </w:rPr>
+    </w:lvl>
+    <w:lvl w:ilvl="3" w:tplc="08090001" w:tentative="1">
+      <w:start w:val="1"/>
+      <w:numFmt w:val="bullet"/>
+      <w:lvlText w:val=""/>
+      <w:lvlJc w:val="left"/>
+      <w:pPr>
+        <w:ind w:left="4320" w:hanging="360"/>
+      </w:pPr>
+      <w:rPr>
+        <w:rFonts w:ascii="Symbol" w:hAnsi="Symbol" w:hint="default"/>
+      </w:rPr>
+    </w:lvl>
+    <w:lvl w:ilvl="4" w:tplc="08090003" w:tentative="1">
+      <w:start w:val="1"/>
+      <w:numFmt w:val="bullet"/>
+      <w:lvlText w:val="o"/>
+      <w:lvlJc w:val="left"/>
+      <w:pPr>
+        <w:ind w:left="5040" w:hanging="360"/>
+      </w:pPr>
+      <w:rPr>
+        <w:rFonts w:ascii="Courier New" w:hAnsi="Courier New" w:cs="Courier New" w:hint="default"/>
+      </w:rPr>
+    </w:lvl>
+    <w:lvl w:ilvl="5" w:tplc="08090005" w:tentative="1">
+      <w:start w:val="1"/>
+      <w:numFmt w:val="bullet"/>
+      <w:lvlText w:val=""/>
+      <w:lvlJc w:val="left"/>
+      <w:pPr>
+        <w:ind w:left="5760" w:hanging="360"/>
+      </w:pPr>
+      <w:rPr>
+        <w:rFonts w:ascii="Wingdings" w:hAnsi="Wingdings" w:hint="default"/>
+      </w:rPr>
+    </w:lvl>
+    <w:lvl w:ilvl="6" w:tplc="08090001" w:tentative="1">
+      <w:start w:val="1"/>
+      <w:numFmt w:val="bullet"/>
+      <w:lvlText w:val=""/>
+      <w:lvlJc w:val="left"/>
+      <w:pPr>
+        <w:ind w:left="6480" w:hanging="360"/>
+      </w:pPr>
+      <w:rPr>
+        <w:rFonts w:ascii="Symbol" w:hAnsi="Symbol" w:hint="default"/>
+      </w:rPr>
+    </w:lvl>
+    <w:lvl w:ilvl="7" w:tplc="08090003" w:tentative="1">
+      <w:start w:val="1"/>
+      <w:numFmt w:val="bullet"/>
+      <w:lvlText w:val="o"/>
+      <w:lvlJc w:val="left"/>
+      <w:pPr>
+        <w:ind w:left="7200" w:hanging="360"/>
+      </w:pPr>
+      <w:rPr>
+        <w:rFonts w:ascii="Courier New" w:hAnsi="Courier New" w:cs="Courier New" w:hint="default"/>
+      </w:rPr>
+    </w:lvl>
+    <w:lvl w:ilvl="8" w:tplc="08090005" w:tentative="1">
+      <w:start w:val="1"/>
+      <w:numFmt w:val="bullet"/>
+      <w:lvlText w:val=""/>
+      <w:lvlJc w:val="left"/>
+      <w:pPr>
+        <w:ind w:left="7920" w:hanging="360"/>
+      </w:pPr>
+      <w:rPr>
+        <w:rFonts w:ascii="Wingdings" w:hAnsi="Wingdings" w:hint="default"/>
+      </w:rPr>
+    </w:lvl>
+  </w:abstractNum>
+  <w:abstractNum w:abstractNumId="1" w15:restartNumberingAfterBreak="0">
+    <w:nsid w:val="61F24CC8"/>
+    <w:multiLevelType w:val="hybridMultilevel"/>
+    <w:tmpl w:val="D32860EE"/>
+    <w:lvl w:ilvl="0" w:tplc="0809000F">
+      <w:start w:val="1"/>
+      <w:numFmt w:val="decimal"/>
+      <w:lvlText w:val="%1."/>
+      <w:lvlJc w:val="left"/>
+      <w:pPr>
+        <w:ind w:left="720" w:hanging="360"/>
+      </w:pPr>
+      <w:rPr>
+        <w:rFonts w:hint="default"/>
+      </w:rPr>
+    </w:lvl>
+    <w:lvl w:ilvl="1" w:tplc="08090019" w:tentative="1">
+      <w:start w:val="1"/>
+      <w:numFmt w:val="lowerLetter"/>
+      <w:lvlText w:val="%2."/>
+      <w:lvlJc w:val="left"/>
+      <w:pPr>
+        <w:ind w:left="1440" w:hanging="360"/>
+      </w:pPr>
+    </w:lvl>
+    <w:lvl w:ilvl="2" w:tplc="0809001B" w:tentative="1">
+      <w:start w:val="1"/>
+      <w:numFmt w:val="lowerRoman"/>
+      <w:lvlText w:val="%3."/>
+      <w:lvlJc w:val="right"/>
+      <w:pPr>
+        <w:ind w:left="2160" w:hanging="180"/>
+      </w:pPr>
+    </w:lvl>
+    <w:lvl w:ilvl="3" w:tplc="0809000F" w:tentative="1">
+      <w:start w:val="1"/>
+      <w:numFmt w:val="decimal"/>
+      <w:lvlText w:val="%4."/>
+      <w:lvlJc w:val="left"/>
+      <w:pPr>
+        <w:ind w:left="2880" w:hanging="360"/>
+      </w:pPr>
+    </w:lvl>
+    <w:lvl w:ilvl="4" w:tplc="08090019" w:tentative="1">
+      <w:start w:val="1"/>
+      <w:numFmt w:val="lowerLetter"/>
+      <w:lvlText w:val="%5."/>
+      <w:lvlJc w:val="left"/>
+      <w:pPr>
+        <w:ind w:left="3600" w:hanging="360"/>
+      </w:pPr>
+    </w:lvl>
+    <w:lvl w:ilvl="5" w:tplc="0809001B" w:tentative="1">
+      <w:start w:val="1"/>
+      <w:numFmt w:val="lowerRoman"/>
+      <w:lvlText w:val="%6."/>
+      <w:lvlJc w:val="right"/>
+      <w:pPr>
+        <w:ind w:left="4320" w:hanging="180"/>
+      </w:pPr>
+    </w:lvl>
+    <w:lvl w:ilvl="6" w:tplc="0809000F" w:tentative="1">
+      <w:start w:val="1"/>
+      <w:numFmt w:val="decimal"/>
+      <w:lvlText w:val="%7."/>
+      <w:lvlJc w:val="left"/>
+      <w:pPr>
+        <w:ind w:left="5040" w:hanging="360"/>
+      </w:pPr>
+    </w:lvl>
+    <w:lvl w:ilvl="7" w:tplc="08090019" w:tentative="1">
+      <w:start w:val="1"/>
+      <w:numFmt w:val="lowerLetter"/>
+      <w:lvlText w:val="%8."/>
+      <w:lvlJc w:val="left"/>
+      <w:pPr>
+        <w:ind w:left="5760" w:hanging="360"/>
+      </w:pPr>
+    </w:lvl>
+    <w:lvl w:ilvl="8" w:tplc="0809001B" w:tentative="1">
+      <w:start w:val="1"/>
+      <w:numFmt w:val="lowerRoman"/>
+      <w:lvlText w:val="%9."/>
+      <w:lvlJc w:val="right"/>
+      <w:pPr>
+        <w:ind w:left="6480" w:hanging="180"/>
+      </w:pPr>
+    </w:lvl>
+  </w:abstractNum>
+  <w:num w:numId="1">
+    <w:abstractNumId w:val="1"/>
+  </w:num>
+  <w:num w:numId="2">
+    <w:abstractNumId w:val="0"/>
+  </w:num>
+</w:numbering>
 </file>
 
 <file path=word/styles.xml><?xml version="1.0" encoding="utf-8"?>

</xml_diff>

<commit_message>
all done about to submit
</commit_message>
<xml_diff>
--- a/INKD - Business Report.docx
+++ b/INKD - Business Report.docx
@@ -732,8 +732,6 @@
         </w:rPr>
         <w:t xml:space="preserve"> in the future.</w:t>
       </w:r>
-      <w:bookmarkStart w:id="0" w:name="_GoBack"/>
-      <w:bookmarkEnd w:id="0"/>
     </w:p>
     <w:p>
       <w:pPr>
@@ -1161,7 +1159,31 @@
           <w:szCs w:val="24"/>
           <w:lang w:eastAsia="en-GB"/>
         </w:rPr>
-        <w:t>In regards to Bartle Player types INK'D is being created to target the achiever type, for this the game provides medals what the players can unlock on each level with varying difficulty. The other type this game targets is the explorer type, clams are hidden around the levels in sections that would otherwise not be needed to visit, creating additional back tracking with locked doors to access some areas.</w:t>
+        <w:t xml:space="preserve">In regards to Bartle Player types INK'D is being created to target the achiever type, for this the </w:t>
+      </w:r>
+      <w:r>
+        <w:rPr>
+          <w:sz w:val="24"/>
+          <w:szCs w:val="24"/>
+          <w:lang w:eastAsia="en-GB"/>
+        </w:rPr>
+        <w:t>game provides medals t</w:t>
+      </w:r>
+      <w:r>
+        <w:rPr>
+          <w:sz w:val="24"/>
+          <w:szCs w:val="24"/>
+          <w:lang w:eastAsia="en-GB"/>
+        </w:rPr>
+        <w:t>hat the players</w:t>
+      </w:r>
+      <w:r>
+        <w:rPr>
+          <w:sz w:val="24"/>
+          <w:szCs w:val="24"/>
+          <w:lang w:eastAsia="en-GB"/>
+        </w:rPr>
+        <w:t xml:space="preserve"> can unlock on each level with varying difficulty. The other type this game targets is the explorer type, clams are hidden around the levels in sections that would otherwise not be needed to visit, creating additional back tracking with locked doors to access some areas.</w:t>
       </w:r>
     </w:p>
     <w:p>
@@ -1280,23 +1302,7 @@
                 <w:rFonts w:cstheme="minorHAnsi"/>
                 <w:b/>
               </w:rPr>
-              <w:t xml:space="preserve">: </w:t>
-            </w:r>
-            <w:proofErr w:type="spellStart"/>
-            <w:r>
-              <w:rPr>
-                <w:rFonts w:cstheme="minorHAnsi"/>
-                <w:b/>
-              </w:rPr>
-              <w:t>Completionist</w:t>
-            </w:r>
-            <w:proofErr w:type="spellEnd"/>
-            <w:r>
-              <w:rPr>
-                <w:rFonts w:cstheme="minorHAnsi"/>
-                <w:b/>
-              </w:rPr>
-              <w:t xml:space="preserve"> Gamer</w:t>
+              <w:t>: Completionist Gamer</w:t>
             </w:r>
           </w:p>
         </w:tc>
@@ -2217,6 +2223,13 @@
               </w:rPr>
               <w:t xml:space="preserve">: </w:t>
             </w:r>
+            <w:r>
+              <w:rPr>
+                <w:rFonts w:cstheme="minorHAnsi"/>
+                <w:b/>
+              </w:rPr>
+              <w:t>Streamer</w:t>
+            </w:r>
           </w:p>
         </w:tc>
       </w:tr>
@@ -2447,19 +2460,17 @@
               </w:rPr>
               <w:br/>
             </w:r>
-            <w:proofErr w:type="spellStart"/>
-            <w:r>
-              <w:rPr>
-                <w:rFonts w:cstheme="minorHAnsi"/>
-              </w:rPr>
-              <w:t>Gotta</w:t>
-            </w:r>
-            <w:proofErr w:type="spellEnd"/>
-            <w:r>
-              <w:rPr>
-                <w:rFonts w:cstheme="minorHAnsi"/>
-              </w:rPr>
-              <w:t xml:space="preserve"> go fast.</w:t>
+            <w:r>
+              <w:rPr>
+                <w:rFonts w:cstheme="minorHAnsi"/>
+              </w:rPr>
+              <w:t xml:space="preserve">I’ve been hitting top 10 on the speed runner leader boards for over 5 years now. </w:t>
+            </w:r>
+            <w:r>
+              <w:rPr>
+                <w:rFonts w:cstheme="minorHAnsi"/>
+              </w:rPr>
+              <w:t>Gotta go fast.</w:t>
             </w:r>
           </w:p>
         </w:tc>
@@ -2583,7 +2594,7 @@
     </w:p>
     <w:tbl>
       <w:tblPr>
-        <w:tblpPr w:leftFromText="180" w:rightFromText="180" w:vertAnchor="text" w:horzAnchor="margin" w:tblpY="391"/>
+        <w:tblpPr w:leftFromText="180" w:rightFromText="180" w:vertAnchor="text" w:horzAnchor="margin" w:tblpY="766"/>
         <w:tblW w:w="0" w:type="auto"/>
         <w:tblBorders>
           <w:top w:val="single" w:sz="4" w:space="0" w:color="auto"/>
@@ -3063,46 +3074,37 @@
     </w:p>
     <w:p>
       <w:pPr>
+        <w:jc w:val="center"/>
+        <w:rPr>
+          <w:rFonts w:ascii="Impact" w:hAnsi="Impact"/>
+          <w:sz w:val="40"/>
+          <w:szCs w:val="40"/>
+        </w:rPr>
+      </w:pPr>
+      <w:r>
+        <w:rPr>
+          <w:rFonts w:ascii="Impact" w:hAnsi="Impact"/>
+          <w:sz w:val="40"/>
+          <w:szCs w:val="40"/>
+        </w:rPr>
+        <w:lastRenderedPageBreak/>
+        <w:t>Routes to market</w:t>
+      </w:r>
+    </w:p>
+    <w:p>
+      <w:pPr>
         <w:rPr>
           <w:rFonts w:ascii="Impact" w:hAnsi="Impact"/>
           <w:sz w:val="32"/>
           <w:szCs w:val="32"/>
         </w:rPr>
       </w:pPr>
-    </w:p>
-    <w:p>
-      <w:pPr>
-        <w:jc w:val="center"/>
-        <w:rPr>
-          <w:rFonts w:ascii="Impact" w:hAnsi="Impact"/>
-          <w:sz w:val="40"/>
-          <w:szCs w:val="40"/>
-        </w:rPr>
-      </w:pPr>
-      <w:r>
-        <w:rPr>
-          <w:rFonts w:ascii="Impact" w:hAnsi="Impact"/>
-          <w:sz w:val="40"/>
-          <w:szCs w:val="40"/>
-        </w:rPr>
-        <w:lastRenderedPageBreak/>
-        <w:t>Routes to market</w:t>
-      </w:r>
-    </w:p>
-    <w:p>
-      <w:pPr>
+      <w:r>
         <w:rPr>
           <w:rFonts w:ascii="Impact" w:hAnsi="Impact"/>
           <w:sz w:val="32"/>
           <w:szCs w:val="32"/>
         </w:rPr>
-      </w:pPr>
-      <w:r>
-        <w:rPr>
-          <w:rFonts w:ascii="Impact" w:hAnsi="Impact"/>
-          <w:sz w:val="32"/>
-          <w:szCs w:val="32"/>
-        </w:rPr>
         <w:t>Self-Publishing</w:t>
       </w:r>
     </w:p>
@@ -3120,7 +3122,31 @@
           <w:sz w:val="24"/>
           <w:szCs w:val="24"/>
         </w:rPr>
-        <w:t>From the begging of development we originally planned to self-publish the game.  Below is a recap on the estimated outcome if we continue this plan.</w:t>
+        <w:t xml:space="preserve">From the </w:t>
+      </w:r>
+      <w:r>
+        <w:rPr>
+          <w:rFonts w:cstheme="minorHAnsi"/>
+          <w:sz w:val="24"/>
+          <w:szCs w:val="24"/>
+        </w:rPr>
+        <w:t>beginning</w:t>
+      </w:r>
+      <w:r>
+        <w:rPr>
+          <w:rFonts w:cstheme="minorHAnsi"/>
+          <w:sz w:val="24"/>
+          <w:szCs w:val="24"/>
+        </w:rPr>
+        <w:t xml:space="preserve"> of development</w:t>
+      </w:r>
+      <w:r>
+        <w:rPr>
+          <w:rFonts w:cstheme="minorHAnsi"/>
+          <w:sz w:val="24"/>
+          <w:szCs w:val="24"/>
+        </w:rPr>
+        <w:t xml:space="preserve"> we originally planned to self-publish the game.  Below is a recap on the estimated outcome if we continue this plan.</w:t>
       </w:r>
     </w:p>
     <w:p>
@@ -3427,26 +3453,18 @@
     <w:p>
       <w:pPr>
         <w:rPr>
-          <w:rFonts w:cstheme="minorHAnsi"/>
-          <w:sz w:val="24"/>
-          <w:szCs w:val="24"/>
-        </w:rPr>
-      </w:pPr>
-    </w:p>
-    <w:p>
-      <w:pPr>
-        <w:rPr>
-          <w:rFonts w:ascii="Impact" w:hAnsi="Impact"/>
-          <w:sz w:val="24"/>
-          <w:szCs w:val="24"/>
-        </w:rPr>
-      </w:pPr>
-      <w:r>
-        <w:rPr>
-          <w:rFonts w:ascii="Impact" w:hAnsi="Impact"/>
-          <w:sz w:val="24"/>
-          <w:szCs w:val="24"/>
-        </w:rPr>
+          <w:rFonts w:ascii="Impact" w:hAnsi="Impact"/>
+          <w:sz w:val="24"/>
+          <w:szCs w:val="24"/>
+        </w:rPr>
+      </w:pPr>
+      <w:r>
+        <w:rPr>
+          <w:rFonts w:ascii="Impact" w:hAnsi="Impact"/>
+          <w:sz w:val="24"/>
+          <w:szCs w:val="24"/>
+        </w:rPr>
+        <w:lastRenderedPageBreak/>
         <w:t>Revenue Forecast</w:t>
       </w:r>
     </w:p>
@@ -3654,12 +3672,21 @@
           <w:szCs w:val="32"/>
         </w:rPr>
       </w:pPr>
-      <w:r>
+    </w:p>
+    <w:p>
+      <w:pPr>
         <w:rPr>
           <w:rFonts w:ascii="Impact" w:hAnsi="Impact"/>
           <w:sz w:val="32"/>
           <w:szCs w:val="32"/>
         </w:rPr>
+      </w:pPr>
+      <w:r>
+        <w:rPr>
+          <w:rFonts w:ascii="Impact" w:hAnsi="Impact"/>
+          <w:sz w:val="32"/>
+          <w:szCs w:val="32"/>
+        </w:rPr>
         <w:lastRenderedPageBreak/>
         <w:t>Publisher</w:t>
       </w:r>
@@ -3686,51 +3713,15 @@
           <w:sz w:val="24"/>
           <w:szCs w:val="24"/>
         </w:rPr>
-        <w:t>games to 3 consoles (</w:t>
-      </w:r>
-      <w:proofErr w:type="spellStart"/>
-      <w:r>
-        <w:rPr>
-          <w:rFonts w:cstheme="minorHAnsi"/>
-          <w:sz w:val="24"/>
-          <w:szCs w:val="24"/>
-        </w:rPr>
-        <w:t>Playstation</w:t>
-      </w:r>
-      <w:proofErr w:type="spellEnd"/>
-      <w:r>
-        <w:rPr>
-          <w:rFonts w:cstheme="minorHAnsi"/>
-          <w:sz w:val="24"/>
-          <w:szCs w:val="24"/>
-        </w:rPr>
-        <w:t xml:space="preserve">, Xbox and </w:t>
-      </w:r>
-      <w:proofErr w:type="spellStart"/>
-      <w:r>
-        <w:rPr>
-          <w:rFonts w:cstheme="minorHAnsi"/>
-          <w:sz w:val="24"/>
-          <w:szCs w:val="24"/>
-        </w:rPr>
-        <w:t>S</w:t>
-      </w:r>
-      <w:r>
-        <w:rPr>
-          <w:rFonts w:cstheme="minorHAnsi"/>
-          <w:sz w:val="24"/>
-          <w:szCs w:val="24"/>
-        </w:rPr>
-        <w:t>wtich</w:t>
-      </w:r>
-      <w:proofErr w:type="spellEnd"/>
-      <w:r>
-        <w:rPr>
-          <w:rFonts w:cstheme="minorHAnsi"/>
-          <w:sz w:val="24"/>
-          <w:szCs w:val="24"/>
-        </w:rPr>
-        <w:t>). A</w:t>
+        <w:t>games to 3 consoles (Playstation, Xbox and S</w:t>
+      </w:r>
+      <w:r>
+        <w:rPr>
+          <w:rFonts w:cstheme="minorHAnsi"/>
+          <w:sz w:val="24"/>
+          <w:szCs w:val="24"/>
+        </w:rPr>
+        <w:t>wtich). A</w:t>
       </w:r>
       <w:r>
         <w:rPr>
@@ -4024,7 +4015,23 @@
           <w:sz w:val="24"/>
           <w:szCs w:val="24"/>
         </w:rPr>
-        <w:t>We will be have a 50/50 revenue split on NET profit with the publisher. Revenue will be gathered from pure unit.</w:t>
+        <w:t>We will</w:t>
+      </w:r>
+      <w:r>
+        <w:rPr>
+          <w:rFonts w:cstheme="minorHAnsi"/>
+          <w:sz w:val="24"/>
+          <w:szCs w:val="24"/>
+        </w:rPr>
+        <w:t xml:space="preserve"> have a 50/50 revenue split</w:t>
+      </w:r>
+      <w:r>
+        <w:rPr>
+          <w:rFonts w:cstheme="minorHAnsi"/>
+          <w:sz w:val="24"/>
+          <w:szCs w:val="24"/>
+        </w:rPr>
+        <w:t xml:space="preserve"> on NET profit with the publisher. Revenue will be gathered from pure unit.</w:t>
       </w:r>
     </w:p>
     <w:p>
@@ -4746,13 +4753,46 @@
         </w:rPr>
         <w:t>If we take the publisher deal we will continue with the original plan for the first 6 months of development. We are all taking an even wage given the similar experience levels across the team, however we will not be able to fairly fund all team members for the course of the whole project. On the forecasts below it is shown as they have been let go from the project. Realistically though the company will be looking to find outsourced work for these team members so that we can fund their salary. These will be considered as separate projects though and are therefore not shown on the forecasts.</w:t>
       </w:r>
-    </w:p>
-    <w:p>
-      <w:pPr>
-        <w:rPr>
-          <w:rFonts w:ascii="Impact" w:hAnsi="Impact"/>
-          <w:sz w:val="24"/>
-          <w:szCs w:val="24"/>
+      <w:r>
+        <w:rPr>
+          <w:rFonts w:cstheme="minorHAnsi"/>
+          <w:sz w:val="24"/>
+          <w:szCs w:val="32"/>
+        </w:rPr>
+        <w:t xml:space="preserve"> The office space supplied states that the development machines </w:t>
+      </w:r>
+      <w:r>
+        <w:rPr>
+          <w:rFonts w:cstheme="minorHAnsi"/>
+          <w:sz w:val="24"/>
+          <w:szCs w:val="32"/>
+        </w:rPr>
+        <w:t>come with</w:t>
+      </w:r>
+      <w:r>
+        <w:rPr>
+          <w:rFonts w:cstheme="minorHAnsi"/>
+          <w:sz w:val="24"/>
+          <w:szCs w:val="32"/>
+        </w:rPr>
+        <w:t xml:space="preserve"> ‘</w:t>
+      </w:r>
+      <w:r>
+        <w:t xml:space="preserve">associated resources’ therefore we expect software licences </w:t>
+      </w:r>
+      <w:r>
+        <w:t xml:space="preserve">for Unity and Maya </w:t>
+      </w:r>
+      <w:r>
+        <w:t xml:space="preserve">to be included. </w:t>
+      </w:r>
+    </w:p>
+    <w:p>
+      <w:pPr>
+        <w:rPr>
+          <w:rFonts w:cstheme="minorHAnsi"/>
+          <w:sz w:val="24"/>
+          <w:szCs w:val="32"/>
         </w:rPr>
       </w:pPr>
       <w:r>
@@ -4779,20 +4819,6 @@
           <w:sz w:val="24"/>
           <w:szCs w:val="24"/>
         </w:rPr>
-      </w:pPr>
-      <w:r>
-        <w:rPr>
-          <w:rFonts w:cstheme="minorHAnsi"/>
-          <w:sz w:val="24"/>
-          <w:szCs w:val="24"/>
-        </w:rPr>
-        <w:t>This forecast demonstrates the cash flow if we are to reach the minimum estimated sales given by the publisher. Even with minimum sales we are able to fund prototyping of the next IP with the company still having a profit.</w:t>
-      </w:r>
-    </w:p>
-    <w:p>
-      <w:pPr>
-        <w:keepNext/>
-        <w:jc w:val="center"/>
       </w:pPr>
       <w:r>
         <w:rPr>
@@ -4800,9 +4826,25 @@
           <w:lang w:eastAsia="en-GB"/>
         </w:rPr>
         <w:drawing>
-          <wp:inline distT="0" distB="0" distL="0" distR="0" wp14:anchorId="5B1A78CC" wp14:editId="4D4D3053">
+          <wp:anchor distT="0" distB="0" distL="114300" distR="114300" simplePos="0" relativeHeight="251664384" behindDoc="1" locked="0" layoutInCell="1" allowOverlap="1">
+            <wp:simplePos x="0" y="0"/>
+            <wp:positionH relativeFrom="margin">
+              <wp:align>center</wp:align>
+            </wp:positionH>
+            <wp:positionV relativeFrom="paragraph">
+              <wp:posOffset>744607</wp:posOffset>
+            </wp:positionV>
             <wp:extent cx="6281309" cy="4048125"/>
             <wp:effectExtent l="0" t="0" r="5715" b="0"/>
+            <wp:wrapTight wrapText="bothSides">
+              <wp:wrapPolygon edited="0">
+                <wp:start x="0" y="0"/>
+                <wp:lineTo x="0" y="21448"/>
+                <wp:lineTo x="21554" y="21448"/>
+                <wp:lineTo x="21554" y="0"/>
+                <wp:lineTo x="0" y="0"/>
+              </wp:wrapPolygon>
+            </wp:wrapTight>
             <wp:docPr id="21" name="Picture 21"/>
             <wp:cNvGraphicFramePr>
               <a:graphicFrameLocks xmlns:a="http://schemas.openxmlformats.org/drawingml/2006/main" noChangeAspect="1"/>
@@ -4815,7 +4857,13 @@
                     <pic:cNvPicPr/>
                   </pic:nvPicPr>
                   <pic:blipFill>
-                    <a:blip r:embed="rId18"/>
+                    <a:blip r:embed="rId18">
+                      <a:extLst>
+                        <a:ext uri="{28A0092B-C50C-407E-A947-70E740481C1C}">
+                          <a14:useLocalDpi xmlns:a14="http://schemas.microsoft.com/office/drawing/2010/main" val="0"/>
+                        </a:ext>
+                      </a:extLst>
+                    </a:blip>
                     <a:stretch>
                       <a:fillRect/>
                     </a:stretch>
@@ -4823,7 +4871,7 @@
                   <pic:spPr>
                     <a:xfrm>
                       <a:off x="0" y="0"/>
-                      <a:ext cx="6290099" cy="4053790"/>
+                      <a:ext cx="6281309" cy="4048125"/>
                     </a:xfrm>
                     <a:prstGeom prst="rect">
                       <a:avLst/>
@@ -4832,9 +4880,29 @@
                 </pic:pic>
               </a:graphicData>
             </a:graphic>
-          </wp:inline>
+            <wp14:sizeRelH relativeFrom="page">
+              <wp14:pctWidth>0</wp14:pctWidth>
+            </wp14:sizeRelH>
+            <wp14:sizeRelV relativeFrom="page">
+              <wp14:pctHeight>0</wp14:pctHeight>
+            </wp14:sizeRelV>
+          </wp:anchor>
         </w:drawing>
       </w:r>
+      <w:r>
+        <w:rPr>
+          <w:rFonts w:cstheme="minorHAnsi"/>
+          <w:sz w:val="24"/>
+          <w:szCs w:val="24"/>
+        </w:rPr>
+        <w:t>This forecast demonstrates the cash flow if we are to reach the minimum estimated sales given by the publisher. Even with minimum sales we are able to fund prototyping of the next IP with the company still having a profit.</w:t>
+      </w:r>
+    </w:p>
+    <w:p>
+      <w:pPr>
+        <w:keepNext/>
+        <w:jc w:val="center"/>
+      </w:pPr>
     </w:p>
     <w:p>
       <w:pPr>
@@ -4882,24 +4950,6 @@
       <w:r>
         <w:t xml:space="preserve"> - Publisher minimum estimated sales cash flow forecast</w:t>
       </w:r>
-    </w:p>
-    <w:p>
-      <w:pPr>
-        <w:rPr>
-          <w:rFonts w:ascii="Impact" w:hAnsi="Impact"/>
-          <w:sz w:val="24"/>
-          <w:szCs w:val="24"/>
-        </w:rPr>
-      </w:pPr>
-    </w:p>
-    <w:p>
-      <w:pPr>
-        <w:rPr>
-          <w:rFonts w:ascii="Impact" w:hAnsi="Impact"/>
-          <w:sz w:val="24"/>
-          <w:szCs w:val="24"/>
-        </w:rPr>
-      </w:pPr>
     </w:p>
     <w:p>
       <w:pPr>
@@ -5598,6 +5648,99 @@
           </w:p>
         </w:tc>
       </w:tr>
+      <w:tr>
+        <w:tc>
+          <w:tcPr>
+            <w:tcW w:w="2254" w:type="dxa"/>
+          </w:tcPr>
+          <w:p>
+            <w:pPr>
+              <w:rPr>
+                <w:rFonts w:cstheme="minorHAnsi"/>
+                <w:sz w:val="20"/>
+                <w:szCs w:val="20"/>
+              </w:rPr>
+            </w:pPr>
+            <w:r>
+              <w:rPr>
+                <w:rFonts w:cstheme="minorHAnsi"/>
+                <w:sz w:val="20"/>
+                <w:szCs w:val="20"/>
+              </w:rPr>
+              <w:t>Office machines have Unity and Maya licences</w:t>
+            </w:r>
+          </w:p>
+        </w:tc>
+        <w:tc>
+          <w:tcPr>
+            <w:tcW w:w="2254" w:type="dxa"/>
+          </w:tcPr>
+          <w:p>
+            <w:pPr>
+              <w:rPr>
+                <w:rFonts w:cstheme="minorHAnsi"/>
+                <w:sz w:val="20"/>
+                <w:szCs w:val="20"/>
+              </w:rPr>
+            </w:pPr>
+            <w:r>
+              <w:rPr>
+                <w:rFonts w:cstheme="minorHAnsi"/>
+                <w:sz w:val="20"/>
+                <w:szCs w:val="20"/>
+              </w:rPr>
+              <w:t>The publisher offers office space that has ‘</w:t>
+            </w:r>
+            <w:r>
+              <w:t>associated resources’ for development machines included.</w:t>
+            </w:r>
+          </w:p>
+        </w:tc>
+        <w:tc>
+          <w:tcPr>
+            <w:tcW w:w="2254" w:type="dxa"/>
+          </w:tcPr>
+          <w:p>
+            <w:pPr>
+              <w:rPr>
+                <w:rFonts w:cstheme="minorHAnsi"/>
+                <w:sz w:val="20"/>
+                <w:szCs w:val="20"/>
+              </w:rPr>
+            </w:pPr>
+            <w:r>
+              <w:rPr>
+                <w:rFonts w:cstheme="minorHAnsi"/>
+                <w:sz w:val="20"/>
+                <w:szCs w:val="20"/>
+              </w:rPr>
+              <w:t>If the machines don’t have these licences then we will need to rethink our cash flow forecasts.</w:t>
+            </w:r>
+          </w:p>
+        </w:tc>
+        <w:tc>
+          <w:tcPr>
+            <w:tcW w:w="2254" w:type="dxa"/>
+          </w:tcPr>
+          <w:p>
+            <w:pPr>
+              <w:rPr>
+                <w:rFonts w:cstheme="minorHAnsi"/>
+                <w:sz w:val="20"/>
+                <w:szCs w:val="20"/>
+              </w:rPr>
+            </w:pPr>
+            <w:r>
+              <w:rPr>
+                <w:rFonts w:cstheme="minorHAnsi"/>
+                <w:sz w:val="20"/>
+                <w:szCs w:val="20"/>
+              </w:rPr>
+              <w:t>Discuss with the publisher to clarify. Readjust cash flow forecasts if nessecary.</w:t>
+            </w:r>
+          </w:p>
+        </w:tc>
+      </w:tr>
     </w:tbl>
     <w:p>
       <w:pPr>
@@ -5693,7 +5836,28 @@
           <w:sz w:val="24"/>
           <w:szCs w:val="24"/>
         </w:rPr>
-        <w:t>and look to talk to those companies to see how the pots went for them.</w:t>
+        <w:t xml:space="preserve">and look to talk to those companies to </w:t>
+      </w:r>
+      <w:r>
+        <w:rPr>
+          <w:sz w:val="24"/>
+          <w:szCs w:val="24"/>
+        </w:rPr>
+        <w:t>see how the po</w:t>
+      </w:r>
+      <w:r>
+        <w:rPr>
+          <w:sz w:val="24"/>
+          <w:szCs w:val="24"/>
+        </w:rPr>
+        <w:t>r</w:t>
+      </w:r>
+      <w:r>
+        <w:rPr>
+          <w:sz w:val="24"/>
+          <w:szCs w:val="24"/>
+        </w:rPr>
+        <w:t>ts went for them.</w:t>
       </w:r>
     </w:p>
     <w:p>
@@ -5704,44 +5868,15 @@
           <w:szCs w:val="28"/>
         </w:rPr>
       </w:pPr>
-      <w:r>
+    </w:p>
+    <w:p>
+      <w:pPr>
         <w:rPr>
           <w:rFonts w:ascii="Impact" w:hAnsi="Impact"/>
           <w:sz w:val="28"/>
           <w:szCs w:val="28"/>
         </w:rPr>
-        <w:t>Brand Growth</w:t>
-      </w:r>
-    </w:p>
-    <w:p>
-      <w:pPr>
-        <w:rPr>
-          <w:sz w:val="24"/>
-          <w:szCs w:val="24"/>
-        </w:rPr>
-      </w:pPr>
-      <w:r>
-        <w:rPr>
-          <w:sz w:val="24"/>
-          <w:szCs w:val="24"/>
-        </w:rPr>
-        <w:t xml:space="preserve">Seeing as this is our first project the current lack brand awareness will mean that we don’t have a base of customers that will already be interested in our games. For self-publishing this will be a real issue as we have no marketing budget. Whereas with a the publisher deal they are dedicating a lot of money to a marketing budget which will not only help our sales but give us reach to spread our brand for future projects, this is </w:t>
-      </w:r>
-      <w:r>
-        <w:rPr>
-          <w:sz w:val="24"/>
-          <w:szCs w:val="24"/>
-        </w:rPr>
-        <w:t xml:space="preserve">increased more if we </w:t>
-      </w:r>
-      <w:r>
-        <w:rPr>
-          <w:sz w:val="24"/>
-          <w:szCs w:val="24"/>
-        </w:rPr>
-        <w:lastRenderedPageBreak/>
-        <w:t>manage to hit the sales for console ports with an even greater marketing budget and much wider market.</w:t>
-      </w:r>
+      </w:pPr>
     </w:p>
     <w:p>
       <w:pPr>
@@ -5757,236 +5892,31 @@
           <w:sz w:val="28"/>
           <w:szCs w:val="28"/>
         </w:rPr>
-        <w:t>Recommendations</w:t>
-      </w:r>
-    </w:p>
-    <w:p>
-      <w:pPr>
-        <w:rPr>
-          <w:sz w:val="24"/>
-          <w:szCs w:val="24"/>
-        </w:rPr>
-      </w:pPr>
-      <w:r>
-        <w:rPr>
-          <w:sz w:val="24"/>
-          <w:szCs w:val="24"/>
-        </w:rPr>
-        <w:t>Firstly we need to work our way through the risk actions that are relative to the publisher deal presented in table 9. We do not recommend going down the self-publishing route therefore the risks attached to that can be ignored unless the publisher deal falls through.</w:t>
-      </w:r>
-    </w:p>
-    <w:p>
-      <w:pPr>
-        <w:rPr>
-          <w:sz w:val="24"/>
-          <w:szCs w:val="24"/>
-        </w:rPr>
-      </w:pPr>
-      <w:r>
-        <w:rPr>
-          <w:sz w:val="24"/>
-          <w:szCs w:val="24"/>
-        </w:rPr>
-        <w:t>As just mentioned we advise scrapping the self-publishing route in favour of taking the publisher deal, this is due to many aspects.</w:t>
-      </w:r>
-      <w:r>
-        <w:rPr>
-          <w:sz w:val="24"/>
-          <w:szCs w:val="24"/>
-        </w:rPr>
-        <w:t xml:space="preserve"> The major factors that have driven this decision consist of </w:t>
-      </w:r>
-      <w:r>
-        <w:rPr>
-          <w:sz w:val="24"/>
-          <w:szCs w:val="24"/>
-        </w:rPr>
-        <w:t xml:space="preserve">three </w:t>
-      </w:r>
-      <w:r>
-        <w:rPr>
-          <w:sz w:val="24"/>
-          <w:szCs w:val="24"/>
-        </w:rPr>
-        <w:t>main points.</w:t>
-      </w:r>
-    </w:p>
-    <w:p>
-      <w:pPr>
-        <w:rPr>
-          <w:sz w:val="24"/>
-          <w:szCs w:val="24"/>
-        </w:rPr>
-      </w:pPr>
-      <w:r>
-        <w:rPr>
-          <w:sz w:val="24"/>
-          <w:szCs w:val="24"/>
-        </w:rPr>
-        <w:t>Firstly all staff will be guaranteed a salary throughout the development process, this provides a nicer way of life for our staff which is something the company would like to be able to provide.</w:t>
-      </w:r>
-    </w:p>
-    <w:p>
-      <w:pPr>
-        <w:rPr>
-          <w:sz w:val="24"/>
-          <w:szCs w:val="24"/>
-        </w:rPr>
-      </w:pPr>
-      <w:r>
-        <w:rPr>
-          <w:sz w:val="24"/>
-          <w:szCs w:val="24"/>
-        </w:rPr>
-        <w:t>Secondly there is a greater chance at higher profit</w:t>
-      </w:r>
-      <w:r>
-        <w:rPr>
-          <w:sz w:val="24"/>
-          <w:szCs w:val="24"/>
-        </w:rPr>
-        <w:t xml:space="preserve">, all forecasted cash flows for the publisher deal leave the company in a much better place when compared to the self-publishing route. Although there is a chance at not being able to pay back the investment if all sales estimates are wrong the staff still will have </w:t>
-      </w:r>
-      <w:r>
-        <w:rPr>
-          <w:sz w:val="24"/>
-          <w:szCs w:val="24"/>
-        </w:rPr>
-        <w:t>at least still been paid</w:t>
-      </w:r>
-      <w:r>
-        <w:rPr>
-          <w:sz w:val="24"/>
-          <w:szCs w:val="24"/>
-        </w:rPr>
-        <w:t>.</w:t>
-      </w:r>
-    </w:p>
-    <w:p>
-      <w:pPr>
-        <w:rPr>
-          <w:sz w:val="24"/>
-          <w:szCs w:val="24"/>
-        </w:rPr>
-      </w:pPr>
-      <w:r>
-        <w:rPr>
-          <w:sz w:val="24"/>
-          <w:szCs w:val="24"/>
-        </w:rPr>
-        <w:t>Thirdly going down the publisher route will give more chance to spread knowledge about our company</w:t>
-      </w:r>
-      <w:r>
-        <w:rPr>
-          <w:sz w:val="24"/>
-          <w:szCs w:val="24"/>
-        </w:rPr>
-        <w:t xml:space="preserve"> and help build brand awareness across multiple market places (PC and Consoles).  Assuming sales are met we will be in good standing with a publisher hopefully giving us more opportunities like this in the future.</w:t>
-      </w:r>
-    </w:p>
-    <w:p>
-      <w:pPr>
-        <w:rPr>
-          <w:sz w:val="24"/>
-          <w:szCs w:val="24"/>
-        </w:rPr>
-      </w:pPr>
-    </w:p>
-    <w:p>
-      <w:pPr>
-        <w:rPr>
-          <w:sz w:val="24"/>
-          <w:szCs w:val="24"/>
-        </w:rPr>
-      </w:pPr>
-    </w:p>
-    <w:p>
-      <w:pPr>
-        <w:rPr>
-          <w:sz w:val="24"/>
-          <w:szCs w:val="24"/>
-        </w:rPr>
-      </w:pPr>
-    </w:p>
-    <w:p>
-      <w:pPr>
-        <w:rPr>
-          <w:sz w:val="24"/>
-          <w:szCs w:val="24"/>
-        </w:rPr>
-      </w:pPr>
-    </w:p>
-    <w:p>
-      <w:pPr>
-        <w:rPr>
-          <w:sz w:val="24"/>
-          <w:szCs w:val="24"/>
-        </w:rPr>
-      </w:pPr>
-    </w:p>
-    <w:p>
-      <w:pPr>
-        <w:rPr>
-          <w:sz w:val="24"/>
-          <w:szCs w:val="24"/>
-        </w:rPr>
-      </w:pPr>
-    </w:p>
-    <w:p>
-      <w:pPr>
-        <w:rPr>
-          <w:sz w:val="24"/>
-          <w:szCs w:val="24"/>
-        </w:rPr>
-      </w:pPr>
-    </w:p>
-    <w:p>
-      <w:pPr>
-        <w:rPr>
-          <w:sz w:val="24"/>
-          <w:szCs w:val="24"/>
-        </w:rPr>
-      </w:pPr>
-    </w:p>
-    <w:p>
-      <w:pPr>
-        <w:rPr>
-          <w:sz w:val="24"/>
-          <w:szCs w:val="24"/>
-        </w:rPr>
-      </w:pPr>
-    </w:p>
-    <w:p>
-      <w:pPr>
-        <w:rPr>
-          <w:sz w:val="24"/>
-          <w:szCs w:val="24"/>
-        </w:rPr>
-      </w:pPr>
-    </w:p>
-    <w:p>
-      <w:pPr>
-        <w:rPr>
-          <w:sz w:val="24"/>
-          <w:szCs w:val="24"/>
-        </w:rPr>
-      </w:pPr>
-    </w:p>
-    <w:p>
-      <w:pPr>
-        <w:rPr>
-          <w:sz w:val="24"/>
-          <w:szCs w:val="24"/>
-        </w:rPr>
-      </w:pPr>
-    </w:p>
-    <w:p>
-      <w:pPr>
-        <w:rPr>
-          <w:sz w:val="24"/>
-          <w:szCs w:val="24"/>
-        </w:rPr>
-      </w:pPr>
+        <w:lastRenderedPageBreak/>
+        <w:t>Brand Growth</w:t>
+      </w:r>
+    </w:p>
+    <w:p>
+      <w:pPr>
+        <w:rPr>
+          <w:sz w:val="24"/>
+          <w:szCs w:val="24"/>
+        </w:rPr>
+      </w:pPr>
+      <w:r>
+        <w:rPr>
+          <w:sz w:val="24"/>
+          <w:szCs w:val="24"/>
+        </w:rPr>
+        <w:t xml:space="preserve">Seeing as this is our first project the current lack brand awareness will mean that we don’t have a base of customers that will already be interested in our games. For self-publishing this will be a real issue as we have no marketing budget. Whereas with a the publisher deal they are dedicating a lot of money to a marketing budget which will not only help our sales but give us reach to spread our brand for future projects, this is </w:t>
+      </w:r>
+      <w:r>
+        <w:rPr>
+          <w:sz w:val="24"/>
+          <w:szCs w:val="24"/>
+        </w:rPr>
+        <w:t>increased more if we manage to hit the sales for console ports with an even greater marketing budget and much wider market.</w:t>
+      </w:r>
     </w:p>
     <w:p>
       <w:pPr>
@@ -6002,6 +5932,228 @@
           <w:sz w:val="28"/>
           <w:szCs w:val="28"/>
         </w:rPr>
+        <w:t>Recommendations</w:t>
+      </w:r>
+    </w:p>
+    <w:p>
+      <w:pPr>
+        <w:rPr>
+          <w:sz w:val="24"/>
+          <w:szCs w:val="24"/>
+        </w:rPr>
+      </w:pPr>
+      <w:r>
+        <w:rPr>
+          <w:sz w:val="24"/>
+          <w:szCs w:val="24"/>
+        </w:rPr>
+        <w:t>To start</w:t>
+      </w:r>
+      <w:bookmarkStart w:id="0" w:name="_GoBack"/>
+      <w:bookmarkEnd w:id="0"/>
+      <w:r>
+        <w:rPr>
+          <w:sz w:val="24"/>
+          <w:szCs w:val="24"/>
+        </w:rPr>
+        <w:t xml:space="preserve"> we need to work our way through the risk actions that are relative to the publisher deal presented in table 9. We do not recommend going down the self-publishing route therefore the risks attached to that can be ignored unless the publisher deal falls through.</w:t>
+      </w:r>
+    </w:p>
+    <w:p>
+      <w:pPr>
+        <w:rPr>
+          <w:sz w:val="24"/>
+          <w:szCs w:val="24"/>
+        </w:rPr>
+      </w:pPr>
+      <w:r>
+        <w:rPr>
+          <w:sz w:val="24"/>
+          <w:szCs w:val="24"/>
+        </w:rPr>
+        <w:t>As just mentioned we advise scrapping the self-publishing route in favour of taking the publisher deal, this is due to many aspects.</w:t>
+      </w:r>
+      <w:r>
+        <w:rPr>
+          <w:sz w:val="24"/>
+          <w:szCs w:val="24"/>
+        </w:rPr>
+        <w:t xml:space="preserve"> The major factors that have driven this decision consist of </w:t>
+      </w:r>
+      <w:r>
+        <w:rPr>
+          <w:sz w:val="24"/>
+          <w:szCs w:val="24"/>
+        </w:rPr>
+        <w:t xml:space="preserve">three </w:t>
+      </w:r>
+      <w:r>
+        <w:rPr>
+          <w:sz w:val="24"/>
+          <w:szCs w:val="24"/>
+        </w:rPr>
+        <w:t>main points.</w:t>
+      </w:r>
+    </w:p>
+    <w:p>
+      <w:pPr>
+        <w:rPr>
+          <w:sz w:val="24"/>
+          <w:szCs w:val="24"/>
+        </w:rPr>
+      </w:pPr>
+      <w:r>
+        <w:rPr>
+          <w:sz w:val="24"/>
+          <w:szCs w:val="24"/>
+        </w:rPr>
+        <w:t>Firstly all staff will be guaranteed a salary throughout the development process, this provides a nicer way of life for our staff which is something the company would like to be able to provide.</w:t>
+      </w:r>
+    </w:p>
+    <w:p>
+      <w:pPr>
+        <w:rPr>
+          <w:sz w:val="24"/>
+          <w:szCs w:val="24"/>
+        </w:rPr>
+      </w:pPr>
+      <w:r>
+        <w:rPr>
+          <w:sz w:val="24"/>
+          <w:szCs w:val="24"/>
+        </w:rPr>
+        <w:t>Secondly there is a greater chance at higher profit</w:t>
+      </w:r>
+      <w:r>
+        <w:rPr>
+          <w:sz w:val="24"/>
+          <w:szCs w:val="24"/>
+        </w:rPr>
+        <w:t xml:space="preserve">, all forecasted cash flows for the publisher deal leave the company in a much better place when compared to the self-publishing route. Although there is a chance at not being able to pay back the investment if all sales estimates are wrong the staff still will have </w:t>
+      </w:r>
+      <w:r>
+        <w:rPr>
+          <w:sz w:val="24"/>
+          <w:szCs w:val="24"/>
+        </w:rPr>
+        <w:t>at least still been paid</w:t>
+      </w:r>
+      <w:r>
+        <w:rPr>
+          <w:sz w:val="24"/>
+          <w:szCs w:val="24"/>
+        </w:rPr>
+        <w:t>.</w:t>
+      </w:r>
+    </w:p>
+    <w:p>
+      <w:pPr>
+        <w:rPr>
+          <w:sz w:val="24"/>
+          <w:szCs w:val="24"/>
+        </w:rPr>
+      </w:pPr>
+      <w:r>
+        <w:rPr>
+          <w:sz w:val="24"/>
+          <w:szCs w:val="24"/>
+        </w:rPr>
+        <w:t>Thirdly going down the publisher route will give more chance to spread knowledge about our company</w:t>
+      </w:r>
+      <w:r>
+        <w:rPr>
+          <w:sz w:val="24"/>
+          <w:szCs w:val="24"/>
+        </w:rPr>
+        <w:t xml:space="preserve"> and help build brand awareness across multiple market places (PC and Consoles).  Assuming sales are met we will be in good standing with a publisher hopefully giving us more opportunities like this in the future.</w:t>
+      </w:r>
+    </w:p>
+    <w:p>
+      <w:pPr>
+        <w:rPr>
+          <w:sz w:val="24"/>
+          <w:szCs w:val="24"/>
+        </w:rPr>
+      </w:pPr>
+    </w:p>
+    <w:p>
+      <w:pPr>
+        <w:rPr>
+          <w:sz w:val="24"/>
+          <w:szCs w:val="24"/>
+        </w:rPr>
+      </w:pPr>
+    </w:p>
+    <w:p>
+      <w:pPr>
+        <w:rPr>
+          <w:sz w:val="24"/>
+          <w:szCs w:val="24"/>
+        </w:rPr>
+      </w:pPr>
+    </w:p>
+    <w:p>
+      <w:pPr>
+        <w:rPr>
+          <w:sz w:val="24"/>
+          <w:szCs w:val="24"/>
+        </w:rPr>
+      </w:pPr>
+    </w:p>
+    <w:p>
+      <w:pPr>
+        <w:rPr>
+          <w:sz w:val="24"/>
+          <w:szCs w:val="24"/>
+        </w:rPr>
+      </w:pPr>
+    </w:p>
+    <w:p>
+      <w:pPr>
+        <w:rPr>
+          <w:sz w:val="24"/>
+          <w:szCs w:val="24"/>
+        </w:rPr>
+      </w:pPr>
+    </w:p>
+    <w:p>
+      <w:pPr>
+        <w:rPr>
+          <w:sz w:val="24"/>
+          <w:szCs w:val="24"/>
+        </w:rPr>
+      </w:pPr>
+    </w:p>
+    <w:p>
+      <w:pPr>
+        <w:rPr>
+          <w:sz w:val="24"/>
+          <w:szCs w:val="24"/>
+        </w:rPr>
+      </w:pPr>
+    </w:p>
+    <w:p>
+      <w:pPr>
+        <w:rPr>
+          <w:sz w:val="24"/>
+          <w:szCs w:val="24"/>
+        </w:rPr>
+      </w:pPr>
+    </w:p>
+    <w:p>
+      <w:pPr>
+        <w:rPr>
+          <w:rFonts w:ascii="Impact" w:hAnsi="Impact"/>
+          <w:sz w:val="28"/>
+          <w:szCs w:val="28"/>
+        </w:rPr>
+      </w:pPr>
+      <w:r>
+        <w:rPr>
+          <w:rFonts w:ascii="Impact" w:hAnsi="Impact"/>
+          <w:sz w:val="28"/>
+          <w:szCs w:val="28"/>
+        </w:rPr>
         <w:lastRenderedPageBreak/>
         <w:t>Appendix 1 – Self-Publishing Proposal</w:t>
       </w:r>
@@ -6040,31 +6192,7 @@
     </w:p>
     <w:p>
       <w:r>
-        <w:t xml:space="preserve"> For console ports, the publisher will provide a £50k advance for development of PS4, Xbox One &amp; Switch </w:t>
-      </w:r>
-      <w:proofErr w:type="spellStart"/>
-      <w:r>
-        <w:t>skus</w:t>
-      </w:r>
-      <w:proofErr w:type="spellEnd"/>
-      <w:r>
-        <w:t xml:space="preserve">. It is expected that all 3 versions can be turned over within 6 months and a skeleton team of 2 programmers and a producer / designer will be required working across all plat- form </w:t>
-      </w:r>
-      <w:proofErr w:type="spellStart"/>
-      <w:r>
-        <w:t>skus</w:t>
-      </w:r>
-      <w:proofErr w:type="spellEnd"/>
-      <w:r>
-        <w:t xml:space="preserve">. The publisher will manage all </w:t>
-      </w:r>
-      <w:proofErr w:type="spellStart"/>
-      <w:r>
-        <w:t>sku</w:t>
-      </w:r>
-      <w:proofErr w:type="spellEnd"/>
-      <w:r>
-        <w:t xml:space="preserve"> testing. </w:t>
+        <w:t xml:space="preserve"> For console ports, the publisher will provide a £50k advance for development of PS4, Xbox One &amp; Switch skus. It is expected that all 3 versions can be turned over within 6 months and a skeleton team of 2 programmers and a producer / designer will be required working across all plat- form skus. The publisher will manage all sku testing. </w:t>
       </w:r>
     </w:p>
     <w:p>

</xml_diff>